<commit_message>
Falta Terminar Tabla de contenido,objetivos y marco teorico
</commit_message>
<xml_diff>
--- a/Circuitosdecondensadores.docx
+++ b/Circuitosdecondensadores.docx
@@ -51,7 +51,7 @@
                     <pic:cNvPicPr/>
                   </pic:nvPicPr>
                   <pic:blipFill>
-                    <a:blip r:embed="rId5">
+                    <a:blip r:embed="rId8">
                       <a:extLst>
                         <a:ext uri="{28A0092B-C50C-407E-A947-70E740481C1C}">
                           <a14:useLocalDpi xmlns:a14="http://schemas.microsoft.com/office/drawing/2010/main" val="0"/>
@@ -366,9 +366,177 @@
         <w:t>17/04/2017</w:t>
       </w:r>
     </w:p>
-    <w:p>
-      <w:pPr>
-        <w:jc w:val="center"/>
+    <w:sdt>
+      <w:sdtPr>
+        <w:rPr>
+          <w:lang w:val="es-ES"/>
+        </w:rPr>
+        <w:id w:val="555287890"/>
+        <w:docPartObj>
+          <w:docPartGallery w:val="Table of Contents"/>
+          <w:docPartUnique/>
+        </w:docPartObj>
+      </w:sdtPr>
+      <w:sdtEndPr>
+        <w:rPr>
+          <w:rFonts w:ascii="Arabic Typesetting" w:eastAsiaTheme="minorEastAsia" w:hAnsi="Arabic Typesetting" w:cs="Arabic Typesetting"/>
+          <w:b/>
+          <w:color w:val="auto"/>
+          <w:sz w:val="36"/>
+          <w:szCs w:val="36"/>
+        </w:rPr>
+      </w:sdtEndPr>
+      <w:sdtContent>
+        <w:p>
+          <w:pPr>
+            <w:pStyle w:val="TtulodeTDC"/>
+            <w:rPr>
+              <w:rFonts w:ascii="Arabic Typesetting" w:hAnsi="Arabic Typesetting" w:cs="Arabic Typesetting"/>
+              <w:sz w:val="36"/>
+              <w:szCs w:val="36"/>
+            </w:rPr>
+          </w:pPr>
+          <w:r>
+            <w:rPr>
+              <w:rFonts w:ascii="Arabic Typesetting" w:hAnsi="Arabic Typesetting" w:cs="Arabic Typesetting"/>
+              <w:sz w:val="36"/>
+              <w:szCs w:val="36"/>
+              <w:lang w:val="es-ES"/>
+            </w:rPr>
+            <w:t>Tabla de contenido</w:t>
+          </w:r>
+        </w:p>
+        <w:p>
+          <w:pPr>
+            <w:pStyle w:val="TDC2"/>
+          </w:pPr>
+          <w:r>
+            <w:t>Titulo</w:t>
+          </w:r>
+          <w:r>
+            <w:ptab w:relativeTo="margin" w:alignment="right" w:leader="dot"/>
+          </w:r>
+          <w:r>
+            <w:rPr>
+              <w:bCs/>
+            </w:rPr>
+            <w:t>3</w:t>
+          </w:r>
+        </w:p>
+        <w:p>
+          <w:pPr>
+            <w:pStyle w:val="TDC2"/>
+          </w:pPr>
+          <w:r>
+            <w:t>Resumen….</w:t>
+          </w:r>
+          <w:r>
+            <w:ptab w:relativeTo="margin" w:alignment="right" w:leader="dot"/>
+          </w:r>
+          <w:r>
+            <w:t>5</w:t>
+          </w:r>
+        </w:p>
+        <w:p>
+          <w:pPr>
+            <w:pStyle w:val="TDC2"/>
+            <w:rPr>
+              <w:bCs/>
+            </w:rPr>
+          </w:pPr>
+          <w:r>
+            <w:t>Objetivos</w:t>
+          </w:r>
+          <w:r>
+            <w:ptab w:relativeTo="margin" w:alignment="right" w:leader="dot"/>
+          </w:r>
+          <w:r>
+            <w:rPr>
+              <w:bCs/>
+            </w:rPr>
+            <w:t>6</w:t>
+          </w:r>
+          <w:r>
+            <w:rPr>
+              <w:bCs/>
+            </w:rPr>
+            <w:t xml:space="preserve"> </w:t>
+          </w:r>
+        </w:p>
+        <w:p>
+          <w:pPr>
+            <w:ind w:left="720"/>
+            <w:rPr>
+              <w:rFonts w:ascii="Arabic Typesetting" w:hAnsi="Arabic Typesetting" w:cs="Arabic Typesetting"/>
+              <w:sz w:val="32"/>
+              <w:lang w:val="es-ES" w:eastAsia="es-CO"/>
+            </w:rPr>
+          </w:pPr>
+          <w:r>
+            <w:rPr>
+              <w:rFonts w:ascii="Arabic Typesetting" w:hAnsi="Arabic Typesetting" w:cs="Arabic Typesetting"/>
+              <w:sz w:val="32"/>
+              <w:lang w:val="es-ES" w:eastAsia="es-CO"/>
+            </w:rPr>
+            <w:t>4.1 Objetivo general</w:t>
+          </w:r>
+          <w:r>
+            <w:rPr>
+              <w:rFonts w:ascii="Arabic Typesetting" w:hAnsi="Arabic Typesetting" w:cs="Arabic Typesetting"/>
+              <w:sz w:val="32"/>
+              <w:lang w:val="es-ES" w:eastAsia="es-CO"/>
+            </w:rPr>
+            <w:t>………………………………………………………………………………………</w:t>
+          </w:r>
+          <w:r>
+            <w:rPr>
+              <w:rFonts w:ascii="Arabic Typesetting" w:hAnsi="Arabic Typesetting" w:cs="Arabic Typesetting"/>
+              <w:sz w:val="32"/>
+              <w:lang w:val="es-ES" w:eastAsia="es-CO"/>
+            </w:rPr>
+            <w:t>.6</w:t>
+          </w:r>
+        </w:p>
+        <w:p>
+          <w:pPr>
+            <w:pStyle w:val="Prrafodelista"/>
+            <w:numPr>
+              <w:ilvl w:val="1"/>
+              <w:numId w:val="9"/>
+            </w:numPr>
+            <w:rPr>
+              <w:rFonts w:ascii="Arabic Typesetting" w:hAnsi="Arabic Typesetting" w:cs="Arabic Typesetting"/>
+              <w:sz w:val="32"/>
+              <w:lang w:val="es-ES" w:eastAsia="es-CO"/>
+            </w:rPr>
+          </w:pPr>
+          <w:r>
+            <w:rPr>
+              <w:rFonts w:ascii="Arabic Typesetting" w:hAnsi="Arabic Typesetting" w:cs="Arabic Typesetting"/>
+              <w:sz w:val="32"/>
+              <w:lang w:val="es-ES" w:eastAsia="es-CO"/>
+            </w:rPr>
+            <w:t>Objetivos específicos…………………………………………………………………………………6</w:t>
+          </w:r>
+        </w:p>
+        <w:p>
+          <w:pPr>
+            <w:pStyle w:val="TDC2"/>
+          </w:pPr>
+          <w:r>
+            <w:t>Marco teórico</w:t>
+          </w:r>
+          <w:r>
+            <w:ptab w:relativeTo="margin" w:alignment="right" w:leader="dot"/>
+          </w:r>
+          <w:r>
+            <w:t xml:space="preserve">7 </w:t>
+          </w:r>
+        </w:p>
+      </w:sdtContent>
+    </w:sdt>
+    <w:p>
+      <w:pPr>
         <w:rPr>
           <w:rFonts w:ascii="Estrangelo Edessa" w:hAnsi="Estrangelo Edessa" w:cs="Estrangelo Edessa"/>
           <w:sz w:val="48"/>
@@ -379,7 +547,6 @@
           <w:rFonts w:ascii="Estrangelo Edessa" w:hAnsi="Estrangelo Edessa" w:cs="Estrangelo Edessa"/>
           <w:sz w:val="48"/>
         </w:rPr>
-        <w:lastRenderedPageBreak/>
         <w:t xml:space="preserve">   </w:t>
       </w:r>
     </w:p>
@@ -434,8 +601,6 @@
         </w:rPr>
         <w:t xml:space="preserve">     </w:t>
       </w:r>
-      <w:bookmarkStart w:id="0" w:name="_GoBack"/>
-      <w:bookmarkEnd w:id="0"/>
     </w:p>
     <w:p>
       <w:pPr>
@@ -485,10 +650,2259 @@
     </w:p>
     <w:p>
       <w:pPr>
+        <w:pStyle w:val="Prrafodelista"/>
+        <w:numPr>
+          <w:ilvl w:val="0"/>
+          <w:numId w:val="10"/>
+        </w:numPr>
         <w:jc w:val="center"/>
         <w:rPr>
-          <w:rFonts w:ascii="Gungsuh" w:eastAsia="Gungsuh" w:hAnsi="Gungsuh" w:cs="CordiaUPC"/>
+          <w:rFonts w:ascii="Arial" w:eastAsia="Gungsuh" w:hAnsi="Arial" w:cs="Arial"/>
+          <w:b/>
           <w:sz w:val="40"/>
+        </w:rPr>
+      </w:pPr>
+      <w:r>
+        <w:rPr>
+          <w:rFonts w:ascii="Arial" w:eastAsia="Gungsuh" w:hAnsi="Arial" w:cs="Arial"/>
+          <w:b/>
+          <w:sz w:val="40"/>
+        </w:rPr>
+        <w:lastRenderedPageBreak/>
+        <w:t xml:space="preserve">  Circuitos de condensadores  </w:t>
+      </w:r>
+    </w:p>
+    <w:p>
+      <w:pPr>
+        <w:rPr>
+          <w:rFonts w:ascii="Arial" w:eastAsia="Gungsuh" w:hAnsi="Arial" w:cs="Arial"/>
+          <w:b/>
+          <w:sz w:val="40"/>
+        </w:rPr>
+      </w:pPr>
+    </w:p>
+    <w:p>
+      <w:pPr>
+        <w:jc w:val="both"/>
+        <w:rPr>
+          <w:rFonts w:ascii="Arial" w:eastAsia="Gungsuh" w:hAnsi="Arial" w:cs="Arial"/>
+          <w:sz w:val="28"/>
+        </w:rPr>
+      </w:pPr>
+      <w:r>
+        <w:rPr>
+          <w:rFonts w:ascii="Arial" w:eastAsia="Gungsuh" w:hAnsi="Arial" w:cs="Arial"/>
+          <w:sz w:val="28"/>
+        </w:rPr>
+        <w:t>Al igual que las resistencias o los generadores eléctricos, los condensadores eléctricos de un circuito generalmente pueden asociarse de tal forma que pueden ser sustituidos por un único condensador cuyo funcionamiento es equivalente al producido por todos ellos. Este condensador recibe el nombre de condensador equivalente o resultante. Principalmente los condensadores se pueden asociar en serie, paralelo o una combinación de ambas llamadas mixta.</w:t>
+      </w:r>
+      <w:r>
+        <w:rPr>
+          <w:rFonts w:ascii="Arial" w:eastAsia="Gungsuh" w:hAnsi="Arial" w:cs="Arial"/>
+          <w:sz w:val="28"/>
+        </w:rPr>
+        <w:t xml:space="preserve"> </w:t>
+      </w:r>
+    </w:p>
+    <w:p>
+      <w:pPr>
+        <w:jc w:val="both"/>
+        <w:rPr>
+          <w:rFonts w:ascii="Arial" w:eastAsia="Gungsuh" w:hAnsi="Arial" w:cs="Arial"/>
+          <w:sz w:val="28"/>
+        </w:rPr>
+      </w:pPr>
+    </w:p>
+    <w:p>
+      <w:pPr>
+        <w:jc w:val="both"/>
+        <w:rPr>
+          <w:rFonts w:ascii="Arial" w:eastAsia="Gungsuh" w:hAnsi="Arial" w:cs="Arial"/>
+          <w:sz w:val="28"/>
+        </w:rPr>
+      </w:pPr>
+      <w:r>
+        <w:rPr>
+          <w:rFonts w:ascii="Arial" w:eastAsia="Gungsuh" w:hAnsi="Arial" w:cs="Arial"/>
+          <w:sz w:val="28"/>
+        </w:rPr>
+        <w:t>Se denomina condensador equivalente al condensador resultante que se obtiene al asociar un conjunto de ellos.</w:t>
+      </w:r>
+      <w:r>
+        <w:rPr>
+          <w:rFonts w:ascii="Arial" w:eastAsia="Gungsuh" w:hAnsi="Arial" w:cs="Arial"/>
+          <w:sz w:val="28"/>
+        </w:rPr>
+        <w:t xml:space="preserve"> </w:t>
+      </w:r>
+    </w:p>
+    <w:p>
+      <w:pPr>
+        <w:jc w:val="both"/>
+        <w:rPr>
+          <w:rFonts w:ascii="Arial" w:eastAsia="Gungsuh" w:hAnsi="Arial" w:cs="Arial"/>
+          <w:sz w:val="28"/>
+        </w:rPr>
+      </w:pPr>
+    </w:p>
+    <w:p>
+      <w:pPr>
+        <w:jc w:val="both"/>
+        <w:rPr>
+          <w:rFonts w:ascii="Arial" w:eastAsia="Gungsuh" w:hAnsi="Arial" w:cs="Arial"/>
+          <w:sz w:val="28"/>
+        </w:rPr>
+      </w:pPr>
+      <w:r>
+        <w:rPr>
+          <w:rFonts w:ascii="Arial" w:eastAsia="Gungsuh" w:hAnsi="Arial" w:cs="Arial"/>
+          <w:sz w:val="28"/>
+        </w:rPr>
+        <w:t>Dos o más condensadores se dice que están en serie cuando cada una de ellos se sitúa a continuación del anterior a lo largo del hilo conductor de un circuito.</w:t>
+      </w:r>
+      <w:r>
+        <w:rPr>
+          <w:rFonts w:ascii="Arial" w:eastAsia="Gungsuh" w:hAnsi="Arial" w:cs="Arial"/>
+          <w:sz w:val="28"/>
+        </w:rPr>
+        <w:t xml:space="preserve"> </w:t>
+      </w:r>
+    </w:p>
+    <w:p>
+      <w:pPr>
+        <w:jc w:val="both"/>
+        <w:rPr>
+          <w:rFonts w:ascii="Arial" w:eastAsia="Gungsuh" w:hAnsi="Arial" w:cs="Arial"/>
+          <w:sz w:val="28"/>
+        </w:rPr>
+      </w:pPr>
+    </w:p>
+    <w:p>
+      <w:pPr>
+        <w:jc w:val="both"/>
+        <w:rPr>
+          <w:rFonts w:ascii="Arial" w:eastAsia="Gungsuh" w:hAnsi="Arial" w:cs="Arial"/>
+          <w:sz w:val="28"/>
+        </w:rPr>
+      </w:pPr>
+      <w:r>
+        <w:rPr>
+          <w:rFonts w:ascii="Arial" w:eastAsia="Gungsuh" w:hAnsi="Arial" w:cs="Arial"/>
+          <w:noProof/>
+          <w:sz w:val="28"/>
+          <w:lang w:eastAsia="es-CO"/>
+        </w:rPr>
+        <w:drawing>
+          <wp:inline distT="0" distB="0" distL="0" distR="0">
+            <wp:extent cx="5802923" cy="2848610"/>
+            <wp:effectExtent l="0" t="0" r="7620" b="8890"/>
+            <wp:docPr id="1" name="Imagen 1"/>
+            <wp:cNvGraphicFramePr>
+              <a:graphicFrameLocks xmlns:a="http://schemas.openxmlformats.org/drawingml/2006/main" noChangeAspect="1"/>
+            </wp:cNvGraphicFramePr>
+            <a:graphic xmlns:a="http://schemas.openxmlformats.org/drawingml/2006/main">
+              <a:graphicData uri="http://schemas.openxmlformats.org/drawingml/2006/picture">
+                <pic:pic xmlns:pic="http://schemas.openxmlformats.org/drawingml/2006/picture">
+                  <pic:nvPicPr>
+                    <pic:cNvPr id="1" name="Captura.PNG"/>
+                    <pic:cNvPicPr/>
+                  </pic:nvPicPr>
+                  <pic:blipFill>
+                    <a:blip r:embed="rId9">
+                      <a:extLst>
+                        <a:ext uri="{28A0092B-C50C-407E-A947-70E740481C1C}">
+                          <a14:useLocalDpi xmlns:a14="http://schemas.microsoft.com/office/drawing/2010/main" val="0"/>
+                        </a:ext>
+                      </a:extLst>
+                    </a:blip>
+                    <a:stretch>
+                      <a:fillRect/>
+                    </a:stretch>
+                  </pic:blipFill>
+                  <pic:spPr>
+                    <a:xfrm>
+                      <a:off x="0" y="0"/>
+                      <a:ext cx="5802923" cy="2848610"/>
+                    </a:xfrm>
+                    <a:prstGeom prst="rect">
+                      <a:avLst/>
+                    </a:prstGeom>
+                  </pic:spPr>
+                </pic:pic>
+              </a:graphicData>
+            </a:graphic>
+          </wp:inline>
+        </w:drawing>
+      </w:r>
+      <w:r>
+        <w:rPr>
+          <w:rFonts w:ascii="Arial" w:eastAsia="Gungsuh" w:hAnsi="Arial" w:cs="Arial"/>
+          <w:sz w:val="28"/>
+        </w:rPr>
+        <w:t xml:space="preserve"> </w:t>
+      </w:r>
+    </w:p>
+    <w:p>
+      <w:pPr>
+        <w:jc w:val="both"/>
+        <w:rPr>
+          <w:rFonts w:ascii="Arial" w:eastAsia="Gungsuh" w:hAnsi="Arial" w:cs="Arial"/>
+          <w:sz w:val="28"/>
+        </w:rPr>
+      </w:pPr>
+    </w:p>
+    <w:p>
+      <w:pPr>
+        <w:jc w:val="both"/>
+        <w:rPr>
+          <w:rFonts w:ascii="Arial" w:eastAsia="Gungsuh" w:hAnsi="Arial" w:cs="Arial"/>
+          <w:sz w:val="28"/>
+        </w:rPr>
+      </w:pPr>
+      <w:r>
+        <w:rPr>
+          <w:rFonts w:ascii="Arial" w:eastAsia="Gungsuh" w:hAnsi="Arial" w:cs="Arial"/>
+          <w:sz w:val="28"/>
+        </w:rPr>
+        <w:lastRenderedPageBreak/>
+        <w:t>Cuando dos o más condensadores se encuentran en paralelo, comparten sus extremos tal y como se muestra en la siguiente figura:</w:t>
+      </w:r>
+    </w:p>
+    <w:p>
+      <w:pPr>
+        <w:jc w:val="both"/>
+        <w:rPr>
+          <w:rFonts w:ascii="Arial" w:eastAsia="Gungsuh" w:hAnsi="Arial" w:cs="Arial"/>
+          <w:sz w:val="28"/>
+        </w:rPr>
+      </w:pPr>
+    </w:p>
+    <w:p>
+      <w:pPr>
+        <w:jc w:val="both"/>
+        <w:rPr>
+          <w:rFonts w:ascii="Arial" w:eastAsia="Gungsuh" w:hAnsi="Arial" w:cs="Arial"/>
+          <w:sz w:val="28"/>
+        </w:rPr>
+      </w:pPr>
+      <w:r>
+        <w:rPr>
+          <w:rFonts w:ascii="Arial" w:eastAsia="Gungsuh" w:hAnsi="Arial" w:cs="Arial"/>
+          <w:noProof/>
+          <w:sz w:val="28"/>
+          <w:lang w:eastAsia="es-CO"/>
+        </w:rPr>
+        <w:drawing>
+          <wp:inline distT="0" distB="0" distL="0" distR="0">
+            <wp:extent cx="5611749" cy="4387361"/>
+            <wp:effectExtent l="0" t="0" r="8255" b="0"/>
+            <wp:docPr id="3" name="Imagen 3"/>
+            <wp:cNvGraphicFramePr>
+              <a:graphicFrameLocks xmlns:a="http://schemas.openxmlformats.org/drawingml/2006/main" noChangeAspect="1"/>
+            </wp:cNvGraphicFramePr>
+            <a:graphic xmlns:a="http://schemas.openxmlformats.org/drawingml/2006/main">
+              <a:graphicData uri="http://schemas.openxmlformats.org/drawingml/2006/picture">
+                <pic:pic xmlns:pic="http://schemas.openxmlformats.org/drawingml/2006/picture">
+                  <pic:nvPicPr>
+                    <pic:cNvPr id="3" name="Captura2.PNG"/>
+                    <pic:cNvPicPr/>
+                  </pic:nvPicPr>
+                  <pic:blipFill>
+                    <a:blip r:embed="rId10">
+                      <a:extLst>
+                        <a:ext uri="{28A0092B-C50C-407E-A947-70E740481C1C}">
+                          <a14:useLocalDpi xmlns:a14="http://schemas.microsoft.com/office/drawing/2010/main" val="0"/>
+                        </a:ext>
+                      </a:extLst>
+                    </a:blip>
+                    <a:stretch>
+                      <a:fillRect/>
+                    </a:stretch>
+                  </pic:blipFill>
+                  <pic:spPr>
+                    <a:xfrm>
+                      <a:off x="0" y="0"/>
+                      <a:ext cx="5614974" cy="4389882"/>
+                    </a:xfrm>
+                    <a:prstGeom prst="rect">
+                      <a:avLst/>
+                    </a:prstGeom>
+                  </pic:spPr>
+                </pic:pic>
+              </a:graphicData>
+            </a:graphic>
+          </wp:inline>
+        </w:drawing>
+      </w:r>
+    </w:p>
+    <w:p>
+      <w:pPr>
+        <w:jc w:val="both"/>
+        <w:rPr>
+          <w:rFonts w:ascii="Arial" w:eastAsia="Gungsuh" w:hAnsi="Arial" w:cs="Arial"/>
+          <w:sz w:val="28"/>
+        </w:rPr>
+      </w:pPr>
+    </w:p>
+    <w:p>
+      <w:pPr>
+        <w:jc w:val="both"/>
+        <w:rPr>
+          <w:rFonts w:ascii="Arial" w:eastAsia="Gungsuh" w:hAnsi="Arial" w:cs="Arial"/>
+          <w:sz w:val="28"/>
+        </w:rPr>
+      </w:pPr>
+    </w:p>
+    <w:p>
+      <w:pPr>
+        <w:jc w:val="both"/>
+        <w:rPr>
+          <w:rFonts w:ascii="Arial" w:eastAsia="Gungsuh" w:hAnsi="Arial" w:cs="Arial"/>
+          <w:sz w:val="28"/>
+        </w:rPr>
+      </w:pPr>
+    </w:p>
+    <w:p>
+      <w:pPr>
+        <w:jc w:val="both"/>
+        <w:rPr>
+          <w:rFonts w:ascii="Arial" w:eastAsia="Gungsuh" w:hAnsi="Arial" w:cs="Arial"/>
+          <w:sz w:val="28"/>
+        </w:rPr>
+      </w:pPr>
+    </w:p>
+    <w:p>
+      <w:pPr>
+        <w:jc w:val="both"/>
+        <w:rPr>
+          <w:rFonts w:ascii="Arial" w:eastAsia="Gungsuh" w:hAnsi="Arial" w:cs="Arial"/>
+          <w:sz w:val="28"/>
+        </w:rPr>
+      </w:pPr>
+    </w:p>
+    <w:p>
+      <w:pPr>
+        <w:jc w:val="both"/>
+        <w:rPr>
+          <w:rFonts w:ascii="Arial" w:eastAsia="Gungsuh" w:hAnsi="Arial" w:cs="Arial"/>
+          <w:sz w:val="28"/>
+        </w:rPr>
+      </w:pPr>
+    </w:p>
+    <w:p>
+      <w:pPr>
+        <w:jc w:val="both"/>
+        <w:rPr>
+          <w:rFonts w:ascii="Arial" w:eastAsia="Gungsuh" w:hAnsi="Arial" w:cs="Arial"/>
+          <w:sz w:val="28"/>
+        </w:rPr>
+      </w:pPr>
+    </w:p>
+    <w:p>
+      <w:pPr>
+        <w:jc w:val="both"/>
+        <w:rPr>
+          <w:rFonts w:ascii="Arial" w:eastAsia="Gungsuh" w:hAnsi="Arial" w:cs="Arial"/>
+          <w:sz w:val="28"/>
+        </w:rPr>
+      </w:pPr>
+    </w:p>
+    <w:p>
+      <w:pPr>
+        <w:jc w:val="both"/>
+        <w:rPr>
+          <w:rFonts w:ascii="Arial" w:eastAsia="Gungsuh" w:hAnsi="Arial" w:cs="Arial"/>
+          <w:sz w:val="28"/>
+        </w:rPr>
+      </w:pPr>
+    </w:p>
+    <w:p>
+      <w:pPr>
+        <w:pStyle w:val="Prrafodelista"/>
+        <w:numPr>
+          <w:ilvl w:val="0"/>
+          <w:numId w:val="10"/>
+        </w:numPr>
+        <w:jc w:val="center"/>
+        <w:rPr>
+          <w:rFonts w:ascii="Arial" w:eastAsia="Gungsuh" w:hAnsi="Arial" w:cs="Arial"/>
+          <w:b/>
+          <w:sz w:val="40"/>
+        </w:rPr>
+      </w:pPr>
+      <w:r>
+        <w:rPr>
+          <w:rFonts w:ascii="Arial" w:eastAsia="Gungsuh" w:hAnsi="Arial" w:cs="Arial"/>
+          <w:b/>
+          <w:sz w:val="40"/>
+        </w:rPr>
+        <w:lastRenderedPageBreak/>
+        <w:t xml:space="preserve"> Resumen </w:t>
+      </w:r>
+    </w:p>
+    <w:p>
+      <w:pPr>
+        <w:jc w:val="center"/>
+        <w:rPr>
+          <w:rFonts w:ascii="Arial" w:eastAsia="Gungsuh" w:hAnsi="Arial" w:cs="Arial"/>
+          <w:b/>
+          <w:sz w:val="40"/>
+        </w:rPr>
+      </w:pPr>
+    </w:p>
+    <w:p>
+      <w:pPr>
+        <w:jc w:val="both"/>
+        <w:rPr>
+          <w:rFonts w:ascii="Arial" w:eastAsia="Gungsuh" w:hAnsi="Arial" w:cs="Arial"/>
+          <w:sz w:val="28"/>
+        </w:rPr>
+      </w:pPr>
+      <w:r>
+        <w:rPr>
+          <w:rFonts w:ascii="Arial" w:eastAsia="Gungsuh" w:hAnsi="Arial" w:cs="Arial"/>
+          <w:sz w:val="28"/>
+        </w:rPr>
+        <w:t>En esta nueva experiencia en el laboratorio de física de campos se nos pidió como requisito utilizar herramientas de medición como el multímetro, fuente de voltaje en dos condensadores a través de una mini-protoboard realizando correctamente el montaje de circuitos serie y en paralelo con el objetivo primordial de anexar las medidas experimental-teorica halladas en clase para así obt</w:t>
+      </w:r>
+      <w:r>
+        <w:rPr>
+          <w:rFonts w:ascii="Arial" w:eastAsia="Gungsuh" w:hAnsi="Arial" w:cs="Arial"/>
+          <w:sz w:val="28"/>
+        </w:rPr>
+        <w:t xml:space="preserve">ener los datos en concreto realizando así </w:t>
+      </w:r>
+      <w:r>
+        <w:rPr>
+          <w:rFonts w:ascii="Arial" w:eastAsia="Gungsuh" w:hAnsi="Arial" w:cs="Arial"/>
+          <w:sz w:val="28"/>
+        </w:rPr>
+        <w:t xml:space="preserve">los cálculos requeridos en este informe. </w:t>
+      </w:r>
+      <w:r>
+        <w:rPr>
+          <w:rFonts w:ascii="Arial" w:eastAsia="Gungsuh" w:hAnsi="Arial" w:cs="Arial"/>
+          <w:sz w:val="28"/>
+        </w:rPr>
+        <w:t xml:space="preserve"> </w:t>
+      </w:r>
+    </w:p>
+    <w:p>
+      <w:pPr>
+        <w:jc w:val="both"/>
+        <w:rPr>
+          <w:rFonts w:ascii="Arial" w:eastAsia="Gungsuh" w:hAnsi="Arial" w:cs="Arial"/>
+          <w:sz w:val="28"/>
+        </w:rPr>
+      </w:pPr>
+    </w:p>
+    <w:p>
+      <w:pPr>
+        <w:jc w:val="both"/>
+        <w:rPr>
+          <w:rFonts w:ascii="Arial" w:eastAsia="Gungsuh" w:hAnsi="Arial" w:cs="Arial"/>
+          <w:sz w:val="28"/>
+        </w:rPr>
+      </w:pPr>
+      <w:r>
+        <w:rPr>
+          <w:rFonts w:ascii="Arial" w:eastAsia="Gungsuh" w:hAnsi="Arial" w:cs="Arial"/>
+          <w:sz w:val="28"/>
+        </w:rPr>
+        <w:t>Se hizo uso de una miniprotoboard, dos condensadores con la finalidad de montar correctamente el circuito en serie o en paralelo, también haciendo un buen manejo de las herramientas de medición como el multímetro y la fuente de voltaje ajustando estas en el parámetro adecuado de medición para así obtener una buena toma de datos.</w:t>
+      </w:r>
+    </w:p>
+    <w:p>
+      <w:pPr>
+        <w:jc w:val="both"/>
+        <w:rPr>
+          <w:rFonts w:ascii="Arial" w:eastAsia="Gungsuh" w:hAnsi="Arial" w:cs="Arial"/>
+          <w:sz w:val="28"/>
+        </w:rPr>
+      </w:pPr>
+    </w:p>
+    <w:p>
+      <w:pPr>
+        <w:jc w:val="both"/>
+        <w:rPr>
+          <w:rFonts w:ascii="Arial" w:eastAsia="Gungsuh" w:hAnsi="Arial" w:cs="Arial"/>
+          <w:sz w:val="28"/>
+        </w:rPr>
+      </w:pPr>
+      <w:r>
+        <w:rPr>
+          <w:rFonts w:ascii="Arial" w:eastAsia="Gungsuh" w:hAnsi="Arial" w:cs="Arial"/>
+          <w:sz w:val="28"/>
+        </w:rPr>
+        <w:t xml:space="preserve">Este informe pretende estructurar la temática propuesta en el laboratorio de física de campos a través de los conocimientos </w:t>
+      </w:r>
+      <w:r>
+        <w:rPr>
+          <w:rFonts w:ascii="Arial" w:eastAsia="Gungsuh" w:hAnsi="Arial" w:cs="Arial"/>
+          <w:sz w:val="28"/>
+        </w:rPr>
+        <w:t xml:space="preserve">previamente adquiridos en el manejo de herramientas de medición eléctrica y en el montaje de un circuito eléctrico aplicando así la práctica y el trabajo en equipo ampliando el conocimiento del estudiante que está en proceso de formación profesional, el análisis y toma de datos claves para formular y anexar un buen informe de laboratorio. </w:t>
+      </w:r>
+    </w:p>
+    <w:p>
+      <w:pPr>
+        <w:jc w:val="both"/>
+        <w:rPr>
+          <w:rFonts w:ascii="Arial" w:eastAsia="Gungsuh" w:hAnsi="Arial" w:cs="Arial"/>
+          <w:sz w:val="28"/>
+        </w:rPr>
+      </w:pPr>
+    </w:p>
+    <w:p>
+      <w:pPr>
+        <w:jc w:val="both"/>
+        <w:rPr>
+          <w:rFonts w:ascii="Arial" w:eastAsia="Gungsuh" w:hAnsi="Arial" w:cs="Arial"/>
+          <w:sz w:val="28"/>
+        </w:rPr>
+      </w:pPr>
+    </w:p>
+    <w:p>
+      <w:pPr>
+        <w:jc w:val="both"/>
+        <w:rPr>
+          <w:rFonts w:ascii="Arial" w:eastAsia="Gungsuh" w:hAnsi="Arial" w:cs="Arial"/>
+          <w:sz w:val="28"/>
+        </w:rPr>
+      </w:pPr>
+    </w:p>
+    <w:p>
+      <w:pPr>
+        <w:jc w:val="both"/>
+        <w:rPr>
+          <w:rFonts w:ascii="Arial" w:eastAsia="Gungsuh" w:hAnsi="Arial" w:cs="Arial"/>
+          <w:sz w:val="28"/>
+        </w:rPr>
+      </w:pPr>
+    </w:p>
+    <w:p>
+      <w:pPr>
+        <w:jc w:val="both"/>
+        <w:rPr>
+          <w:rFonts w:ascii="Arial" w:eastAsia="Gungsuh" w:hAnsi="Arial" w:cs="Arial"/>
+          <w:sz w:val="28"/>
+        </w:rPr>
+      </w:pPr>
+    </w:p>
+    <w:p>
+      <w:pPr>
+        <w:jc w:val="both"/>
+        <w:rPr>
+          <w:rFonts w:ascii="Arial" w:eastAsia="Gungsuh" w:hAnsi="Arial" w:cs="Arial"/>
+          <w:sz w:val="28"/>
+        </w:rPr>
+      </w:pPr>
+    </w:p>
+    <w:p>
+      <w:pPr>
+        <w:jc w:val="both"/>
+        <w:rPr>
+          <w:rFonts w:ascii="Arial" w:eastAsia="Gungsuh" w:hAnsi="Arial" w:cs="Arial"/>
+          <w:sz w:val="28"/>
+        </w:rPr>
+      </w:pPr>
+    </w:p>
+    <w:p>
+      <w:pPr>
+        <w:pStyle w:val="Prrafodelista"/>
+        <w:numPr>
+          <w:ilvl w:val="0"/>
+          <w:numId w:val="10"/>
+        </w:numPr>
+        <w:jc w:val="center"/>
+        <w:rPr>
+          <w:rFonts w:ascii="Arial" w:eastAsia="Gungsuh" w:hAnsi="Arial" w:cs="Arial"/>
+          <w:b/>
+          <w:sz w:val="40"/>
+        </w:rPr>
+      </w:pPr>
+      <w:r>
+        <w:rPr>
+          <w:rFonts w:ascii="Arial" w:eastAsia="Gungsuh" w:hAnsi="Arial" w:cs="Arial"/>
+          <w:b/>
+          <w:sz w:val="40"/>
+        </w:rPr>
+        <w:lastRenderedPageBreak/>
+        <w:t xml:space="preserve"> Objetivos </w:t>
+      </w:r>
+    </w:p>
+    <w:p>
+      <w:pPr>
+        <w:pStyle w:val="Prrafodelista"/>
+        <w:numPr>
+          <w:ilvl w:val="0"/>
+          <w:numId w:val="10"/>
+        </w:numPr>
+        <w:jc w:val="center"/>
+        <w:rPr>
+          <w:rFonts w:ascii="Arial" w:eastAsia="Gungsuh" w:hAnsi="Arial" w:cs="Arial"/>
+          <w:b/>
+          <w:sz w:val="40"/>
+        </w:rPr>
+      </w:pPr>
+      <w:r>
+        <w:rPr>
+          <w:rFonts w:ascii="Arial" w:eastAsia="Gungsuh" w:hAnsi="Arial" w:cs="Arial"/>
+          <w:b/>
+          <w:sz w:val="40"/>
+        </w:rPr>
+        <w:t xml:space="preserve"> Marco Teórico </w:t>
+      </w:r>
+    </w:p>
+    <w:p>
+      <w:pPr>
+        <w:pStyle w:val="Prrafodelista"/>
+        <w:rPr>
+          <w:rFonts w:ascii="Arial" w:eastAsia="Gungsuh" w:hAnsi="Arial" w:cs="Arial"/>
+          <w:b/>
+          <w:sz w:val="40"/>
+        </w:rPr>
+      </w:pPr>
+    </w:p>
+    <w:p>
+      <w:pPr>
+        <w:pStyle w:val="Prrafodelista"/>
+        <w:rPr>
+          <w:rFonts w:ascii="Arial" w:eastAsia="Gungsuh" w:hAnsi="Arial" w:cs="Arial"/>
+          <w:sz w:val="28"/>
+        </w:rPr>
+      </w:pPr>
+      <w:r>
+        <w:rPr>
+          <w:rFonts w:ascii="Arial" w:eastAsia="Gungsuh" w:hAnsi="Arial" w:cs="Arial"/>
+          <w:sz w:val="28"/>
+        </w:rPr>
+        <w:t xml:space="preserve">4.1 Circuito </w:t>
+      </w:r>
+    </w:p>
+    <w:p>
+      <w:pPr>
+        <w:pStyle w:val="Prrafodelista"/>
+        <w:rPr>
+          <w:rFonts w:ascii="Arial" w:eastAsia="Gungsuh" w:hAnsi="Arial" w:cs="Arial"/>
+          <w:sz w:val="28"/>
+        </w:rPr>
+      </w:pPr>
+    </w:p>
+    <w:p>
+      <w:pPr>
+        <w:pStyle w:val="Prrafodelista"/>
+        <w:rPr>
+          <w:rFonts w:ascii="Arial" w:eastAsia="Gungsuh" w:hAnsi="Arial" w:cs="Arial"/>
+          <w:sz w:val="28"/>
+        </w:rPr>
+      </w:pPr>
+    </w:p>
+    <w:p>
+      <w:pPr>
+        <w:pStyle w:val="Prrafodelista"/>
+        <w:rPr>
+          <w:rFonts w:ascii="Arial" w:eastAsia="Gungsuh" w:hAnsi="Arial" w:cs="Arial"/>
+          <w:sz w:val="28"/>
+        </w:rPr>
+      </w:pPr>
+      <w:r>
+        <w:rPr>
+          <w:rFonts w:ascii="Arial" w:eastAsia="Gungsuh" w:hAnsi="Arial" w:cs="Arial"/>
+          <w:noProof/>
+          <w:sz w:val="28"/>
+          <w:lang w:eastAsia="es-CO"/>
+        </w:rPr>
+        <w:drawing>
+          <wp:inline distT="0" distB="0" distL="0" distR="0">
+            <wp:extent cx="5225143" cy="2028825"/>
+            <wp:effectExtent l="0" t="0" r="0" b="0"/>
+            <wp:docPr id="5" name="Imagen 5"/>
+            <wp:cNvGraphicFramePr>
+              <a:graphicFrameLocks xmlns:a="http://schemas.openxmlformats.org/drawingml/2006/main" noChangeAspect="1"/>
+            </wp:cNvGraphicFramePr>
+            <a:graphic xmlns:a="http://schemas.openxmlformats.org/drawingml/2006/main">
+              <a:graphicData uri="http://schemas.openxmlformats.org/drawingml/2006/picture">
+                <pic:pic xmlns:pic="http://schemas.openxmlformats.org/drawingml/2006/picture">
+                  <pic:nvPicPr>
+                    <pic:cNvPr id="5" name="Captura3.PNG"/>
+                    <pic:cNvPicPr/>
+                  </pic:nvPicPr>
+                  <pic:blipFill>
+                    <a:blip r:embed="rId11">
+                      <a:extLst>
+                        <a:ext uri="{28A0092B-C50C-407E-A947-70E740481C1C}">
+                          <a14:useLocalDpi xmlns:a14="http://schemas.microsoft.com/office/drawing/2010/main" val="0"/>
+                        </a:ext>
+                      </a:extLst>
+                    </a:blip>
+                    <a:stretch>
+                      <a:fillRect/>
+                    </a:stretch>
+                  </pic:blipFill>
+                  <pic:spPr>
+                    <a:xfrm>
+                      <a:off x="0" y="0"/>
+                      <a:ext cx="5236614" cy="2033279"/>
+                    </a:xfrm>
+                    <a:prstGeom prst="rect">
+                      <a:avLst/>
+                    </a:prstGeom>
+                  </pic:spPr>
+                </pic:pic>
+              </a:graphicData>
+            </a:graphic>
+          </wp:inline>
+        </w:drawing>
+      </w:r>
+    </w:p>
+    <w:p>
+      <w:pPr>
+        <w:pStyle w:val="Prrafodelista"/>
+        <w:rPr>
+          <w:rFonts w:ascii="Arial" w:eastAsia="Gungsuh" w:hAnsi="Arial" w:cs="Arial"/>
+          <w:sz w:val="28"/>
+        </w:rPr>
+      </w:pPr>
+    </w:p>
+    <w:p>
+      <w:pPr>
+        <w:pStyle w:val="Prrafodelista"/>
+        <w:jc w:val="both"/>
+        <w:rPr>
+          <w:rFonts w:ascii="Arial" w:eastAsia="Gungsuh" w:hAnsi="Arial" w:cs="Arial"/>
+          <w:sz w:val="28"/>
+        </w:rPr>
+      </w:pPr>
+      <w:r>
+        <w:rPr>
+          <w:rFonts w:ascii="Arial" w:eastAsia="Gungsuh" w:hAnsi="Arial" w:cs="Arial"/>
+          <w:sz w:val="28"/>
+        </w:rPr>
+        <w:t xml:space="preserve">Un circuito es un recorrido o camino que comienza y finaliza en el mismo lugar, siendo igual el punto de partida y el punto de llegada. Este camino se establece a través de diferentes y numerosas conexiones que pueden contar con diversas opciones de recorrido, aunque siempre llevan al comienzo de donde partieron. El circuito siempre sucede o toma lugar en un espacio definido ya que es cerrado y no infinito. Esto quiere decir que todo circuito se dispone dentro de un perímetro que, aunque puede variar en tamaño de gran manera, siempre está delimitado. </w:t>
+      </w:r>
+    </w:p>
+    <w:p>
+      <w:pPr>
+        <w:pStyle w:val="Prrafodelista"/>
+        <w:jc w:val="both"/>
+        <w:rPr>
+          <w:rFonts w:ascii="Arial" w:eastAsia="Gungsuh" w:hAnsi="Arial" w:cs="Arial"/>
+          <w:sz w:val="28"/>
+        </w:rPr>
+      </w:pPr>
+    </w:p>
+    <w:p>
+      <w:pPr>
+        <w:pStyle w:val="Prrafodelista"/>
+        <w:jc w:val="both"/>
+        <w:rPr>
+          <w:rFonts w:ascii="Arial" w:eastAsia="Gungsuh" w:hAnsi="Arial" w:cs="Arial"/>
+          <w:sz w:val="28"/>
+        </w:rPr>
+      </w:pPr>
+      <w:r>
+        <w:rPr>
+          <w:rFonts w:ascii="Arial" w:eastAsia="Gungsuh" w:hAnsi="Arial" w:cs="Arial"/>
+          <w:sz w:val="28"/>
+        </w:rPr>
+        <w:t xml:space="preserve">Los componentes de un circuito son: </w:t>
+      </w:r>
+    </w:p>
+    <w:p>
+      <w:pPr>
+        <w:pStyle w:val="Prrafodelista"/>
+        <w:jc w:val="both"/>
+        <w:rPr>
+          <w:rFonts w:ascii="Arial" w:eastAsia="Gungsuh" w:hAnsi="Arial" w:cs="Arial"/>
+          <w:sz w:val="28"/>
+        </w:rPr>
+      </w:pPr>
+    </w:p>
+    <w:p>
+      <w:pPr>
+        <w:pStyle w:val="Prrafodelista"/>
+        <w:jc w:val="both"/>
+        <w:rPr>
+          <w:rFonts w:ascii="Arial" w:eastAsia="Gungsuh" w:hAnsi="Arial" w:cs="Arial"/>
+          <w:sz w:val="28"/>
+        </w:rPr>
+      </w:pPr>
+      <w:r>
+        <w:rPr>
+          <w:rFonts w:ascii="Arial" w:eastAsia="Gungsuh" w:hAnsi="Arial" w:cs="Arial"/>
+          <w:sz w:val="28"/>
+        </w:rPr>
+        <w:t>•</w:t>
+      </w:r>
+      <w:r>
+        <w:rPr>
+          <w:rFonts w:ascii="Arial" w:eastAsia="Gungsuh" w:hAnsi="Arial" w:cs="Arial"/>
+          <w:sz w:val="28"/>
+        </w:rPr>
+        <w:tab/>
+        <w:t xml:space="preserve">Generadores: Proporcionan la energía necesaria en un circuito  para que se muevan los electrones. Ejemplo: Pilas y Baterías. </w:t>
+      </w:r>
+    </w:p>
+    <w:p>
+      <w:pPr>
+        <w:pStyle w:val="Prrafodelista"/>
+        <w:jc w:val="both"/>
+        <w:rPr>
+          <w:rFonts w:ascii="Arial" w:eastAsia="Gungsuh" w:hAnsi="Arial" w:cs="Arial"/>
+          <w:sz w:val="28"/>
+        </w:rPr>
+      </w:pPr>
+    </w:p>
+    <w:p>
+      <w:pPr>
+        <w:pStyle w:val="Prrafodelista"/>
+        <w:jc w:val="both"/>
+        <w:rPr>
+          <w:rFonts w:ascii="Arial" w:eastAsia="Gungsuh" w:hAnsi="Arial" w:cs="Arial"/>
+          <w:sz w:val="28"/>
+        </w:rPr>
+      </w:pPr>
+      <w:r>
+        <w:rPr>
+          <w:rFonts w:ascii="Arial" w:eastAsia="Gungsuh" w:hAnsi="Arial" w:cs="Arial"/>
+          <w:sz w:val="28"/>
+        </w:rPr>
+        <w:t>•</w:t>
+      </w:r>
+      <w:r>
+        <w:rPr>
+          <w:rFonts w:ascii="Arial" w:eastAsia="Gungsuh" w:hAnsi="Arial" w:cs="Arial"/>
+          <w:sz w:val="28"/>
+        </w:rPr>
+        <w:tab/>
+        <w:t xml:space="preserve">Receptores: Son dispositivos que transforman la energía eléctrica en otro tipo de energía que le resulte útil al usuario. Ejemplo: Bombillas, Motores, Resistencias, Timbres. </w:t>
+      </w:r>
+    </w:p>
+    <w:p>
+      <w:pPr>
+        <w:pStyle w:val="Prrafodelista"/>
+        <w:jc w:val="both"/>
+        <w:rPr>
+          <w:rFonts w:ascii="Arial" w:eastAsia="Gungsuh" w:hAnsi="Arial" w:cs="Arial"/>
+          <w:sz w:val="28"/>
+        </w:rPr>
+      </w:pPr>
+    </w:p>
+    <w:p>
+      <w:pPr>
+        <w:pStyle w:val="Prrafodelista"/>
+        <w:jc w:val="both"/>
+        <w:rPr>
+          <w:rFonts w:ascii="Arial" w:eastAsia="Gungsuh" w:hAnsi="Arial" w:cs="Arial"/>
+          <w:sz w:val="28"/>
+        </w:rPr>
+      </w:pPr>
+    </w:p>
+    <w:p>
+      <w:pPr>
+        <w:pStyle w:val="Prrafodelista"/>
+        <w:jc w:val="both"/>
+        <w:rPr>
+          <w:rFonts w:ascii="Arial" w:eastAsia="Gungsuh" w:hAnsi="Arial" w:cs="Arial"/>
+          <w:sz w:val="28"/>
+        </w:rPr>
+      </w:pPr>
+      <w:r>
+        <w:rPr>
+          <w:rFonts w:ascii="Arial" w:eastAsia="Gungsuh" w:hAnsi="Arial" w:cs="Arial"/>
+          <w:sz w:val="28"/>
+        </w:rPr>
+        <w:t>•</w:t>
+      </w:r>
+      <w:r>
+        <w:rPr>
+          <w:rFonts w:ascii="Arial" w:eastAsia="Gungsuh" w:hAnsi="Arial" w:cs="Arial"/>
+          <w:sz w:val="28"/>
+        </w:rPr>
+        <w:tab/>
+        <w:t xml:space="preserve">Elementos de control: Se utilizan para dirigir e interrumpir el paso de la corriente eléctrica. Ejemplo: Interruptores, conmutadores y pulsadores.  </w:t>
+      </w:r>
+    </w:p>
+    <w:p>
+      <w:pPr>
+        <w:pStyle w:val="Prrafodelista"/>
+        <w:jc w:val="both"/>
+        <w:rPr>
+          <w:rFonts w:ascii="Arial" w:eastAsia="Gungsuh" w:hAnsi="Arial" w:cs="Arial"/>
+          <w:sz w:val="28"/>
+        </w:rPr>
+      </w:pPr>
+    </w:p>
+    <w:p>
+      <w:pPr>
+        <w:pStyle w:val="Prrafodelista"/>
+        <w:jc w:val="both"/>
+        <w:rPr>
+          <w:rFonts w:ascii="Arial" w:eastAsia="Gungsuh" w:hAnsi="Arial" w:cs="Arial"/>
+          <w:sz w:val="28"/>
+        </w:rPr>
+      </w:pPr>
+      <w:r>
+        <w:rPr>
+          <w:rFonts w:ascii="Arial" w:eastAsia="Gungsuh" w:hAnsi="Arial" w:cs="Arial"/>
+          <w:sz w:val="28"/>
+        </w:rPr>
+        <w:t>•</w:t>
+      </w:r>
+      <w:r>
+        <w:rPr>
+          <w:rFonts w:ascii="Arial" w:eastAsia="Gungsuh" w:hAnsi="Arial" w:cs="Arial"/>
+          <w:sz w:val="28"/>
+        </w:rPr>
+        <w:tab/>
+        <w:t>Conductores: Su uso es aplicado a conducir la electricidad de un punto a otro (pasar electrones a través del conductor; los electrones fluyen debido a la diferencia de potencial), crear campos electromagnéticos al constituir bobinas y electroimanes, también para modificar la tensión al constituir transformadores.</w:t>
+      </w:r>
+      <w:r>
+        <w:rPr>
+          <w:rFonts w:ascii="Arial" w:eastAsia="Gungsuh" w:hAnsi="Arial" w:cs="Arial"/>
+          <w:sz w:val="28"/>
+        </w:rPr>
+        <w:t xml:space="preserve"> </w:t>
+      </w:r>
+    </w:p>
+    <w:p>
+      <w:pPr>
+        <w:pStyle w:val="Prrafodelista"/>
+        <w:jc w:val="both"/>
+        <w:rPr>
+          <w:rFonts w:ascii="Arial" w:eastAsia="Gungsuh" w:hAnsi="Arial" w:cs="Arial"/>
+          <w:sz w:val="28"/>
+        </w:rPr>
+      </w:pPr>
+    </w:p>
+    <w:p>
+      <w:pPr>
+        <w:pStyle w:val="Prrafodelista"/>
+        <w:jc w:val="both"/>
+        <w:rPr>
+          <w:rFonts w:ascii="Arial" w:eastAsia="Gungsuh" w:hAnsi="Arial" w:cs="Arial"/>
+          <w:sz w:val="28"/>
+        </w:rPr>
+      </w:pPr>
+    </w:p>
+    <w:p>
+      <w:pPr>
+        <w:pStyle w:val="Prrafodelista"/>
+        <w:jc w:val="both"/>
+        <w:rPr>
+          <w:rFonts w:ascii="Arial" w:eastAsia="Gungsuh" w:hAnsi="Arial" w:cs="Arial"/>
+          <w:sz w:val="28"/>
+        </w:rPr>
+      </w:pPr>
+      <w:r>
+        <w:rPr>
+          <w:rFonts w:ascii="Arial" w:eastAsia="Gungsuh" w:hAnsi="Arial" w:cs="Arial"/>
+          <w:sz w:val="28"/>
+        </w:rPr>
+        <w:t xml:space="preserve">4.2 Circuito en serie </w:t>
+      </w:r>
+    </w:p>
+    <w:p>
+      <w:pPr>
+        <w:pStyle w:val="Prrafodelista"/>
+        <w:jc w:val="both"/>
+        <w:rPr>
+          <w:rFonts w:ascii="Arial" w:eastAsia="Gungsuh" w:hAnsi="Arial" w:cs="Arial"/>
+          <w:sz w:val="28"/>
+        </w:rPr>
+      </w:pPr>
+    </w:p>
+    <w:p>
+      <w:pPr>
+        <w:pStyle w:val="Prrafodelista"/>
+        <w:jc w:val="both"/>
+        <w:rPr>
+          <w:rFonts w:ascii="Arial" w:eastAsia="Gungsuh" w:hAnsi="Arial" w:cs="Arial"/>
+          <w:sz w:val="28"/>
+        </w:rPr>
+      </w:pPr>
+      <w:r>
+        <w:rPr>
+          <w:rFonts w:ascii="Arial" w:eastAsia="Gungsuh" w:hAnsi="Arial" w:cs="Arial"/>
+          <w:noProof/>
+          <w:sz w:val="28"/>
+          <w:lang w:eastAsia="es-CO"/>
+        </w:rPr>
+        <w:drawing>
+          <wp:inline distT="0" distB="0" distL="0" distR="0">
+            <wp:extent cx="5255260" cy="2110154"/>
+            <wp:effectExtent l="0" t="0" r="2540" b="4445"/>
+            <wp:docPr id="6" name="Imagen 6"/>
+            <wp:cNvGraphicFramePr>
+              <a:graphicFrameLocks xmlns:a="http://schemas.openxmlformats.org/drawingml/2006/main" noChangeAspect="1"/>
+            </wp:cNvGraphicFramePr>
+            <a:graphic xmlns:a="http://schemas.openxmlformats.org/drawingml/2006/main">
+              <a:graphicData uri="http://schemas.openxmlformats.org/drawingml/2006/picture">
+                <pic:pic xmlns:pic="http://schemas.openxmlformats.org/drawingml/2006/picture">
+                  <pic:nvPicPr>
+                    <pic:cNvPr id="6" name="f4ente.GIF"/>
+                    <pic:cNvPicPr/>
+                  </pic:nvPicPr>
+                  <pic:blipFill>
+                    <a:blip r:embed="rId12">
+                      <a:extLst>
+                        <a:ext uri="{28A0092B-C50C-407E-A947-70E740481C1C}">
+                          <a14:useLocalDpi xmlns:a14="http://schemas.microsoft.com/office/drawing/2010/main" val="0"/>
+                        </a:ext>
+                      </a:extLst>
+                    </a:blip>
+                    <a:stretch>
+                      <a:fillRect/>
+                    </a:stretch>
+                  </pic:blipFill>
+                  <pic:spPr>
+                    <a:xfrm>
+                      <a:off x="0" y="0"/>
+                      <a:ext cx="5276390" cy="2118638"/>
+                    </a:xfrm>
+                    <a:prstGeom prst="rect">
+                      <a:avLst/>
+                    </a:prstGeom>
+                  </pic:spPr>
+                </pic:pic>
+              </a:graphicData>
+            </a:graphic>
+          </wp:inline>
+        </w:drawing>
+      </w:r>
+    </w:p>
+    <w:p>
+      <w:pPr>
+        <w:pStyle w:val="Prrafodelista"/>
+        <w:jc w:val="both"/>
+        <w:rPr>
+          <w:rFonts w:ascii="Arial" w:eastAsia="Gungsuh" w:hAnsi="Arial" w:cs="Arial"/>
+          <w:sz w:val="28"/>
+        </w:rPr>
+      </w:pPr>
+    </w:p>
+    <w:p>
+      <w:pPr>
+        <w:pStyle w:val="Prrafodelista"/>
+        <w:jc w:val="both"/>
+        <w:rPr>
+          <w:rFonts w:ascii="Arial" w:eastAsia="Gungsuh" w:hAnsi="Arial" w:cs="Arial"/>
+          <w:sz w:val="28"/>
+        </w:rPr>
+      </w:pPr>
+      <w:r>
+        <w:rPr>
+          <w:rFonts w:ascii="Arial" w:eastAsia="Gungsuh" w:hAnsi="Arial" w:cs="Arial"/>
+          <w:sz w:val="28"/>
+        </w:rPr>
+        <w:t>Un circuito en serie es una configuración de conexión en la que los bornes o terminales de los dispositivos (generadores, resistencias, condensadores, interruptores, entre otros) se conectan secuencialmente. La terminal de salida de un dispositivo se conecta a la terminal de entrada del dispositivo siguiente.</w:t>
+      </w:r>
+    </w:p>
+    <w:p>
+      <w:pPr>
+        <w:pStyle w:val="Prrafodelista"/>
+        <w:jc w:val="both"/>
+        <w:rPr>
+          <w:rFonts w:ascii="Arial" w:eastAsia="Gungsuh" w:hAnsi="Arial" w:cs="Arial"/>
+          <w:sz w:val="28"/>
+        </w:rPr>
+      </w:pPr>
+    </w:p>
+    <w:p>
+      <w:pPr>
+        <w:pStyle w:val="Prrafodelista"/>
+        <w:jc w:val="both"/>
+        <w:rPr>
+          <w:rFonts w:ascii="Arial" w:eastAsia="Gungsuh" w:hAnsi="Arial" w:cs="Arial"/>
+          <w:sz w:val="28"/>
+        </w:rPr>
+      </w:pPr>
+      <w:r>
+        <w:rPr>
+          <w:rFonts w:ascii="Arial" w:eastAsia="Gungsuh" w:hAnsi="Arial" w:cs="Arial"/>
+          <w:sz w:val="28"/>
+        </w:rPr>
+        <w:t xml:space="preserve">Siguiendo un símil hidráulico, dos depósitos de agua se conectarán en serie si la salida del primero se conecta a la entrada del segundo. Una batería eléctrica suele estar formada por varias pilas eléctricas conectadas en serie, para alcanzar así el voltaje que se precise.  </w:t>
+      </w:r>
+    </w:p>
+    <w:p>
+      <w:pPr>
+        <w:pStyle w:val="Prrafodelista"/>
+        <w:jc w:val="both"/>
+        <w:rPr>
+          <w:rFonts w:ascii="Arial" w:eastAsia="Gungsuh" w:hAnsi="Arial" w:cs="Arial"/>
+          <w:sz w:val="28"/>
+        </w:rPr>
+      </w:pPr>
+    </w:p>
+    <w:p>
+      <w:pPr>
+        <w:pStyle w:val="Prrafodelista"/>
+        <w:jc w:val="both"/>
+        <w:rPr>
+          <w:rFonts w:ascii="Arial" w:eastAsia="Gungsuh" w:hAnsi="Arial" w:cs="Arial"/>
+          <w:sz w:val="28"/>
+        </w:rPr>
+      </w:pPr>
+      <w:r>
+        <w:rPr>
+          <w:rFonts w:ascii="Arial" w:eastAsia="Gungsuh" w:hAnsi="Arial" w:cs="Arial"/>
+          <w:sz w:val="28"/>
+        </w:rPr>
+        <w:t xml:space="preserve">Las características de un circuito en serie son: </w:t>
+      </w:r>
+    </w:p>
+    <w:p>
+      <w:pPr>
+        <w:pStyle w:val="Prrafodelista"/>
+        <w:jc w:val="both"/>
+        <w:rPr>
+          <w:rFonts w:ascii="Arial" w:eastAsia="Gungsuh" w:hAnsi="Arial" w:cs="Arial"/>
+          <w:sz w:val="28"/>
+        </w:rPr>
+      </w:pPr>
+    </w:p>
+    <w:p>
+      <w:pPr>
+        <w:pStyle w:val="Prrafodelista"/>
+        <w:jc w:val="both"/>
+        <w:rPr>
+          <w:rFonts w:ascii="Arial" w:eastAsia="Gungsuh" w:hAnsi="Arial" w:cs="Arial"/>
+          <w:sz w:val="28"/>
+        </w:rPr>
+      </w:pPr>
+      <w:r>
+        <w:rPr>
+          <w:rFonts w:ascii="Arial" w:eastAsia="Gungsuh" w:hAnsi="Arial" w:cs="Arial"/>
+          <w:sz w:val="28"/>
+        </w:rPr>
+        <w:t>•</w:t>
+      </w:r>
+      <w:r>
+        <w:rPr>
+          <w:rFonts w:ascii="Arial" w:eastAsia="Gungsuh" w:hAnsi="Arial" w:cs="Arial"/>
+          <w:sz w:val="28"/>
+        </w:rPr>
+        <w:tab/>
+        <w:t xml:space="preserve">La resistencia aumenta al incorporar receptores. </w:t>
+      </w:r>
+    </w:p>
+    <w:p>
+      <w:pPr>
+        <w:pStyle w:val="Prrafodelista"/>
+        <w:jc w:val="both"/>
+        <w:rPr>
+          <w:rFonts w:ascii="Arial" w:eastAsia="Gungsuh" w:hAnsi="Arial" w:cs="Arial"/>
+          <w:sz w:val="28"/>
+        </w:rPr>
+      </w:pPr>
+    </w:p>
+    <w:p>
+      <w:pPr>
+        <w:pStyle w:val="Prrafodelista"/>
+        <w:jc w:val="both"/>
+        <w:rPr>
+          <w:rFonts w:ascii="Arial" w:eastAsia="Gungsuh" w:hAnsi="Arial" w:cs="Arial"/>
+          <w:sz w:val="28"/>
+        </w:rPr>
+      </w:pPr>
+      <w:r>
+        <w:rPr>
+          <w:rFonts w:ascii="Arial" w:eastAsia="Gungsuh" w:hAnsi="Arial" w:cs="Arial"/>
+          <w:sz w:val="28"/>
+        </w:rPr>
+        <w:t>•</w:t>
+      </w:r>
+      <w:r>
+        <w:rPr>
+          <w:rFonts w:ascii="Arial" w:eastAsia="Gungsuh" w:hAnsi="Arial" w:cs="Arial"/>
+          <w:sz w:val="28"/>
+        </w:rPr>
+        <w:tab/>
+        <w:t xml:space="preserve">La caída en cada receptor tiene la suya por lo que aumenta con su respectiva resistencia. </w:t>
+      </w:r>
+    </w:p>
+    <w:p>
+      <w:pPr>
+        <w:pStyle w:val="Prrafodelista"/>
+        <w:jc w:val="both"/>
+        <w:rPr>
+          <w:rFonts w:ascii="Arial" w:eastAsia="Gungsuh" w:hAnsi="Arial" w:cs="Arial"/>
+          <w:sz w:val="28"/>
+        </w:rPr>
+      </w:pPr>
+    </w:p>
+    <w:p>
+      <w:pPr>
+        <w:pStyle w:val="Prrafodelista"/>
+        <w:jc w:val="both"/>
+        <w:rPr>
+          <w:rFonts w:ascii="Arial" w:eastAsia="Gungsuh" w:hAnsi="Arial" w:cs="Arial"/>
+          <w:sz w:val="28"/>
+        </w:rPr>
+      </w:pPr>
+    </w:p>
+    <w:p>
+      <w:pPr>
+        <w:pStyle w:val="Prrafodelista"/>
+        <w:jc w:val="both"/>
+        <w:rPr>
+          <w:rFonts w:ascii="Arial" w:eastAsia="Gungsuh" w:hAnsi="Arial" w:cs="Arial"/>
+          <w:sz w:val="28"/>
+        </w:rPr>
+      </w:pPr>
+      <w:r>
+        <w:rPr>
+          <w:rFonts w:ascii="Arial" w:eastAsia="Gungsuh" w:hAnsi="Arial" w:cs="Arial"/>
+          <w:sz w:val="28"/>
+        </w:rPr>
+        <w:t>•</w:t>
+      </w:r>
+      <w:r>
+        <w:rPr>
+          <w:rFonts w:ascii="Arial" w:eastAsia="Gungsuh" w:hAnsi="Arial" w:cs="Arial"/>
+          <w:sz w:val="28"/>
+        </w:rPr>
+        <w:tab/>
+        <w:t xml:space="preserve">La suma de todas las caídas es igual a la tensión de la pila. </w:t>
+      </w:r>
+    </w:p>
+    <w:p>
+      <w:pPr>
+        <w:pStyle w:val="Prrafodelista"/>
+        <w:jc w:val="both"/>
+        <w:rPr>
+          <w:rFonts w:ascii="Arial" w:eastAsia="Gungsuh" w:hAnsi="Arial" w:cs="Arial"/>
+          <w:sz w:val="28"/>
+        </w:rPr>
+      </w:pPr>
+    </w:p>
+    <w:p>
+      <w:pPr>
+        <w:pStyle w:val="Prrafodelista"/>
+        <w:jc w:val="both"/>
+        <w:rPr>
+          <w:rFonts w:ascii="Arial" w:eastAsia="Gungsuh" w:hAnsi="Arial" w:cs="Arial"/>
+          <w:sz w:val="28"/>
+        </w:rPr>
+      </w:pPr>
+      <w:r>
+        <w:rPr>
+          <w:rFonts w:ascii="Arial" w:eastAsia="Gungsuh" w:hAnsi="Arial" w:cs="Arial"/>
+          <w:sz w:val="28"/>
+        </w:rPr>
+        <w:t>•</w:t>
+      </w:r>
+      <w:r>
+        <w:rPr>
+          <w:rFonts w:ascii="Arial" w:eastAsia="Gungsuh" w:hAnsi="Arial" w:cs="Arial"/>
+          <w:sz w:val="28"/>
+        </w:rPr>
+        <w:tab/>
+        <w:t xml:space="preserve">La intensidad es la misma en todos los receptores y también es igual al momento de generar el circuito. </w:t>
+      </w:r>
+    </w:p>
+    <w:p>
+      <w:pPr>
+        <w:pStyle w:val="Prrafodelista"/>
+        <w:jc w:val="both"/>
+        <w:rPr>
+          <w:rFonts w:ascii="Arial" w:eastAsia="Gungsuh" w:hAnsi="Arial" w:cs="Arial"/>
+          <w:sz w:val="28"/>
+        </w:rPr>
+      </w:pPr>
+    </w:p>
+    <w:p>
+      <w:pPr>
+        <w:pStyle w:val="Prrafodelista"/>
+        <w:jc w:val="both"/>
+        <w:rPr>
+          <w:rFonts w:ascii="Arial" w:eastAsia="Gungsuh" w:hAnsi="Arial" w:cs="Arial"/>
+          <w:sz w:val="28"/>
+        </w:rPr>
+      </w:pPr>
+    </w:p>
+    <w:p>
+      <w:pPr>
+        <w:pStyle w:val="Prrafodelista"/>
+        <w:jc w:val="both"/>
+        <w:rPr>
+          <w:rFonts w:ascii="Arial" w:eastAsia="Gungsuh" w:hAnsi="Arial" w:cs="Arial"/>
+          <w:sz w:val="28"/>
+        </w:rPr>
+      </w:pPr>
+      <w:r>
+        <w:rPr>
+          <w:rFonts w:ascii="Arial" w:eastAsia="Gungsuh" w:hAnsi="Arial" w:cs="Arial"/>
+          <w:sz w:val="28"/>
+        </w:rPr>
+        <w:t>•</w:t>
+      </w:r>
+      <w:r>
+        <w:rPr>
+          <w:rFonts w:ascii="Arial" w:eastAsia="Gungsuh" w:hAnsi="Arial" w:cs="Arial"/>
+          <w:sz w:val="28"/>
+        </w:rPr>
+        <w:tab/>
+        <w:t>Cuanto más receptores será menor la corriente que circula a través del circuito</w:t>
+      </w:r>
+      <w:r>
+        <w:rPr>
+          <w:rFonts w:ascii="Arial" w:eastAsia="Gungsuh" w:hAnsi="Arial" w:cs="Arial"/>
+          <w:sz w:val="28"/>
+        </w:rPr>
+        <w:t xml:space="preserve"> </w:t>
+      </w:r>
+      <w:r>
+        <w:rPr>
+          <w:rFonts w:ascii="Arial" w:eastAsia="Gungsuh" w:hAnsi="Arial" w:cs="Arial"/>
+          <w:sz w:val="28"/>
+        </w:rPr>
+        <w:t xml:space="preserve"> </w:t>
+      </w:r>
+    </w:p>
+    <w:p>
+      <w:pPr>
+        <w:pStyle w:val="Prrafodelista"/>
+        <w:jc w:val="both"/>
+        <w:rPr>
+          <w:rFonts w:ascii="Arial" w:eastAsia="Gungsuh" w:hAnsi="Arial" w:cs="Arial"/>
+          <w:sz w:val="28"/>
+        </w:rPr>
+      </w:pPr>
+    </w:p>
+    <w:p>
+      <w:pPr>
+        <w:pStyle w:val="Prrafodelista"/>
+        <w:jc w:val="both"/>
+        <w:rPr>
+          <w:rFonts w:ascii="Arial" w:eastAsia="Gungsuh" w:hAnsi="Arial" w:cs="Arial"/>
+          <w:sz w:val="28"/>
+        </w:rPr>
+      </w:pPr>
+    </w:p>
+    <w:p>
+      <w:pPr>
+        <w:pStyle w:val="Prrafodelista"/>
+        <w:numPr>
+          <w:ilvl w:val="1"/>
+          <w:numId w:val="9"/>
+        </w:numPr>
+        <w:jc w:val="both"/>
+        <w:rPr>
+          <w:rFonts w:ascii="Arial" w:eastAsia="Gungsuh" w:hAnsi="Arial" w:cs="Arial"/>
+          <w:sz w:val="28"/>
+        </w:rPr>
+      </w:pPr>
+      <w:r>
+        <w:rPr>
+          <w:rFonts w:ascii="Arial" w:eastAsia="Gungsuh" w:hAnsi="Arial" w:cs="Arial"/>
+          <w:sz w:val="28"/>
+        </w:rPr>
+        <w:t xml:space="preserve">Circuito en paralelo </w:t>
+      </w:r>
+    </w:p>
+    <w:p>
+      <w:pPr>
+        <w:pStyle w:val="Prrafodelista"/>
+        <w:ind w:left="1080"/>
+        <w:jc w:val="both"/>
+        <w:rPr>
+          <w:rFonts w:ascii="Arial" w:eastAsia="Gungsuh" w:hAnsi="Arial" w:cs="Arial"/>
+          <w:sz w:val="28"/>
+        </w:rPr>
+      </w:pPr>
+    </w:p>
+    <w:p>
+      <w:pPr>
+        <w:pStyle w:val="Prrafodelista"/>
+        <w:ind w:left="1080"/>
+        <w:jc w:val="both"/>
+        <w:rPr>
+          <w:rFonts w:ascii="Arial" w:eastAsia="Gungsuh" w:hAnsi="Arial" w:cs="Arial"/>
+          <w:sz w:val="28"/>
+        </w:rPr>
+      </w:pPr>
+      <w:r>
+        <w:rPr>
+          <w:rFonts w:ascii="Arial" w:eastAsia="Gungsuh" w:hAnsi="Arial" w:cs="Arial"/>
+          <w:noProof/>
+          <w:sz w:val="28"/>
+          <w:lang w:eastAsia="es-CO"/>
+        </w:rPr>
+        <w:drawing>
+          <wp:inline distT="0" distB="0" distL="0" distR="0">
+            <wp:extent cx="4912619" cy="2320925"/>
+            <wp:effectExtent l="0" t="0" r="2540" b="3175"/>
+            <wp:docPr id="7" name="Imagen 7"/>
+            <wp:cNvGraphicFramePr>
+              <a:graphicFrameLocks xmlns:a="http://schemas.openxmlformats.org/drawingml/2006/main" noChangeAspect="1"/>
+            </wp:cNvGraphicFramePr>
+            <a:graphic xmlns:a="http://schemas.openxmlformats.org/drawingml/2006/main">
+              <a:graphicData uri="http://schemas.openxmlformats.org/drawingml/2006/picture">
+                <pic:pic xmlns:pic="http://schemas.openxmlformats.org/drawingml/2006/picture">
+                  <pic:nvPicPr>
+                    <pic:cNvPr id="7" name="Sin título.png"/>
+                    <pic:cNvPicPr/>
+                  </pic:nvPicPr>
+                  <pic:blipFill>
+                    <a:blip r:embed="rId13">
+                      <a:extLst>
+                        <a:ext uri="{28A0092B-C50C-407E-A947-70E740481C1C}">
+                          <a14:useLocalDpi xmlns:a14="http://schemas.microsoft.com/office/drawing/2010/main" val="0"/>
+                        </a:ext>
+                      </a:extLst>
+                    </a:blip>
+                    <a:stretch>
+                      <a:fillRect/>
+                    </a:stretch>
+                  </pic:blipFill>
+                  <pic:spPr>
+                    <a:xfrm>
+                      <a:off x="0" y="0"/>
+                      <a:ext cx="4938025" cy="2332928"/>
+                    </a:xfrm>
+                    <a:prstGeom prst="rect">
+                      <a:avLst/>
+                    </a:prstGeom>
+                  </pic:spPr>
+                </pic:pic>
+              </a:graphicData>
+            </a:graphic>
+          </wp:inline>
+        </w:drawing>
+      </w:r>
+    </w:p>
+    <w:p>
+      <w:pPr>
+        <w:ind w:left="720"/>
+        <w:jc w:val="both"/>
+        <w:rPr>
+          <w:rFonts w:ascii="Arial" w:eastAsia="Gungsuh" w:hAnsi="Arial" w:cs="Arial"/>
+          <w:sz w:val="28"/>
+        </w:rPr>
+      </w:pPr>
+    </w:p>
+    <w:p>
+      <w:pPr>
+        <w:ind w:left="720"/>
+        <w:jc w:val="both"/>
+        <w:rPr>
+          <w:rFonts w:ascii="Arial" w:eastAsia="Gungsuh" w:hAnsi="Arial" w:cs="Arial"/>
+          <w:sz w:val="28"/>
+        </w:rPr>
+      </w:pPr>
+      <w:r>
+        <w:rPr>
+          <w:rFonts w:ascii="Arial" w:eastAsia="Gungsuh" w:hAnsi="Arial" w:cs="Arial"/>
+          <w:sz w:val="28"/>
+        </w:rPr>
+        <w:t xml:space="preserve">Un circuito en paralelo es aquel que tiene dos o más caminos independientes desde la fuente de tensión, pasando a través de elementos del circuito hasta regresar nuevamente a la fuente. </w:t>
+      </w:r>
+    </w:p>
+    <w:p>
+      <w:pPr>
+        <w:ind w:left="720"/>
+        <w:jc w:val="both"/>
+        <w:rPr>
+          <w:rFonts w:ascii="Arial" w:eastAsia="Gungsuh" w:hAnsi="Arial" w:cs="Arial"/>
+          <w:sz w:val="28"/>
+        </w:rPr>
+      </w:pPr>
+    </w:p>
+    <w:p>
+      <w:pPr>
+        <w:ind w:left="720"/>
+        <w:jc w:val="both"/>
+        <w:rPr>
+          <w:rFonts w:ascii="Arial" w:eastAsia="Gungsuh" w:hAnsi="Arial" w:cs="Arial"/>
+          <w:sz w:val="28"/>
+        </w:rPr>
+      </w:pPr>
+      <w:r>
+        <w:rPr>
+          <w:rFonts w:ascii="Arial" w:eastAsia="Gungsuh" w:hAnsi="Arial" w:cs="Arial"/>
+          <w:sz w:val="28"/>
+        </w:rPr>
+        <w:t>Siguiendo un símil hidráulico, dos depósitos de agua conectados en paralelo tendrán una entrada común que alimentará simultáneamente a ambos, así como una salida común que drenará ambos a la vez. En las viviendas todas las cargas se conectan en paralelo para tener el mismo voltaje.</w:t>
+      </w:r>
+    </w:p>
+    <w:p>
+      <w:pPr>
+        <w:ind w:left="720"/>
+        <w:jc w:val="both"/>
+        <w:rPr>
+          <w:rFonts w:ascii="Arial" w:eastAsia="Gungsuh" w:hAnsi="Arial" w:cs="Arial"/>
+          <w:sz w:val="28"/>
+        </w:rPr>
+      </w:pPr>
+    </w:p>
+    <w:p>
+      <w:pPr>
+        <w:ind w:left="720"/>
+        <w:jc w:val="both"/>
+        <w:rPr>
+          <w:rFonts w:ascii="Arial" w:eastAsia="Gungsuh" w:hAnsi="Arial" w:cs="Arial"/>
+          <w:sz w:val="28"/>
+        </w:rPr>
+      </w:pPr>
+      <w:r>
+        <w:rPr>
+          <w:rFonts w:ascii="Arial" w:eastAsia="Gungsuh" w:hAnsi="Arial" w:cs="Arial"/>
+          <w:sz w:val="28"/>
+        </w:rPr>
+        <w:t xml:space="preserve">Las características de un circuito en paralelo son:  </w:t>
+      </w:r>
+    </w:p>
+    <w:p>
+      <w:pPr>
+        <w:ind w:left="720"/>
+        <w:jc w:val="both"/>
+        <w:rPr>
+          <w:rFonts w:ascii="Arial" w:eastAsia="Gungsuh" w:hAnsi="Arial" w:cs="Arial"/>
+          <w:sz w:val="28"/>
+        </w:rPr>
+      </w:pPr>
+    </w:p>
+    <w:p>
+      <w:pPr>
+        <w:ind w:left="720"/>
+        <w:jc w:val="both"/>
+        <w:rPr>
+          <w:rFonts w:ascii="Arial" w:eastAsia="Gungsuh" w:hAnsi="Arial" w:cs="Arial"/>
+          <w:sz w:val="28"/>
+        </w:rPr>
+      </w:pPr>
+      <w:r>
+        <w:rPr>
+          <w:rFonts w:ascii="Arial" w:eastAsia="Gungsuh" w:hAnsi="Arial" w:cs="Arial"/>
+          <w:sz w:val="28"/>
+        </w:rPr>
+        <w:t>•</w:t>
+      </w:r>
+      <w:r>
+        <w:rPr>
+          <w:rFonts w:ascii="Arial" w:eastAsia="Gungsuh" w:hAnsi="Arial" w:cs="Arial"/>
+          <w:sz w:val="28"/>
+        </w:rPr>
+        <w:tab/>
+        <w:t xml:space="preserve">La resistencia disminuye al incorporar receptores. </w:t>
+      </w:r>
+    </w:p>
+    <w:p>
+      <w:pPr>
+        <w:ind w:left="720"/>
+        <w:jc w:val="both"/>
+        <w:rPr>
+          <w:rFonts w:ascii="Arial" w:eastAsia="Gungsuh" w:hAnsi="Arial" w:cs="Arial"/>
+          <w:sz w:val="28"/>
+        </w:rPr>
+      </w:pPr>
+    </w:p>
+    <w:p>
+      <w:pPr>
+        <w:ind w:left="720"/>
+        <w:jc w:val="both"/>
+        <w:rPr>
+          <w:rFonts w:ascii="Arial" w:eastAsia="Gungsuh" w:hAnsi="Arial" w:cs="Arial"/>
+          <w:sz w:val="28"/>
+        </w:rPr>
+      </w:pPr>
+      <w:r>
+        <w:rPr>
+          <w:rFonts w:ascii="Arial" w:eastAsia="Gungsuh" w:hAnsi="Arial" w:cs="Arial"/>
+          <w:sz w:val="28"/>
+        </w:rPr>
+        <w:t>•</w:t>
+      </w:r>
+      <w:r>
+        <w:rPr>
+          <w:rFonts w:ascii="Arial" w:eastAsia="Gungsuh" w:hAnsi="Arial" w:cs="Arial"/>
+          <w:sz w:val="28"/>
+        </w:rPr>
+        <w:tab/>
+        <w:t xml:space="preserve">La caída es la misma para cada uno de los receptores, igual a la de la fuente </w:t>
+      </w:r>
+    </w:p>
+    <w:p>
+      <w:pPr>
+        <w:ind w:left="720"/>
+        <w:jc w:val="both"/>
+        <w:rPr>
+          <w:rFonts w:ascii="Arial" w:eastAsia="Gungsuh" w:hAnsi="Arial" w:cs="Arial"/>
+          <w:sz w:val="28"/>
+        </w:rPr>
+      </w:pPr>
+    </w:p>
+    <w:p>
+      <w:pPr>
+        <w:ind w:left="720"/>
+        <w:jc w:val="both"/>
+        <w:rPr>
+          <w:rFonts w:ascii="Arial" w:eastAsia="Gungsuh" w:hAnsi="Arial" w:cs="Arial"/>
+          <w:sz w:val="28"/>
+        </w:rPr>
+      </w:pPr>
+    </w:p>
+    <w:p>
+      <w:pPr>
+        <w:ind w:left="720"/>
+        <w:jc w:val="both"/>
+        <w:rPr>
+          <w:rFonts w:ascii="Arial" w:eastAsia="Gungsuh" w:hAnsi="Arial" w:cs="Arial"/>
+          <w:sz w:val="28"/>
+        </w:rPr>
+      </w:pPr>
+      <w:r>
+        <w:rPr>
+          <w:rFonts w:ascii="Arial" w:eastAsia="Gungsuh" w:hAnsi="Arial" w:cs="Arial"/>
+          <w:sz w:val="28"/>
+        </w:rPr>
+        <w:t>•</w:t>
+      </w:r>
+      <w:r>
+        <w:rPr>
+          <w:rFonts w:ascii="Arial" w:eastAsia="Gungsuh" w:hAnsi="Arial" w:cs="Arial"/>
+          <w:sz w:val="28"/>
+        </w:rPr>
+        <w:tab/>
+        <w:t xml:space="preserve">La intensidad en cada receptor es atravesado por una corriente independiente, esta es menor cuanto mayor sea la resistencia. </w:t>
+      </w:r>
+    </w:p>
+    <w:p>
+      <w:pPr>
+        <w:ind w:left="720"/>
+        <w:jc w:val="both"/>
+        <w:rPr>
+          <w:rFonts w:ascii="Arial" w:eastAsia="Gungsuh" w:hAnsi="Arial" w:cs="Arial"/>
+          <w:sz w:val="28"/>
+        </w:rPr>
+      </w:pPr>
+    </w:p>
+    <w:p>
+      <w:pPr>
+        <w:ind w:left="720"/>
+        <w:jc w:val="both"/>
+        <w:rPr>
+          <w:rFonts w:ascii="Arial" w:eastAsia="Gungsuh" w:hAnsi="Arial" w:cs="Arial"/>
+          <w:sz w:val="28"/>
+        </w:rPr>
+      </w:pPr>
+      <w:r>
+        <w:rPr>
+          <w:rFonts w:ascii="Arial" w:eastAsia="Gungsuh" w:hAnsi="Arial" w:cs="Arial"/>
+          <w:sz w:val="28"/>
+        </w:rPr>
+        <w:t>•</w:t>
+      </w:r>
+      <w:r>
+        <w:rPr>
+          <w:rFonts w:ascii="Arial" w:eastAsia="Gungsuh" w:hAnsi="Arial" w:cs="Arial"/>
+          <w:sz w:val="28"/>
+        </w:rPr>
+        <w:tab/>
+        <w:t xml:space="preserve">La intensidad total es la suma de las intensidades individuales, esta será mayor cuando más receptores tengamos en los circuitos. </w:t>
+      </w:r>
+      <w:r>
+        <w:rPr>
+          <w:rFonts w:ascii="Arial" w:eastAsia="Gungsuh" w:hAnsi="Arial" w:cs="Arial"/>
+          <w:sz w:val="28"/>
+        </w:rPr>
+        <w:t xml:space="preserve"> </w:t>
+      </w:r>
+    </w:p>
+    <w:p>
+      <w:pPr>
+        <w:ind w:left="720"/>
+        <w:jc w:val="both"/>
+        <w:rPr>
+          <w:rFonts w:ascii="Arial" w:eastAsia="Gungsuh" w:hAnsi="Arial" w:cs="Arial"/>
+          <w:sz w:val="28"/>
+        </w:rPr>
+      </w:pPr>
+    </w:p>
+    <w:p>
+      <w:pPr>
+        <w:ind w:left="720"/>
+        <w:jc w:val="both"/>
+        <w:rPr>
+          <w:rFonts w:ascii="Arial" w:eastAsia="Gungsuh" w:hAnsi="Arial" w:cs="Arial"/>
+          <w:sz w:val="28"/>
+        </w:rPr>
+      </w:pPr>
+    </w:p>
+    <w:p>
+      <w:pPr>
+        <w:pStyle w:val="Prrafodelista"/>
+        <w:numPr>
+          <w:ilvl w:val="1"/>
+          <w:numId w:val="9"/>
+        </w:numPr>
+        <w:jc w:val="both"/>
+        <w:rPr>
+          <w:rFonts w:ascii="Arial" w:eastAsia="Gungsuh" w:hAnsi="Arial" w:cs="Arial"/>
+          <w:sz w:val="28"/>
+        </w:rPr>
+      </w:pPr>
+      <w:r>
+        <w:rPr>
+          <w:rFonts w:ascii="Arial" w:eastAsia="Gungsuh" w:hAnsi="Arial" w:cs="Arial"/>
+          <w:sz w:val="28"/>
+        </w:rPr>
+        <w:t xml:space="preserve">Condensadores </w:t>
+      </w:r>
+      <w:r>
+        <w:rPr>
+          <w:rFonts w:ascii="Arial" w:eastAsia="Gungsuh" w:hAnsi="Arial" w:cs="Arial"/>
+          <w:sz w:val="28"/>
+        </w:rPr>
+        <w:t xml:space="preserve"> </w:t>
+      </w:r>
+    </w:p>
+    <w:p>
+      <w:pPr>
+        <w:pStyle w:val="Prrafodelista"/>
+        <w:ind w:left="1080"/>
+        <w:jc w:val="both"/>
+        <w:rPr>
+          <w:rFonts w:ascii="Arial" w:eastAsia="Gungsuh" w:hAnsi="Arial" w:cs="Arial"/>
+          <w:sz w:val="28"/>
+        </w:rPr>
+      </w:pPr>
+    </w:p>
+    <w:p>
+      <w:pPr>
+        <w:pStyle w:val="Prrafodelista"/>
+        <w:ind w:left="1080"/>
+        <w:jc w:val="both"/>
+        <w:rPr>
+          <w:rFonts w:ascii="Arial" w:eastAsia="Gungsuh" w:hAnsi="Arial" w:cs="Arial"/>
+          <w:sz w:val="28"/>
+        </w:rPr>
+      </w:pPr>
+      <w:bookmarkStart w:id="0" w:name="_GoBack"/>
+      <w:bookmarkEnd w:id="0"/>
+    </w:p>
+    <w:p>
+      <w:pPr>
+        <w:ind w:left="720"/>
+        <w:jc w:val="both"/>
+        <w:rPr>
+          <w:rFonts w:ascii="Arial" w:eastAsia="Gungsuh" w:hAnsi="Arial" w:cs="Arial"/>
+          <w:sz w:val="28"/>
+        </w:rPr>
+      </w:pPr>
+    </w:p>
+    <w:p>
+      <w:pPr>
+        <w:ind w:left="720"/>
+        <w:jc w:val="both"/>
+        <w:rPr>
+          <w:rFonts w:ascii="Arial" w:eastAsia="Gungsuh" w:hAnsi="Arial" w:cs="Arial"/>
+          <w:sz w:val="28"/>
+        </w:rPr>
+      </w:pPr>
+      <w:r>
+        <w:rPr>
+          <w:rFonts w:ascii="Arial" w:eastAsia="Gungsuh" w:hAnsi="Arial" w:cs="Arial"/>
+          <w:sz w:val="28"/>
+        </w:rPr>
+        <w:lastRenderedPageBreak/>
+        <w:t xml:space="preserve">Un condensador, también llamado capacitor, es un componente eléctrico que almacena carga eléctrica, para liberarla posteriormente. </w:t>
+      </w:r>
+    </w:p>
+    <w:p>
+      <w:pPr>
+        <w:ind w:left="720"/>
+        <w:jc w:val="both"/>
+        <w:rPr>
+          <w:rFonts w:ascii="Arial" w:eastAsia="Gungsuh" w:hAnsi="Arial" w:cs="Arial"/>
+          <w:sz w:val="28"/>
+        </w:rPr>
+      </w:pPr>
+    </w:p>
+    <w:p>
+      <w:pPr>
+        <w:ind w:left="720"/>
+        <w:jc w:val="both"/>
+        <w:rPr>
+          <w:rFonts w:ascii="Arial" w:eastAsia="Gungsuh" w:hAnsi="Arial" w:cs="Arial"/>
+          <w:sz w:val="28"/>
+        </w:rPr>
+      </w:pPr>
+      <w:r>
+        <w:rPr>
+          <w:rFonts w:ascii="Arial" w:eastAsia="Gungsuh" w:hAnsi="Arial" w:cs="Arial"/>
+          <w:sz w:val="28"/>
+        </w:rPr>
+        <w:t xml:space="preserve">Para almacenar la carga eléctrica, utiliza dos placas o superficies conductoras en forma de láminas separadas por un material dieléctrico (aislante). Estas placas son las que se cargarán eléctricamente cuando lo conectemos a una batería o a una fuente de tensión. Las placas se cargarán con la misma cantidad de carga (q) pero con distintos signos (una + y la otra -). Una vez cargado ya tenemos entre las dos placas una d.d.p o tensión, y estará preparado para soltar esta carga cuando lo conectemos a un receptor de salida. </w:t>
+      </w:r>
+    </w:p>
+    <w:p>
+      <w:pPr>
+        <w:ind w:left="720"/>
+        <w:jc w:val="both"/>
+        <w:rPr>
+          <w:rFonts w:ascii="Arial" w:eastAsia="Gungsuh" w:hAnsi="Arial" w:cs="Arial"/>
+          <w:sz w:val="28"/>
+        </w:rPr>
+      </w:pPr>
+    </w:p>
+    <w:p>
+      <w:pPr>
+        <w:ind w:left="720"/>
+        <w:jc w:val="both"/>
+        <w:rPr>
+          <w:rFonts w:ascii="Arial" w:eastAsia="Gungsuh" w:hAnsi="Arial" w:cs="Arial"/>
+          <w:sz w:val="28"/>
+        </w:rPr>
+      </w:pPr>
+      <w:r>
+        <w:rPr>
+          <w:rFonts w:ascii="Arial" w:eastAsia="Gungsuh" w:hAnsi="Arial" w:cs="Arial"/>
+          <w:sz w:val="28"/>
+        </w:rPr>
+        <w:t xml:space="preserve">Las características de los condensadores se definen así: </w:t>
+      </w:r>
+    </w:p>
+    <w:p>
+      <w:pPr>
+        <w:ind w:left="720"/>
+        <w:jc w:val="both"/>
+        <w:rPr>
+          <w:rFonts w:ascii="Arial" w:eastAsia="Gungsuh" w:hAnsi="Arial" w:cs="Arial"/>
+          <w:sz w:val="28"/>
+        </w:rPr>
+      </w:pPr>
+    </w:p>
+    <w:p>
+      <w:pPr>
+        <w:ind w:left="720"/>
+        <w:jc w:val="both"/>
+        <w:rPr>
+          <w:rFonts w:ascii="Arial" w:eastAsia="Gungsuh" w:hAnsi="Arial" w:cs="Arial"/>
+          <w:sz w:val="28"/>
+        </w:rPr>
+      </w:pPr>
+      <w:r>
+        <w:rPr>
+          <w:rFonts w:ascii="Arial" w:eastAsia="Gungsuh" w:hAnsi="Arial" w:cs="Arial"/>
+          <w:sz w:val="28"/>
+        </w:rPr>
+        <w:t>-</w:t>
+      </w:r>
+      <w:r>
+        <w:rPr>
+          <w:rFonts w:ascii="Arial" w:eastAsia="Gungsuh" w:hAnsi="Arial" w:cs="Arial"/>
+          <w:sz w:val="28"/>
+        </w:rPr>
+        <w:tab/>
+        <w:t xml:space="preserve">CN: significa capacidad nominal, la capacidad teórica es marcada por el fabricante los cuales sus valores son normalizados. </w:t>
+      </w:r>
+    </w:p>
+    <w:p>
+      <w:pPr>
+        <w:ind w:left="720"/>
+        <w:jc w:val="both"/>
+        <w:rPr>
+          <w:rFonts w:ascii="Arial" w:eastAsia="Gungsuh" w:hAnsi="Arial" w:cs="Arial"/>
+          <w:sz w:val="28"/>
+        </w:rPr>
+      </w:pPr>
+    </w:p>
+    <w:p>
+      <w:pPr>
+        <w:ind w:left="720"/>
+        <w:jc w:val="both"/>
+        <w:rPr>
+          <w:rFonts w:ascii="Arial" w:eastAsia="Gungsuh" w:hAnsi="Arial" w:cs="Arial"/>
+          <w:sz w:val="28"/>
+        </w:rPr>
+      </w:pPr>
+      <w:r>
+        <w:rPr>
+          <w:rFonts w:ascii="Arial" w:eastAsia="Gungsuh" w:hAnsi="Arial" w:cs="Arial"/>
+          <w:sz w:val="28"/>
+        </w:rPr>
+        <w:t>-</w:t>
+      </w:r>
+      <w:r>
+        <w:rPr>
+          <w:rFonts w:ascii="Arial" w:eastAsia="Gungsuh" w:hAnsi="Arial" w:cs="Arial"/>
+          <w:sz w:val="28"/>
+        </w:rPr>
+        <w:tab/>
+        <w:t xml:space="preserve">%: significa tolerancia, en los condensadores se puede interpretar como una máxima variación de la capacidad del condensador. Las tolerancias son 5, 10,20 % para todos los modelos, excepto en los electrolíticos cuya tolerancia puede llegar al 50%. </w:t>
+      </w:r>
+    </w:p>
+    <w:p>
+      <w:pPr>
+        <w:ind w:left="720"/>
+        <w:jc w:val="both"/>
+        <w:rPr>
+          <w:rFonts w:ascii="Arial" w:eastAsia="Gungsuh" w:hAnsi="Arial" w:cs="Arial"/>
+          <w:sz w:val="28"/>
+        </w:rPr>
+      </w:pPr>
+    </w:p>
+    <w:p>
+      <w:pPr>
+        <w:ind w:left="720"/>
+        <w:jc w:val="both"/>
+        <w:rPr>
+          <w:rFonts w:ascii="Arial" w:eastAsia="Gungsuh" w:hAnsi="Arial" w:cs="Arial"/>
+          <w:sz w:val="28"/>
+        </w:rPr>
+      </w:pPr>
+      <w:r>
+        <w:rPr>
+          <w:rFonts w:ascii="Arial" w:eastAsia="Gungsuh" w:hAnsi="Arial" w:cs="Arial"/>
+          <w:sz w:val="28"/>
+        </w:rPr>
+        <w:t>-</w:t>
+      </w:r>
+      <w:r>
+        <w:rPr>
+          <w:rFonts w:ascii="Arial" w:eastAsia="Gungsuh" w:hAnsi="Arial" w:cs="Arial"/>
+          <w:sz w:val="28"/>
+        </w:rPr>
+        <w:tab/>
+        <w:t xml:space="preserve">VN: significa tensión nominal, en los condensadores la tensión es máxima en un funcionamiento continuo. </w:t>
+      </w:r>
+    </w:p>
+    <w:p>
+      <w:pPr>
+        <w:ind w:left="720"/>
+        <w:jc w:val="both"/>
+        <w:rPr>
+          <w:rFonts w:ascii="Arial" w:eastAsia="Gungsuh" w:hAnsi="Arial" w:cs="Arial"/>
+          <w:sz w:val="28"/>
+        </w:rPr>
+      </w:pPr>
+    </w:p>
+    <w:p>
+      <w:pPr>
+        <w:ind w:left="720"/>
+        <w:jc w:val="both"/>
+        <w:rPr>
+          <w:rFonts w:ascii="Arial" w:eastAsia="Gungsuh" w:hAnsi="Arial" w:cs="Arial"/>
+          <w:sz w:val="28"/>
+        </w:rPr>
+      </w:pPr>
+      <w:r>
+        <w:rPr>
+          <w:rFonts w:ascii="Arial" w:eastAsia="Gungsuh" w:hAnsi="Arial" w:cs="Arial"/>
+          <w:sz w:val="28"/>
+        </w:rPr>
+        <w:t>-</w:t>
+      </w:r>
+      <w:r>
+        <w:rPr>
+          <w:rFonts w:ascii="Arial" w:eastAsia="Gungsuh" w:hAnsi="Arial" w:cs="Arial"/>
+          <w:sz w:val="28"/>
+        </w:rPr>
+        <w:tab/>
+        <w:t xml:space="preserve">Corriente Nominal: Máxima corriente de circulación.  </w:t>
+      </w:r>
+    </w:p>
+    <w:p>
+      <w:pPr>
+        <w:ind w:left="720"/>
+        <w:jc w:val="both"/>
+        <w:rPr>
+          <w:rFonts w:ascii="Arial" w:eastAsia="Gungsuh" w:hAnsi="Arial" w:cs="Arial"/>
+          <w:sz w:val="28"/>
+        </w:rPr>
+      </w:pPr>
+    </w:p>
+    <w:p>
+      <w:pPr>
+        <w:ind w:left="720"/>
+        <w:jc w:val="both"/>
+        <w:rPr>
+          <w:rFonts w:ascii="Arial" w:eastAsia="Gungsuh" w:hAnsi="Arial" w:cs="Arial"/>
+          <w:sz w:val="28"/>
+        </w:rPr>
+      </w:pPr>
+      <w:r>
+        <w:rPr>
+          <w:rFonts w:ascii="Arial" w:eastAsia="Gungsuh" w:hAnsi="Arial" w:cs="Arial"/>
+          <w:sz w:val="28"/>
+        </w:rPr>
+        <w:lastRenderedPageBreak/>
+        <w:t>-</w:t>
+      </w:r>
+      <w:r>
+        <w:rPr>
+          <w:rFonts w:ascii="Arial" w:eastAsia="Gungsuh" w:hAnsi="Arial" w:cs="Arial"/>
+          <w:sz w:val="28"/>
+        </w:rPr>
+        <w:tab/>
+        <w:t>Resistencia de aislamiento: Relación entre vcc y la I que circula tras un tiempo determinado.</w:t>
+      </w:r>
+      <w:r>
+        <w:rPr>
+          <w:rFonts w:ascii="Arial" w:eastAsia="Gungsuh" w:hAnsi="Arial" w:cs="Arial"/>
+          <w:sz w:val="28"/>
+        </w:rPr>
+        <w:t xml:space="preserve"> </w:t>
+      </w:r>
+    </w:p>
+    <w:p>
+      <w:pPr>
+        <w:ind w:left="720"/>
+        <w:jc w:val="both"/>
+        <w:rPr>
+          <w:rFonts w:ascii="Arial" w:eastAsia="Gungsuh" w:hAnsi="Arial" w:cs="Arial"/>
+          <w:sz w:val="28"/>
+        </w:rPr>
+      </w:pPr>
+    </w:p>
+    <w:p>
+      <w:pPr>
+        <w:ind w:left="720"/>
+        <w:jc w:val="both"/>
+        <w:rPr>
+          <w:rFonts w:ascii="Arial" w:eastAsia="Gungsuh" w:hAnsi="Arial" w:cs="Arial"/>
+          <w:sz w:val="28"/>
+        </w:rPr>
+      </w:pPr>
+    </w:p>
+    <w:p>
+      <w:pPr>
+        <w:pStyle w:val="Prrafodelista"/>
+        <w:numPr>
+          <w:ilvl w:val="1"/>
+          <w:numId w:val="9"/>
+        </w:numPr>
+        <w:jc w:val="both"/>
+        <w:rPr>
+          <w:rFonts w:ascii="Arial" w:eastAsia="Gungsuh" w:hAnsi="Arial" w:cs="Arial"/>
+          <w:sz w:val="28"/>
+        </w:rPr>
+      </w:pPr>
+      <w:r>
+        <w:rPr>
+          <w:rFonts w:ascii="Arial" w:eastAsia="Gungsuh" w:hAnsi="Arial" w:cs="Arial"/>
+          <w:sz w:val="28"/>
+        </w:rPr>
+        <w:t xml:space="preserve">Capacitancia </w:t>
+      </w:r>
+      <w:r>
+        <w:rPr>
+          <w:rFonts w:ascii="Arial" w:eastAsia="Gungsuh" w:hAnsi="Arial" w:cs="Arial"/>
+          <w:sz w:val="28"/>
+        </w:rPr>
+        <w:t xml:space="preserve"> </w:t>
+      </w:r>
+    </w:p>
+    <w:p>
+      <w:pPr>
+        <w:ind w:left="720"/>
+        <w:jc w:val="both"/>
+        <w:rPr>
+          <w:rFonts w:ascii="Arial" w:eastAsia="Gungsuh" w:hAnsi="Arial" w:cs="Arial"/>
+          <w:sz w:val="28"/>
+        </w:rPr>
+      </w:pPr>
+    </w:p>
+    <w:p>
+      <w:pPr>
+        <w:ind w:left="720"/>
+        <w:jc w:val="both"/>
+        <w:rPr>
+          <w:rFonts w:ascii="Arial" w:eastAsia="Gungsuh" w:hAnsi="Arial" w:cs="Arial"/>
+          <w:sz w:val="28"/>
+        </w:rPr>
+      </w:pPr>
+      <w:r>
+        <w:rPr>
+          <w:rFonts w:ascii="Arial" w:eastAsia="Gungsuh" w:hAnsi="Arial" w:cs="Arial"/>
+          <w:sz w:val="28"/>
+        </w:rPr>
+        <w:t xml:space="preserve">Consideremos dos conductores que tienen una diferencia de potencial V entre ellos, y supongamos que los dos conductores tienen cargas iguales y de signo opuesto. Esto se puede lograr conectando los dos conductores descargados a las terminales de una batería. Una combinación de conductores así cargados es un dispositivo conocido como condensador. Se encuentra que la diferencia de potencial V es proporcional a la carga Q en el condensador. </w:t>
+      </w:r>
+    </w:p>
+    <w:p>
+      <w:pPr>
+        <w:ind w:left="720"/>
+        <w:jc w:val="both"/>
+        <w:rPr>
+          <w:rFonts w:ascii="Arial" w:eastAsia="Gungsuh" w:hAnsi="Arial" w:cs="Arial"/>
+          <w:sz w:val="28"/>
+        </w:rPr>
+      </w:pPr>
+    </w:p>
+    <w:p>
+      <w:pPr>
+        <w:ind w:left="720"/>
+        <w:jc w:val="both"/>
+        <w:rPr>
+          <w:rFonts w:ascii="Arial" w:eastAsia="Gungsuh" w:hAnsi="Arial" w:cs="Arial"/>
+          <w:sz w:val="28"/>
+        </w:rPr>
+      </w:pPr>
+      <w:r>
+        <w:rPr>
+          <w:rFonts w:ascii="Arial" w:eastAsia="Gungsuh" w:hAnsi="Arial" w:cs="Arial"/>
+          <w:sz w:val="28"/>
+        </w:rPr>
+        <w:t xml:space="preserve">La capacitancia entre dos conductores que tienen cargas de igual magnitud y de signo contrario es la razón de la magnitud de la carga en uno u otro conductor con la diferencia de potencial resultante entre ambos conductores. C = Q / V </w:t>
+      </w:r>
+    </w:p>
+    <w:p>
+      <w:pPr>
+        <w:ind w:left="720"/>
+        <w:jc w:val="both"/>
+        <w:rPr>
+          <w:rFonts w:ascii="Arial" w:eastAsia="Gungsuh" w:hAnsi="Arial" w:cs="Arial"/>
+          <w:sz w:val="28"/>
+        </w:rPr>
+      </w:pPr>
+    </w:p>
+    <w:p>
+      <w:pPr>
+        <w:ind w:left="720"/>
+        <w:jc w:val="both"/>
+        <w:rPr>
+          <w:rFonts w:ascii="Arial" w:eastAsia="Gungsuh" w:hAnsi="Arial" w:cs="Arial"/>
+          <w:sz w:val="28"/>
+        </w:rPr>
+      </w:pPr>
+      <w:r>
+        <w:rPr>
+          <w:rFonts w:ascii="Arial" w:eastAsia="Gungsuh" w:hAnsi="Arial" w:cs="Arial"/>
+          <w:sz w:val="28"/>
+        </w:rPr>
+        <w:t>Obsérvese que por definición la capacitancia es siempre una cantidad positiva. Además, como la diferencia de potencial aumenta al aumentar la carga almacenada en el condensador, la razón Q/V es una constante para un condensador dado. Por lo tanto, la capacitancia de un dispositivo es la medida de su capacidad de almacenar carga y energía potencial eléctrica. Las unidades de la capacitancia en el SI son el Coulomb por Volt. La unidad en el SI para la capacitancia es el faradio (F), en honor a Michael Faraday. 1 farad (F) = 1 coulomb (C) / 1 volt (V).</w:t>
+      </w:r>
+    </w:p>
+    <w:p>
+      <w:pPr>
+        <w:ind w:left="720"/>
+        <w:jc w:val="both"/>
+        <w:rPr>
+          <w:rFonts w:ascii="Arial" w:eastAsia="Gungsuh" w:hAnsi="Arial" w:cs="Arial"/>
+          <w:sz w:val="28"/>
+        </w:rPr>
+      </w:pPr>
+    </w:p>
+    <w:p>
+      <w:pPr>
+        <w:ind w:left="720"/>
+        <w:jc w:val="both"/>
+        <w:rPr>
+          <w:rFonts w:ascii="Arial" w:eastAsia="Gungsuh" w:hAnsi="Arial" w:cs="Arial"/>
+          <w:sz w:val="28"/>
+        </w:rPr>
+      </w:pPr>
+      <w:r>
+        <w:rPr>
+          <w:rFonts w:ascii="Arial" w:eastAsia="Gungsuh" w:hAnsi="Arial" w:cs="Arial"/>
+          <w:sz w:val="28"/>
+        </w:rPr>
+        <w:lastRenderedPageBreak/>
+        <w:t xml:space="preserve">La constante dieléctrica K para un material particular se define como la razón de la capacitancia C de un capacitor con el material entre sus placas a la capacitancia C0 en el vacío. </w:t>
+      </w:r>
+    </w:p>
+    <w:p>
+      <w:pPr>
+        <w:ind w:left="720"/>
+        <w:jc w:val="both"/>
+        <w:rPr>
+          <w:rFonts w:ascii="Arial" w:eastAsia="Gungsuh" w:hAnsi="Arial" w:cs="Arial"/>
+          <w:sz w:val="28"/>
+        </w:rPr>
+      </w:pPr>
+    </w:p>
+    <w:p>
+      <w:pPr>
+        <w:ind w:left="720"/>
+        <w:jc w:val="both"/>
+        <w:rPr>
+          <w:rFonts w:ascii="Arial" w:eastAsia="Gungsuh" w:hAnsi="Arial" w:cs="Arial"/>
+          <w:sz w:val="28"/>
+        </w:rPr>
+      </w:pPr>
+      <w:r>
+        <w:rPr>
+          <w:rFonts w:ascii="Arial" w:eastAsia="Gungsuh" w:hAnsi="Arial" w:cs="Arial"/>
+          <w:sz w:val="28"/>
+        </w:rPr>
+        <w:t>K = C / C0</w:t>
+      </w:r>
+    </w:p>
+    <w:p>
+      <w:pPr>
+        <w:ind w:left="720"/>
+        <w:jc w:val="both"/>
+        <w:rPr>
+          <w:rFonts w:ascii="Arial" w:eastAsia="Gungsuh" w:hAnsi="Arial" w:cs="Arial"/>
+          <w:sz w:val="28"/>
+        </w:rPr>
+      </w:pPr>
+    </w:p>
+    <w:p>
+      <w:pPr>
+        <w:jc w:val="both"/>
+        <w:rPr>
+          <w:rFonts w:ascii="Arial" w:eastAsia="Gungsuh" w:hAnsi="Arial" w:cs="Arial"/>
+          <w:sz w:val="28"/>
+        </w:rPr>
+      </w:pPr>
+    </w:p>
+    <w:p>
+      <w:pPr>
+        <w:jc w:val="both"/>
+        <w:rPr>
+          <w:rFonts w:ascii="Arial" w:eastAsia="Gungsuh" w:hAnsi="Arial" w:cs="Arial"/>
+          <w:sz w:val="28"/>
+        </w:rPr>
+      </w:pPr>
+      <w:r>
+        <w:rPr>
+          <w:rFonts w:ascii="Arial" w:eastAsia="Gungsuh" w:hAnsi="Arial" w:cs="Arial"/>
+          <w:sz w:val="28"/>
+        </w:rPr>
+        <w:t xml:space="preserve">      </w:t>
+      </w:r>
+    </w:p>
+    <w:p>
+      <w:pPr>
+        <w:jc w:val="both"/>
+        <w:rPr>
+          <w:rFonts w:ascii="Arial" w:eastAsia="Gungsuh" w:hAnsi="Arial" w:cs="Arial"/>
+          <w:sz w:val="28"/>
+        </w:rPr>
+      </w:pPr>
+    </w:p>
+    <w:p>
+      <w:pPr>
+        <w:rPr>
+          <w:rFonts w:ascii="Arial" w:eastAsia="Gungsuh" w:hAnsi="Arial" w:cs="Arial"/>
+          <w:b/>
+          <w:sz w:val="40"/>
+        </w:rPr>
+      </w:pPr>
+    </w:p>
+    <w:p>
+      <w:pPr>
+        <w:jc w:val="both"/>
+        <w:rPr>
+          <w:rFonts w:ascii="Arial" w:eastAsia="Gungsuh" w:hAnsi="Arial" w:cs="Arial"/>
+          <w:sz w:val="28"/>
+        </w:rPr>
+      </w:pPr>
+    </w:p>
+    <w:p>
+      <w:pPr>
+        <w:pStyle w:val="Prrafodelista"/>
+        <w:ind w:left="2160"/>
+        <w:rPr>
+          <w:rFonts w:asciiTheme="majorHAnsi" w:hAnsiTheme="majorHAnsi" w:cs="Times New Roman"/>
+          <w:b/>
+          <w:sz w:val="48"/>
         </w:rPr>
       </w:pPr>
     </w:p>
@@ -513,9 +2927,595 @@
 </w:document>
 </file>
 
+<file path=word/endnotes.xml><?xml version="1.0" encoding="utf-8"?>
+<w:endnotes xmlns:wpc="http://schemas.microsoft.com/office/word/2010/wordprocessingCanvas" xmlns:mc="http://schemas.openxmlformats.org/markup-compatibility/2006" xmlns:o="urn:schemas-microsoft-com:office:office" xmlns:r="http://schemas.openxmlformats.org/officeDocument/2006/relationships" xmlns:m="http://schemas.openxmlformats.org/officeDocument/2006/math" xmlns:v="urn:schemas-microsoft-com:vml" xmlns:wp14="http://schemas.microsoft.com/office/word/2010/wordprocessingDrawing" xmlns:wp="http://schemas.openxmlformats.org/drawingml/2006/wordprocessingDrawing" xmlns:w10="urn:schemas-microsoft-com:office:word" xmlns:w="http://schemas.openxmlformats.org/wordprocessingml/2006/main" xmlns:w14="http://schemas.microsoft.com/office/word/2010/wordml" xmlns:w15="http://schemas.microsoft.com/office/word/2012/wordml" xmlns:wpg="http://schemas.microsoft.com/office/word/2010/wordprocessingGroup" xmlns:wpi="http://schemas.microsoft.com/office/word/2010/wordprocessingInk" xmlns:wne="http://schemas.microsoft.com/office/word/2006/wordml" xmlns:wps="http://schemas.microsoft.com/office/word/2010/wordprocessingShape" mc:Ignorable="w14 w15 wp14">
+  <w:endnote w:type="separator" w:id="-1">
+    <w:p>
+      <w:pPr>
+        <w:spacing w:after="0" w:line="240" w:lineRule="auto"/>
+      </w:pPr>
+      <w:r>
+        <w:separator/>
+      </w:r>
+    </w:p>
+  </w:endnote>
+  <w:endnote w:type="continuationSeparator" w:id="0">
+    <w:p>
+      <w:pPr>
+        <w:spacing w:after="0" w:line="240" w:lineRule="auto"/>
+      </w:pPr>
+      <w:r>
+        <w:continuationSeparator/>
+      </w:r>
+    </w:p>
+  </w:endnote>
+</w:endnotes>
+</file>
+
+<file path=word/footnotes.xml><?xml version="1.0" encoding="utf-8"?>
+<w:footnotes xmlns:wpc="http://schemas.microsoft.com/office/word/2010/wordprocessingCanvas" xmlns:mc="http://schemas.openxmlformats.org/markup-compatibility/2006" xmlns:o="urn:schemas-microsoft-com:office:office" xmlns:r="http://schemas.openxmlformats.org/officeDocument/2006/relationships" xmlns:m="http://schemas.openxmlformats.org/officeDocument/2006/math" xmlns:v="urn:schemas-microsoft-com:vml" xmlns:wp14="http://schemas.microsoft.com/office/word/2010/wordprocessingDrawing" xmlns:wp="http://schemas.openxmlformats.org/drawingml/2006/wordprocessingDrawing" xmlns:w10="urn:schemas-microsoft-com:office:word" xmlns:w="http://schemas.openxmlformats.org/wordprocessingml/2006/main" xmlns:w14="http://schemas.microsoft.com/office/word/2010/wordml" xmlns:w15="http://schemas.microsoft.com/office/word/2012/wordml" xmlns:wpg="http://schemas.microsoft.com/office/word/2010/wordprocessingGroup" xmlns:wpi="http://schemas.microsoft.com/office/word/2010/wordprocessingInk" xmlns:wne="http://schemas.microsoft.com/office/word/2006/wordml" xmlns:wps="http://schemas.microsoft.com/office/word/2010/wordprocessingShape" mc:Ignorable="w14 w15 wp14">
+  <w:footnote w:type="separator" w:id="-1">
+    <w:p>
+      <w:pPr>
+        <w:spacing w:after="0" w:line="240" w:lineRule="auto"/>
+      </w:pPr>
+      <w:r>
+        <w:separator/>
+      </w:r>
+    </w:p>
+  </w:footnote>
+  <w:footnote w:type="continuationSeparator" w:id="0">
+    <w:p>
+      <w:pPr>
+        <w:spacing w:after="0" w:line="240" w:lineRule="auto"/>
+      </w:pPr>
+      <w:r>
+        <w:continuationSeparator/>
+      </w:r>
+    </w:p>
+  </w:footnote>
+</w:footnotes>
+</file>
+
 <file path=word/numbering.xml><?xml version="1.0" encoding="utf-8"?>
 <w:numbering xmlns:wpc="http://schemas.microsoft.com/office/word/2010/wordprocessingCanvas" xmlns:mc="http://schemas.openxmlformats.org/markup-compatibility/2006" xmlns:o="urn:schemas-microsoft-com:office:office" xmlns:r="http://schemas.openxmlformats.org/officeDocument/2006/relationships" xmlns:m="http://schemas.openxmlformats.org/officeDocument/2006/math" xmlns:v="urn:schemas-microsoft-com:vml" xmlns:wp14="http://schemas.microsoft.com/office/word/2010/wordprocessingDrawing" xmlns:wp="http://schemas.openxmlformats.org/drawingml/2006/wordprocessingDrawing" xmlns:w10="urn:schemas-microsoft-com:office:word" xmlns:w="http://schemas.openxmlformats.org/wordprocessingml/2006/main" xmlns:w14="http://schemas.microsoft.com/office/word/2010/wordml" xmlns:w15="http://schemas.microsoft.com/office/word/2012/wordml" xmlns:wpg="http://schemas.microsoft.com/office/word/2010/wordprocessingGroup" xmlns:wpi="http://schemas.microsoft.com/office/word/2010/wordprocessingInk" xmlns:wne="http://schemas.microsoft.com/office/word/2006/wordml" xmlns:wps="http://schemas.microsoft.com/office/word/2010/wordprocessingShape" mc:Ignorable="w14 w15 wp14">
   <w:abstractNum w:abstractNumId="0" w15:restartNumberingAfterBreak="0">
+    <w:nsid w:val="06121565"/>
+    <w:multiLevelType w:val="hybridMultilevel"/>
+    <w:tmpl w:val="EF0E9B34"/>
+    <w:lvl w:ilvl="0" w:tplc="240A000F">
+      <w:start w:val="1"/>
+      <w:numFmt w:val="decimal"/>
+      <w:lvlText w:val="%1."/>
+      <w:lvlJc w:val="left"/>
+      <w:pPr>
+        <w:ind w:left="720" w:hanging="360"/>
+      </w:pPr>
+      <w:rPr>
+        <w:rFonts w:hint="default"/>
+      </w:rPr>
+    </w:lvl>
+    <w:lvl w:ilvl="1" w:tplc="240A0019" w:tentative="1">
+      <w:start w:val="1"/>
+      <w:numFmt w:val="lowerLetter"/>
+      <w:lvlText w:val="%2."/>
+      <w:lvlJc w:val="left"/>
+      <w:pPr>
+        <w:ind w:left="1440" w:hanging="360"/>
+      </w:pPr>
+    </w:lvl>
+    <w:lvl w:ilvl="2" w:tplc="240A001B" w:tentative="1">
+      <w:start w:val="1"/>
+      <w:numFmt w:val="lowerRoman"/>
+      <w:lvlText w:val="%3."/>
+      <w:lvlJc w:val="right"/>
+      <w:pPr>
+        <w:ind w:left="2160" w:hanging="180"/>
+      </w:pPr>
+    </w:lvl>
+    <w:lvl w:ilvl="3" w:tplc="240A000F" w:tentative="1">
+      <w:start w:val="1"/>
+      <w:numFmt w:val="decimal"/>
+      <w:lvlText w:val="%4."/>
+      <w:lvlJc w:val="left"/>
+      <w:pPr>
+        <w:ind w:left="2880" w:hanging="360"/>
+      </w:pPr>
+    </w:lvl>
+    <w:lvl w:ilvl="4" w:tplc="240A0019" w:tentative="1">
+      <w:start w:val="1"/>
+      <w:numFmt w:val="lowerLetter"/>
+      <w:lvlText w:val="%5."/>
+      <w:lvlJc w:val="left"/>
+      <w:pPr>
+        <w:ind w:left="3600" w:hanging="360"/>
+      </w:pPr>
+    </w:lvl>
+    <w:lvl w:ilvl="5" w:tplc="240A001B" w:tentative="1">
+      <w:start w:val="1"/>
+      <w:numFmt w:val="lowerRoman"/>
+      <w:lvlText w:val="%6."/>
+      <w:lvlJc w:val="right"/>
+      <w:pPr>
+        <w:ind w:left="4320" w:hanging="180"/>
+      </w:pPr>
+    </w:lvl>
+    <w:lvl w:ilvl="6" w:tplc="240A000F" w:tentative="1">
+      <w:start w:val="1"/>
+      <w:numFmt w:val="decimal"/>
+      <w:lvlText w:val="%7."/>
+      <w:lvlJc w:val="left"/>
+      <w:pPr>
+        <w:ind w:left="5040" w:hanging="360"/>
+      </w:pPr>
+    </w:lvl>
+    <w:lvl w:ilvl="7" w:tplc="240A0019" w:tentative="1">
+      <w:start w:val="1"/>
+      <w:numFmt w:val="lowerLetter"/>
+      <w:lvlText w:val="%8."/>
+      <w:lvlJc w:val="left"/>
+      <w:pPr>
+        <w:ind w:left="5760" w:hanging="360"/>
+      </w:pPr>
+    </w:lvl>
+    <w:lvl w:ilvl="8" w:tplc="240A001B" w:tentative="1">
+      <w:start w:val="1"/>
+      <w:numFmt w:val="lowerRoman"/>
+      <w:lvlText w:val="%9."/>
+      <w:lvlJc w:val="right"/>
+      <w:pPr>
+        <w:ind w:left="6480" w:hanging="180"/>
+      </w:pPr>
+    </w:lvl>
+  </w:abstractNum>
+  <w:abstractNum w:abstractNumId="1" w15:restartNumberingAfterBreak="0">
+    <w:nsid w:val="0A0879DB"/>
+    <w:multiLevelType w:val="multilevel"/>
+    <w:tmpl w:val="2FF642D0"/>
+    <w:lvl w:ilvl="0">
+      <w:start w:val="4"/>
+      <w:numFmt w:val="decimal"/>
+      <w:lvlText w:val="%1"/>
+      <w:lvlJc w:val="left"/>
+      <w:pPr>
+        <w:ind w:left="360" w:hanging="360"/>
+      </w:pPr>
+      <w:rPr>
+        <w:rFonts w:hint="default"/>
+      </w:rPr>
+    </w:lvl>
+    <w:lvl w:ilvl="1">
+      <w:start w:val="2"/>
+      <w:numFmt w:val="decimal"/>
+      <w:lvlText w:val="%1.%2"/>
+      <w:lvlJc w:val="left"/>
+      <w:pPr>
+        <w:ind w:left="1080" w:hanging="360"/>
+      </w:pPr>
+      <w:rPr>
+        <w:rFonts w:hint="default"/>
+      </w:rPr>
+    </w:lvl>
+    <w:lvl w:ilvl="2">
+      <w:start w:val="1"/>
+      <w:numFmt w:val="decimal"/>
+      <w:lvlText w:val="%1.%2.%3"/>
+      <w:lvlJc w:val="left"/>
+      <w:pPr>
+        <w:ind w:left="2160" w:hanging="720"/>
+      </w:pPr>
+      <w:rPr>
+        <w:rFonts w:hint="default"/>
+      </w:rPr>
+    </w:lvl>
+    <w:lvl w:ilvl="3">
+      <w:start w:val="1"/>
+      <w:numFmt w:val="decimal"/>
+      <w:lvlText w:val="%1.%2.%3.%4"/>
+      <w:lvlJc w:val="left"/>
+      <w:pPr>
+        <w:ind w:left="2880" w:hanging="720"/>
+      </w:pPr>
+      <w:rPr>
+        <w:rFonts w:hint="default"/>
+      </w:rPr>
+    </w:lvl>
+    <w:lvl w:ilvl="4">
+      <w:start w:val="1"/>
+      <w:numFmt w:val="decimal"/>
+      <w:lvlText w:val="%1.%2.%3.%4.%5"/>
+      <w:lvlJc w:val="left"/>
+      <w:pPr>
+        <w:ind w:left="3960" w:hanging="1080"/>
+      </w:pPr>
+      <w:rPr>
+        <w:rFonts w:hint="default"/>
+      </w:rPr>
+    </w:lvl>
+    <w:lvl w:ilvl="5">
+      <w:start w:val="1"/>
+      <w:numFmt w:val="decimal"/>
+      <w:lvlText w:val="%1.%2.%3.%4.%5.%6"/>
+      <w:lvlJc w:val="left"/>
+      <w:pPr>
+        <w:ind w:left="4680" w:hanging="1080"/>
+      </w:pPr>
+      <w:rPr>
+        <w:rFonts w:hint="default"/>
+      </w:rPr>
+    </w:lvl>
+    <w:lvl w:ilvl="6">
+      <w:start w:val="1"/>
+      <w:numFmt w:val="decimal"/>
+      <w:lvlText w:val="%1.%2.%3.%4.%5.%6.%7"/>
+      <w:lvlJc w:val="left"/>
+      <w:pPr>
+        <w:ind w:left="5760" w:hanging="1440"/>
+      </w:pPr>
+      <w:rPr>
+        <w:rFonts w:hint="default"/>
+      </w:rPr>
+    </w:lvl>
+    <w:lvl w:ilvl="7">
+      <w:start w:val="1"/>
+      <w:numFmt w:val="decimal"/>
+      <w:lvlText w:val="%1.%2.%3.%4.%5.%6.%7.%8"/>
+      <w:lvlJc w:val="left"/>
+      <w:pPr>
+        <w:ind w:left="6480" w:hanging="1440"/>
+      </w:pPr>
+      <w:rPr>
+        <w:rFonts w:hint="default"/>
+      </w:rPr>
+    </w:lvl>
+    <w:lvl w:ilvl="8">
+      <w:start w:val="1"/>
+      <w:numFmt w:val="decimal"/>
+      <w:lvlText w:val="%1.%2.%3.%4.%5.%6.%7.%8.%9"/>
+      <w:lvlJc w:val="left"/>
+      <w:pPr>
+        <w:ind w:left="7560" w:hanging="1800"/>
+      </w:pPr>
+      <w:rPr>
+        <w:rFonts w:hint="default"/>
+      </w:rPr>
+    </w:lvl>
+  </w:abstractNum>
+  <w:abstractNum w:abstractNumId="2" w15:restartNumberingAfterBreak="0">
+    <w:nsid w:val="176A0147"/>
+    <w:multiLevelType w:val="multilevel"/>
+    <w:tmpl w:val="C5BA0DFE"/>
+    <w:lvl w:ilvl="0">
+      <w:start w:val="1"/>
+      <w:numFmt w:val="decimal"/>
+      <w:lvlText w:val="%1."/>
+      <w:lvlJc w:val="left"/>
+      <w:pPr>
+        <w:ind w:left="720" w:hanging="360"/>
+      </w:pPr>
+      <w:rPr>
+        <w:rFonts w:hint="default"/>
+      </w:rPr>
+    </w:lvl>
+    <w:lvl w:ilvl="1">
+      <w:start w:val="1"/>
+      <w:numFmt w:val="decimal"/>
+      <w:isLgl/>
+      <w:lvlText w:val="%1.%2."/>
+      <w:lvlJc w:val="left"/>
+      <w:pPr>
+        <w:ind w:left="1080" w:hanging="720"/>
+      </w:pPr>
+      <w:rPr>
+        <w:rFonts w:hint="default"/>
+      </w:rPr>
+    </w:lvl>
+    <w:lvl w:ilvl="2">
+      <w:start w:val="1"/>
+      <w:numFmt w:val="decimal"/>
+      <w:isLgl/>
+      <w:lvlText w:val="%1.%2.%3."/>
+      <w:lvlJc w:val="left"/>
+      <w:pPr>
+        <w:ind w:left="1080" w:hanging="720"/>
+      </w:pPr>
+      <w:rPr>
+        <w:rFonts w:hint="default"/>
+      </w:rPr>
+    </w:lvl>
+    <w:lvl w:ilvl="3">
+      <w:start w:val="1"/>
+      <w:numFmt w:val="decimal"/>
+      <w:isLgl/>
+      <w:lvlText w:val="%1.%2.%3.%4."/>
+      <w:lvlJc w:val="left"/>
+      <w:pPr>
+        <w:ind w:left="1440" w:hanging="1080"/>
+      </w:pPr>
+      <w:rPr>
+        <w:rFonts w:hint="default"/>
+      </w:rPr>
+    </w:lvl>
+    <w:lvl w:ilvl="4">
+      <w:start w:val="1"/>
+      <w:numFmt w:val="decimal"/>
+      <w:isLgl/>
+      <w:lvlText w:val="%1.%2.%3.%4.%5."/>
+      <w:lvlJc w:val="left"/>
+      <w:pPr>
+        <w:ind w:left="1800" w:hanging="1440"/>
+      </w:pPr>
+      <w:rPr>
+        <w:rFonts w:hint="default"/>
+      </w:rPr>
+    </w:lvl>
+    <w:lvl w:ilvl="5">
+      <w:start w:val="1"/>
+      <w:numFmt w:val="decimal"/>
+      <w:isLgl/>
+      <w:lvlText w:val="%1.%2.%3.%4.%5.%6."/>
+      <w:lvlJc w:val="left"/>
+      <w:pPr>
+        <w:ind w:left="1800" w:hanging="1440"/>
+      </w:pPr>
+      <w:rPr>
+        <w:rFonts w:hint="default"/>
+      </w:rPr>
+    </w:lvl>
+    <w:lvl w:ilvl="6">
+      <w:start w:val="1"/>
+      <w:numFmt w:val="decimal"/>
+      <w:isLgl/>
+      <w:lvlText w:val="%1.%2.%3.%4.%5.%6.%7."/>
+      <w:lvlJc w:val="left"/>
+      <w:pPr>
+        <w:ind w:left="2160" w:hanging="1800"/>
+      </w:pPr>
+      <w:rPr>
+        <w:rFonts w:hint="default"/>
+      </w:rPr>
+    </w:lvl>
+    <w:lvl w:ilvl="7">
+      <w:start w:val="1"/>
+      <w:numFmt w:val="decimal"/>
+      <w:isLgl/>
+      <w:lvlText w:val="%1.%2.%3.%4.%5.%6.%7.%8."/>
+      <w:lvlJc w:val="left"/>
+      <w:pPr>
+        <w:ind w:left="2520" w:hanging="2160"/>
+      </w:pPr>
+      <w:rPr>
+        <w:rFonts w:hint="default"/>
+      </w:rPr>
+    </w:lvl>
+    <w:lvl w:ilvl="8">
+      <w:start w:val="1"/>
+      <w:numFmt w:val="decimal"/>
+      <w:isLgl/>
+      <w:lvlText w:val="%1.%2.%3.%4.%5.%6.%7.%8.%9."/>
+      <w:lvlJc w:val="left"/>
+      <w:pPr>
+        <w:ind w:left="2520" w:hanging="2160"/>
+      </w:pPr>
+      <w:rPr>
+        <w:rFonts w:hint="default"/>
+      </w:rPr>
+    </w:lvl>
+  </w:abstractNum>
+  <w:abstractNum w:abstractNumId="3" w15:restartNumberingAfterBreak="0">
+    <w:nsid w:val="17CD5345"/>
+    <w:multiLevelType w:val="hybridMultilevel"/>
+    <w:tmpl w:val="43D48A4C"/>
+    <w:lvl w:ilvl="0" w:tplc="240A000F">
+      <w:start w:val="1"/>
+      <w:numFmt w:val="decimal"/>
+      <w:lvlText w:val="%1."/>
+      <w:lvlJc w:val="left"/>
+      <w:pPr>
+        <w:ind w:left="643" w:hanging="360"/>
+      </w:pPr>
+      <w:rPr>
+        <w:rFonts w:hint="default"/>
+      </w:rPr>
+    </w:lvl>
+    <w:lvl w:ilvl="1" w:tplc="240A0019" w:tentative="1">
+      <w:start w:val="1"/>
+      <w:numFmt w:val="lowerLetter"/>
+      <w:lvlText w:val="%2."/>
+      <w:lvlJc w:val="left"/>
+      <w:pPr>
+        <w:ind w:left="1363" w:hanging="360"/>
+      </w:pPr>
+    </w:lvl>
+    <w:lvl w:ilvl="2" w:tplc="240A001B" w:tentative="1">
+      <w:start w:val="1"/>
+      <w:numFmt w:val="lowerRoman"/>
+      <w:lvlText w:val="%3."/>
+      <w:lvlJc w:val="right"/>
+      <w:pPr>
+        <w:ind w:left="2083" w:hanging="180"/>
+      </w:pPr>
+    </w:lvl>
+    <w:lvl w:ilvl="3" w:tplc="240A000F" w:tentative="1">
+      <w:start w:val="1"/>
+      <w:numFmt w:val="decimal"/>
+      <w:lvlText w:val="%4."/>
+      <w:lvlJc w:val="left"/>
+      <w:pPr>
+        <w:ind w:left="2803" w:hanging="360"/>
+      </w:pPr>
+    </w:lvl>
+    <w:lvl w:ilvl="4" w:tplc="240A0019" w:tentative="1">
+      <w:start w:val="1"/>
+      <w:numFmt w:val="lowerLetter"/>
+      <w:lvlText w:val="%5."/>
+      <w:lvlJc w:val="left"/>
+      <w:pPr>
+        <w:ind w:left="3523" w:hanging="360"/>
+      </w:pPr>
+    </w:lvl>
+    <w:lvl w:ilvl="5" w:tplc="240A001B" w:tentative="1">
+      <w:start w:val="1"/>
+      <w:numFmt w:val="lowerRoman"/>
+      <w:lvlText w:val="%6."/>
+      <w:lvlJc w:val="right"/>
+      <w:pPr>
+        <w:ind w:left="4243" w:hanging="180"/>
+      </w:pPr>
+    </w:lvl>
+    <w:lvl w:ilvl="6" w:tplc="240A000F" w:tentative="1">
+      <w:start w:val="1"/>
+      <w:numFmt w:val="decimal"/>
+      <w:lvlText w:val="%7."/>
+      <w:lvlJc w:val="left"/>
+      <w:pPr>
+        <w:ind w:left="4963" w:hanging="360"/>
+      </w:pPr>
+    </w:lvl>
+    <w:lvl w:ilvl="7" w:tplc="240A0019" w:tentative="1">
+      <w:start w:val="1"/>
+      <w:numFmt w:val="lowerLetter"/>
+      <w:lvlText w:val="%8."/>
+      <w:lvlJc w:val="left"/>
+      <w:pPr>
+        <w:ind w:left="5683" w:hanging="360"/>
+      </w:pPr>
+    </w:lvl>
+    <w:lvl w:ilvl="8" w:tplc="240A001B" w:tentative="1">
+      <w:start w:val="1"/>
+      <w:numFmt w:val="lowerRoman"/>
+      <w:lvlText w:val="%9."/>
+      <w:lvlJc w:val="right"/>
+      <w:pPr>
+        <w:ind w:left="6403" w:hanging="180"/>
+      </w:pPr>
+    </w:lvl>
+  </w:abstractNum>
+  <w:abstractNum w:abstractNumId="4" w15:restartNumberingAfterBreak="0">
+    <w:nsid w:val="440400AE"/>
+    <w:multiLevelType w:val="multilevel"/>
+    <w:tmpl w:val="D61A6564"/>
+    <w:lvl w:ilvl="0">
+      <w:start w:val="1"/>
+      <w:numFmt w:val="decimal"/>
+      <w:pStyle w:val="TDC2"/>
+      <w:lvlText w:val="%1."/>
+      <w:lvlJc w:val="left"/>
+      <w:pPr>
+        <w:ind w:left="720" w:hanging="360"/>
+      </w:pPr>
+      <w:rPr>
+        <w:rFonts w:ascii="Arabic Typesetting" w:hAnsi="Arabic Typesetting" w:cs="Arabic Typesetting" w:hint="default"/>
+        <w:b/>
+        <w:sz w:val="36"/>
+      </w:rPr>
+    </w:lvl>
+    <w:lvl w:ilvl="1">
+      <w:start w:val="1"/>
+      <w:numFmt w:val="decimal"/>
+      <w:isLgl/>
+      <w:lvlText w:val="%1.%2."/>
+      <w:lvlJc w:val="left"/>
+      <w:pPr>
+        <w:ind w:left="1440" w:hanging="720"/>
+      </w:pPr>
+      <w:rPr>
+        <w:rFonts w:ascii="Arabic Typesetting" w:eastAsiaTheme="minorEastAsia" w:hAnsi="Arabic Typesetting" w:cs="Arabic Typesetting" w:hint="default"/>
+      </w:rPr>
+    </w:lvl>
+    <w:lvl w:ilvl="2">
+      <w:start w:val="1"/>
+      <w:numFmt w:val="decimal"/>
+      <w:isLgl/>
+      <w:lvlText w:val="%1.%2.%3."/>
+      <w:lvlJc w:val="left"/>
+      <w:pPr>
+        <w:ind w:left="1800" w:hanging="720"/>
+      </w:pPr>
+      <w:rPr>
+        <w:rFonts w:ascii="Arabic Typesetting" w:eastAsiaTheme="minorEastAsia" w:hAnsi="Arabic Typesetting" w:cs="Arabic Typesetting" w:hint="default"/>
+      </w:rPr>
+    </w:lvl>
+    <w:lvl w:ilvl="3">
+      <w:start w:val="1"/>
+      <w:numFmt w:val="decimal"/>
+      <w:isLgl/>
+      <w:lvlText w:val="%1.%2.%3.%4."/>
+      <w:lvlJc w:val="left"/>
+      <w:pPr>
+        <w:ind w:left="2520" w:hanging="1080"/>
+      </w:pPr>
+      <w:rPr>
+        <w:rFonts w:ascii="Arabic Typesetting" w:eastAsiaTheme="minorEastAsia" w:hAnsi="Arabic Typesetting" w:cs="Arabic Typesetting" w:hint="default"/>
+      </w:rPr>
+    </w:lvl>
+    <w:lvl w:ilvl="4">
+      <w:start w:val="1"/>
+      <w:numFmt w:val="decimal"/>
+      <w:isLgl/>
+      <w:lvlText w:val="%1.%2.%3.%4.%5."/>
+      <w:lvlJc w:val="left"/>
+      <w:pPr>
+        <w:ind w:left="3240" w:hanging="1440"/>
+      </w:pPr>
+      <w:rPr>
+        <w:rFonts w:ascii="Arabic Typesetting" w:eastAsiaTheme="minorEastAsia" w:hAnsi="Arabic Typesetting" w:cs="Arabic Typesetting" w:hint="default"/>
+      </w:rPr>
+    </w:lvl>
+    <w:lvl w:ilvl="5">
+      <w:start w:val="1"/>
+      <w:numFmt w:val="decimal"/>
+      <w:isLgl/>
+      <w:lvlText w:val="%1.%2.%3.%4.%5.%6."/>
+      <w:lvlJc w:val="left"/>
+      <w:pPr>
+        <w:ind w:left="3600" w:hanging="1440"/>
+      </w:pPr>
+      <w:rPr>
+        <w:rFonts w:ascii="Arabic Typesetting" w:eastAsiaTheme="minorEastAsia" w:hAnsi="Arabic Typesetting" w:cs="Arabic Typesetting" w:hint="default"/>
+      </w:rPr>
+    </w:lvl>
+    <w:lvl w:ilvl="6">
+      <w:start w:val="1"/>
+      <w:numFmt w:val="decimal"/>
+      <w:isLgl/>
+      <w:lvlText w:val="%1.%2.%3.%4.%5.%6.%7."/>
+      <w:lvlJc w:val="left"/>
+      <w:pPr>
+        <w:ind w:left="4320" w:hanging="1800"/>
+      </w:pPr>
+      <w:rPr>
+        <w:rFonts w:ascii="Arabic Typesetting" w:eastAsiaTheme="minorEastAsia" w:hAnsi="Arabic Typesetting" w:cs="Arabic Typesetting" w:hint="default"/>
+      </w:rPr>
+    </w:lvl>
+    <w:lvl w:ilvl="7">
+      <w:start w:val="1"/>
+      <w:numFmt w:val="decimal"/>
+      <w:isLgl/>
+      <w:lvlText w:val="%1.%2.%3.%4.%5.%6.%7.%8."/>
+      <w:lvlJc w:val="left"/>
+      <w:pPr>
+        <w:ind w:left="5040" w:hanging="2160"/>
+      </w:pPr>
+      <w:rPr>
+        <w:rFonts w:ascii="Arabic Typesetting" w:eastAsiaTheme="minorEastAsia" w:hAnsi="Arabic Typesetting" w:cs="Arabic Typesetting" w:hint="default"/>
+      </w:rPr>
+    </w:lvl>
+    <w:lvl w:ilvl="8">
+      <w:start w:val="1"/>
+      <w:numFmt w:val="decimal"/>
+      <w:isLgl/>
+      <w:lvlText w:val="%1.%2.%3.%4.%5.%6.%7.%8.%9."/>
+      <w:lvlJc w:val="left"/>
+      <w:pPr>
+        <w:ind w:left="5760" w:hanging="2520"/>
+      </w:pPr>
+      <w:rPr>
+        <w:rFonts w:ascii="Arabic Typesetting" w:eastAsiaTheme="minorEastAsia" w:hAnsi="Arabic Typesetting" w:cs="Arabic Typesetting" w:hint="default"/>
+      </w:rPr>
+    </w:lvl>
+  </w:abstractNum>
+  <w:abstractNum w:abstractNumId="5" w15:restartNumberingAfterBreak="0">
     <w:nsid w:val="5D9D12C1"/>
     <w:multiLevelType w:val="hybridMultilevel"/>
     <w:tmpl w:val="1ACA1DA2"/>
@@ -627,7 +3627,7 @@
       </w:rPr>
     </w:lvl>
   </w:abstractNum>
-  <w:abstractNum w:abstractNumId="1" w15:restartNumberingAfterBreak="0">
+  <w:abstractNum w:abstractNumId="6" w15:restartNumberingAfterBreak="0">
     <w:nsid w:val="60C10F88"/>
     <w:multiLevelType w:val="hybridMultilevel"/>
     <w:tmpl w:val="00121CEA"/>
@@ -713,7 +3713,96 @@
       </w:pPr>
     </w:lvl>
   </w:abstractNum>
-  <w:abstractNum w:abstractNumId="2" w15:restartNumberingAfterBreak="0">
+  <w:abstractNum w:abstractNumId="7" w15:restartNumberingAfterBreak="0">
+    <w:nsid w:val="780231CA"/>
+    <w:multiLevelType w:val="hybridMultilevel"/>
+    <w:tmpl w:val="C7F6B660"/>
+    <w:lvl w:ilvl="0" w:tplc="CD281B04">
+      <w:start w:val="1"/>
+      <w:numFmt w:val="decimal"/>
+      <w:lvlText w:val="%1."/>
+      <w:lvlJc w:val="left"/>
+      <w:pPr>
+        <w:ind w:left="1003" w:hanging="360"/>
+      </w:pPr>
+      <w:rPr>
+        <w:rFonts w:hint="default"/>
+      </w:rPr>
+    </w:lvl>
+    <w:lvl w:ilvl="1" w:tplc="240A0019" w:tentative="1">
+      <w:start w:val="1"/>
+      <w:numFmt w:val="lowerLetter"/>
+      <w:lvlText w:val="%2."/>
+      <w:lvlJc w:val="left"/>
+      <w:pPr>
+        <w:ind w:left="1723" w:hanging="360"/>
+      </w:pPr>
+    </w:lvl>
+    <w:lvl w:ilvl="2" w:tplc="240A001B" w:tentative="1">
+      <w:start w:val="1"/>
+      <w:numFmt w:val="lowerRoman"/>
+      <w:lvlText w:val="%3."/>
+      <w:lvlJc w:val="right"/>
+      <w:pPr>
+        <w:ind w:left="2443" w:hanging="180"/>
+      </w:pPr>
+    </w:lvl>
+    <w:lvl w:ilvl="3" w:tplc="240A000F" w:tentative="1">
+      <w:start w:val="1"/>
+      <w:numFmt w:val="decimal"/>
+      <w:lvlText w:val="%4."/>
+      <w:lvlJc w:val="left"/>
+      <w:pPr>
+        <w:ind w:left="3163" w:hanging="360"/>
+      </w:pPr>
+    </w:lvl>
+    <w:lvl w:ilvl="4" w:tplc="240A0019" w:tentative="1">
+      <w:start w:val="1"/>
+      <w:numFmt w:val="lowerLetter"/>
+      <w:lvlText w:val="%5."/>
+      <w:lvlJc w:val="left"/>
+      <w:pPr>
+        <w:ind w:left="3883" w:hanging="360"/>
+      </w:pPr>
+    </w:lvl>
+    <w:lvl w:ilvl="5" w:tplc="240A001B" w:tentative="1">
+      <w:start w:val="1"/>
+      <w:numFmt w:val="lowerRoman"/>
+      <w:lvlText w:val="%6."/>
+      <w:lvlJc w:val="right"/>
+      <w:pPr>
+        <w:ind w:left="4603" w:hanging="180"/>
+      </w:pPr>
+    </w:lvl>
+    <w:lvl w:ilvl="6" w:tplc="240A000F" w:tentative="1">
+      <w:start w:val="1"/>
+      <w:numFmt w:val="decimal"/>
+      <w:lvlText w:val="%7."/>
+      <w:lvlJc w:val="left"/>
+      <w:pPr>
+        <w:ind w:left="5323" w:hanging="360"/>
+      </w:pPr>
+    </w:lvl>
+    <w:lvl w:ilvl="7" w:tplc="240A0019" w:tentative="1">
+      <w:start w:val="1"/>
+      <w:numFmt w:val="lowerLetter"/>
+      <w:lvlText w:val="%8."/>
+      <w:lvlJc w:val="left"/>
+      <w:pPr>
+        <w:ind w:left="6043" w:hanging="360"/>
+      </w:pPr>
+    </w:lvl>
+    <w:lvl w:ilvl="8" w:tplc="240A001B" w:tentative="1">
+      <w:start w:val="1"/>
+      <w:numFmt w:val="lowerRoman"/>
+      <w:lvlText w:val="%9."/>
+      <w:lvlJc w:val="right"/>
+      <w:pPr>
+        <w:ind w:left="6763" w:hanging="180"/>
+      </w:pPr>
+    </w:lvl>
+  </w:abstractNum>
+  <w:abstractNum w:abstractNumId="8" w15:restartNumberingAfterBreak="0">
     <w:nsid w:val="78633857"/>
     <w:multiLevelType w:val="hybridMultilevel"/>
     <w:tmpl w:val="63564D50"/>
@@ -799,7 +3888,7 @@
       </w:pPr>
     </w:lvl>
   </w:abstractNum>
-  <w:abstractNum w:abstractNumId="3" w15:restartNumberingAfterBreak="0">
+  <w:abstractNum w:abstractNumId="9" w15:restartNumberingAfterBreak="0">
     <w:nsid w:val="7AB534D1"/>
     <w:multiLevelType w:val="hybridMultilevel"/>
     <w:tmpl w:val="0BD89C16"/>
@@ -886,16 +3975,34 @@
     </w:lvl>
   </w:abstractNum>
   <w:num w:numId="1">
+    <w:abstractNumId w:val="5"/>
+  </w:num>
+  <w:num w:numId="2">
+    <w:abstractNumId w:val="8"/>
+  </w:num>
+  <w:num w:numId="3">
+    <w:abstractNumId w:val="6"/>
+  </w:num>
+  <w:num w:numId="4">
+    <w:abstractNumId w:val="9"/>
+  </w:num>
+  <w:num w:numId="5">
+    <w:abstractNumId w:val="3"/>
+  </w:num>
+  <w:num w:numId="6">
+    <w:abstractNumId w:val="7"/>
+  </w:num>
+  <w:num w:numId="7">
     <w:abstractNumId w:val="0"/>
   </w:num>
-  <w:num w:numId="2">
-    <w:abstractNumId w:val="2"/>
+  <w:num w:numId="8">
+    <w:abstractNumId w:val="4"/>
   </w:num>
-  <w:num w:numId="3">
+  <w:num w:numId="9">
     <w:abstractNumId w:val="1"/>
   </w:num>
-  <w:num w:numId="4">
-    <w:abstractNumId w:val="3"/>
+  <w:num w:numId="10">
+    <w:abstractNumId w:val="2"/>
   </w:num>
 </w:numbering>
 </file>
@@ -909,6 +4016,732 @@
         <w:sz w:val="22"/>
         <w:szCs w:val="22"/>
         <w:lang w:val="es-CO" w:eastAsia="en-US" w:bidi="ar-SA"/>
+      </w:rPr>
+    </w:rPrDefault>
+    <w:pPrDefault>
+      <w:pPr>
+        <w:spacing w:after="160" w:line="259" w:lineRule="auto"/>
+      </w:pPr>
+    </w:pPrDefault>
+  </w:docDefaults>
+  <w:latentStyles w:defLockedState="0" w:defUIPriority="99" w:defSemiHidden="0" w:defUnhideWhenUsed="0" w:defQFormat="0" w:count="371">
+    <w:lsdException w:name="Normal" w:uiPriority="0" w:qFormat="1"/>
+    <w:lsdException w:name="heading 1" w:uiPriority="9" w:qFormat="1"/>
+    <w:lsdException w:name="heading 2" w:semiHidden="1" w:uiPriority="9" w:unhideWhenUsed="1" w:qFormat="1"/>
+    <w:lsdException w:name="heading 3" w:semiHidden="1" w:uiPriority="9" w:unhideWhenUsed="1" w:qFormat="1"/>
+    <w:lsdException w:name="heading 4" w:semiHidden="1" w:uiPriority="9" w:unhideWhenUsed="1" w:qFormat="1"/>
+    <w:lsdException w:name="heading 5" w:semiHidden="1" w:uiPriority="9" w:unhideWhenUsed="1" w:qFormat="1"/>
+    <w:lsdException w:name="heading 6" w:semiHidden="1" w:uiPriority="9" w:unhideWhenUsed="1" w:qFormat="1"/>
+    <w:lsdException w:name="heading 7" w:semiHidden="1" w:uiPriority="9" w:unhideWhenUsed="1" w:qFormat="1"/>
+    <w:lsdException w:name="heading 8" w:semiHidden="1" w:uiPriority="9" w:unhideWhenUsed="1" w:qFormat="1"/>
+    <w:lsdException w:name="heading 9" w:semiHidden="1" w:uiPriority="9" w:unhideWhenUsed="1" w:qFormat="1"/>
+    <w:lsdException w:name="index 1" w:semiHidden="1" w:unhideWhenUsed="1"/>
+    <w:lsdException w:name="index 2" w:semiHidden="1" w:unhideWhenUsed="1"/>
+    <w:lsdException w:name="index 3" w:semiHidden="1" w:unhideWhenUsed="1"/>
+    <w:lsdException w:name="index 4" w:semiHidden="1" w:unhideWhenUsed="1"/>
+    <w:lsdException w:name="index 5" w:semiHidden="1" w:unhideWhenUsed="1"/>
+    <w:lsdException w:name="index 6" w:semiHidden="1" w:unhideWhenUsed="1"/>
+    <w:lsdException w:name="index 7" w:semiHidden="1" w:unhideWhenUsed="1"/>
+    <w:lsdException w:name="index 8" w:semiHidden="1" w:unhideWhenUsed="1"/>
+    <w:lsdException w:name="index 9" w:semiHidden="1" w:unhideWhenUsed="1"/>
+    <w:lsdException w:name="toc 1" w:semiHidden="1" w:uiPriority="39" w:unhideWhenUsed="1"/>
+    <w:lsdException w:name="toc 2" w:semiHidden="1" w:uiPriority="39" w:unhideWhenUsed="1"/>
+    <w:lsdException w:name="toc 3" w:semiHidden="1" w:uiPriority="39" w:unhideWhenUsed="1"/>
+    <w:lsdException w:name="toc 4" w:semiHidden="1" w:uiPriority="39" w:unhideWhenUsed="1"/>
+    <w:lsdException w:name="toc 5" w:semiHidden="1" w:uiPriority="39" w:unhideWhenUsed="1"/>
+    <w:lsdException w:name="toc 6" w:semiHidden="1" w:uiPriority="39" w:unhideWhenUsed="1"/>
+    <w:lsdException w:name="toc 7" w:semiHidden="1" w:uiPriority="39" w:unhideWhenUsed="1"/>
+    <w:lsdException w:name="toc 8" w:semiHidden="1" w:uiPriority="39" w:unhideWhenUsed="1"/>
+    <w:lsdException w:name="toc 9" w:semiHidden="1" w:uiPriority="39" w:unhideWhenUsed="1"/>
+    <w:lsdException w:name="Normal Indent" w:semiHidden="1" w:unhideWhenUsed="1"/>
+    <w:lsdException w:name="footnote text" w:semiHidden="1" w:unhideWhenUsed="1"/>
+    <w:lsdException w:name="annotation text" w:semiHidden="1" w:unhideWhenUsed="1"/>
+    <w:lsdException w:name="header" w:semiHidden="1" w:unhideWhenUsed="1"/>
+    <w:lsdException w:name="footer" w:semiHidden="1" w:unhideWhenUsed="1"/>
+    <w:lsdException w:name="index heading" w:semiHidden="1" w:unhideWhenUsed="1"/>
+    <w:lsdException w:name="caption" w:semiHidden="1" w:uiPriority="35" w:unhideWhenUsed="1" w:qFormat="1"/>
+    <w:lsdException w:name="table of figures" w:semiHidden="1" w:unhideWhenUsed="1"/>
+    <w:lsdException w:name="envelope address" w:semiHidden="1" w:unhideWhenUsed="1"/>
+    <w:lsdException w:name="envelope return" w:semiHidden="1" w:unhideWhenUsed="1"/>
+    <w:lsdException w:name="footnote reference" w:semiHidden="1" w:unhideWhenUsed="1"/>
+    <w:lsdException w:name="annotation reference" w:semiHidden="1" w:unhideWhenUsed="1"/>
+    <w:lsdException w:name="line number" w:semiHidden="1" w:unhideWhenUsed="1"/>
+    <w:lsdException w:name="page number" w:semiHidden="1" w:unhideWhenUsed="1"/>
+    <w:lsdException w:name="endnote reference" w:semiHidden="1" w:unhideWhenUsed="1"/>
+    <w:lsdException w:name="endnote text" w:semiHidden="1" w:unhideWhenUsed="1"/>
+    <w:lsdException w:name="table of authorities" w:semiHidden="1" w:unhideWhenUsed="1"/>
+    <w:lsdException w:name="macro" w:semiHidden="1" w:unhideWhenUsed="1"/>
+    <w:lsdException w:name="toa heading" w:semiHidden="1" w:unhideWhenUsed="1"/>
+    <w:lsdException w:name="List" w:semiHidden="1" w:unhideWhenUsed="1"/>
+    <w:lsdException w:name="List Bullet" w:semiHidden="1" w:unhideWhenUsed="1"/>
+    <w:lsdException w:name="List Number" w:semiHidden="1" w:unhideWhenUsed="1"/>
+    <w:lsdException w:name="List 2" w:semiHidden="1" w:unhideWhenUsed="1"/>
+    <w:lsdException w:name="List 3" w:semiHidden="1" w:unhideWhenUsed="1"/>
+    <w:lsdException w:name="List 4" w:semiHidden="1" w:unhideWhenUsed="1"/>
+    <w:lsdException w:name="List 5" w:semiHidden="1" w:unhideWhenUsed="1"/>
+    <w:lsdException w:name="List Bullet 2" w:semiHidden="1" w:unhideWhenUsed="1"/>
+    <w:lsdException w:name="List Bullet 3" w:semiHidden="1" w:unhideWhenUsed="1"/>
+    <w:lsdException w:name="List Bullet 4" w:semiHidden="1" w:unhideWhenUsed="1"/>
+    <w:lsdException w:name="List Bullet 5" w:semiHidden="1" w:unhideWhenUsed="1"/>
+    <w:lsdException w:name="List Number 2" w:semiHidden="1" w:unhideWhenUsed="1"/>
+    <w:lsdException w:name="List Number 3" w:semiHidden="1" w:unhideWhenUsed="1"/>
+    <w:lsdException w:name="List Number 4" w:semiHidden="1" w:unhideWhenUsed="1"/>
+    <w:lsdException w:name="List Number 5" w:semiHidden="1" w:unhideWhenUsed="1"/>
+    <w:lsdException w:name="Title" w:uiPriority="10" w:qFormat="1"/>
+    <w:lsdException w:name="Closing" w:semiHidden="1" w:unhideWhenUsed="1"/>
+    <w:lsdException w:name="Signature" w:semiHidden="1" w:unhideWhenUsed="1"/>
+    <w:lsdException w:name="Default Paragraph Font" w:semiHidden="1" w:uiPriority="1" w:unhideWhenUsed="1"/>
+    <w:lsdException w:name="Body Text" w:semiHidden="1" w:unhideWhenUsed="1"/>
+    <w:lsdException w:name="Body Text Indent" w:semiHidden="1" w:unhideWhenUsed="1"/>
+    <w:lsdException w:name="List Continue" w:semiHidden="1" w:unhideWhenUsed="1"/>
+    <w:lsdException w:name="List Continue 2" w:semiHidden="1" w:unhideWhenUsed="1"/>
+    <w:lsdException w:name="List Continue 3" w:semiHidden="1" w:unhideWhenUsed="1"/>
+    <w:lsdException w:name="List Continue 4" w:semiHidden="1" w:unhideWhenUsed="1"/>
+    <w:lsdException w:name="List Continue 5" w:semiHidden="1" w:unhideWhenUsed="1"/>
+    <w:lsdException w:name="Message Header" w:semiHidden="1" w:unhideWhenUsed="1"/>
+    <w:lsdException w:name="Subtitle" w:uiPriority="11" w:qFormat="1"/>
+    <w:lsdException w:name="Salutation" w:semiHidden="1" w:unhideWhenUsed="1"/>
+    <w:lsdException w:name="Date" w:semiHidden="1" w:unhideWhenUsed="1"/>
+    <w:lsdException w:name="Body Text First Indent" w:semiHidden="1" w:unhideWhenUsed="1"/>
+    <w:lsdException w:name="Body Text First Indent 2" w:semiHidden="1" w:unhideWhenUsed="1"/>
+    <w:lsdException w:name="Note Heading" w:semiHidden="1" w:unhideWhenUsed="1"/>
+    <w:lsdException w:name="Body Text 2" w:semiHidden="1" w:unhideWhenUsed="1"/>
+    <w:lsdException w:name="Body Text 3" w:semiHidden="1" w:unhideWhenUsed="1"/>
+    <w:lsdException w:name="Body Text Indent 2" w:semiHidden="1" w:unhideWhenUsed="1"/>
+    <w:lsdException w:name="Body Text Indent 3" w:semiHidden="1" w:unhideWhenUsed="1"/>
+    <w:lsdException w:name="Block Text" w:semiHidden="1" w:unhideWhenUsed="1"/>
+    <w:lsdException w:name="Hyperlink" w:semiHidden="1" w:unhideWhenUsed="1"/>
+    <w:lsdException w:name="FollowedHyperlink" w:semiHidden="1" w:unhideWhenUsed="1"/>
+    <w:lsdException w:name="Strong" w:uiPriority="22" w:qFormat="1"/>
+    <w:lsdException w:name="Emphasis" w:uiPriority="20" w:qFormat="1"/>
+    <w:lsdException w:name="Document Map" w:semiHidden="1" w:unhideWhenUsed="1"/>
+    <w:lsdException w:name="Plain Text" w:semiHidden="1" w:unhideWhenUsed="1"/>
+    <w:lsdException w:name="E-mail Signature" w:semiHidden="1" w:unhideWhenUsed="1"/>
+    <w:lsdException w:name="HTML Top of Form" w:semiHidden="1" w:unhideWhenUsed="1"/>
+    <w:lsdException w:name="HTML Bottom of Form" w:semiHidden="1" w:unhideWhenUsed="1"/>
+    <w:lsdException w:name="Normal (Web)" w:semiHidden="1" w:unhideWhenUsed="1"/>
+    <w:lsdException w:name="HTML Acronym" w:semiHidden="1" w:unhideWhenUsed="1"/>
+    <w:lsdException w:name="HTML Address" w:semiHidden="1" w:unhideWhenUsed="1"/>
+    <w:lsdException w:name="HTML Cite" w:semiHidden="1" w:unhideWhenUsed="1"/>
+    <w:lsdException w:name="HTML Code" w:semiHidden="1" w:unhideWhenUsed="1"/>
+    <w:lsdException w:name="HTML Definition" w:semiHidden="1" w:unhideWhenUsed="1"/>
+    <w:lsdException w:name="HTML Keyboard" w:semiHidden="1" w:unhideWhenUsed="1"/>
+    <w:lsdException w:name="HTML Preformatted" w:semiHidden="1" w:unhideWhenUsed="1"/>
+    <w:lsdException w:name="HTML Sample" w:semiHidden="1" w:unhideWhenUsed="1"/>
+    <w:lsdException w:name="HTML Typewriter" w:semiHidden="1" w:unhideWhenUsed="1"/>
+    <w:lsdException w:name="HTML Variable" w:semiHidden="1" w:unhideWhenUsed="1"/>
+    <w:lsdException w:name="Normal Table" w:semiHidden="1" w:unhideWhenUsed="1"/>
+    <w:lsdException w:name="annotation subject" w:semiHidden="1" w:unhideWhenUsed="1"/>
+    <w:lsdException w:name="No List" w:semiHidden="1" w:unhideWhenUsed="1"/>
+    <w:lsdException w:name="Outline List 1" w:semiHidden="1" w:unhideWhenUsed="1"/>
+    <w:lsdException w:name="Outline List 2" w:semiHidden="1" w:unhideWhenUsed="1"/>
+    <w:lsdException w:name="Outline List 3" w:semiHidden="1" w:unhideWhenUsed="1"/>
+    <w:lsdException w:name="Table Simple 1" w:semiHidden="1" w:unhideWhenUsed="1"/>
+    <w:lsdException w:name="Table Simple 2" w:semiHidden="1" w:unhideWhenUsed="1"/>
+    <w:lsdException w:name="Table Simple 3" w:semiHidden="1" w:unhideWhenUsed="1"/>
+    <w:lsdException w:name="Table Classic 1" w:semiHidden="1" w:unhideWhenUsed="1"/>
+    <w:lsdException w:name="Table Classic 2" w:semiHidden="1" w:unhideWhenUsed="1"/>
+    <w:lsdException w:name="Table Classic 3" w:semiHidden="1" w:unhideWhenUsed="1"/>
+    <w:lsdException w:name="Table Classic 4" w:semiHidden="1" w:unhideWhenUsed="1"/>
+    <w:lsdException w:name="Table Colorful 1" w:semiHidden="1" w:unhideWhenUsed="1"/>
+    <w:lsdException w:name="Table Colorful 2" w:semiHidden="1" w:unhideWhenUsed="1"/>
+    <w:lsdException w:name="Table Colorful 3" w:semiHidden="1" w:unhideWhenUsed="1"/>
+    <w:lsdException w:name="Table Columns 1" w:semiHidden="1" w:unhideWhenUsed="1"/>
+    <w:lsdException w:name="Table Columns 2" w:semiHidden="1" w:unhideWhenUsed="1"/>
+    <w:lsdException w:name="Table Columns 3" w:semiHidden="1" w:unhideWhenUsed="1"/>
+    <w:lsdException w:name="Table Columns 4" w:semiHidden="1" w:unhideWhenUsed="1"/>
+    <w:lsdException w:name="Table Columns 5" w:semiHidden="1" w:unhideWhenUsed="1"/>
+    <w:lsdException w:name="Table Grid 1" w:semiHidden="1" w:unhideWhenUsed="1"/>
+    <w:lsdException w:name="Table Grid 2" w:semiHidden="1" w:unhideWhenUsed="1"/>
+    <w:lsdException w:name="Table Grid 3" w:semiHidden="1" w:unhideWhenUsed="1"/>
+    <w:lsdException w:name="Table Grid 4" w:semiHidden="1" w:unhideWhenUsed="1"/>
+    <w:lsdException w:name="Table Grid 5" w:semiHidden="1" w:unhideWhenUsed="1"/>
+    <w:lsdException w:name="Table Grid 6" w:semiHidden="1" w:unhideWhenUsed="1"/>
+    <w:lsdException w:name="Table Grid 7" w:semiHidden="1" w:unhideWhenUsed="1"/>
+    <w:lsdException w:name="Table Grid 8" w:semiHidden="1" w:unhideWhenUsed="1"/>
+    <w:lsdException w:name="Table List 1" w:semiHidden="1" w:unhideWhenUsed="1"/>
+    <w:lsdException w:name="Table List 2" w:semiHidden="1" w:unhideWhenUsed="1"/>
+    <w:lsdException w:name="Table List 3" w:semiHidden="1" w:unhideWhenUsed="1"/>
+    <w:lsdException w:name="Table List 4" w:semiHidden="1" w:unhideWhenUsed="1"/>
+    <w:lsdException w:name="Table List 5" w:semiHidden="1" w:unhideWhenUsed="1"/>
+    <w:lsdException w:name="Table List 6" w:semiHidden="1" w:unhideWhenUsed="1"/>
+    <w:lsdException w:name="Table List 7" w:semiHidden="1" w:unhideWhenUsed="1"/>
+    <w:lsdException w:name="Table List 8" w:semiHidden="1" w:unhideWhenUsed="1"/>
+    <w:lsdException w:name="Table 3D effects 1" w:semiHidden="1" w:unhideWhenUsed="1"/>
+    <w:lsdException w:name="Table 3D effects 2" w:semiHidden="1" w:unhideWhenUsed="1"/>
+    <w:lsdException w:name="Table 3D effects 3" w:semiHidden="1" w:unhideWhenUsed="1"/>
+    <w:lsdException w:name="Table Contemporary" w:semiHidden="1" w:unhideWhenUsed="1"/>
+    <w:lsdException w:name="Table Elegant" w:semiHidden="1" w:unhideWhenUsed="1"/>
+    <w:lsdException w:name="Table Professional" w:semiHidden="1" w:unhideWhenUsed="1"/>
+    <w:lsdException w:name="Table Subtle 1" w:semiHidden="1" w:unhideWhenUsed="1"/>
+    <w:lsdException w:name="Table Subtle 2" w:semiHidden="1" w:unhideWhenUsed="1"/>
+    <w:lsdException w:name="Table Web 1" w:semiHidden="1" w:unhideWhenUsed="1"/>
+    <w:lsdException w:name="Table Web 2" w:semiHidden="1" w:unhideWhenUsed="1"/>
+    <w:lsdException w:name="Table Web 3" w:semiHidden="1" w:unhideWhenUsed="1"/>
+    <w:lsdException w:name="Balloon Text" w:semiHidden="1" w:unhideWhenUsed="1"/>
+    <w:lsdException w:name="Table Grid" w:uiPriority="39"/>
+    <w:lsdException w:name="Table Theme" w:semiHidden="1" w:unhideWhenUsed="1"/>
+    <w:lsdException w:name="Placeholder Text" w:semiHidden="1"/>
+    <w:lsdException w:name="No Spacing" w:uiPriority="1" w:qFormat="1"/>
+    <w:lsdException w:name="Light Shading" w:uiPriority="60"/>
+    <w:lsdException w:name="Light List" w:uiPriority="61"/>
+    <w:lsdException w:name="Light Grid" w:uiPriority="62"/>
+    <w:lsdException w:name="Medium Shading 1" w:uiPriority="63"/>
+    <w:lsdException w:name="Medium Shading 2" w:uiPriority="64"/>
+    <w:lsdException w:name="Medium List 1" w:uiPriority="65"/>
+    <w:lsdException w:name="Medium List 2" w:uiPriority="66"/>
+    <w:lsdException w:name="Medium Grid 1" w:uiPriority="67"/>
+    <w:lsdException w:name="Medium Grid 2" w:uiPriority="68"/>
+    <w:lsdException w:name="Medium Grid 3" w:uiPriority="69"/>
+    <w:lsdException w:name="Dark List" w:uiPriority="70"/>
+    <w:lsdException w:name="Colorful Shading" w:uiPriority="71"/>
+    <w:lsdException w:name="Colorful List" w:uiPriority="72"/>
+    <w:lsdException w:name="Colorful Grid" w:uiPriority="73"/>
+    <w:lsdException w:name="Light Shading Accent 1" w:uiPriority="60"/>
+    <w:lsdException w:name="Light List Accent 1" w:uiPriority="61"/>
+    <w:lsdException w:name="Light Grid Accent 1" w:uiPriority="62"/>
+    <w:lsdException w:name="Medium Shading 1 Accent 1" w:uiPriority="63"/>
+    <w:lsdException w:name="Medium Shading 2 Accent 1" w:uiPriority="64"/>
+    <w:lsdException w:name="Medium List 1 Accent 1" w:uiPriority="65"/>
+    <w:lsdException w:name="Revision" w:semiHidden="1"/>
+    <w:lsdException w:name="List Paragraph" w:uiPriority="34" w:qFormat="1"/>
+    <w:lsdException w:name="Quote" w:uiPriority="29" w:qFormat="1"/>
+    <w:lsdException w:name="Intense Quote" w:uiPriority="30" w:qFormat="1"/>
+    <w:lsdException w:name="Medium List 2 Accent 1" w:uiPriority="66"/>
+    <w:lsdException w:name="Medium Grid 1 Accent 1" w:uiPriority="67"/>
+    <w:lsdException w:name="Medium Grid 2 Accent 1" w:uiPriority="68"/>
+    <w:lsdException w:name="Medium Grid 3 Accent 1" w:uiPriority="69"/>
+    <w:lsdException w:name="Dark List Accent 1" w:uiPriority="70"/>
+    <w:lsdException w:name="Colorful Shading Accent 1" w:uiPriority="71"/>
+    <w:lsdException w:name="Colorful List Accent 1" w:uiPriority="72"/>
+    <w:lsdException w:name="Colorful Grid Accent 1" w:uiPriority="73"/>
+    <w:lsdException w:name="Light Shading Accent 2" w:uiPriority="60"/>
+    <w:lsdException w:name="Light List Accent 2" w:uiPriority="61"/>
+    <w:lsdException w:name="Light Grid Accent 2" w:uiPriority="62"/>
+    <w:lsdException w:name="Medium Shading 1 Accent 2" w:uiPriority="63"/>
+    <w:lsdException w:name="Medium Shading 2 Accent 2" w:uiPriority="64"/>
+    <w:lsdException w:name="Medium List 1 Accent 2" w:uiPriority="65"/>
+    <w:lsdException w:name="Medium List 2 Accent 2" w:uiPriority="66"/>
+    <w:lsdException w:name="Medium Grid 1 Accent 2" w:uiPriority="67"/>
+    <w:lsdException w:name="Medium Grid 2 Accent 2" w:uiPriority="68"/>
+    <w:lsdException w:name="Medium Grid 3 Accent 2" w:uiPriority="69"/>
+    <w:lsdException w:name="Dark List Accent 2" w:uiPriority="70"/>
+    <w:lsdException w:name="Colorful Shading Accent 2" w:uiPriority="71"/>
+    <w:lsdException w:name="Colorful List Accent 2" w:uiPriority="72"/>
+    <w:lsdException w:name="Colorful Grid Accent 2" w:uiPriority="73"/>
+    <w:lsdException w:name="Light Shading Accent 3" w:uiPriority="60"/>
+    <w:lsdException w:name="Light List Accent 3" w:uiPriority="61"/>
+    <w:lsdException w:name="Light Grid Accent 3" w:uiPriority="62"/>
+    <w:lsdException w:name="Medium Shading 1 Accent 3" w:uiPriority="63"/>
+    <w:lsdException w:name="Medium Shading 2 Accent 3" w:uiPriority="64"/>
+    <w:lsdException w:name="Medium List 1 Accent 3" w:uiPriority="65"/>
+    <w:lsdException w:name="Medium List 2 Accent 3" w:uiPriority="66"/>
+    <w:lsdException w:name="Medium Grid 1 Accent 3" w:uiPriority="67"/>
+    <w:lsdException w:name="Medium Grid 2 Accent 3" w:uiPriority="68"/>
+    <w:lsdException w:name="Medium Grid 3 Accent 3" w:uiPriority="69"/>
+    <w:lsdException w:name="Dark List Accent 3" w:uiPriority="70"/>
+    <w:lsdException w:name="Colorful Shading Accent 3" w:uiPriority="71"/>
+    <w:lsdException w:name="Colorful List Accent 3" w:uiPriority="72"/>
+    <w:lsdException w:name="Colorful Grid Accent 3" w:uiPriority="73"/>
+    <w:lsdException w:name="Light Shading Accent 4" w:uiPriority="60"/>
+    <w:lsdException w:name="Light List Accent 4" w:uiPriority="61"/>
+    <w:lsdException w:name="Light Grid Accent 4" w:uiPriority="62"/>
+    <w:lsdException w:name="Medium Shading 1 Accent 4" w:uiPriority="63"/>
+    <w:lsdException w:name="Medium Shading 2 Accent 4" w:uiPriority="64"/>
+    <w:lsdException w:name="Medium List 1 Accent 4" w:uiPriority="65"/>
+    <w:lsdException w:name="Medium List 2 Accent 4" w:uiPriority="66"/>
+    <w:lsdException w:name="Medium Grid 1 Accent 4" w:uiPriority="67"/>
+    <w:lsdException w:name="Medium Grid 2 Accent 4" w:uiPriority="68"/>
+    <w:lsdException w:name="Medium Grid 3 Accent 4" w:uiPriority="69"/>
+    <w:lsdException w:name="Dark List Accent 4" w:uiPriority="70"/>
+    <w:lsdException w:name="Colorful Shading Accent 4" w:uiPriority="71"/>
+    <w:lsdException w:name="Colorful List Accent 4" w:uiPriority="72"/>
+    <w:lsdException w:name="Colorful Grid Accent 4" w:uiPriority="73"/>
+    <w:lsdException w:name="Light Shading Accent 5" w:uiPriority="60"/>
+    <w:lsdException w:name="Light List Accent 5" w:uiPriority="61"/>
+    <w:lsdException w:name="Light Grid Accent 5" w:uiPriority="62"/>
+    <w:lsdException w:name="Medium Shading 1 Accent 5" w:uiPriority="63"/>
+    <w:lsdException w:name="Medium Shading 2 Accent 5" w:uiPriority="64"/>
+    <w:lsdException w:name="Medium List 1 Accent 5" w:uiPriority="65"/>
+    <w:lsdException w:name="Medium List 2 Accent 5" w:uiPriority="66"/>
+    <w:lsdException w:name="Medium Grid 1 Accent 5" w:uiPriority="67"/>
+    <w:lsdException w:name="Medium Grid 2 Accent 5" w:uiPriority="68"/>
+    <w:lsdException w:name="Medium Grid 3 Accent 5" w:uiPriority="69"/>
+    <w:lsdException w:name="Dark List Accent 5" w:uiPriority="70"/>
+    <w:lsdException w:name="Colorful Shading Accent 5" w:uiPriority="71"/>
+    <w:lsdException w:name="Colorful List Accent 5" w:uiPriority="72"/>
+    <w:lsdException w:name="Colorful Grid Accent 5" w:uiPriority="73"/>
+    <w:lsdException w:name="Light Shading Accent 6" w:uiPriority="60"/>
+    <w:lsdException w:name="Light List Accent 6" w:uiPriority="61"/>
+    <w:lsdException w:name="Light Grid Accent 6" w:uiPriority="62"/>
+    <w:lsdException w:name="Medium Shading 1 Accent 6" w:uiPriority="63"/>
+    <w:lsdException w:name="Medium Shading 2 Accent 6" w:uiPriority="64"/>
+    <w:lsdException w:name="Medium List 1 Accent 6" w:uiPriority="65"/>
+    <w:lsdException w:name="Medium List 2 Accent 6" w:uiPriority="66"/>
+    <w:lsdException w:name="Medium Grid 1 Accent 6" w:uiPriority="67"/>
+    <w:lsdException w:name="Medium Grid 2 Accent 6" w:uiPriority="68"/>
+    <w:lsdException w:name="Medium Grid 3 Accent 6" w:uiPriority="69"/>
+    <w:lsdException w:name="Dark List Accent 6" w:uiPriority="70"/>
+    <w:lsdException w:name="Colorful Shading Accent 6" w:uiPriority="71"/>
+    <w:lsdException w:name="Colorful List Accent 6" w:uiPriority="72"/>
+    <w:lsdException w:name="Colorful Grid Accent 6" w:uiPriority="73"/>
+    <w:lsdException w:name="Subtle Emphasis" w:uiPriority="19" w:qFormat="1"/>
+    <w:lsdException w:name="Intense Emphasis" w:uiPriority="21" w:qFormat="1"/>
+    <w:lsdException w:name="Subtle Reference" w:uiPriority="31" w:qFormat="1"/>
+    <w:lsdException w:name="Intense Reference" w:uiPriority="32" w:qFormat="1"/>
+    <w:lsdException w:name="Book Title" w:uiPriority="33" w:qFormat="1"/>
+    <w:lsdException w:name="Bibliography" w:semiHidden="1" w:uiPriority="37" w:unhideWhenUsed="1"/>
+    <w:lsdException w:name="TOC Heading" w:semiHidden="1" w:uiPriority="39" w:unhideWhenUsed="1" w:qFormat="1"/>
+    <w:lsdException w:name="Plain Table 1" w:uiPriority="41"/>
+    <w:lsdException w:name="Plain Table 2" w:uiPriority="42"/>
+    <w:lsdException w:name="Plain Table 3" w:uiPriority="43"/>
+    <w:lsdException w:name="Plain Table 4" w:uiPriority="44"/>
+    <w:lsdException w:name="Plain Table 5" w:uiPriority="45"/>
+    <w:lsdException w:name="Grid Table Light" w:uiPriority="40"/>
+    <w:lsdException w:name="Grid Table 1 Light" w:uiPriority="46"/>
+    <w:lsdException w:name="Grid Table 2" w:uiPriority="47"/>
+    <w:lsdException w:name="Grid Table 3" w:uiPriority="48"/>
+    <w:lsdException w:name="Grid Table 4" w:uiPriority="49"/>
+    <w:lsdException w:name="Grid Table 5 Dark" w:uiPriority="50"/>
+    <w:lsdException w:name="Grid Table 6 Colorful" w:uiPriority="51"/>
+    <w:lsdException w:name="Grid Table 7 Colorful" w:uiPriority="52"/>
+    <w:lsdException w:name="Grid Table 1 Light Accent 1" w:uiPriority="46"/>
+    <w:lsdException w:name="Grid Table 2 Accent 1" w:uiPriority="47"/>
+    <w:lsdException w:name="Grid Table 3 Accent 1" w:uiPriority="48"/>
+    <w:lsdException w:name="Grid Table 4 Accent 1" w:uiPriority="49"/>
+    <w:lsdException w:name="Grid Table 5 Dark Accent 1" w:uiPriority="50"/>
+    <w:lsdException w:name="Grid Table 6 Colorful Accent 1" w:uiPriority="51"/>
+    <w:lsdException w:name="Grid Table 7 Colorful Accent 1" w:uiPriority="52"/>
+    <w:lsdException w:name="Grid Table 1 Light Accent 2" w:uiPriority="46"/>
+    <w:lsdException w:name="Grid Table 2 Accent 2" w:uiPriority="47"/>
+    <w:lsdException w:name="Grid Table 3 Accent 2" w:uiPriority="48"/>
+    <w:lsdException w:name="Grid Table 4 Accent 2" w:uiPriority="49"/>
+    <w:lsdException w:name="Grid Table 5 Dark Accent 2" w:uiPriority="50"/>
+    <w:lsdException w:name="Grid Table 6 Colorful Accent 2" w:uiPriority="51"/>
+    <w:lsdException w:name="Grid Table 7 Colorful Accent 2" w:uiPriority="52"/>
+    <w:lsdException w:name="Grid Table 1 Light Accent 3" w:uiPriority="46"/>
+    <w:lsdException w:name="Grid Table 2 Accent 3" w:uiPriority="47"/>
+    <w:lsdException w:name="Grid Table 3 Accent 3" w:uiPriority="48"/>
+    <w:lsdException w:name="Grid Table 4 Accent 3" w:uiPriority="49"/>
+    <w:lsdException w:name="Grid Table 5 Dark Accent 3" w:uiPriority="50"/>
+    <w:lsdException w:name="Grid Table 6 Colorful Accent 3" w:uiPriority="51"/>
+    <w:lsdException w:name="Grid Table 7 Colorful Accent 3" w:uiPriority="52"/>
+    <w:lsdException w:name="Grid Table 1 Light Accent 4" w:uiPriority="46"/>
+    <w:lsdException w:name="Grid Table 2 Accent 4" w:uiPriority="47"/>
+    <w:lsdException w:name="Grid Table 3 Accent 4" w:uiPriority="48"/>
+    <w:lsdException w:name="Grid Table 4 Accent 4" w:uiPriority="49"/>
+    <w:lsdException w:name="Grid Table 5 Dark Accent 4" w:uiPriority="50"/>
+    <w:lsdException w:name="Grid Table 6 Colorful Accent 4" w:uiPriority="51"/>
+    <w:lsdException w:name="Grid Table 7 Colorful Accent 4" w:uiPriority="52"/>
+    <w:lsdException w:name="Grid Table 1 Light Accent 5" w:uiPriority="46"/>
+    <w:lsdException w:name="Grid Table 2 Accent 5" w:uiPriority="47"/>
+    <w:lsdException w:name="Grid Table 3 Accent 5" w:uiPriority="48"/>
+    <w:lsdException w:name="Grid Table 4 Accent 5" w:uiPriority="49"/>
+    <w:lsdException w:name="Grid Table 5 Dark Accent 5" w:uiPriority="50"/>
+    <w:lsdException w:name="Grid Table 6 Colorful Accent 5" w:uiPriority="51"/>
+    <w:lsdException w:name="Grid Table 7 Colorful Accent 5" w:uiPriority="52"/>
+    <w:lsdException w:name="Grid Table 1 Light Accent 6" w:uiPriority="46"/>
+    <w:lsdException w:name="Grid Table 2 Accent 6" w:uiPriority="47"/>
+    <w:lsdException w:name="Grid Table 3 Accent 6" w:uiPriority="48"/>
+    <w:lsdException w:name="Grid Table 4 Accent 6" w:uiPriority="49"/>
+    <w:lsdException w:name="Grid Table 5 Dark Accent 6" w:uiPriority="50"/>
+    <w:lsdException w:name="Grid Table 6 Colorful Accent 6" w:uiPriority="51"/>
+    <w:lsdException w:name="Grid Table 7 Colorful Accent 6" w:uiPriority="52"/>
+    <w:lsdException w:name="List Table 1 Light" w:uiPriority="46"/>
+    <w:lsdException w:name="List Table 2" w:uiPriority="47"/>
+    <w:lsdException w:name="List Table 3" w:uiPriority="48"/>
+    <w:lsdException w:name="List Table 4" w:uiPriority="49"/>
+    <w:lsdException w:name="List Table 5 Dark" w:uiPriority="50"/>
+    <w:lsdException w:name="List Table 6 Colorful" w:uiPriority="51"/>
+    <w:lsdException w:name="List Table 7 Colorful" w:uiPriority="52"/>
+    <w:lsdException w:name="List Table 1 Light Accent 1" w:uiPriority="46"/>
+    <w:lsdException w:name="List Table 2 Accent 1" w:uiPriority="47"/>
+    <w:lsdException w:name="List Table 3 Accent 1" w:uiPriority="48"/>
+    <w:lsdException w:name="List Table 4 Accent 1" w:uiPriority="49"/>
+    <w:lsdException w:name="List Table 5 Dark Accent 1" w:uiPriority="50"/>
+    <w:lsdException w:name="List Table 6 Colorful Accent 1" w:uiPriority="51"/>
+    <w:lsdException w:name="List Table 7 Colorful Accent 1" w:uiPriority="52"/>
+    <w:lsdException w:name="List Table 1 Light Accent 2" w:uiPriority="46"/>
+    <w:lsdException w:name="List Table 2 Accent 2" w:uiPriority="47"/>
+    <w:lsdException w:name="List Table 3 Accent 2" w:uiPriority="48"/>
+    <w:lsdException w:name="List Table 4 Accent 2" w:uiPriority="49"/>
+    <w:lsdException w:name="List Table 5 Dark Accent 2" w:uiPriority="50"/>
+    <w:lsdException w:name="List Table 6 Colorful Accent 2" w:uiPriority="51"/>
+    <w:lsdException w:name="List Table 7 Colorful Accent 2" w:uiPriority="52"/>
+    <w:lsdException w:name="List Table 1 Light Accent 3" w:uiPriority="46"/>
+    <w:lsdException w:name="List Table 2 Accent 3" w:uiPriority="47"/>
+    <w:lsdException w:name="List Table 3 Accent 3" w:uiPriority="48"/>
+    <w:lsdException w:name="List Table 4 Accent 3" w:uiPriority="49"/>
+    <w:lsdException w:name="List Table 5 Dark Accent 3" w:uiPriority="50"/>
+    <w:lsdException w:name="List Table 6 Colorful Accent 3" w:uiPriority="51"/>
+    <w:lsdException w:name="List Table 7 Colorful Accent 3" w:uiPriority="52"/>
+    <w:lsdException w:name="List Table 1 Light Accent 4" w:uiPriority="46"/>
+    <w:lsdException w:name="List Table 2 Accent 4" w:uiPriority="47"/>
+    <w:lsdException w:name="List Table 3 Accent 4" w:uiPriority="48"/>
+    <w:lsdException w:name="List Table 4 Accent 4" w:uiPriority="49"/>
+    <w:lsdException w:name="List Table 5 Dark Accent 4" w:uiPriority="50"/>
+    <w:lsdException w:name="List Table 6 Colorful Accent 4" w:uiPriority="51"/>
+    <w:lsdException w:name="List Table 7 Colorful Accent 4" w:uiPriority="52"/>
+    <w:lsdException w:name="List Table 1 Light Accent 5" w:uiPriority="46"/>
+    <w:lsdException w:name="List Table 2 Accent 5" w:uiPriority="47"/>
+    <w:lsdException w:name="List Table 3 Accent 5" w:uiPriority="48"/>
+    <w:lsdException w:name="List Table 4 Accent 5" w:uiPriority="49"/>
+    <w:lsdException w:name="List Table 5 Dark Accent 5" w:uiPriority="50"/>
+    <w:lsdException w:name="List Table 6 Colorful Accent 5" w:uiPriority="51"/>
+    <w:lsdException w:name="List Table 7 Colorful Accent 5" w:uiPriority="52"/>
+    <w:lsdException w:name="List Table 1 Light Accent 6" w:uiPriority="46"/>
+    <w:lsdException w:name="List Table 2 Accent 6" w:uiPriority="47"/>
+    <w:lsdException w:name="List Table 3 Accent 6" w:uiPriority="48"/>
+    <w:lsdException w:name="List Table 4 Accent 6" w:uiPriority="49"/>
+    <w:lsdException w:name="List Table 5 Dark Accent 6" w:uiPriority="50"/>
+    <w:lsdException w:name="List Table 6 Colorful Accent 6" w:uiPriority="51"/>
+    <w:lsdException w:name="List Table 7 Colorful Accent 6" w:uiPriority="52"/>
+  </w:latentStyles>
+  <w:style w:type="paragraph" w:default="1" w:styleId="Normal">
+    <w:name w:val="Normal"/>
+    <w:qFormat/>
+  </w:style>
+  <w:style w:type="paragraph" w:styleId="Ttulo1">
+    <w:name w:val="heading 1"/>
+    <w:basedOn w:val="Normal"/>
+    <w:next w:val="Normal"/>
+    <w:link w:val="Ttulo1Car"/>
+    <w:uiPriority w:val="9"/>
+    <w:qFormat/>
+    <w:rsid w:val="00A9612E"/>
+    <w:pPr>
+      <w:keepNext/>
+      <w:keepLines/>
+      <w:spacing w:before="240" w:after="0"/>
+      <w:outlineLvl w:val="0"/>
+    </w:pPr>
+    <w:rPr>
+      <w:rFonts w:asciiTheme="majorHAnsi" w:eastAsiaTheme="majorEastAsia" w:hAnsiTheme="majorHAnsi" w:cstheme="majorBidi"/>
+      <w:color w:val="2E74B5" w:themeColor="accent1" w:themeShade="BF"/>
+      <w:sz w:val="32"/>
+      <w:szCs w:val="32"/>
+    </w:rPr>
+  </w:style>
+  <w:style w:type="character" w:default="1" w:styleId="Fuentedeprrafopredeter">
+    <w:name w:val="Default Paragraph Font"/>
+    <w:uiPriority w:val="1"/>
+    <w:unhideWhenUsed/>
+  </w:style>
+  <w:style w:type="table" w:default="1" w:styleId="Tablanormal">
+    <w:name w:val="Normal Table"/>
+    <w:uiPriority w:val="99"/>
+    <w:semiHidden/>
+    <w:unhideWhenUsed/>
+    <w:tblPr>
+      <w:tblInd w:w="0" w:type="dxa"/>
+      <w:tblCellMar>
+        <w:top w:w="0" w:type="dxa"/>
+        <w:left w:w="108" w:type="dxa"/>
+        <w:bottom w:w="0" w:type="dxa"/>
+        <w:right w:w="108" w:type="dxa"/>
+      </w:tblCellMar>
+    </w:tblPr>
+  </w:style>
+  <w:style w:type="numbering" w:default="1" w:styleId="Sinlista">
+    <w:name w:val="No List"/>
+    <w:uiPriority w:val="99"/>
+    <w:semiHidden/>
+    <w:unhideWhenUsed/>
+  </w:style>
+  <w:style w:type="character" w:styleId="Hipervnculo">
+    <w:name w:val="Hyperlink"/>
+    <w:basedOn w:val="Fuentedeprrafopredeter"/>
+    <w:uiPriority w:val="99"/>
+    <w:unhideWhenUsed/>
+    <w:rsid w:val="00B121FA"/>
+    <w:rPr>
+      <w:color w:val="0563C1" w:themeColor="hyperlink"/>
+      <w:u w:val="single"/>
+    </w:rPr>
+  </w:style>
+  <w:style w:type="paragraph" w:styleId="Prrafodelista">
+    <w:name w:val="List Paragraph"/>
+    <w:basedOn w:val="Normal"/>
+    <w:uiPriority w:val="34"/>
+    <w:qFormat/>
+    <w:rsid w:val="00B121FA"/>
+    <w:pPr>
+      <w:ind w:left="720"/>
+      <w:contextualSpacing/>
+    </w:pPr>
+  </w:style>
+  <w:style w:type="character" w:customStyle="1" w:styleId="Ttulo1Car">
+    <w:name w:val="Título 1 Car"/>
+    <w:basedOn w:val="Fuentedeprrafopredeter"/>
+    <w:link w:val="Ttulo1"/>
+    <w:uiPriority w:val="9"/>
+    <w:rsid w:val="00A9612E"/>
+    <w:rPr>
+      <w:rFonts w:asciiTheme="majorHAnsi" w:eastAsiaTheme="majorEastAsia" w:hAnsiTheme="majorHAnsi" w:cstheme="majorBidi"/>
+      <w:color w:val="2E74B5" w:themeColor="accent1" w:themeShade="BF"/>
+      <w:sz w:val="32"/>
+      <w:szCs w:val="32"/>
+    </w:rPr>
+  </w:style>
+  <w:style w:type="paragraph" w:styleId="TtulodeTDC">
+    <w:name w:val="TOC Heading"/>
+    <w:basedOn w:val="Ttulo1"/>
+    <w:next w:val="Normal"/>
+    <w:uiPriority w:val="39"/>
+    <w:unhideWhenUsed/>
+    <w:qFormat/>
+    <w:rsid w:val="00A9612E"/>
+    <w:pPr>
+      <w:outlineLvl w:val="9"/>
+    </w:pPr>
+    <w:rPr>
+      <w:lang w:eastAsia="es-CO"/>
+    </w:rPr>
+  </w:style>
+  <w:style w:type="paragraph" w:styleId="TDC2">
+    <w:name w:val="toc 2"/>
+    <w:basedOn w:val="Normal"/>
+    <w:next w:val="Normal"/>
+    <w:autoRedefine/>
+    <w:uiPriority w:val="39"/>
+    <w:unhideWhenUsed/>
+    <w:rsid w:val="000B57FC"/>
+    <w:pPr>
+      <w:numPr>
+        <w:numId w:val="8"/>
+      </w:numPr>
+      <w:spacing w:after="100"/>
+    </w:pPr>
+    <w:rPr>
+      <w:rFonts w:ascii="Arabic Typesetting" w:eastAsiaTheme="minorEastAsia" w:hAnsi="Arabic Typesetting" w:cs="Arabic Typesetting"/>
+      <w:b/>
+      <w:sz w:val="36"/>
+      <w:szCs w:val="36"/>
+      <w:lang w:val="es-ES" w:eastAsia="es-CO"/>
+    </w:rPr>
+  </w:style>
+  <w:style w:type="paragraph" w:styleId="TDC1">
+    <w:name w:val="toc 1"/>
+    <w:basedOn w:val="Normal"/>
+    <w:next w:val="Normal"/>
+    <w:autoRedefine/>
+    <w:uiPriority w:val="39"/>
+    <w:unhideWhenUsed/>
+    <w:rsid w:val="00A9612E"/>
+    <w:pPr>
+      <w:spacing w:after="100"/>
+    </w:pPr>
+    <w:rPr>
+      <w:rFonts w:eastAsiaTheme="minorEastAsia" w:cs="Times New Roman"/>
+      <w:lang w:eastAsia="es-CO"/>
+    </w:rPr>
+  </w:style>
+  <w:style w:type="paragraph" w:styleId="TDC3">
+    <w:name w:val="toc 3"/>
+    <w:basedOn w:val="Normal"/>
+    <w:next w:val="Normal"/>
+    <w:autoRedefine/>
+    <w:uiPriority w:val="39"/>
+    <w:unhideWhenUsed/>
+    <w:rsid w:val="00A9612E"/>
+    <w:pPr>
+      <w:spacing w:after="100"/>
+      <w:ind w:left="440"/>
+    </w:pPr>
+    <w:rPr>
+      <w:rFonts w:eastAsiaTheme="minorEastAsia" w:cs="Times New Roman"/>
+      <w:lang w:eastAsia="es-CO"/>
+    </w:rPr>
+  </w:style>
+  <w:style w:type="paragraph" w:styleId="Encabezado">
+    <w:name w:val="header"/>
+    <w:basedOn w:val="Normal"/>
+    <w:link w:val="EncabezadoCar"/>
+    <w:uiPriority w:val="99"/>
+    <w:unhideWhenUsed/>
+    <w:rsid w:val="005A4B25"/>
+    <w:pPr>
+      <w:tabs>
+        <w:tab w:val="center" w:pos="4419"/>
+        <w:tab w:val="right" w:pos="8838"/>
+      </w:tabs>
+      <w:spacing w:after="0" w:line="240" w:lineRule="auto"/>
+    </w:pPr>
+  </w:style>
+  <w:style w:type="character" w:customStyle="1" w:styleId="EncabezadoCar">
+    <w:name w:val="Encabezado Car"/>
+    <w:basedOn w:val="Fuentedeprrafopredeter"/>
+    <w:link w:val="Encabezado"/>
+    <w:uiPriority w:val="99"/>
+    <w:rsid w:val="005A4B25"/>
+  </w:style>
+  <w:style w:type="paragraph" w:styleId="Piedepgina">
+    <w:name w:val="footer"/>
+    <w:basedOn w:val="Normal"/>
+    <w:link w:val="PiedepginaCar"/>
+    <w:uiPriority w:val="99"/>
+    <w:unhideWhenUsed/>
+    <w:rsid w:val="005A4B25"/>
+    <w:pPr>
+      <w:tabs>
+        <w:tab w:val="center" w:pos="4419"/>
+        <w:tab w:val="right" w:pos="8838"/>
+      </w:tabs>
+      <w:spacing w:after="0" w:line="240" w:lineRule="auto"/>
+    </w:pPr>
+  </w:style>
+  <w:style w:type="character" w:customStyle="1" w:styleId="PiedepginaCar">
+    <w:name w:val="Pie de página Car"/>
+    <w:basedOn w:val="Fuentedeprrafopredeter"/>
+    <w:link w:val="Piedepgina"/>
+    <w:uiPriority w:val="99"/>
+    <w:rsid w:val="005A4B25"/>
+  </w:style>
+</w:styles>
+</file>
+
+<file path=word/glossary/document.xml><?xml version="1.0" encoding="utf-8"?>
+<w:glossaryDocument xmlns:wpc="http://schemas.microsoft.com/office/word/2010/wordprocessingCanvas" xmlns:mc="http://schemas.openxmlformats.org/markup-compatibility/2006" xmlns:o="urn:schemas-microsoft-com:office:office" xmlns:r="http://schemas.openxmlformats.org/officeDocument/2006/relationships" xmlns:m="http://schemas.openxmlformats.org/officeDocument/2006/math" xmlns:v="urn:schemas-microsoft-com:vml" xmlns:wp14="http://schemas.microsoft.com/office/word/2010/wordprocessingDrawing" xmlns:wp="http://schemas.openxmlformats.org/drawingml/2006/wordprocessingDrawing" xmlns:w10="urn:schemas-microsoft-com:office:word" xmlns:w="http://schemas.openxmlformats.org/wordprocessingml/2006/main" xmlns:w14="http://schemas.microsoft.com/office/word/2010/wordml" xmlns:w15="http://schemas.microsoft.com/office/word/2012/wordml" xmlns:wpg="http://schemas.microsoft.com/office/word/2010/wordprocessingGroup" xmlns:wpi="http://schemas.microsoft.com/office/word/2010/wordprocessingInk" xmlns:wne="http://schemas.microsoft.com/office/word/2006/wordml" xmlns:wps="http://schemas.microsoft.com/office/word/2010/wordprocessingShape" mc:Ignorable="w14 w15 wp14"/>
+</file>
+
+<file path=word/glossary/fontTable.xml><?xml version="1.0" encoding="utf-8"?>
+<w:fonts xmlns:mc="http://schemas.openxmlformats.org/markup-compatibility/2006" xmlns:r="http://schemas.openxmlformats.org/officeDocument/2006/relationships" xmlns:w="http://schemas.openxmlformats.org/wordprocessingml/2006/main" xmlns:w14="http://schemas.microsoft.com/office/word/2010/wordml" xmlns:w15="http://schemas.microsoft.com/office/word/2012/wordml" mc:Ignorable="w14 w15">
+  <w:font w:name="Times New Roman">
+    <w:panose1 w:val="02020603050405020304"/>
+    <w:charset w:val="00"/>
+    <w:family w:val="roman"/>
+    <w:pitch w:val="variable"/>
+    <w:sig w:usb0="E0002AFF" w:usb1="C0007841" w:usb2="00000009" w:usb3="00000000" w:csb0="000001FF" w:csb1="00000000"/>
+  </w:font>
+  <w:font w:name="Arabic Typesetting">
+    <w:panose1 w:val="03020402040406030203"/>
+    <w:charset w:val="00"/>
+    <w:family w:val="script"/>
+    <w:pitch w:val="variable"/>
+    <w:sig w:usb0="A000206F" w:usb1="C0000000" w:usb2="00000008" w:usb3="00000000" w:csb0="000000D3" w:csb1="00000000"/>
+  </w:font>
+  <w:font w:name="Symbol">
+    <w:panose1 w:val="05050102010706020507"/>
+    <w:charset w:val="02"/>
+    <w:family w:val="roman"/>
+    <w:pitch w:val="variable"/>
+    <w:sig w:usb0="00000000" w:usb1="10000000" w:usb2="00000000" w:usb3="00000000" w:csb0="80000000" w:csb1="00000000"/>
+  </w:font>
+  <w:font w:name="Calibri">
+    <w:panose1 w:val="020F0502020204030204"/>
+    <w:charset w:val="00"/>
+    <w:family w:val="swiss"/>
+    <w:pitch w:val="variable"/>
+    <w:sig w:usb0="E00002FF" w:usb1="4000ACFF" w:usb2="00000001" w:usb3="00000000" w:csb0="0000019F" w:csb1="00000000"/>
+  </w:font>
+  <w:font w:name="CordiaUPC">
+    <w:panose1 w:val="020B0304020202020204"/>
+    <w:charset w:val="00"/>
+    <w:family w:val="swiss"/>
+    <w:pitch w:val="variable"/>
+    <w:sig w:usb0="81000003" w:usb1="00000000" w:usb2="00000000" w:usb3="00000000" w:csb0="00010001" w:csb1="00000000"/>
+  </w:font>
+  <w:font w:name="Courier New">
+    <w:panose1 w:val="02070309020205020404"/>
+    <w:charset w:val="00"/>
+    <w:family w:val="modern"/>
+    <w:pitch w:val="fixed"/>
+    <w:sig w:usb0="E0002AFF" w:usb1="C0007843" w:usb2="00000009" w:usb3="00000000" w:csb0="000001FF" w:csb1="00000000"/>
+  </w:font>
+  <w:font w:name="Wingdings">
+    <w:panose1 w:val="05000000000000000000"/>
+    <w:charset w:val="02"/>
+    <w:family w:val="auto"/>
+    <w:pitch w:val="variable"/>
+    <w:sig w:usb0="00000000" w:usb1="10000000" w:usb2="00000000" w:usb3="00000000" w:csb0="80000000" w:csb1="00000000"/>
+  </w:font>
+  <w:font w:name="Calibri Light">
+    <w:panose1 w:val="020F0302020204030204"/>
+    <w:charset w:val="00"/>
+    <w:family w:val="swiss"/>
+    <w:pitch w:val="variable"/>
+    <w:sig w:usb0="A00002EF" w:usb1="4000207B" w:usb2="00000000" w:usb3="00000000" w:csb0="0000019F" w:csb1="00000000"/>
+  </w:font>
+  <w:font w:name="Segoe UI Light">
+    <w:panose1 w:val="020B0502040204020203"/>
+    <w:charset w:val="00"/>
+    <w:family w:val="swiss"/>
+    <w:pitch w:val="variable"/>
+    <w:sig w:usb0="E00002FF" w:usb1="4000A47B" w:usb2="00000001" w:usb3="00000000" w:csb0="0000019F" w:csb1="00000000"/>
+  </w:font>
+  <w:font w:name="Arial">
+    <w:panose1 w:val="020B0604020202020204"/>
+    <w:charset w:val="00"/>
+    <w:family w:val="swiss"/>
+    <w:pitch w:val="variable"/>
+    <w:sig w:usb0="E0002AFF" w:usb1="C0007843" w:usb2="00000009" w:usb3="00000000" w:csb0="000001FF" w:csb1="00000000"/>
+  </w:font>
+  <w:font w:name="Estrangelo Edessa">
+    <w:panose1 w:val="03080600000000000000"/>
+    <w:charset w:val="00"/>
+    <w:family w:val="script"/>
+    <w:pitch w:val="variable"/>
+    <w:sig w:usb0="80002043" w:usb1="00000000" w:usb2="00000080" w:usb3="00000000" w:csb0="00000001" w:csb1="00000000"/>
+  </w:font>
+  <w:font w:name="Gungsuh">
+    <w:panose1 w:val="02030600000101010101"/>
+    <w:charset w:val="81"/>
+    <w:family w:val="roman"/>
+    <w:pitch w:val="variable"/>
+    <w:sig w:usb0="B00002AF" w:usb1="69D77CFB" w:usb2="00000030" w:usb3="00000000" w:csb0="0008009F" w:csb1="00000000"/>
+  </w:font>
+</w:fonts>
+</file>
+
+<file path=word/glossary/settings.xml><?xml version="1.0" encoding="utf-8"?>
+<w:settings xmlns:mc="http://schemas.openxmlformats.org/markup-compatibility/2006" xmlns:o="urn:schemas-microsoft-com:office:office" xmlns:r="http://schemas.openxmlformats.org/officeDocument/2006/relationships" xmlns:m="http://schemas.openxmlformats.org/officeDocument/2006/math" xmlns:v="urn:schemas-microsoft-com:vml" xmlns:w10="urn:schemas-microsoft-com:office:word" xmlns:w="http://schemas.openxmlformats.org/wordprocessingml/2006/main" xmlns:w14="http://schemas.microsoft.com/office/word/2010/wordml" xmlns:w15="http://schemas.microsoft.com/office/word/2012/wordml" xmlns:sl="http://schemas.openxmlformats.org/schemaLibrary/2006/main" mc:Ignorable="w14 w15">
+  <w:view w:val="normal"/>
+  <w:defaultTabStop w:val="708"/>
+  <w:hyphenationZone w:val="425"/>
+  <w:characterSpacingControl w:val="doNotCompress"/>
+  <w:compat>
+    <w:useFELayout/>
+    <w:compatSetting w:name="compatibilityMode" w:uri="http://schemas.microsoft.com/office/word" w:val="15"/>
+    <w:compatSetting w:name="overrideTableStyleFontSizeAndJustification" w:uri="http://schemas.microsoft.com/office/word" w:val="1"/>
+    <w:compatSetting w:name="enableOpenTypeFeatures" w:uri="http://schemas.microsoft.com/office/word" w:val="1"/>
+    <w:compatSetting w:name="doNotFlipMirrorIndents" w:uri="http://schemas.microsoft.com/office/word" w:val="1"/>
+    <w:compatSetting w:name="differentiateMultirowTableHeaders" w:uri="http://schemas.microsoft.com/office/word" w:val="1"/>
+  </w:compat>
+  <w:rsids>
+    <w:rsidRoot w:val="00B019F6"/>
+    <w:rsid w:val="000A5329"/>
+    <w:rsid w:val="00B019F6"/>
+  </w:rsids>
+  <m:mathPr>
+    <m:mathFont m:val="Cambria Math"/>
+    <m:brkBin m:val="before"/>
+    <m:brkBinSub m:val="--"/>
+    <m:smallFrac m:val="0"/>
+    <m:dispDef/>
+    <m:lMargin m:val="0"/>
+    <m:rMargin m:val="0"/>
+    <m:defJc m:val="centerGroup"/>
+    <m:wrapIndent m:val="1440"/>
+    <m:intLim m:val="subSup"/>
+    <m:naryLim m:val="undOvr"/>
+  </m:mathPr>
+  <w:themeFontLang w:val="es-CO"/>
+  <w:clrSchemeMapping w:bg1="light1" w:t1="dark1" w:bg2="light2" w:t2="dark2" w:accent1="accent1" w:accent2="accent2" w:accent3="accent3" w:accent4="accent4" w:accent5="accent5" w:accent6="accent6" w:hyperlink="hyperlink" w:followedHyperlink="followedHyperlink"/>
+  <w:decimalSymbol w:val=","/>
+  <w:listSeparator w:val=","/>
+  <w15:chartTrackingRefBased/>
+</w:settings>
+</file>
+
+<file path=word/glossary/styles.xml><?xml version="1.0" encoding="utf-8"?>
+<w:styles xmlns:mc="http://schemas.openxmlformats.org/markup-compatibility/2006" xmlns:r="http://schemas.openxmlformats.org/officeDocument/2006/relationships" xmlns:w="http://schemas.openxmlformats.org/wordprocessingml/2006/main" xmlns:w14="http://schemas.microsoft.com/office/word/2010/wordml" xmlns:w15="http://schemas.microsoft.com/office/word/2012/wordml" mc:Ignorable="w14 w15">
+  <w:docDefaults>
+    <w:rPrDefault>
+      <w:rPr>
+        <w:rFonts w:asciiTheme="minorHAnsi" w:eastAsiaTheme="minorEastAsia" w:hAnsiTheme="minorHAnsi" w:cstheme="minorBidi"/>
+        <w:sz w:val="22"/>
+        <w:szCs w:val="22"/>
+        <w:lang w:val="es-CO" w:eastAsia="es-CO" w:bidi="ar-SA"/>
       </w:rPr>
     </w:rPrDefault>
     <w:pPrDefault>
@@ -1321,29 +5154,62 @@
     <w:semiHidden/>
     <w:unhideWhenUsed/>
   </w:style>
-  <w:style w:type="character" w:styleId="Hipervnculo">
-    <w:name w:val="Hyperlink"/>
-    <w:basedOn w:val="Fuentedeprrafopredeter"/>
-    <w:uiPriority w:val="99"/>
-    <w:unhideWhenUsed/>
-    <w:rsid w:val="00B121FA"/>
-    <w:rPr>
-      <w:color w:val="0563C1" w:themeColor="hyperlink"/>
-      <w:u w:val="single"/>
-    </w:rPr>
+  <w:style w:type="paragraph" w:customStyle="1" w:styleId="15E36EBCC4A94A2CBD70A95578E5C873">
+    <w:name w:val="15E36EBCC4A94A2CBD70A95578E5C873"/>
+    <w:rsid w:val="00B019F6"/>
   </w:style>
-  <w:style w:type="paragraph" w:styleId="Prrafodelista">
-    <w:name w:val="List Paragraph"/>
-    <w:basedOn w:val="Normal"/>
-    <w:uiPriority w:val="34"/>
-    <w:qFormat/>
-    <w:rsid w:val="00B121FA"/>
-    <w:pPr>
-      <w:ind w:left="720"/>
-      <w:contextualSpacing/>
-    </w:pPr>
+  <w:style w:type="paragraph" w:customStyle="1" w:styleId="5A8ED41C13034B2694E3730481890D17">
+    <w:name w:val="5A8ED41C13034B2694E3730481890D17"/>
+    <w:rsid w:val="00B019F6"/>
+  </w:style>
+  <w:style w:type="paragraph" w:customStyle="1" w:styleId="9DF3156788A24164A4B81D7D834B6BA0">
+    <w:name w:val="9DF3156788A24164A4B81D7D834B6BA0"/>
+    <w:rsid w:val="00B019F6"/>
+  </w:style>
+  <w:style w:type="paragraph" w:customStyle="1" w:styleId="0C8B6742B6804D67BD9587A851548AA8">
+    <w:name w:val="0C8B6742B6804D67BD9587A851548AA8"/>
+    <w:rsid w:val="00B019F6"/>
+  </w:style>
+  <w:style w:type="paragraph" w:customStyle="1" w:styleId="02FB4BC8B38540C0BF19876358747498">
+    <w:name w:val="02FB4BC8B38540C0BF19876358747498"/>
+    <w:rsid w:val="00B019F6"/>
+  </w:style>
+  <w:style w:type="paragraph" w:customStyle="1" w:styleId="1C5192247E51452080E941191F752A47">
+    <w:name w:val="1C5192247E51452080E941191F752A47"/>
+    <w:rsid w:val="00B019F6"/>
+  </w:style>
+  <w:style w:type="paragraph" w:customStyle="1" w:styleId="34997CB6590B46D39E6F7804CB4FE953">
+    <w:name w:val="34997CB6590B46D39E6F7804CB4FE953"/>
+    <w:rsid w:val="00B019F6"/>
+  </w:style>
+  <w:style w:type="paragraph" w:customStyle="1" w:styleId="B9950D6BF4EB4B96B640563DF4815B20">
+    <w:name w:val="B9950D6BF4EB4B96B640563DF4815B20"/>
+    <w:rsid w:val="00B019F6"/>
+  </w:style>
+  <w:style w:type="paragraph" w:customStyle="1" w:styleId="363F5A3EA272414D9365FD83B9D2209D">
+    <w:name w:val="363F5A3EA272414D9365FD83B9D2209D"/>
+    <w:rsid w:val="00B019F6"/>
+  </w:style>
+  <w:style w:type="paragraph" w:customStyle="1" w:styleId="D05B4FB322224241ABF22BF9B6A3A2A9">
+    <w:name w:val="D05B4FB322224241ABF22BF9B6A3A2A9"/>
+    <w:rsid w:val="00B019F6"/>
+  </w:style>
+  <w:style w:type="paragraph" w:customStyle="1" w:styleId="2339C3DF05D8467CB54A9EE342117EB1">
+    <w:name w:val="2339C3DF05D8467CB54A9EE342117EB1"/>
+    <w:rsid w:val="00B019F6"/>
+  </w:style>
+  <w:style w:type="paragraph" w:customStyle="1" w:styleId="07191A5A55954447A7277AB43A1BC9F6">
+    <w:name w:val="07191A5A55954447A7277AB43A1BC9F6"/>
+    <w:rsid w:val="00B019F6"/>
   </w:style>
 </w:styles>
+</file>
+
+<file path=word/glossary/webSettings.xml><?xml version="1.0" encoding="utf-8"?>
+<w:webSettings xmlns:mc="http://schemas.openxmlformats.org/markup-compatibility/2006" xmlns:r="http://schemas.openxmlformats.org/officeDocument/2006/relationships" xmlns:w="http://schemas.openxmlformats.org/wordprocessingml/2006/main" xmlns:w14="http://schemas.microsoft.com/office/word/2010/wordml" xmlns:w15="http://schemas.microsoft.com/office/word/2012/wordml" mc:Ignorable="w14 w15">
+  <w:optimizeForBrowser/>
+  <w:allowPNG/>
+</w:webSettings>
 </file>
 
 <file path=word/theme/theme1.xml><?xml version="1.0" encoding="utf-8"?>
@@ -1605,4 +5471,16 @@
     </a:ext>
   </a:extLst>
 </a:theme>
+</file>
+
+<file path=customXml/item1.xml><?xml version="1.0" encoding="utf-8"?>
+<b:Sources xmlns:b="http://schemas.openxmlformats.org/officeDocument/2006/bibliography" xmlns="http://schemas.openxmlformats.org/officeDocument/2006/bibliography" SelectedStyle="\APASixthEditionOfficeOnline.xsl" StyleName="APA" Version="6"/>
+</file>
+
+<file path=customXml/itemProps1.xml><?xml version="1.0" encoding="utf-8"?>
+<ds:datastoreItem xmlns:ds="http://schemas.openxmlformats.org/officeDocument/2006/customXml" ds:itemID="{1C55618B-E72A-43D9-9CE1-011E9DF6AD63}">
+  <ds:schemaRefs>
+    <ds:schemaRef ds:uri="http://schemas.openxmlformats.org/officeDocument/2006/bibliography"/>
+  </ds:schemaRefs>
+</ds:datastoreItem>
 </file>
</xml_diff>

<commit_message>
Faltan Anexar Objetivos En El Informe
</commit_message>
<xml_diff>
--- a/Circuitosdecondensadores.docx
+++ b/Circuitosdecondensadores.docx
@@ -369,6 +369,11 @@
     <w:sdt>
       <w:sdtPr>
         <w:rPr>
+          <w:rFonts w:ascii="Arabic Typesetting" w:eastAsiaTheme="minorEastAsia" w:hAnsi="Arabic Typesetting" w:cs="Arabic Typesetting"/>
+          <w:b/>
+          <w:color w:val="auto"/>
+          <w:sz w:val="36"/>
+          <w:szCs w:val="36"/>
           <w:lang w:val="es-ES"/>
         </w:rPr>
         <w:id w:val="555287890"/>
@@ -377,15 +382,7 @@
           <w:docPartUnique/>
         </w:docPartObj>
       </w:sdtPr>
-      <w:sdtEndPr>
-        <w:rPr>
-          <w:rFonts w:ascii="Arabic Typesetting" w:eastAsiaTheme="minorEastAsia" w:hAnsi="Arabic Typesetting" w:cs="Arabic Typesetting"/>
-          <w:b/>
-          <w:color w:val="auto"/>
-          <w:sz w:val="36"/>
-          <w:szCs w:val="36"/>
-        </w:rPr>
-      </w:sdtEndPr>
+      <w:sdtEndPr/>
       <w:sdtContent>
         <w:p>
           <w:pPr>
@@ -478,7 +475,15 @@
               <w:sz w:val="32"/>
               <w:lang w:val="es-ES" w:eastAsia="es-CO"/>
             </w:rPr>
-            <w:t>4.1 Objetivo general</w:t>
+            <w:t>3</w:t>
+          </w:r>
+          <w:r>
+            <w:rPr>
+              <w:rFonts w:ascii="Arabic Typesetting" w:hAnsi="Arabic Typesetting" w:cs="Arabic Typesetting"/>
+              <w:sz w:val="32"/>
+              <w:lang w:val="es-ES" w:eastAsia="es-CO"/>
+            </w:rPr>
+            <w:t>.1 Objetivo general</w:t>
           </w:r>
           <w:r>
             <w:rPr>
@@ -499,17 +504,21 @@
         </w:p>
         <w:p>
           <w:pPr>
-            <w:pStyle w:val="Prrafodelista"/>
-            <w:numPr>
-              <w:ilvl w:val="1"/>
-              <w:numId w:val="9"/>
-            </w:numPr>
+            <w:ind w:left="720"/>
             <w:rPr>
               <w:rFonts w:ascii="Arabic Typesetting" w:hAnsi="Arabic Typesetting" w:cs="Arabic Typesetting"/>
               <w:sz w:val="32"/>
               <w:lang w:val="es-ES" w:eastAsia="es-CO"/>
             </w:rPr>
           </w:pPr>
+          <w:r>
+            <w:rPr>
+              <w:rFonts w:ascii="Arabic Typesetting" w:hAnsi="Arabic Typesetting" w:cs="Arabic Typesetting"/>
+              <w:sz w:val="32"/>
+              <w:lang w:val="es-ES" w:eastAsia="es-CO"/>
+            </w:rPr>
+            <w:t xml:space="preserve">3.2  </w:t>
+          </w:r>
           <w:r>
             <w:rPr>
               <w:rFonts w:ascii="Arabic Typesetting" w:hAnsi="Arabic Typesetting" w:cs="Arabic Typesetting"/>
@@ -530,7 +539,217 @@
             <w:ptab w:relativeTo="margin" w:alignment="right" w:leader="dot"/>
           </w:r>
           <w:r>
-            <w:t xml:space="preserve">7 </w:t>
+            <w:t>7</w:t>
+          </w:r>
+          <w:r>
+            <w:t xml:space="preserve"> </w:t>
+          </w:r>
+        </w:p>
+        <w:p>
+          <w:pPr>
+            <w:ind w:left="720"/>
+            <w:rPr>
+              <w:rFonts w:ascii="Arabic Typesetting" w:hAnsi="Arabic Typesetting" w:cs="Arabic Typesetting"/>
+              <w:sz w:val="32"/>
+              <w:lang w:val="es-ES" w:eastAsia="es-CO"/>
+            </w:rPr>
+          </w:pPr>
+          <w:r>
+            <w:rPr>
+              <w:rFonts w:ascii="Arabic Typesetting" w:hAnsi="Arabic Typesetting" w:cs="Arabic Typesetting"/>
+              <w:sz w:val="32"/>
+              <w:lang w:val="es-ES" w:eastAsia="es-CO"/>
+            </w:rPr>
+            <w:t xml:space="preserve">4.1 Circuito………………………………………………………………………………………………….7 </w:t>
+          </w:r>
+        </w:p>
+        <w:p>
+          <w:pPr>
+            <w:ind w:left="720"/>
+            <w:rPr>
+              <w:rFonts w:ascii="Arabic Typesetting" w:hAnsi="Arabic Typesetting" w:cs="Arabic Typesetting"/>
+              <w:sz w:val="32"/>
+              <w:lang w:val="es-ES" w:eastAsia="es-CO"/>
+            </w:rPr>
+          </w:pPr>
+          <w:r>
+            <w:rPr>
+              <w:rFonts w:ascii="Arabic Typesetting" w:hAnsi="Arabic Typesetting" w:cs="Arabic Typesetting"/>
+              <w:sz w:val="32"/>
+              <w:lang w:val="es-ES" w:eastAsia="es-CO"/>
+            </w:rPr>
+            <w:t>4.2 Circuito en serie……………………………………………………………………………………….8</w:t>
+          </w:r>
+        </w:p>
+        <w:p>
+          <w:pPr>
+            <w:ind w:left="720"/>
+            <w:rPr>
+              <w:rFonts w:ascii="Arabic Typesetting" w:hAnsi="Arabic Typesetting" w:cs="Arabic Typesetting"/>
+              <w:sz w:val="32"/>
+              <w:lang w:val="es-ES" w:eastAsia="es-CO"/>
+            </w:rPr>
+          </w:pPr>
+          <w:r>
+            <w:rPr>
+              <w:rFonts w:ascii="Arabic Typesetting" w:hAnsi="Arabic Typesetting" w:cs="Arabic Typesetting"/>
+              <w:sz w:val="32"/>
+              <w:lang w:val="es-ES" w:eastAsia="es-CO"/>
+            </w:rPr>
+            <w:t>4.3 Circuito en paralelo…………………………………………………………………………………..9</w:t>
+          </w:r>
+        </w:p>
+        <w:p>
+          <w:pPr>
+            <w:ind w:left="720"/>
+            <w:rPr>
+              <w:rFonts w:ascii="Arabic Typesetting" w:hAnsi="Arabic Typesetting" w:cs="Arabic Typesetting"/>
+              <w:sz w:val="32"/>
+              <w:lang w:val="es-ES" w:eastAsia="es-CO"/>
+            </w:rPr>
+          </w:pPr>
+          <w:r>
+            <w:rPr>
+              <w:rFonts w:ascii="Arabic Typesetting" w:hAnsi="Arabic Typesetting" w:cs="Arabic Typesetting"/>
+              <w:sz w:val="32"/>
+              <w:lang w:val="es-ES" w:eastAsia="es-CO"/>
+            </w:rPr>
+            <w:t>4.4 Condensadores……………………………………………………………………………………….10</w:t>
+          </w:r>
+        </w:p>
+        <w:p>
+          <w:pPr>
+            <w:ind w:left="720"/>
+            <w:rPr>
+              <w:rFonts w:ascii="Arabic Typesetting" w:hAnsi="Arabic Typesetting" w:cs="Arabic Typesetting"/>
+              <w:sz w:val="32"/>
+              <w:lang w:val="es-ES" w:eastAsia="es-CO"/>
+            </w:rPr>
+          </w:pPr>
+          <w:r>
+            <w:rPr>
+              <w:rFonts w:ascii="Arabic Typesetting" w:hAnsi="Arabic Typesetting" w:cs="Arabic Typesetting"/>
+              <w:sz w:val="32"/>
+              <w:lang w:val="es-ES" w:eastAsia="es-CO"/>
+            </w:rPr>
+            <w:t>4.5 Capacitancia…………………………………………………………………………………………..11</w:t>
+          </w:r>
+        </w:p>
+        <w:p>
+          <w:pPr>
+            <w:ind w:left="720"/>
+            <w:rPr>
+              <w:rFonts w:ascii="Arabic Typesetting" w:hAnsi="Arabic Typesetting" w:cs="Arabic Typesetting"/>
+              <w:sz w:val="32"/>
+              <w:lang w:val="es-ES" w:eastAsia="es-CO"/>
+            </w:rPr>
+          </w:pPr>
+          <w:r>
+            <w:rPr>
+              <w:rFonts w:ascii="Arabic Typesetting" w:hAnsi="Arabic Typesetting" w:cs="Arabic Typesetting"/>
+              <w:sz w:val="32"/>
+              <w:lang w:val="es-ES" w:eastAsia="es-CO"/>
+            </w:rPr>
+            <w:t>4.6 Generador de voltaje………………………………………………………………………………..12</w:t>
+          </w:r>
+        </w:p>
+        <w:p>
+          <w:pPr>
+            <w:ind w:left="720"/>
+            <w:rPr>
+              <w:rFonts w:ascii="Arabic Typesetting" w:hAnsi="Arabic Typesetting" w:cs="Arabic Typesetting"/>
+              <w:sz w:val="32"/>
+              <w:lang w:val="es-ES" w:eastAsia="es-CO"/>
+            </w:rPr>
+          </w:pPr>
+          <w:r>
+            <w:rPr>
+              <w:rFonts w:ascii="Arabic Typesetting" w:hAnsi="Arabic Typesetting" w:cs="Arabic Typesetting"/>
+              <w:sz w:val="32"/>
+              <w:lang w:val="es-ES" w:eastAsia="es-CO"/>
+            </w:rPr>
+            <w:t>4.7 Mini-Protoboard……………………………………………………………………………………..13</w:t>
+          </w:r>
+        </w:p>
+        <w:p>
+          <w:pPr>
+            <w:ind w:left="720"/>
+            <w:rPr>
+              <w:rFonts w:ascii="Arabic Typesetting" w:hAnsi="Arabic Typesetting" w:cs="Arabic Typesetting"/>
+              <w:sz w:val="32"/>
+              <w:lang w:val="es-ES" w:eastAsia="es-CO"/>
+            </w:rPr>
+          </w:pPr>
+          <w:r>
+            <w:rPr>
+              <w:rFonts w:ascii="Arabic Typesetting" w:hAnsi="Arabic Typesetting" w:cs="Arabic Typesetting"/>
+              <w:sz w:val="32"/>
+              <w:lang w:val="es-ES" w:eastAsia="es-CO"/>
+            </w:rPr>
+            <w:t xml:space="preserve">4.8 Multimetro…………………………………………………………………………………………….13 </w:t>
+          </w:r>
+        </w:p>
+        <w:p>
+          <w:pPr>
+            <w:ind w:left="720"/>
+            <w:rPr>
+              <w:rFonts w:ascii="Arabic Typesetting" w:hAnsi="Arabic Typesetting" w:cs="Arabic Typesetting"/>
+              <w:sz w:val="32"/>
+              <w:lang w:val="es-ES" w:eastAsia="es-CO"/>
+            </w:rPr>
+          </w:pPr>
+          <w:r>
+            <w:rPr>
+              <w:rFonts w:ascii="Arabic Typesetting" w:hAnsi="Arabic Typesetting" w:cs="Arabic Typesetting"/>
+              <w:sz w:val="32"/>
+              <w:lang w:val="es-ES" w:eastAsia="es-CO"/>
+            </w:rPr>
+            <w:t>4.9 Cables caimanes……………………………………………………………………………………..14</w:t>
+          </w:r>
+        </w:p>
+        <w:p>
+          <w:pPr>
+            <w:rPr>
+              <w:lang w:val="es-ES" w:eastAsia="es-CO"/>
+            </w:rPr>
+          </w:pPr>
+          <w:r>
+            <w:rPr>
+              <w:lang w:val="es-ES" w:eastAsia="es-CO"/>
+            </w:rPr>
+            <w:t xml:space="preserve">            </w:t>
+          </w:r>
+        </w:p>
+        <w:p>
+          <w:pPr>
+            <w:pStyle w:val="TDC2"/>
+          </w:pPr>
+          <w:r>
+            <w:t xml:space="preserve">Montaje………………………………………………………………………………………..14 </w:t>
+          </w:r>
+        </w:p>
+        <w:p>
+          <w:pPr>
+            <w:pStyle w:val="TDC2"/>
+          </w:pPr>
+          <w:r>
+            <w:t xml:space="preserve">Procedimiento………………………………………………………………………………..15 </w:t>
+          </w:r>
+        </w:p>
+        <w:p>
+          <w:pPr>
+            <w:pStyle w:val="TDC2"/>
+          </w:pPr>
+          <w:r>
+            <w:t xml:space="preserve">Discusiones…………………………………………………………………………………..16 </w:t>
+          </w:r>
+        </w:p>
+        <w:p>
+          <w:pPr>
+            <w:pStyle w:val="TDC2"/>
+          </w:pPr>
+          <w:r>
+            <w:t>Conclusiones…………………………………………………………………………………17</w:t>
           </w:r>
         </w:p>
       </w:sdtContent>
@@ -556,126 +775,49 @@
         <w:rPr>
           <w:rFonts w:ascii="Segoe UI Light" w:hAnsi="Segoe UI Light" w:cs="CordiaUPC"/>
           <w:b/>
-          <w:sz w:val="72"/>
-        </w:rPr>
-      </w:pPr>
-    </w:p>
-    <w:p>
-      <w:pPr>
-        <w:jc w:val="center"/>
-        <w:rPr>
-          <w:rFonts w:asciiTheme="majorHAnsi" w:hAnsiTheme="majorHAnsi" w:cs="CordiaUPC"/>
-          <w:b/>
-          <w:sz w:val="56"/>
-        </w:rPr>
-      </w:pPr>
-    </w:p>
-    <w:p>
-      <w:pPr>
-        <w:jc w:val="center"/>
-        <w:rPr>
-          <w:rFonts w:ascii="Estrangelo Edessa" w:hAnsi="Estrangelo Edessa" w:cs="Estrangelo Edessa"/>
-          <w:sz w:val="48"/>
-        </w:rPr>
-      </w:pPr>
-    </w:p>
-    <w:p>
-      <w:pPr>
-        <w:jc w:val="center"/>
-        <w:rPr>
-          <w:rFonts w:ascii="Estrangelo Edessa" w:hAnsi="Estrangelo Edessa" w:cs="Estrangelo Edessa"/>
-          <w:sz w:val="48"/>
-        </w:rPr>
-      </w:pPr>
-      <w:r>
-        <w:rPr>
-          <w:rFonts w:ascii="Estrangelo Edessa" w:hAnsi="Estrangelo Edessa" w:cs="Estrangelo Edessa"/>
-          <w:sz w:val="48"/>
-        </w:rPr>
-        <w:t xml:space="preserve">    </w:t>
-      </w:r>
-      <w:r>
-        <w:rPr>
-          <w:rFonts w:ascii="Estrangelo Edessa" w:hAnsi="Estrangelo Edessa" w:cs="Estrangelo Edessa"/>
-          <w:sz w:val="48"/>
-        </w:rPr>
-        <w:t xml:space="preserve">     </w:t>
-      </w:r>
-    </w:p>
-    <w:p>
-      <w:pPr>
-        <w:jc w:val="center"/>
-        <w:rPr>
-          <w:rFonts w:ascii="Estrangelo Edessa" w:hAnsi="Estrangelo Edessa" w:cs="Estrangelo Edessa"/>
-          <w:sz w:val="56"/>
-        </w:rPr>
-      </w:pPr>
-    </w:p>
-    <w:p>
-      <w:pPr>
-        <w:jc w:val="center"/>
-        <w:rPr>
-          <w:rFonts w:ascii="Estrangelo Edessa" w:hAnsi="Estrangelo Edessa" w:cs="Estrangelo Edessa"/>
-          <w:sz w:val="56"/>
-        </w:rPr>
-      </w:pPr>
-    </w:p>
-    <w:p>
-      <w:pPr>
-        <w:jc w:val="center"/>
+          <w:sz w:val="52"/>
+        </w:rPr>
+      </w:pPr>
+      <w:r>
         <w:rPr>
           <w:rFonts w:ascii="Segoe UI Light" w:hAnsi="Segoe UI Light" w:cs="CordiaUPC"/>
           <w:b/>
-          <w:sz w:val="72"/>
-        </w:rPr>
-      </w:pPr>
-    </w:p>
-    <w:p>
-      <w:pPr>
-        <w:jc w:val="center"/>
-        <w:rPr>
-          <w:rFonts w:ascii="Estrangelo Edessa" w:hAnsi="Estrangelo Edessa" w:cs="Estrangelo Edessa"/>
-          <w:sz w:val="56"/>
-        </w:rPr>
-      </w:pPr>
-    </w:p>
-    <w:p>
-      <w:pPr>
-        <w:jc w:val="center"/>
-        <w:rPr>
-          <w:rFonts w:ascii="Estrangelo Edessa" w:hAnsi="Estrangelo Edessa" w:cs="Estrangelo Edessa"/>
-          <w:sz w:val="56"/>
-        </w:rPr>
-      </w:pPr>
+          <w:sz w:val="52"/>
+        </w:rPr>
+        <w:t xml:space="preserve">   </w:t>
+      </w:r>
+      <w:bookmarkStart w:id="0" w:name="_GoBack"/>
+      <w:bookmarkEnd w:id="0"/>
     </w:p>
     <w:p>
       <w:pPr>
         <w:pStyle w:val="Prrafodelista"/>
         <w:numPr>
           <w:ilvl w:val="0"/>
-          <w:numId w:val="10"/>
+          <w:numId w:val="11"/>
         </w:numPr>
         <w:jc w:val="center"/>
         <w:rPr>
-          <w:rFonts w:ascii="Arial" w:eastAsia="Gungsuh" w:hAnsi="Arial" w:cs="Arial"/>
+          <w:rFonts w:ascii="Arial" w:hAnsi="Arial" w:cs="Arial"/>
           <w:b/>
           <w:sz w:val="40"/>
         </w:rPr>
       </w:pPr>
       <w:r>
         <w:rPr>
-          <w:rFonts w:ascii="Arial" w:eastAsia="Gungsuh" w:hAnsi="Arial" w:cs="Arial"/>
+          <w:rFonts w:ascii="Arial" w:hAnsi="Arial" w:cs="Arial"/>
           <w:b/>
           <w:sz w:val="40"/>
         </w:rPr>
         <w:lastRenderedPageBreak/>
-        <w:t xml:space="preserve">  Circuitos de condensadores  </w:t>
-      </w:r>
-    </w:p>
-    <w:p>
-      <w:pPr>
-        <w:rPr>
-          <w:rFonts w:ascii="Arial" w:eastAsia="Gungsuh" w:hAnsi="Arial" w:cs="Arial"/>
+        <w:t xml:space="preserve"> Circuitos de condensadores </w:t>
+      </w:r>
+    </w:p>
+    <w:p>
+      <w:pPr>
+        <w:jc w:val="both"/>
+        <w:rPr>
+          <w:rFonts w:ascii="Arial" w:hAnsi="Arial" w:cs="Arial"/>
           <w:b/>
           <w:sz w:val="40"/>
         </w:rPr>
@@ -694,7 +836,57 @@
           <w:rFonts w:ascii="Arial" w:eastAsia="Gungsuh" w:hAnsi="Arial" w:cs="Arial"/>
           <w:sz w:val="28"/>
         </w:rPr>
-        <w:t>Al igual que las resistencias o los generadores eléctricos, los condensadores eléctricos de un circuito generalmente pueden asociarse de tal forma que pueden ser sustituidos por un único condensador cuyo funcionamiento es equivalente al producido por todos ellos. Este condensador recibe el nombre de condensador equivalente o resultante. Principalmente los condensadores se pueden asociar en serie, paralelo o una combinación de ambas llamadas mixta.</w:t>
+        <w:t xml:space="preserve">Al igual que las resistencias o los generadores eléctricos, los condensadores eléctricos de un circuito generalmente pueden asociarse de tal forma que pueden ser sustituidos por un único condensador cuyo funcionamiento es equivalente al producido por todos ellos. Este condensador recibe el nombre de condensador equivalente o resultante. Principalmente los condensadores se pueden asociar en serie, paralelo o una combinación de ambas llamadas mixta. </w:t>
+      </w:r>
+    </w:p>
+    <w:p>
+      <w:pPr>
+        <w:jc w:val="both"/>
+        <w:rPr>
+          <w:rFonts w:ascii="Arial" w:eastAsia="Gungsuh" w:hAnsi="Arial" w:cs="Arial"/>
+          <w:sz w:val="28"/>
+        </w:rPr>
+      </w:pPr>
+    </w:p>
+    <w:p>
+      <w:pPr>
+        <w:jc w:val="both"/>
+        <w:rPr>
+          <w:rFonts w:ascii="Arial" w:eastAsia="Gungsuh" w:hAnsi="Arial" w:cs="Arial"/>
+          <w:sz w:val="28"/>
+        </w:rPr>
+      </w:pPr>
+      <w:r>
+        <w:rPr>
+          <w:rFonts w:ascii="Arial" w:eastAsia="Gungsuh" w:hAnsi="Arial" w:cs="Arial"/>
+          <w:sz w:val="28"/>
+        </w:rPr>
+        <w:t xml:space="preserve">Se denomina condensador equivalente al condensador resultante que se obtiene al asociar un conjunto de ellos. </w:t>
+      </w:r>
+    </w:p>
+    <w:p>
+      <w:pPr>
+        <w:jc w:val="both"/>
+        <w:rPr>
+          <w:rFonts w:ascii="Arial" w:eastAsia="Gungsuh" w:hAnsi="Arial" w:cs="Arial"/>
+          <w:sz w:val="28"/>
+        </w:rPr>
+      </w:pPr>
+    </w:p>
+    <w:p>
+      <w:pPr>
+        <w:jc w:val="both"/>
+        <w:rPr>
+          <w:rFonts w:ascii="Arial" w:eastAsia="Gungsuh" w:hAnsi="Arial" w:cs="Arial"/>
+          <w:sz w:val="28"/>
+        </w:rPr>
+      </w:pPr>
+      <w:r>
+        <w:rPr>
+          <w:rFonts w:ascii="Arial" w:eastAsia="Gungsuh" w:hAnsi="Arial" w:cs="Arial"/>
+          <w:sz w:val="28"/>
+        </w:rPr>
+        <w:t xml:space="preserve">Dos o más condensadores se dice que están en serie cuando cada una de ellos se sitúa a continuación del anterior a lo largo del hilo conductor de un circuito. </w:t>
       </w:r>
       <w:r>
         <w:rPr>
@@ -724,79 +916,15 @@
       <w:r>
         <w:rPr>
           <w:rFonts w:ascii="Arial" w:eastAsia="Gungsuh" w:hAnsi="Arial" w:cs="Arial"/>
-          <w:sz w:val="28"/>
-        </w:rPr>
-        <w:t>Se denomina condensador equivalente al condensador resultante que se obtiene al asociar un conjunto de ellos.</w:t>
-      </w:r>
-      <w:r>
-        <w:rPr>
-          <w:rFonts w:ascii="Arial" w:eastAsia="Gungsuh" w:hAnsi="Arial" w:cs="Arial"/>
-          <w:sz w:val="28"/>
-        </w:rPr>
-        <w:t xml:space="preserve"> </w:t>
-      </w:r>
-    </w:p>
-    <w:p>
-      <w:pPr>
-        <w:jc w:val="both"/>
-        <w:rPr>
-          <w:rFonts w:ascii="Arial" w:eastAsia="Gungsuh" w:hAnsi="Arial" w:cs="Arial"/>
-          <w:sz w:val="28"/>
-        </w:rPr>
-      </w:pPr>
-    </w:p>
-    <w:p>
-      <w:pPr>
-        <w:jc w:val="both"/>
-        <w:rPr>
-          <w:rFonts w:ascii="Arial" w:eastAsia="Gungsuh" w:hAnsi="Arial" w:cs="Arial"/>
-          <w:sz w:val="28"/>
-        </w:rPr>
-      </w:pPr>
-      <w:r>
-        <w:rPr>
-          <w:rFonts w:ascii="Arial" w:eastAsia="Gungsuh" w:hAnsi="Arial" w:cs="Arial"/>
-          <w:sz w:val="28"/>
-        </w:rPr>
-        <w:t>Dos o más condensadores se dice que están en serie cuando cada una de ellos se sitúa a continuación del anterior a lo largo del hilo conductor de un circuito.</w:t>
-      </w:r>
-      <w:r>
-        <w:rPr>
-          <w:rFonts w:ascii="Arial" w:eastAsia="Gungsuh" w:hAnsi="Arial" w:cs="Arial"/>
-          <w:sz w:val="28"/>
-        </w:rPr>
-        <w:t xml:space="preserve"> </w:t>
-      </w:r>
-    </w:p>
-    <w:p>
-      <w:pPr>
-        <w:jc w:val="both"/>
-        <w:rPr>
-          <w:rFonts w:ascii="Arial" w:eastAsia="Gungsuh" w:hAnsi="Arial" w:cs="Arial"/>
-          <w:sz w:val="28"/>
-        </w:rPr>
-      </w:pPr>
-    </w:p>
-    <w:p>
-      <w:pPr>
-        <w:jc w:val="both"/>
-        <w:rPr>
-          <w:rFonts w:ascii="Arial" w:eastAsia="Gungsuh" w:hAnsi="Arial" w:cs="Arial"/>
-          <w:sz w:val="28"/>
-        </w:rPr>
-      </w:pPr>
-      <w:r>
-        <w:rPr>
-          <w:rFonts w:ascii="Arial" w:eastAsia="Gungsuh" w:hAnsi="Arial" w:cs="Arial"/>
           <w:noProof/>
           <w:sz w:val="28"/>
           <w:lang w:eastAsia="es-CO"/>
         </w:rPr>
         <w:drawing>
-          <wp:inline distT="0" distB="0" distL="0" distR="0">
-            <wp:extent cx="5802923" cy="2848610"/>
-            <wp:effectExtent l="0" t="0" r="7620" b="8890"/>
-            <wp:docPr id="1" name="Imagen 1"/>
+          <wp:inline distT="0" distB="0" distL="0" distR="0" wp14:anchorId="2265570C">
+            <wp:extent cx="5803900" cy="2186609"/>
+            <wp:effectExtent l="0" t="0" r="6350" b="4445"/>
+            <wp:docPr id="14" name="Imagen 14"/>
             <wp:cNvGraphicFramePr>
               <a:graphicFrameLocks xmlns:a="http://schemas.openxmlformats.org/drawingml/2006/main" noChangeAspect="1"/>
             </wp:cNvGraphicFramePr>
@@ -804,8 +932,10 @@
               <a:graphicData uri="http://schemas.openxmlformats.org/drawingml/2006/picture">
                 <pic:pic xmlns:pic="http://schemas.openxmlformats.org/drawingml/2006/picture">
                   <pic:nvPicPr>
-                    <pic:cNvPr id="1" name="Captura.PNG"/>
-                    <pic:cNvPicPr/>
+                    <pic:cNvPr id="0" name="Picture 2"/>
+                    <pic:cNvPicPr>
+                      <a:picLocks noChangeAspect="1" noChangeArrowheads="1"/>
+                    </pic:cNvPicPr>
                   </pic:nvPicPr>
                   <pic:blipFill>
                     <a:blip r:embed="rId9">
@@ -815,18 +945,20 @@
                         </a:ext>
                       </a:extLst>
                     </a:blip>
+                    <a:srcRect/>
                     <a:stretch>
                       <a:fillRect/>
                     </a:stretch>
                   </pic:blipFill>
-                  <pic:spPr>
+                  <pic:spPr bwMode="auto">
                     <a:xfrm>
                       <a:off x="0" y="0"/>
-                      <a:ext cx="5802923" cy="2848610"/>
+                      <a:ext cx="5807094" cy="2187812"/>
                     </a:xfrm>
                     <a:prstGeom prst="rect">
                       <a:avLst/>
                     </a:prstGeom>
+                    <a:noFill/>
                   </pic:spPr>
                 </pic:pic>
               </a:graphicData>
@@ -834,6 +966,31 @@
           </wp:inline>
         </w:drawing>
       </w:r>
+    </w:p>
+    <w:p>
+      <w:pPr>
+        <w:jc w:val="both"/>
+        <w:rPr>
+          <w:rFonts w:ascii="Arial" w:eastAsia="Gungsuh" w:hAnsi="Arial" w:cs="Arial"/>
+          <w:sz w:val="28"/>
+        </w:rPr>
+      </w:pPr>
+    </w:p>
+    <w:p>
+      <w:pPr>
+        <w:jc w:val="both"/>
+        <w:rPr>
+          <w:rFonts w:ascii="Arial" w:eastAsia="Gungsuh" w:hAnsi="Arial" w:cs="Arial"/>
+          <w:sz w:val="28"/>
+        </w:rPr>
+      </w:pPr>
+      <w:r>
+        <w:rPr>
+          <w:rFonts w:ascii="Arial" w:eastAsia="Gungsuh" w:hAnsi="Arial" w:cs="Arial"/>
+          <w:sz w:val="28"/>
+        </w:rPr>
+        <w:t>Cuando dos o más condensadores se encuentran en paralelo, comparten sus extremos tal y como se muestra en la siguiente figura:</w:t>
+      </w:r>
       <w:r>
         <w:rPr>
           <w:rFonts w:ascii="Arial" w:eastAsia="Gungsuh" w:hAnsi="Arial" w:cs="Arial"/>
@@ -862,41 +1019,16 @@
       <w:r>
         <w:rPr>
           <w:rFonts w:ascii="Arial" w:eastAsia="Gungsuh" w:hAnsi="Arial" w:cs="Arial"/>
-          <w:sz w:val="28"/>
+          <w:noProof/>
+          <w:sz w:val="28"/>
+          <w:lang w:eastAsia="es-CO"/>
         </w:rPr>
         <w:lastRenderedPageBreak/>
-        <w:t>Cuando dos o más condensadores se encuentran en paralelo, comparten sus extremos tal y como se muestra en la siguiente figura:</w:t>
-      </w:r>
-    </w:p>
-    <w:p>
-      <w:pPr>
-        <w:jc w:val="both"/>
-        <w:rPr>
-          <w:rFonts w:ascii="Arial" w:eastAsia="Gungsuh" w:hAnsi="Arial" w:cs="Arial"/>
-          <w:sz w:val="28"/>
-        </w:rPr>
-      </w:pPr>
-    </w:p>
-    <w:p>
-      <w:pPr>
-        <w:jc w:val="both"/>
-        <w:rPr>
-          <w:rFonts w:ascii="Arial" w:eastAsia="Gungsuh" w:hAnsi="Arial" w:cs="Arial"/>
-          <w:sz w:val="28"/>
-        </w:rPr>
-      </w:pPr>
-      <w:r>
-        <w:rPr>
-          <w:rFonts w:ascii="Arial" w:eastAsia="Gungsuh" w:hAnsi="Arial" w:cs="Arial"/>
-          <w:noProof/>
-          <w:sz w:val="28"/>
-          <w:lang w:eastAsia="es-CO"/>
-        </w:rPr>
         <w:drawing>
-          <wp:inline distT="0" distB="0" distL="0" distR="0">
-            <wp:extent cx="5611749" cy="4387361"/>
-            <wp:effectExtent l="0" t="0" r="8255" b="0"/>
-            <wp:docPr id="3" name="Imagen 3"/>
+          <wp:inline distT="0" distB="0" distL="0" distR="0" wp14:anchorId="45CD48A6">
+            <wp:extent cx="5613750" cy="4522304"/>
+            <wp:effectExtent l="0" t="0" r="6350" b="0"/>
+            <wp:docPr id="15" name="Imagen 15"/>
             <wp:cNvGraphicFramePr>
               <a:graphicFrameLocks xmlns:a="http://schemas.openxmlformats.org/drawingml/2006/main" noChangeAspect="1"/>
             </wp:cNvGraphicFramePr>
@@ -904,8 +1036,10 @@
               <a:graphicData uri="http://schemas.openxmlformats.org/drawingml/2006/picture">
                 <pic:pic xmlns:pic="http://schemas.openxmlformats.org/drawingml/2006/picture">
                   <pic:nvPicPr>
-                    <pic:cNvPr id="3" name="Captura2.PNG"/>
-                    <pic:cNvPicPr/>
+                    <pic:cNvPr id="0" name="Picture 3"/>
+                    <pic:cNvPicPr>
+                      <a:picLocks noChangeAspect="1" noChangeArrowheads="1"/>
+                    </pic:cNvPicPr>
                   </pic:nvPicPr>
                   <pic:blipFill>
                     <a:blip r:embed="rId10">
@@ -915,18 +1049,20 @@
                         </a:ext>
                       </a:extLst>
                     </a:blip>
+                    <a:srcRect/>
                     <a:stretch>
                       <a:fillRect/>
                     </a:stretch>
                   </pic:blipFill>
-                  <pic:spPr>
+                  <pic:spPr bwMode="auto">
                     <a:xfrm>
                       <a:off x="0" y="0"/>
-                      <a:ext cx="5614974" cy="4389882"/>
+                      <a:ext cx="5625311" cy="4531617"/>
                     </a:xfrm>
                     <a:prstGeom prst="rect">
                       <a:avLst/>
                     </a:prstGeom>
+                    <a:noFill/>
                   </pic:spPr>
                 </pic:pic>
               </a:graphicData>
@@ -939,80 +1075,78 @@
       <w:pPr>
         <w:jc w:val="both"/>
         <w:rPr>
-          <w:rFonts w:ascii="Arial" w:eastAsia="Gungsuh" w:hAnsi="Arial" w:cs="Arial"/>
-          <w:sz w:val="28"/>
-        </w:rPr>
-      </w:pPr>
-    </w:p>
-    <w:p>
-      <w:pPr>
-        <w:jc w:val="both"/>
-        <w:rPr>
-          <w:rFonts w:ascii="Arial" w:eastAsia="Gungsuh" w:hAnsi="Arial" w:cs="Arial"/>
-          <w:sz w:val="28"/>
-        </w:rPr>
-      </w:pPr>
-    </w:p>
-    <w:p>
-      <w:pPr>
-        <w:jc w:val="both"/>
-        <w:rPr>
-          <w:rFonts w:ascii="Arial" w:eastAsia="Gungsuh" w:hAnsi="Arial" w:cs="Arial"/>
-          <w:sz w:val="28"/>
-        </w:rPr>
-      </w:pPr>
-    </w:p>
-    <w:p>
-      <w:pPr>
-        <w:jc w:val="both"/>
-        <w:rPr>
-          <w:rFonts w:ascii="Arial" w:eastAsia="Gungsuh" w:hAnsi="Arial" w:cs="Arial"/>
-          <w:sz w:val="28"/>
-        </w:rPr>
-      </w:pPr>
-    </w:p>
-    <w:p>
-      <w:pPr>
-        <w:jc w:val="both"/>
-        <w:rPr>
-          <w:rFonts w:ascii="Arial" w:eastAsia="Gungsuh" w:hAnsi="Arial" w:cs="Arial"/>
-          <w:sz w:val="28"/>
-        </w:rPr>
-      </w:pPr>
-    </w:p>
-    <w:p>
-      <w:pPr>
-        <w:jc w:val="both"/>
-        <w:rPr>
-          <w:rFonts w:ascii="Arial" w:eastAsia="Gungsuh" w:hAnsi="Arial" w:cs="Arial"/>
-          <w:sz w:val="28"/>
-        </w:rPr>
-      </w:pPr>
-    </w:p>
-    <w:p>
-      <w:pPr>
-        <w:jc w:val="both"/>
-        <w:rPr>
-          <w:rFonts w:ascii="Arial" w:eastAsia="Gungsuh" w:hAnsi="Arial" w:cs="Arial"/>
-          <w:sz w:val="28"/>
-        </w:rPr>
-      </w:pPr>
-    </w:p>
-    <w:p>
-      <w:pPr>
-        <w:jc w:val="both"/>
-        <w:rPr>
-          <w:rFonts w:ascii="Arial" w:eastAsia="Gungsuh" w:hAnsi="Arial" w:cs="Arial"/>
-          <w:sz w:val="28"/>
-        </w:rPr>
-      </w:pPr>
-    </w:p>
-    <w:p>
-      <w:pPr>
-        <w:jc w:val="both"/>
-        <w:rPr>
-          <w:rFonts w:ascii="Arial" w:eastAsia="Gungsuh" w:hAnsi="Arial" w:cs="Arial"/>
-          <w:sz w:val="28"/>
+          <w:rFonts w:ascii="Arial" w:hAnsi="Arial" w:cs="Arial"/>
+          <w:b/>
+          <w:sz w:val="40"/>
+        </w:rPr>
+      </w:pPr>
+    </w:p>
+    <w:p>
+      <w:pPr>
+        <w:rPr>
+          <w:rFonts w:ascii="Arial" w:hAnsi="Arial" w:cs="Arial"/>
+          <w:b/>
+          <w:sz w:val="40"/>
+        </w:rPr>
+      </w:pPr>
+    </w:p>
+    <w:p>
+      <w:pPr>
+        <w:jc w:val="center"/>
+        <w:rPr>
+          <w:rFonts w:ascii="Estrangelo Edessa" w:hAnsi="Estrangelo Edessa" w:cs="Estrangelo Edessa"/>
+          <w:sz w:val="48"/>
+        </w:rPr>
+      </w:pPr>
+    </w:p>
+    <w:p>
+      <w:pPr>
+        <w:jc w:val="center"/>
+        <w:rPr>
+          <w:rFonts w:ascii="Estrangelo Edessa" w:hAnsi="Estrangelo Edessa" w:cs="Estrangelo Edessa"/>
+          <w:sz w:val="48"/>
+        </w:rPr>
+      </w:pPr>
+      <w:r>
+        <w:rPr>
+          <w:rFonts w:ascii="Estrangelo Edessa" w:hAnsi="Estrangelo Edessa" w:cs="Estrangelo Edessa"/>
+          <w:sz w:val="48"/>
+        </w:rPr>
+        <w:t xml:space="preserve">    </w:t>
+      </w:r>
+      <w:r>
+        <w:rPr>
+          <w:rFonts w:ascii="Estrangelo Edessa" w:hAnsi="Estrangelo Edessa" w:cs="Estrangelo Edessa"/>
+          <w:sz w:val="48"/>
+        </w:rPr>
+        <w:t xml:space="preserve">     </w:t>
+      </w:r>
+    </w:p>
+    <w:p>
+      <w:pPr>
+        <w:jc w:val="center"/>
+        <w:rPr>
+          <w:rFonts w:ascii="Estrangelo Edessa" w:hAnsi="Estrangelo Edessa" w:cs="Estrangelo Edessa"/>
+          <w:sz w:val="56"/>
+        </w:rPr>
+      </w:pPr>
+    </w:p>
+    <w:p>
+      <w:pPr>
+        <w:jc w:val="center"/>
+        <w:rPr>
+          <w:rFonts w:ascii="Estrangelo Edessa" w:hAnsi="Estrangelo Edessa" w:cs="Estrangelo Edessa"/>
+          <w:sz w:val="56"/>
+        </w:rPr>
+      </w:pPr>
+    </w:p>
+    <w:p>
+      <w:pPr>
+        <w:jc w:val="center"/>
+        <w:rPr>
+          <w:rFonts w:ascii="Segoe UI Light" w:hAnsi="Segoe UI Light" w:cs="CordiaUPC"/>
+          <w:b/>
+          <w:sz w:val="72"/>
         </w:rPr>
       </w:pPr>
     </w:p>
@@ -1021,30 +1155,30 @@
         <w:pStyle w:val="Prrafodelista"/>
         <w:numPr>
           <w:ilvl w:val="0"/>
-          <w:numId w:val="10"/>
+          <w:numId w:val="11"/>
         </w:numPr>
         <w:jc w:val="center"/>
         <w:rPr>
-          <w:rFonts w:ascii="Arial" w:eastAsia="Gungsuh" w:hAnsi="Arial" w:cs="Arial"/>
+          <w:rFonts w:ascii="Arial" w:hAnsi="Arial" w:cs="Arial"/>
           <w:b/>
           <w:sz w:val="40"/>
         </w:rPr>
       </w:pPr>
       <w:r>
         <w:rPr>
-          <w:rFonts w:ascii="Arial" w:eastAsia="Gungsuh" w:hAnsi="Arial" w:cs="Arial"/>
+          <w:rFonts w:ascii="Arial" w:hAnsi="Arial" w:cs="Arial"/>
           <w:b/>
           <w:sz w:val="40"/>
         </w:rPr>
         <w:lastRenderedPageBreak/>
-        <w:t xml:space="preserve"> Resumen </w:t>
-      </w:r>
-    </w:p>
-    <w:p>
-      <w:pPr>
-        <w:jc w:val="center"/>
-        <w:rPr>
-          <w:rFonts w:ascii="Arial" w:eastAsia="Gungsuh" w:hAnsi="Arial" w:cs="Arial"/>
+        <w:t xml:space="preserve"> Resumen</w:t>
+      </w:r>
+    </w:p>
+    <w:p>
+      <w:pPr>
+        <w:ind w:left="360"/>
+        <w:rPr>
+          <w:rFonts w:ascii="Arial" w:hAnsi="Arial" w:cs="Arial"/>
           <w:b/>
           <w:sz w:val="40"/>
         </w:rPr>
@@ -1063,21 +1197,21 @@
           <w:rFonts w:ascii="Arial" w:eastAsia="Gungsuh" w:hAnsi="Arial" w:cs="Arial"/>
           <w:sz w:val="28"/>
         </w:rPr>
-        <w:t>En esta nueva experiencia en el laboratorio de física de campos se nos pidió como requisito utilizar herramientas de medición como el multímetro, fuente de voltaje en dos condensadores a través de una mini-protoboard realizando correctamente el montaje de circuitos serie y en paralelo con el objetivo primordial de anexar las medidas experimental-teorica halladas en clase para así obt</w:t>
-      </w:r>
-      <w:r>
-        <w:rPr>
-          <w:rFonts w:ascii="Arial" w:eastAsia="Gungsuh" w:hAnsi="Arial" w:cs="Arial"/>
-          <w:sz w:val="28"/>
-        </w:rPr>
-        <w:t xml:space="preserve">ener los datos en concreto realizando así </w:t>
-      </w:r>
-      <w:r>
-        <w:rPr>
-          <w:rFonts w:ascii="Arial" w:eastAsia="Gungsuh" w:hAnsi="Arial" w:cs="Arial"/>
-          <w:sz w:val="28"/>
-        </w:rPr>
-        <w:t xml:space="preserve">los cálculos requeridos en este informe. </w:t>
+        <w:t>En esta nueva experiencia en el laboratorio de física de campos se nos pidió como requisito utilizar herramientas de medición como el multímetro, fuente de voltaje en dos condensadores a través de una mini-protoboard realizando correctamente el montaje de circuitos serie y en paralelo con el objetivo primordial de anexar las medidas experimental-</w:t>
+      </w:r>
+      <w:r>
+        <w:rPr>
+          <w:rFonts w:ascii="Arial" w:eastAsia="Gungsuh" w:hAnsi="Arial" w:cs="Arial"/>
+          <w:sz w:val="28"/>
+        </w:rPr>
+        <w:t>teórica</w:t>
+      </w:r>
+      <w:r>
+        <w:rPr>
+          <w:rFonts w:ascii="Arial" w:eastAsia="Gungsuh" w:hAnsi="Arial" w:cs="Arial"/>
+          <w:sz w:val="28"/>
+        </w:rPr>
+        <w:t xml:space="preserve"> halladas en clase para así obtener los datos en concreto realizando así los cálculos requeridos en este informe.  </w:t>
       </w:r>
       <w:r>
         <w:rPr>
@@ -1109,110 +1243,109 @@
           <w:rFonts w:ascii="Arial" w:eastAsia="Gungsuh" w:hAnsi="Arial" w:cs="Arial"/>
           <w:sz w:val="28"/>
         </w:rPr>
-        <w:t>Se hizo uso de una miniprotoboard, dos condensadores con la finalidad de montar correctamente el circuito en serie o en paralelo, también haciendo un buen manejo de las herramientas de medición como el multímetro y la fuente de voltaje ajustando estas en el parámetro adecuado de medición para así obtener una buena toma de datos.</w:t>
-      </w:r>
-    </w:p>
-    <w:p>
-      <w:pPr>
-        <w:jc w:val="both"/>
-        <w:rPr>
-          <w:rFonts w:ascii="Arial" w:eastAsia="Gungsuh" w:hAnsi="Arial" w:cs="Arial"/>
-          <w:sz w:val="28"/>
-        </w:rPr>
-      </w:pPr>
-    </w:p>
-    <w:p>
-      <w:pPr>
-        <w:jc w:val="both"/>
-        <w:rPr>
-          <w:rFonts w:ascii="Arial" w:eastAsia="Gungsuh" w:hAnsi="Arial" w:cs="Arial"/>
-          <w:sz w:val="28"/>
-        </w:rPr>
-      </w:pPr>
-      <w:r>
-        <w:rPr>
-          <w:rFonts w:ascii="Arial" w:eastAsia="Gungsuh" w:hAnsi="Arial" w:cs="Arial"/>
-          <w:sz w:val="28"/>
-        </w:rPr>
-        <w:t xml:space="preserve">Este informe pretende estructurar la temática propuesta en el laboratorio de física de campos a través de los conocimientos </w:t>
-      </w:r>
-      <w:r>
-        <w:rPr>
-          <w:rFonts w:ascii="Arial" w:eastAsia="Gungsuh" w:hAnsi="Arial" w:cs="Arial"/>
-          <w:sz w:val="28"/>
-        </w:rPr>
-        <w:t xml:space="preserve">previamente adquiridos en el manejo de herramientas de medición eléctrica y en el montaje de un circuito eléctrico aplicando así la práctica y el trabajo en equipo ampliando el conocimiento del estudiante que está en proceso de formación profesional, el análisis y toma de datos claves para formular y anexar un buen informe de laboratorio. </w:t>
-      </w:r>
-    </w:p>
-    <w:p>
-      <w:pPr>
-        <w:jc w:val="both"/>
-        <w:rPr>
-          <w:rFonts w:ascii="Arial" w:eastAsia="Gungsuh" w:hAnsi="Arial" w:cs="Arial"/>
-          <w:sz w:val="28"/>
-        </w:rPr>
-      </w:pPr>
-    </w:p>
-    <w:p>
-      <w:pPr>
-        <w:jc w:val="both"/>
-        <w:rPr>
-          <w:rFonts w:ascii="Arial" w:eastAsia="Gungsuh" w:hAnsi="Arial" w:cs="Arial"/>
-          <w:sz w:val="28"/>
-        </w:rPr>
-      </w:pPr>
-    </w:p>
-    <w:p>
-      <w:pPr>
-        <w:jc w:val="both"/>
-        <w:rPr>
-          <w:rFonts w:ascii="Arial" w:eastAsia="Gungsuh" w:hAnsi="Arial" w:cs="Arial"/>
-          <w:sz w:val="28"/>
-        </w:rPr>
-      </w:pPr>
-    </w:p>
-    <w:p>
-      <w:pPr>
-        <w:jc w:val="both"/>
-        <w:rPr>
-          <w:rFonts w:ascii="Arial" w:eastAsia="Gungsuh" w:hAnsi="Arial" w:cs="Arial"/>
-          <w:sz w:val="28"/>
-        </w:rPr>
-      </w:pPr>
-    </w:p>
-    <w:p>
-      <w:pPr>
-        <w:jc w:val="both"/>
-        <w:rPr>
-          <w:rFonts w:ascii="Arial" w:eastAsia="Gungsuh" w:hAnsi="Arial" w:cs="Arial"/>
-          <w:sz w:val="28"/>
-        </w:rPr>
-      </w:pPr>
-    </w:p>
-    <w:p>
-      <w:pPr>
-        <w:jc w:val="both"/>
-        <w:rPr>
-          <w:rFonts w:ascii="Arial" w:eastAsia="Gungsuh" w:hAnsi="Arial" w:cs="Arial"/>
-          <w:sz w:val="28"/>
-        </w:rPr>
-      </w:pPr>
-    </w:p>
-    <w:p>
-      <w:pPr>
-        <w:jc w:val="both"/>
-        <w:rPr>
-          <w:rFonts w:ascii="Arial" w:eastAsia="Gungsuh" w:hAnsi="Arial" w:cs="Arial"/>
-          <w:sz w:val="28"/>
-        </w:rPr>
-      </w:pPr>
+        <w:t>Se hizo uso de una mini</w:t>
+      </w:r>
+      <w:r>
+        <w:rPr>
+          <w:rFonts w:ascii="Arial" w:eastAsia="Gungsuh" w:hAnsi="Arial" w:cs="Arial"/>
+          <w:sz w:val="28"/>
+        </w:rPr>
+        <w:t>-</w:t>
+      </w:r>
+      <w:r>
+        <w:rPr>
+          <w:rFonts w:ascii="Arial" w:eastAsia="Gungsuh" w:hAnsi="Arial" w:cs="Arial"/>
+          <w:sz w:val="28"/>
+        </w:rPr>
+        <w:t>protoboard, dos condensadores con la finalidad de montar correctamente el circuito en serie o en paralelo, también haciendo un buen manejo de las herramientas de medición como el multímetro y la fuente de voltaje ajustando estas en el parámetro adecuado de medición para así obtener una buena toma de datos.</w:t>
+      </w:r>
+    </w:p>
+    <w:p>
+      <w:pPr>
+        <w:jc w:val="both"/>
+        <w:rPr>
+          <w:rFonts w:ascii="Arial" w:eastAsia="Gungsuh" w:hAnsi="Arial" w:cs="Arial"/>
+          <w:sz w:val="28"/>
+        </w:rPr>
+      </w:pPr>
+    </w:p>
+    <w:p>
+      <w:pPr>
+        <w:jc w:val="both"/>
+        <w:rPr>
+          <w:rFonts w:ascii="Arial" w:eastAsia="Gungsuh" w:hAnsi="Arial" w:cs="Arial"/>
+          <w:sz w:val="28"/>
+        </w:rPr>
+      </w:pPr>
+      <w:r>
+        <w:rPr>
+          <w:rFonts w:ascii="Arial" w:eastAsia="Gungsuh" w:hAnsi="Arial" w:cs="Arial"/>
+          <w:sz w:val="28"/>
+        </w:rPr>
+        <w:t>Este informe pretende estructurar la temática propuesta en el laboratorio de física de campos a través de los conocimientos previamente adquiridos en el manejo de herramientas de medición eléctrica y en el montaje de un circuito eléctrico aplicando así la práctica y el trabajo en equipo ampliando el conocimiento del estudiante que está en proceso de formación profesional, el análisis y toma de datos claves para formular y anexar un buen informe de laboratorio.</w:t>
+      </w:r>
+    </w:p>
+    <w:p>
+      <w:pPr>
+        <w:ind w:left="360"/>
+        <w:rPr>
+          <w:rFonts w:ascii="Arial" w:hAnsi="Arial" w:cs="Arial"/>
+          <w:b/>
+          <w:sz w:val="40"/>
+        </w:rPr>
+      </w:pPr>
+    </w:p>
+    <w:p>
+      <w:pPr>
+        <w:rPr>
+          <w:rFonts w:ascii="Arial" w:hAnsi="Arial" w:cs="Arial"/>
+          <w:b/>
+          <w:sz w:val="40"/>
+        </w:rPr>
+      </w:pPr>
+    </w:p>
+    <w:p>
+      <w:pPr>
+        <w:rPr>
+          <w:rFonts w:ascii="Arial" w:hAnsi="Arial" w:cs="Arial"/>
+          <w:b/>
+          <w:sz w:val="40"/>
+        </w:rPr>
+      </w:pPr>
+    </w:p>
+    <w:p>
+      <w:pPr>
+        <w:jc w:val="center"/>
+        <w:rPr>
+          <w:rFonts w:ascii="Estrangelo Edessa" w:hAnsi="Estrangelo Edessa" w:cs="Estrangelo Edessa"/>
+          <w:sz w:val="56"/>
+        </w:rPr>
+      </w:pPr>
+    </w:p>
+    <w:p>
+      <w:pPr>
+        <w:pStyle w:val="Prrafodelista"/>
+        <w:rPr>
+          <w:rFonts w:ascii="Arial" w:eastAsia="Gungsuh" w:hAnsi="Arial" w:cs="Arial"/>
+          <w:b/>
+          <w:sz w:val="40"/>
+        </w:rPr>
+      </w:pPr>
+      <w:r>
+        <w:rPr>
+          <w:rFonts w:ascii="Arial" w:eastAsia="Gungsuh" w:hAnsi="Arial" w:cs="Arial"/>
+          <w:b/>
+          <w:sz w:val="40"/>
+        </w:rPr>
+        <w:t xml:space="preserve">  </w:t>
+      </w:r>
     </w:p>
     <w:p>
       <w:pPr>
         <w:pStyle w:val="Prrafodelista"/>
         <w:numPr>
           <w:ilvl w:val="0"/>
-          <w:numId w:val="10"/>
+          <w:numId w:val="11"/>
         </w:numPr>
         <w:jc w:val="center"/>
         <w:rPr>
@@ -1228,7 +1361,7 @@
           <w:sz w:val="40"/>
         </w:rPr>
         <w:lastRenderedPageBreak/>
-        <w:t xml:space="preserve"> Objetivos </w:t>
+        <w:t xml:space="preserve">Objetivos </w:t>
       </w:r>
     </w:p>
     <w:p>
@@ -1236,7 +1369,7 @@
         <w:pStyle w:val="Prrafodelista"/>
         <w:numPr>
           <w:ilvl w:val="0"/>
-          <w:numId w:val="10"/>
+          <w:numId w:val="11"/>
         </w:numPr>
         <w:jc w:val="center"/>
         <w:rPr>
@@ -1251,56 +1384,60 @@
           <w:b/>
           <w:sz w:val="40"/>
         </w:rPr>
-        <w:t xml:space="preserve"> Marco Teórico </w:t>
-      </w:r>
-    </w:p>
-    <w:p>
-      <w:pPr>
-        <w:pStyle w:val="Prrafodelista"/>
+        <w:t xml:space="preserve"> Marco teórico </w:t>
+      </w:r>
+    </w:p>
+    <w:p>
+      <w:pPr>
+        <w:rPr>
+          <w:rFonts w:ascii="Arial" w:eastAsia="Gungsuh" w:hAnsi="Arial" w:cs="Arial"/>
+          <w:sz w:val="28"/>
+        </w:rPr>
+      </w:pPr>
+      <w:r>
         <w:rPr>
           <w:rFonts w:ascii="Arial" w:eastAsia="Gungsuh" w:hAnsi="Arial" w:cs="Arial"/>
           <w:b/>
           <w:sz w:val="40"/>
         </w:rPr>
-      </w:pPr>
-    </w:p>
-    <w:p>
-      <w:pPr>
-        <w:pStyle w:val="Prrafodelista"/>
-        <w:rPr>
-          <w:rFonts w:ascii="Arial" w:eastAsia="Gungsuh" w:hAnsi="Arial" w:cs="Arial"/>
-          <w:sz w:val="28"/>
-        </w:rPr>
-      </w:pPr>
-      <w:r>
-        <w:rPr>
-          <w:rFonts w:ascii="Arial" w:eastAsia="Gungsuh" w:hAnsi="Arial" w:cs="Arial"/>
-          <w:sz w:val="28"/>
-        </w:rPr>
-        <w:t xml:space="preserve">4.1 Circuito </w:t>
-      </w:r>
-    </w:p>
-    <w:p>
-      <w:pPr>
-        <w:pStyle w:val="Prrafodelista"/>
-        <w:rPr>
-          <w:rFonts w:ascii="Arial" w:eastAsia="Gungsuh" w:hAnsi="Arial" w:cs="Arial"/>
-          <w:sz w:val="28"/>
-        </w:rPr>
-      </w:pPr>
-    </w:p>
-    <w:p>
-      <w:pPr>
-        <w:pStyle w:val="Prrafodelista"/>
-        <w:rPr>
-          <w:rFonts w:ascii="Arial" w:eastAsia="Gungsuh" w:hAnsi="Arial" w:cs="Arial"/>
-          <w:sz w:val="28"/>
-        </w:rPr>
-      </w:pPr>
-    </w:p>
-    <w:p>
-      <w:pPr>
-        <w:pStyle w:val="Prrafodelista"/>
+        <w:t xml:space="preserve"> </w:t>
+      </w:r>
+    </w:p>
+    <w:p>
+      <w:pPr>
+        <w:pStyle w:val="Prrafodelista"/>
+        <w:numPr>
+          <w:ilvl w:val="1"/>
+          <w:numId w:val="11"/>
+        </w:numPr>
+        <w:rPr>
+          <w:rFonts w:ascii="Arial" w:eastAsia="Gungsuh" w:hAnsi="Arial" w:cs="Arial"/>
+          <w:sz w:val="28"/>
+        </w:rPr>
+      </w:pPr>
+      <w:r>
+        <w:rPr>
+          <w:rFonts w:ascii="Arial" w:eastAsia="Gungsuh" w:hAnsi="Arial" w:cs="Arial"/>
+          <w:sz w:val="28"/>
+        </w:rPr>
+        <w:t xml:space="preserve">Circuito </w:t>
+      </w:r>
+    </w:p>
+    <w:p>
+      <w:pPr>
+        <w:pStyle w:val="Prrafodelista"/>
+        <w:ind w:left="1080"/>
+        <w:rPr>
+          <w:rFonts w:ascii="Arial" w:eastAsia="Gungsuh" w:hAnsi="Arial" w:cs="Arial"/>
+          <w:sz w:val="28"/>
+        </w:rPr>
+      </w:pPr>
+    </w:p>
+    <w:p>
+      <w:pPr>
+        <w:pStyle w:val="Prrafodelista"/>
+        <w:ind w:left="1080"/>
+        <w:jc w:val="center"/>
         <w:rPr>
           <w:rFonts w:ascii="Arial" w:eastAsia="Gungsuh" w:hAnsi="Arial" w:cs="Arial"/>
           <w:sz w:val="28"/>
@@ -1314,10 +1451,10 @@
           <w:lang w:eastAsia="es-CO"/>
         </w:rPr>
         <w:drawing>
-          <wp:inline distT="0" distB="0" distL="0" distR="0">
-            <wp:extent cx="5225143" cy="2028825"/>
-            <wp:effectExtent l="0" t="0" r="0" b="0"/>
-            <wp:docPr id="5" name="Imagen 5"/>
+          <wp:inline distT="0" distB="0" distL="0" distR="0" wp14:anchorId="7CBD63B7">
+            <wp:extent cx="4717884" cy="2030095"/>
+            <wp:effectExtent l="0" t="0" r="6985" b="8255"/>
+            <wp:docPr id="16" name="Imagen 16"/>
             <wp:cNvGraphicFramePr>
               <a:graphicFrameLocks xmlns:a="http://schemas.openxmlformats.org/drawingml/2006/main" noChangeAspect="1"/>
             </wp:cNvGraphicFramePr>
@@ -1325,8 +1462,10 @@
               <a:graphicData uri="http://schemas.openxmlformats.org/drawingml/2006/picture">
                 <pic:pic xmlns:pic="http://schemas.openxmlformats.org/drawingml/2006/picture">
                   <pic:nvPicPr>
-                    <pic:cNvPr id="5" name="Captura3.PNG"/>
-                    <pic:cNvPicPr/>
+                    <pic:cNvPr id="0" name="Picture 4"/>
+                    <pic:cNvPicPr>
+                      <a:picLocks noChangeAspect="1" noChangeArrowheads="1"/>
+                    </pic:cNvPicPr>
                   </pic:nvPicPr>
                   <pic:blipFill>
                     <a:blip r:embed="rId11">
@@ -1336,18 +1475,20 @@
                         </a:ext>
                       </a:extLst>
                     </a:blip>
+                    <a:srcRect/>
                     <a:stretch>
                       <a:fillRect/>
                     </a:stretch>
                   </pic:blipFill>
-                  <pic:spPr>
+                  <pic:spPr bwMode="auto">
                     <a:xfrm>
                       <a:off x="0" y="0"/>
-                      <a:ext cx="5236614" cy="2033279"/>
+                      <a:ext cx="4721798" cy="2031779"/>
                     </a:xfrm>
                     <a:prstGeom prst="rect">
                       <a:avLst/>
                     </a:prstGeom>
+                    <a:noFill/>
                   </pic:spPr>
                 </pic:pic>
               </a:graphicData>
@@ -1359,15 +1500,18 @@
     <w:p>
       <w:pPr>
         <w:pStyle w:val="Prrafodelista"/>
-        <w:rPr>
-          <w:rFonts w:ascii="Arial" w:eastAsia="Gungsuh" w:hAnsi="Arial" w:cs="Arial"/>
-          <w:sz w:val="28"/>
-        </w:rPr>
-      </w:pPr>
-    </w:p>
-    <w:p>
-      <w:pPr>
-        <w:pStyle w:val="Prrafodelista"/>
+        <w:ind w:left="1080"/>
+        <w:jc w:val="both"/>
+        <w:rPr>
+          <w:rFonts w:ascii="Arial" w:eastAsia="Gungsuh" w:hAnsi="Arial" w:cs="Arial"/>
+          <w:sz w:val="28"/>
+        </w:rPr>
+      </w:pPr>
+    </w:p>
+    <w:p>
+      <w:pPr>
+        <w:pStyle w:val="Prrafodelista"/>
+        <w:ind w:left="1080"/>
         <w:jc w:val="both"/>
         <w:rPr>
           <w:rFonts w:ascii="Arial" w:eastAsia="Gungsuh" w:hAnsi="Arial" w:cs="Arial"/>
@@ -1385,16 +1529,18 @@
     <w:p>
       <w:pPr>
         <w:pStyle w:val="Prrafodelista"/>
-        <w:jc w:val="both"/>
-        <w:rPr>
-          <w:rFonts w:ascii="Arial" w:eastAsia="Gungsuh" w:hAnsi="Arial" w:cs="Arial"/>
-          <w:sz w:val="28"/>
-        </w:rPr>
-      </w:pPr>
-    </w:p>
-    <w:p>
-      <w:pPr>
-        <w:pStyle w:val="Prrafodelista"/>
+        <w:ind w:left="1080"/>
+        <w:jc w:val="both"/>
+        <w:rPr>
+          <w:rFonts w:ascii="Arial" w:eastAsia="Gungsuh" w:hAnsi="Arial" w:cs="Arial"/>
+          <w:sz w:val="28"/>
+        </w:rPr>
+      </w:pPr>
+    </w:p>
+    <w:p>
+      <w:pPr>
+        <w:pStyle w:val="Prrafodelista"/>
+        <w:ind w:left="1080"/>
         <w:jc w:val="both"/>
         <w:rPr>
           <w:rFonts w:ascii="Arial" w:eastAsia="Gungsuh" w:hAnsi="Arial" w:cs="Arial"/>
@@ -1412,16 +1558,18 @@
     <w:p>
       <w:pPr>
         <w:pStyle w:val="Prrafodelista"/>
-        <w:jc w:val="both"/>
-        <w:rPr>
-          <w:rFonts w:ascii="Arial" w:eastAsia="Gungsuh" w:hAnsi="Arial" w:cs="Arial"/>
-          <w:sz w:val="28"/>
-        </w:rPr>
-      </w:pPr>
-    </w:p>
-    <w:p>
-      <w:pPr>
-        <w:pStyle w:val="Prrafodelista"/>
+        <w:ind w:left="1080"/>
+        <w:jc w:val="both"/>
+        <w:rPr>
+          <w:rFonts w:ascii="Arial" w:eastAsia="Gungsuh" w:hAnsi="Arial" w:cs="Arial"/>
+          <w:sz w:val="28"/>
+        </w:rPr>
+      </w:pPr>
+    </w:p>
+    <w:p>
+      <w:pPr>
+        <w:pStyle w:val="Prrafodelista"/>
+        <w:ind w:left="1080"/>
         <w:jc w:val="both"/>
         <w:rPr>
           <w:rFonts w:ascii="Arial" w:eastAsia="Gungsuh" w:hAnsi="Arial" w:cs="Arial"/>
@@ -1447,16 +1595,18 @@
     <w:p>
       <w:pPr>
         <w:pStyle w:val="Prrafodelista"/>
-        <w:jc w:val="both"/>
-        <w:rPr>
-          <w:rFonts w:ascii="Arial" w:eastAsia="Gungsuh" w:hAnsi="Arial" w:cs="Arial"/>
-          <w:sz w:val="28"/>
-        </w:rPr>
-      </w:pPr>
-    </w:p>
-    <w:p>
-      <w:pPr>
-        <w:pStyle w:val="Prrafodelista"/>
+        <w:ind w:left="1080"/>
+        <w:jc w:val="both"/>
+        <w:rPr>
+          <w:rFonts w:ascii="Arial" w:eastAsia="Gungsuh" w:hAnsi="Arial" w:cs="Arial"/>
+          <w:sz w:val="28"/>
+        </w:rPr>
+      </w:pPr>
+    </w:p>
+    <w:p>
+      <w:pPr>
+        <w:pStyle w:val="Prrafodelista"/>
+        <w:ind w:left="1080"/>
         <w:jc w:val="both"/>
         <w:rPr>
           <w:rFonts w:ascii="Arial" w:eastAsia="Gungsuh" w:hAnsi="Arial" w:cs="Arial"/>
@@ -1482,26 +1632,29 @@
     <w:p>
       <w:pPr>
         <w:pStyle w:val="Prrafodelista"/>
-        <w:jc w:val="both"/>
-        <w:rPr>
-          <w:rFonts w:ascii="Arial" w:eastAsia="Gungsuh" w:hAnsi="Arial" w:cs="Arial"/>
-          <w:sz w:val="28"/>
-        </w:rPr>
-      </w:pPr>
-    </w:p>
-    <w:p>
-      <w:pPr>
-        <w:pStyle w:val="Prrafodelista"/>
-        <w:jc w:val="both"/>
-        <w:rPr>
-          <w:rFonts w:ascii="Arial" w:eastAsia="Gungsuh" w:hAnsi="Arial" w:cs="Arial"/>
-          <w:sz w:val="28"/>
-        </w:rPr>
-      </w:pPr>
-    </w:p>
-    <w:p>
-      <w:pPr>
-        <w:pStyle w:val="Prrafodelista"/>
+        <w:ind w:left="1080"/>
+        <w:jc w:val="both"/>
+        <w:rPr>
+          <w:rFonts w:ascii="Arial" w:eastAsia="Gungsuh" w:hAnsi="Arial" w:cs="Arial"/>
+          <w:sz w:val="28"/>
+        </w:rPr>
+      </w:pPr>
+    </w:p>
+    <w:p>
+      <w:pPr>
+        <w:pStyle w:val="Prrafodelista"/>
+        <w:ind w:left="1080"/>
+        <w:jc w:val="both"/>
+        <w:rPr>
+          <w:rFonts w:ascii="Arial" w:eastAsia="Gungsuh" w:hAnsi="Arial" w:cs="Arial"/>
+          <w:sz w:val="28"/>
+        </w:rPr>
+      </w:pPr>
+    </w:p>
+    <w:p>
+      <w:pPr>
+        <w:pStyle w:val="Prrafodelista"/>
+        <w:ind w:left="1080"/>
         <w:jc w:val="both"/>
         <w:rPr>
           <w:rFonts w:ascii="Arial" w:eastAsia="Gungsuh" w:hAnsi="Arial" w:cs="Arial"/>
@@ -1527,16 +1680,18 @@
     <w:p>
       <w:pPr>
         <w:pStyle w:val="Prrafodelista"/>
-        <w:jc w:val="both"/>
-        <w:rPr>
-          <w:rFonts w:ascii="Arial" w:eastAsia="Gungsuh" w:hAnsi="Arial" w:cs="Arial"/>
-          <w:sz w:val="28"/>
-        </w:rPr>
-      </w:pPr>
-    </w:p>
-    <w:p>
-      <w:pPr>
-        <w:pStyle w:val="Prrafodelista"/>
+        <w:ind w:left="1080"/>
+        <w:jc w:val="both"/>
+        <w:rPr>
+          <w:rFonts w:ascii="Arial" w:eastAsia="Gungsuh" w:hAnsi="Arial" w:cs="Arial"/>
+          <w:sz w:val="28"/>
+        </w:rPr>
+      </w:pPr>
+    </w:p>
+    <w:p>
+      <w:pPr>
+        <w:pStyle w:val="Prrafodelista"/>
+        <w:ind w:left="1080"/>
         <w:jc w:val="both"/>
         <w:rPr>
           <w:rFonts w:ascii="Arial" w:eastAsia="Gungsuh" w:hAnsi="Arial" w:cs="Arial"/>
@@ -1569,53 +1724,90 @@
     <w:p>
       <w:pPr>
         <w:pStyle w:val="Prrafodelista"/>
-        <w:jc w:val="both"/>
-        <w:rPr>
-          <w:rFonts w:ascii="Arial" w:eastAsia="Gungsuh" w:hAnsi="Arial" w:cs="Arial"/>
-          <w:sz w:val="28"/>
-        </w:rPr>
-      </w:pPr>
-    </w:p>
-    <w:p>
-      <w:pPr>
-        <w:pStyle w:val="Prrafodelista"/>
-        <w:jc w:val="both"/>
-        <w:rPr>
-          <w:rFonts w:ascii="Arial" w:eastAsia="Gungsuh" w:hAnsi="Arial" w:cs="Arial"/>
-          <w:sz w:val="28"/>
-        </w:rPr>
-      </w:pPr>
-    </w:p>
-    <w:p>
-      <w:pPr>
-        <w:pStyle w:val="Prrafodelista"/>
-        <w:jc w:val="both"/>
-        <w:rPr>
-          <w:rFonts w:ascii="Arial" w:eastAsia="Gungsuh" w:hAnsi="Arial" w:cs="Arial"/>
-          <w:sz w:val="28"/>
-        </w:rPr>
-      </w:pPr>
-      <w:r>
-        <w:rPr>
-          <w:rFonts w:ascii="Arial" w:eastAsia="Gungsuh" w:hAnsi="Arial" w:cs="Arial"/>
-          <w:sz w:val="28"/>
-        </w:rPr>
-        <w:t xml:space="preserve">4.2 Circuito en serie </w:t>
-      </w:r>
-    </w:p>
-    <w:p>
-      <w:pPr>
-        <w:pStyle w:val="Prrafodelista"/>
-        <w:jc w:val="both"/>
-        <w:rPr>
-          <w:rFonts w:ascii="Arial" w:eastAsia="Gungsuh" w:hAnsi="Arial" w:cs="Arial"/>
-          <w:sz w:val="28"/>
-        </w:rPr>
-      </w:pPr>
-    </w:p>
-    <w:p>
-      <w:pPr>
-        <w:pStyle w:val="Prrafodelista"/>
+        <w:ind w:left="1080"/>
+        <w:jc w:val="both"/>
+        <w:rPr>
+          <w:rFonts w:ascii="Arial" w:eastAsia="Gungsuh" w:hAnsi="Arial" w:cs="Arial"/>
+          <w:sz w:val="28"/>
+        </w:rPr>
+      </w:pPr>
+    </w:p>
+    <w:p>
+      <w:pPr>
+        <w:pStyle w:val="Prrafodelista"/>
+        <w:ind w:left="1080"/>
+        <w:jc w:val="both"/>
+        <w:rPr>
+          <w:rFonts w:ascii="Arial" w:eastAsia="Gungsuh" w:hAnsi="Arial" w:cs="Arial"/>
+          <w:sz w:val="28"/>
+        </w:rPr>
+      </w:pPr>
+    </w:p>
+    <w:p>
+      <w:pPr>
+        <w:pStyle w:val="Prrafodelista"/>
+        <w:numPr>
+          <w:ilvl w:val="1"/>
+          <w:numId w:val="11"/>
+        </w:numPr>
+        <w:jc w:val="both"/>
+        <w:rPr>
+          <w:rFonts w:ascii="Arial" w:eastAsia="Gungsuh" w:hAnsi="Arial" w:cs="Arial"/>
+          <w:sz w:val="28"/>
+        </w:rPr>
+      </w:pPr>
+      <w:r>
+        <w:rPr>
+          <w:rFonts w:ascii="Arial" w:eastAsia="Gungsuh" w:hAnsi="Arial" w:cs="Arial"/>
+          <w:sz w:val="28"/>
+        </w:rPr>
+        <w:t>Cir</w:t>
+      </w:r>
+      <w:r>
+        <w:rPr>
+          <w:rFonts w:ascii="Arial" w:eastAsia="Gungsuh" w:hAnsi="Arial" w:cs="Arial"/>
+          <w:sz w:val="28"/>
+        </w:rPr>
+        <w:t xml:space="preserve">cuito en serie </w:t>
+      </w:r>
+    </w:p>
+    <w:p>
+      <w:pPr>
+        <w:pStyle w:val="Prrafodelista"/>
+        <w:ind w:left="1080"/>
+        <w:jc w:val="both"/>
+        <w:rPr>
+          <w:rFonts w:ascii="Arial" w:eastAsia="Gungsuh" w:hAnsi="Arial" w:cs="Arial"/>
+          <w:sz w:val="28"/>
+        </w:rPr>
+      </w:pPr>
+    </w:p>
+    <w:p>
+      <w:pPr>
+        <w:pStyle w:val="Prrafodelista"/>
+        <w:ind w:left="1080"/>
+        <w:jc w:val="both"/>
+        <w:rPr>
+          <w:rFonts w:ascii="Arial" w:eastAsia="Gungsuh" w:hAnsi="Arial" w:cs="Arial"/>
+          <w:sz w:val="28"/>
+        </w:rPr>
+      </w:pPr>
+    </w:p>
+    <w:p>
+      <w:pPr>
+        <w:pStyle w:val="Prrafodelista"/>
+        <w:ind w:left="1080"/>
+        <w:jc w:val="both"/>
+        <w:rPr>
+          <w:rFonts w:ascii="Arial" w:eastAsia="Gungsuh" w:hAnsi="Arial" w:cs="Arial"/>
+          <w:sz w:val="28"/>
+        </w:rPr>
+      </w:pPr>
+    </w:p>
+    <w:p>
+      <w:pPr>
+        <w:pStyle w:val="Prrafodelista"/>
+        <w:ind w:left="1080"/>
         <w:jc w:val="both"/>
         <w:rPr>
           <w:rFonts w:ascii="Arial" w:eastAsia="Gungsuh" w:hAnsi="Arial" w:cs="Arial"/>
@@ -1630,10 +1822,10 @@
           <w:lang w:eastAsia="es-CO"/>
         </w:rPr>
         <w:drawing>
-          <wp:inline distT="0" distB="0" distL="0" distR="0">
-            <wp:extent cx="5255260" cy="2110154"/>
-            <wp:effectExtent l="0" t="0" r="2540" b="4445"/>
-            <wp:docPr id="6" name="Imagen 6"/>
+          <wp:inline distT="0" distB="0" distL="0" distR="0" wp14:anchorId="18D7FE5E">
+            <wp:extent cx="5255260" cy="2109470"/>
+            <wp:effectExtent l="0" t="0" r="2540" b="5080"/>
+            <wp:docPr id="17" name="Imagen 17"/>
             <wp:cNvGraphicFramePr>
               <a:graphicFrameLocks xmlns:a="http://schemas.openxmlformats.org/drawingml/2006/main" noChangeAspect="1"/>
             </wp:cNvGraphicFramePr>
@@ -1641,8 +1833,10 @@
               <a:graphicData uri="http://schemas.openxmlformats.org/drawingml/2006/picture">
                 <pic:pic xmlns:pic="http://schemas.openxmlformats.org/drawingml/2006/picture">
                   <pic:nvPicPr>
-                    <pic:cNvPr id="6" name="f4ente.GIF"/>
-                    <pic:cNvPicPr/>
+                    <pic:cNvPr id="0" name="Picture 5"/>
+                    <pic:cNvPicPr>
+                      <a:picLocks noChangeAspect="1" noChangeArrowheads="1"/>
+                    </pic:cNvPicPr>
                   </pic:nvPicPr>
                   <pic:blipFill>
                     <a:blip r:embed="rId12">
@@ -1652,18 +1846,20 @@
                         </a:ext>
                       </a:extLst>
                     </a:blip>
+                    <a:srcRect/>
                     <a:stretch>
                       <a:fillRect/>
                     </a:stretch>
                   </pic:blipFill>
-                  <pic:spPr>
+                  <pic:spPr bwMode="auto">
                     <a:xfrm>
                       <a:off x="0" y="0"/>
-                      <a:ext cx="5276390" cy="2118638"/>
+                      <a:ext cx="5255260" cy="2109470"/>
                     </a:xfrm>
                     <a:prstGeom prst="rect">
                       <a:avLst/>
                     </a:prstGeom>
+                    <a:noFill/>
                   </pic:spPr>
                 </pic:pic>
               </a:graphicData>
@@ -1675,16 +1871,29 @@
     <w:p>
       <w:pPr>
         <w:pStyle w:val="Prrafodelista"/>
-        <w:jc w:val="both"/>
-        <w:rPr>
-          <w:rFonts w:ascii="Arial" w:eastAsia="Gungsuh" w:hAnsi="Arial" w:cs="Arial"/>
-          <w:sz w:val="28"/>
-        </w:rPr>
-      </w:pPr>
-    </w:p>
-    <w:p>
-      <w:pPr>
-        <w:pStyle w:val="Prrafodelista"/>
+        <w:ind w:left="1080"/>
+        <w:jc w:val="both"/>
+        <w:rPr>
+          <w:rFonts w:ascii="Arial" w:eastAsia="Gungsuh" w:hAnsi="Arial" w:cs="Arial"/>
+          <w:sz w:val="28"/>
+        </w:rPr>
+      </w:pPr>
+    </w:p>
+    <w:p>
+      <w:pPr>
+        <w:pStyle w:val="Prrafodelista"/>
+        <w:ind w:left="1080"/>
+        <w:jc w:val="both"/>
+        <w:rPr>
+          <w:rFonts w:ascii="Arial" w:eastAsia="Gungsuh" w:hAnsi="Arial" w:cs="Arial"/>
+          <w:sz w:val="28"/>
+        </w:rPr>
+      </w:pPr>
+    </w:p>
+    <w:p>
+      <w:pPr>
+        <w:pStyle w:val="Prrafodelista"/>
+        <w:ind w:left="1080"/>
         <w:jc w:val="both"/>
         <w:rPr>
           <w:rFonts w:ascii="Arial" w:eastAsia="Gungsuh" w:hAnsi="Arial" w:cs="Arial"/>
@@ -1702,43 +1911,48 @@
     <w:p>
       <w:pPr>
         <w:pStyle w:val="Prrafodelista"/>
-        <w:jc w:val="both"/>
-        <w:rPr>
-          <w:rFonts w:ascii="Arial" w:eastAsia="Gungsuh" w:hAnsi="Arial" w:cs="Arial"/>
-          <w:sz w:val="28"/>
-        </w:rPr>
-      </w:pPr>
-    </w:p>
-    <w:p>
-      <w:pPr>
-        <w:pStyle w:val="Prrafodelista"/>
-        <w:jc w:val="both"/>
-        <w:rPr>
-          <w:rFonts w:ascii="Arial" w:eastAsia="Gungsuh" w:hAnsi="Arial" w:cs="Arial"/>
-          <w:sz w:val="28"/>
-        </w:rPr>
-      </w:pPr>
-      <w:r>
-        <w:rPr>
-          <w:rFonts w:ascii="Arial" w:eastAsia="Gungsuh" w:hAnsi="Arial" w:cs="Arial"/>
-          <w:sz w:val="28"/>
-        </w:rPr>
+        <w:ind w:left="1080"/>
+        <w:jc w:val="both"/>
+        <w:rPr>
+          <w:rFonts w:ascii="Arial" w:eastAsia="Gungsuh" w:hAnsi="Arial" w:cs="Arial"/>
+          <w:sz w:val="28"/>
+        </w:rPr>
+      </w:pPr>
+    </w:p>
+    <w:p>
+      <w:pPr>
+        <w:pStyle w:val="Prrafodelista"/>
+        <w:ind w:left="1080"/>
+        <w:jc w:val="both"/>
+        <w:rPr>
+          <w:rFonts w:ascii="Arial" w:eastAsia="Gungsuh" w:hAnsi="Arial" w:cs="Arial"/>
+          <w:sz w:val="28"/>
+        </w:rPr>
+      </w:pPr>
+      <w:r>
+        <w:rPr>
+          <w:rFonts w:ascii="Arial" w:eastAsia="Gungsuh" w:hAnsi="Arial" w:cs="Arial"/>
+          <w:sz w:val="28"/>
+        </w:rPr>
+        <w:lastRenderedPageBreak/>
         <w:t xml:space="preserve">Siguiendo un símil hidráulico, dos depósitos de agua se conectarán en serie si la salida del primero se conecta a la entrada del segundo. Una batería eléctrica suele estar formada por varias pilas eléctricas conectadas en serie, para alcanzar así el voltaje que se precise.  </w:t>
       </w:r>
     </w:p>
     <w:p>
       <w:pPr>
         <w:pStyle w:val="Prrafodelista"/>
-        <w:jc w:val="both"/>
-        <w:rPr>
-          <w:rFonts w:ascii="Arial" w:eastAsia="Gungsuh" w:hAnsi="Arial" w:cs="Arial"/>
-          <w:sz w:val="28"/>
-        </w:rPr>
-      </w:pPr>
-    </w:p>
-    <w:p>
-      <w:pPr>
-        <w:pStyle w:val="Prrafodelista"/>
+        <w:ind w:left="1080"/>
+        <w:jc w:val="both"/>
+        <w:rPr>
+          <w:rFonts w:ascii="Arial" w:eastAsia="Gungsuh" w:hAnsi="Arial" w:cs="Arial"/>
+          <w:sz w:val="28"/>
+        </w:rPr>
+      </w:pPr>
+    </w:p>
+    <w:p>
+      <w:pPr>
+        <w:pStyle w:val="Prrafodelista"/>
+        <w:ind w:left="1080"/>
         <w:jc w:val="both"/>
         <w:rPr>
           <w:rFonts w:ascii="Arial" w:eastAsia="Gungsuh" w:hAnsi="Arial" w:cs="Arial"/>
@@ -1756,16 +1970,18 @@
     <w:p>
       <w:pPr>
         <w:pStyle w:val="Prrafodelista"/>
-        <w:jc w:val="both"/>
-        <w:rPr>
-          <w:rFonts w:ascii="Arial" w:eastAsia="Gungsuh" w:hAnsi="Arial" w:cs="Arial"/>
-          <w:sz w:val="28"/>
-        </w:rPr>
-      </w:pPr>
-    </w:p>
-    <w:p>
-      <w:pPr>
-        <w:pStyle w:val="Prrafodelista"/>
+        <w:ind w:left="1080"/>
+        <w:jc w:val="both"/>
+        <w:rPr>
+          <w:rFonts w:ascii="Arial" w:eastAsia="Gungsuh" w:hAnsi="Arial" w:cs="Arial"/>
+          <w:sz w:val="28"/>
+        </w:rPr>
+      </w:pPr>
+    </w:p>
+    <w:p>
+      <w:pPr>
+        <w:pStyle w:val="Prrafodelista"/>
+        <w:ind w:left="1080"/>
         <w:jc w:val="both"/>
         <w:rPr>
           <w:rFonts w:ascii="Arial" w:eastAsia="Gungsuh" w:hAnsi="Arial" w:cs="Arial"/>
@@ -1791,16 +2007,18 @@
     <w:p>
       <w:pPr>
         <w:pStyle w:val="Prrafodelista"/>
-        <w:jc w:val="both"/>
-        <w:rPr>
-          <w:rFonts w:ascii="Arial" w:eastAsia="Gungsuh" w:hAnsi="Arial" w:cs="Arial"/>
-          <w:sz w:val="28"/>
-        </w:rPr>
-      </w:pPr>
-    </w:p>
-    <w:p>
-      <w:pPr>
-        <w:pStyle w:val="Prrafodelista"/>
+        <w:ind w:left="1080"/>
+        <w:jc w:val="both"/>
+        <w:rPr>
+          <w:rFonts w:ascii="Arial" w:eastAsia="Gungsuh" w:hAnsi="Arial" w:cs="Arial"/>
+          <w:sz w:val="28"/>
+        </w:rPr>
+      </w:pPr>
+    </w:p>
+    <w:p>
+      <w:pPr>
+        <w:pStyle w:val="Prrafodelista"/>
+        <w:ind w:left="1080"/>
         <w:jc w:val="both"/>
         <w:rPr>
           <w:rFonts w:ascii="Arial" w:eastAsia="Gungsuh" w:hAnsi="Arial" w:cs="Arial"/>
@@ -1826,26 +2044,29 @@
     <w:p>
       <w:pPr>
         <w:pStyle w:val="Prrafodelista"/>
-        <w:jc w:val="both"/>
-        <w:rPr>
-          <w:rFonts w:ascii="Arial" w:eastAsia="Gungsuh" w:hAnsi="Arial" w:cs="Arial"/>
-          <w:sz w:val="28"/>
-        </w:rPr>
-      </w:pPr>
-    </w:p>
-    <w:p>
-      <w:pPr>
-        <w:pStyle w:val="Prrafodelista"/>
-        <w:jc w:val="both"/>
-        <w:rPr>
-          <w:rFonts w:ascii="Arial" w:eastAsia="Gungsuh" w:hAnsi="Arial" w:cs="Arial"/>
-          <w:sz w:val="28"/>
-        </w:rPr>
-      </w:pPr>
-    </w:p>
-    <w:p>
-      <w:pPr>
-        <w:pStyle w:val="Prrafodelista"/>
+        <w:ind w:left="1080"/>
+        <w:jc w:val="both"/>
+        <w:rPr>
+          <w:rFonts w:ascii="Arial" w:eastAsia="Gungsuh" w:hAnsi="Arial" w:cs="Arial"/>
+          <w:sz w:val="28"/>
+        </w:rPr>
+      </w:pPr>
+    </w:p>
+    <w:p>
+      <w:pPr>
+        <w:pStyle w:val="Prrafodelista"/>
+        <w:ind w:left="1080"/>
+        <w:jc w:val="both"/>
+        <w:rPr>
+          <w:rFonts w:ascii="Arial" w:eastAsia="Gungsuh" w:hAnsi="Arial" w:cs="Arial"/>
+          <w:sz w:val="28"/>
+        </w:rPr>
+      </w:pPr>
+    </w:p>
+    <w:p>
+      <w:pPr>
+        <w:pStyle w:val="Prrafodelista"/>
+        <w:ind w:left="1080"/>
         <w:jc w:val="both"/>
         <w:rPr>
           <w:rFonts w:ascii="Arial" w:eastAsia="Gungsuh" w:hAnsi="Arial" w:cs="Arial"/>
@@ -1871,16 +2092,18 @@
     <w:p>
       <w:pPr>
         <w:pStyle w:val="Prrafodelista"/>
-        <w:jc w:val="both"/>
-        <w:rPr>
-          <w:rFonts w:ascii="Arial" w:eastAsia="Gungsuh" w:hAnsi="Arial" w:cs="Arial"/>
-          <w:sz w:val="28"/>
-        </w:rPr>
-      </w:pPr>
-    </w:p>
-    <w:p>
-      <w:pPr>
-        <w:pStyle w:val="Prrafodelista"/>
+        <w:ind w:left="1080"/>
+        <w:jc w:val="both"/>
+        <w:rPr>
+          <w:rFonts w:ascii="Arial" w:eastAsia="Gungsuh" w:hAnsi="Arial" w:cs="Arial"/>
+          <w:sz w:val="28"/>
+        </w:rPr>
+      </w:pPr>
+    </w:p>
+    <w:p>
+      <w:pPr>
+        <w:pStyle w:val="Prrafodelista"/>
+        <w:ind w:left="1080"/>
         <w:jc w:val="both"/>
         <w:rPr>
           <w:rFonts w:ascii="Arial" w:eastAsia="Gungsuh" w:hAnsi="Arial" w:cs="Arial"/>
@@ -1906,26 +2129,29 @@
     <w:p>
       <w:pPr>
         <w:pStyle w:val="Prrafodelista"/>
-        <w:jc w:val="both"/>
-        <w:rPr>
-          <w:rFonts w:ascii="Arial" w:eastAsia="Gungsuh" w:hAnsi="Arial" w:cs="Arial"/>
-          <w:sz w:val="28"/>
-        </w:rPr>
-      </w:pPr>
-    </w:p>
-    <w:p>
-      <w:pPr>
-        <w:pStyle w:val="Prrafodelista"/>
-        <w:jc w:val="both"/>
-        <w:rPr>
-          <w:rFonts w:ascii="Arial" w:eastAsia="Gungsuh" w:hAnsi="Arial" w:cs="Arial"/>
-          <w:sz w:val="28"/>
-        </w:rPr>
-      </w:pPr>
-    </w:p>
-    <w:p>
-      <w:pPr>
-        <w:pStyle w:val="Prrafodelista"/>
+        <w:ind w:left="1080"/>
+        <w:jc w:val="both"/>
+        <w:rPr>
+          <w:rFonts w:ascii="Arial" w:eastAsia="Gungsuh" w:hAnsi="Arial" w:cs="Arial"/>
+          <w:sz w:val="28"/>
+        </w:rPr>
+      </w:pPr>
+    </w:p>
+    <w:p>
+      <w:pPr>
+        <w:pStyle w:val="Prrafodelista"/>
+        <w:ind w:left="1080"/>
+        <w:jc w:val="both"/>
+        <w:rPr>
+          <w:rFonts w:ascii="Arial" w:eastAsia="Gungsuh" w:hAnsi="Arial" w:cs="Arial"/>
+          <w:sz w:val="28"/>
+        </w:rPr>
+      </w:pPr>
+    </w:p>
+    <w:p>
+      <w:pPr>
+        <w:pStyle w:val="Prrafodelista"/>
+        <w:ind w:left="1080"/>
         <w:jc w:val="both"/>
         <w:rPr>
           <w:rFonts w:ascii="Arial" w:eastAsia="Gungsuh" w:hAnsi="Arial" w:cs="Arial"/>
@@ -1945,36 +2171,24 @@
           <w:sz w:val="28"/>
         </w:rPr>
         <w:tab/>
-        <w:t>Cuanto más receptores será menor la corriente que circula a través del circuito</w:t>
-      </w:r>
-      <w:r>
-        <w:rPr>
-          <w:rFonts w:ascii="Arial" w:eastAsia="Gungsuh" w:hAnsi="Arial" w:cs="Arial"/>
-          <w:sz w:val="28"/>
-        </w:rPr>
-        <w:t xml:space="preserve"> </w:t>
-      </w:r>
-      <w:r>
-        <w:rPr>
-          <w:rFonts w:ascii="Arial" w:eastAsia="Gungsuh" w:hAnsi="Arial" w:cs="Arial"/>
-          <w:sz w:val="28"/>
-        </w:rPr>
-        <w:t xml:space="preserve"> </w:t>
-      </w:r>
-    </w:p>
-    <w:p>
-      <w:pPr>
-        <w:pStyle w:val="Prrafodelista"/>
-        <w:jc w:val="both"/>
-        <w:rPr>
-          <w:rFonts w:ascii="Arial" w:eastAsia="Gungsuh" w:hAnsi="Arial" w:cs="Arial"/>
-          <w:sz w:val="28"/>
-        </w:rPr>
-      </w:pPr>
-    </w:p>
-    <w:p>
-      <w:pPr>
-        <w:pStyle w:val="Prrafodelista"/>
+        <w:t xml:space="preserve">Cuanto más receptores será menor la corriente que circula a través del circuito  </w:t>
+      </w:r>
+    </w:p>
+    <w:p>
+      <w:pPr>
+        <w:pStyle w:val="Prrafodelista"/>
+        <w:ind w:left="1080"/>
+        <w:jc w:val="both"/>
+        <w:rPr>
+          <w:rFonts w:ascii="Arial" w:eastAsia="Gungsuh" w:hAnsi="Arial" w:cs="Arial"/>
+          <w:sz w:val="28"/>
+        </w:rPr>
+      </w:pPr>
+    </w:p>
+    <w:p>
+      <w:pPr>
+        <w:pStyle w:val="Prrafodelista"/>
+        <w:ind w:left="1080"/>
         <w:jc w:val="both"/>
         <w:rPr>
           <w:rFonts w:ascii="Arial" w:eastAsia="Gungsuh" w:hAnsi="Arial" w:cs="Arial"/>
@@ -1987,7 +2201,7 @@
         <w:pStyle w:val="Prrafodelista"/>
         <w:numPr>
           <w:ilvl w:val="1"/>
-          <w:numId w:val="9"/>
+          <w:numId w:val="11"/>
         </w:numPr>
         <w:jc w:val="both"/>
         <w:rPr>
@@ -2032,10 +2246,10 @@
           <w:lang w:eastAsia="es-CO"/>
         </w:rPr>
         <w:drawing>
-          <wp:inline distT="0" distB="0" distL="0" distR="0">
-            <wp:extent cx="4912619" cy="2320925"/>
-            <wp:effectExtent l="0" t="0" r="2540" b="3175"/>
-            <wp:docPr id="7" name="Imagen 7"/>
+          <wp:inline distT="0" distB="0" distL="0" distR="0" wp14:anchorId="45F561D6">
+            <wp:extent cx="4913630" cy="2322830"/>
+            <wp:effectExtent l="0" t="0" r="1270" b="1270"/>
+            <wp:docPr id="18" name="Imagen 18"/>
             <wp:cNvGraphicFramePr>
               <a:graphicFrameLocks xmlns:a="http://schemas.openxmlformats.org/drawingml/2006/main" noChangeAspect="1"/>
             </wp:cNvGraphicFramePr>
@@ -2043,8 +2257,10 @@
               <a:graphicData uri="http://schemas.openxmlformats.org/drawingml/2006/picture">
                 <pic:pic xmlns:pic="http://schemas.openxmlformats.org/drawingml/2006/picture">
                   <pic:nvPicPr>
-                    <pic:cNvPr id="7" name="Sin título.png"/>
-                    <pic:cNvPicPr/>
+                    <pic:cNvPr id="0" name="Picture 6"/>
+                    <pic:cNvPicPr>
+                      <a:picLocks noChangeAspect="1" noChangeArrowheads="1"/>
+                    </pic:cNvPicPr>
                   </pic:nvPicPr>
                   <pic:blipFill>
                     <a:blip r:embed="rId13">
@@ -2054,18 +2270,20 @@
                         </a:ext>
                       </a:extLst>
                     </a:blip>
+                    <a:srcRect/>
                     <a:stretch>
                       <a:fillRect/>
                     </a:stretch>
                   </pic:blipFill>
-                  <pic:spPr>
+                  <pic:spPr bwMode="auto">
                     <a:xfrm>
                       <a:off x="0" y="0"/>
-                      <a:ext cx="4938025" cy="2332928"/>
+                      <a:ext cx="4913630" cy="2322830"/>
                     </a:xfrm>
                     <a:prstGeom prst="rect">
                       <a:avLst/>
                     </a:prstGeom>
+                    <a:noFill/>
                   </pic:spPr>
                 </pic:pic>
               </a:graphicData>
@@ -2076,268 +2294,10 @@
     </w:p>
     <w:p>
       <w:pPr>
-        <w:ind w:left="720"/>
-        <w:jc w:val="both"/>
-        <w:rPr>
-          <w:rFonts w:ascii="Arial" w:eastAsia="Gungsuh" w:hAnsi="Arial" w:cs="Arial"/>
-          <w:sz w:val="28"/>
-        </w:rPr>
-      </w:pPr>
-    </w:p>
-    <w:p>
-      <w:pPr>
-        <w:ind w:left="720"/>
-        <w:jc w:val="both"/>
-        <w:rPr>
-          <w:rFonts w:ascii="Arial" w:eastAsia="Gungsuh" w:hAnsi="Arial" w:cs="Arial"/>
-          <w:sz w:val="28"/>
-        </w:rPr>
-      </w:pPr>
-      <w:r>
-        <w:rPr>
-          <w:rFonts w:ascii="Arial" w:eastAsia="Gungsuh" w:hAnsi="Arial" w:cs="Arial"/>
-          <w:sz w:val="28"/>
-        </w:rPr>
-        <w:t xml:space="preserve">Un circuito en paralelo es aquel que tiene dos o más caminos independientes desde la fuente de tensión, pasando a través de elementos del circuito hasta regresar nuevamente a la fuente. </w:t>
-      </w:r>
-    </w:p>
-    <w:p>
-      <w:pPr>
-        <w:ind w:left="720"/>
-        <w:jc w:val="both"/>
-        <w:rPr>
-          <w:rFonts w:ascii="Arial" w:eastAsia="Gungsuh" w:hAnsi="Arial" w:cs="Arial"/>
-          <w:sz w:val="28"/>
-        </w:rPr>
-      </w:pPr>
-    </w:p>
-    <w:p>
-      <w:pPr>
-        <w:ind w:left="720"/>
-        <w:jc w:val="both"/>
-        <w:rPr>
-          <w:rFonts w:ascii="Arial" w:eastAsia="Gungsuh" w:hAnsi="Arial" w:cs="Arial"/>
-          <w:sz w:val="28"/>
-        </w:rPr>
-      </w:pPr>
-      <w:r>
-        <w:rPr>
-          <w:rFonts w:ascii="Arial" w:eastAsia="Gungsuh" w:hAnsi="Arial" w:cs="Arial"/>
-          <w:sz w:val="28"/>
-        </w:rPr>
-        <w:t>Siguiendo un símil hidráulico, dos depósitos de agua conectados en paralelo tendrán una entrada común que alimentará simultáneamente a ambos, así como una salida común que drenará ambos a la vez. En las viviendas todas las cargas se conectan en paralelo para tener el mismo voltaje.</w:t>
-      </w:r>
-    </w:p>
-    <w:p>
-      <w:pPr>
-        <w:ind w:left="720"/>
-        <w:jc w:val="both"/>
-        <w:rPr>
-          <w:rFonts w:ascii="Arial" w:eastAsia="Gungsuh" w:hAnsi="Arial" w:cs="Arial"/>
-          <w:sz w:val="28"/>
-        </w:rPr>
-      </w:pPr>
-    </w:p>
-    <w:p>
-      <w:pPr>
-        <w:ind w:left="720"/>
-        <w:jc w:val="both"/>
-        <w:rPr>
-          <w:rFonts w:ascii="Arial" w:eastAsia="Gungsuh" w:hAnsi="Arial" w:cs="Arial"/>
-          <w:sz w:val="28"/>
-        </w:rPr>
-      </w:pPr>
-      <w:r>
-        <w:rPr>
-          <w:rFonts w:ascii="Arial" w:eastAsia="Gungsuh" w:hAnsi="Arial" w:cs="Arial"/>
-          <w:sz w:val="28"/>
-        </w:rPr>
-        <w:t xml:space="preserve">Las características de un circuito en paralelo son:  </w:t>
-      </w:r>
-    </w:p>
-    <w:p>
-      <w:pPr>
-        <w:ind w:left="720"/>
-        <w:jc w:val="both"/>
-        <w:rPr>
-          <w:rFonts w:ascii="Arial" w:eastAsia="Gungsuh" w:hAnsi="Arial" w:cs="Arial"/>
-          <w:sz w:val="28"/>
-        </w:rPr>
-      </w:pPr>
-    </w:p>
-    <w:p>
-      <w:pPr>
-        <w:ind w:left="720"/>
-        <w:jc w:val="both"/>
-        <w:rPr>
-          <w:rFonts w:ascii="Arial" w:eastAsia="Gungsuh" w:hAnsi="Arial" w:cs="Arial"/>
-          <w:sz w:val="28"/>
-        </w:rPr>
-      </w:pPr>
-      <w:r>
-        <w:rPr>
-          <w:rFonts w:ascii="Arial" w:eastAsia="Gungsuh" w:hAnsi="Arial" w:cs="Arial"/>
-          <w:sz w:val="28"/>
-        </w:rPr>
-        <w:t>•</w:t>
-      </w:r>
-      <w:r>
-        <w:rPr>
-          <w:rFonts w:ascii="Arial" w:eastAsia="Gungsuh" w:hAnsi="Arial" w:cs="Arial"/>
-          <w:sz w:val="28"/>
-        </w:rPr>
-        <w:tab/>
-        <w:t xml:space="preserve">La resistencia disminuye al incorporar receptores. </w:t>
-      </w:r>
-    </w:p>
-    <w:p>
-      <w:pPr>
-        <w:ind w:left="720"/>
-        <w:jc w:val="both"/>
-        <w:rPr>
-          <w:rFonts w:ascii="Arial" w:eastAsia="Gungsuh" w:hAnsi="Arial" w:cs="Arial"/>
-          <w:sz w:val="28"/>
-        </w:rPr>
-      </w:pPr>
-    </w:p>
-    <w:p>
-      <w:pPr>
-        <w:ind w:left="720"/>
-        <w:jc w:val="both"/>
-        <w:rPr>
-          <w:rFonts w:ascii="Arial" w:eastAsia="Gungsuh" w:hAnsi="Arial" w:cs="Arial"/>
-          <w:sz w:val="28"/>
-        </w:rPr>
-      </w:pPr>
-      <w:r>
-        <w:rPr>
-          <w:rFonts w:ascii="Arial" w:eastAsia="Gungsuh" w:hAnsi="Arial" w:cs="Arial"/>
-          <w:sz w:val="28"/>
-        </w:rPr>
-        <w:t>•</w:t>
-      </w:r>
-      <w:r>
-        <w:rPr>
-          <w:rFonts w:ascii="Arial" w:eastAsia="Gungsuh" w:hAnsi="Arial" w:cs="Arial"/>
-          <w:sz w:val="28"/>
-        </w:rPr>
-        <w:tab/>
-        <w:t xml:space="preserve">La caída es la misma para cada uno de los receptores, igual a la de la fuente </w:t>
-      </w:r>
-    </w:p>
-    <w:p>
-      <w:pPr>
-        <w:ind w:left="720"/>
-        <w:jc w:val="both"/>
-        <w:rPr>
-          <w:rFonts w:ascii="Arial" w:eastAsia="Gungsuh" w:hAnsi="Arial" w:cs="Arial"/>
-          <w:sz w:val="28"/>
-        </w:rPr>
-      </w:pPr>
-    </w:p>
-    <w:p>
-      <w:pPr>
-        <w:ind w:left="720"/>
-        <w:jc w:val="both"/>
-        <w:rPr>
-          <w:rFonts w:ascii="Arial" w:eastAsia="Gungsuh" w:hAnsi="Arial" w:cs="Arial"/>
-          <w:sz w:val="28"/>
-        </w:rPr>
-      </w:pPr>
-    </w:p>
-    <w:p>
-      <w:pPr>
-        <w:ind w:left="720"/>
-        <w:jc w:val="both"/>
-        <w:rPr>
-          <w:rFonts w:ascii="Arial" w:eastAsia="Gungsuh" w:hAnsi="Arial" w:cs="Arial"/>
-          <w:sz w:val="28"/>
-        </w:rPr>
-      </w:pPr>
-      <w:r>
-        <w:rPr>
-          <w:rFonts w:ascii="Arial" w:eastAsia="Gungsuh" w:hAnsi="Arial" w:cs="Arial"/>
-          <w:sz w:val="28"/>
-        </w:rPr>
-        <w:t>•</w:t>
-      </w:r>
-      <w:r>
-        <w:rPr>
-          <w:rFonts w:ascii="Arial" w:eastAsia="Gungsuh" w:hAnsi="Arial" w:cs="Arial"/>
-          <w:sz w:val="28"/>
-        </w:rPr>
-        <w:tab/>
-        <w:t xml:space="preserve">La intensidad en cada receptor es atravesado por una corriente independiente, esta es menor cuanto mayor sea la resistencia. </w:t>
-      </w:r>
-    </w:p>
-    <w:p>
-      <w:pPr>
-        <w:ind w:left="720"/>
-        <w:jc w:val="both"/>
-        <w:rPr>
-          <w:rFonts w:ascii="Arial" w:eastAsia="Gungsuh" w:hAnsi="Arial" w:cs="Arial"/>
-          <w:sz w:val="28"/>
-        </w:rPr>
-      </w:pPr>
-    </w:p>
-    <w:p>
-      <w:pPr>
-        <w:ind w:left="720"/>
-        <w:jc w:val="both"/>
-        <w:rPr>
-          <w:rFonts w:ascii="Arial" w:eastAsia="Gungsuh" w:hAnsi="Arial" w:cs="Arial"/>
-          <w:sz w:val="28"/>
-        </w:rPr>
-      </w:pPr>
-      <w:r>
-        <w:rPr>
-          <w:rFonts w:ascii="Arial" w:eastAsia="Gungsuh" w:hAnsi="Arial" w:cs="Arial"/>
-          <w:sz w:val="28"/>
-        </w:rPr>
-        <w:t>•</w:t>
-      </w:r>
-      <w:r>
-        <w:rPr>
-          <w:rFonts w:ascii="Arial" w:eastAsia="Gungsuh" w:hAnsi="Arial" w:cs="Arial"/>
-          <w:sz w:val="28"/>
-        </w:rPr>
-        <w:tab/>
-        <w:t xml:space="preserve">La intensidad total es la suma de las intensidades individuales, esta será mayor cuando más receptores tengamos en los circuitos. </w:t>
-      </w:r>
-      <w:r>
-        <w:rPr>
-          <w:rFonts w:ascii="Arial" w:eastAsia="Gungsuh" w:hAnsi="Arial" w:cs="Arial"/>
-          <w:sz w:val="28"/>
-        </w:rPr>
-        <w:t xml:space="preserve"> </w:t>
-      </w:r>
-    </w:p>
-    <w:p>
-      <w:pPr>
-        <w:ind w:left="720"/>
-        <w:jc w:val="both"/>
-        <w:rPr>
-          <w:rFonts w:ascii="Arial" w:eastAsia="Gungsuh" w:hAnsi="Arial" w:cs="Arial"/>
-          <w:sz w:val="28"/>
-        </w:rPr>
-      </w:pPr>
-    </w:p>
-    <w:p>
-      <w:pPr>
-        <w:ind w:left="720"/>
-        <w:jc w:val="both"/>
-        <w:rPr>
-          <w:rFonts w:ascii="Arial" w:eastAsia="Gungsuh" w:hAnsi="Arial" w:cs="Arial"/>
-          <w:sz w:val="28"/>
-        </w:rPr>
-      </w:pPr>
-    </w:p>
-    <w:p>
-      <w:pPr>
         <w:pStyle w:val="Prrafodelista"/>
         <w:numPr>
           <w:ilvl w:val="1"/>
-          <w:numId w:val="9"/>
+          <w:numId w:val="11"/>
         </w:numPr>
         <w:jc w:val="both"/>
         <w:rPr>
@@ -2350,8 +2310,155 @@
           <w:rFonts w:ascii="Arial" w:eastAsia="Gungsuh" w:hAnsi="Arial" w:cs="Arial"/>
           <w:sz w:val="28"/>
         </w:rPr>
+        <w:lastRenderedPageBreak/>
         <w:t xml:space="preserve">Condensadores </w:t>
       </w:r>
+    </w:p>
+    <w:p>
+      <w:pPr>
+        <w:pStyle w:val="Prrafodelista"/>
+        <w:ind w:left="1080"/>
+        <w:jc w:val="both"/>
+        <w:rPr>
+          <w:rFonts w:ascii="Arial" w:eastAsia="Gungsuh" w:hAnsi="Arial" w:cs="Arial"/>
+          <w:sz w:val="28"/>
+        </w:rPr>
+      </w:pPr>
+    </w:p>
+    <w:p>
+      <w:pPr>
+        <w:pStyle w:val="Prrafodelista"/>
+        <w:ind w:left="1080"/>
+        <w:jc w:val="both"/>
+        <w:rPr>
+          <w:rFonts w:ascii="Arial" w:eastAsia="Gungsuh" w:hAnsi="Arial" w:cs="Arial"/>
+          <w:sz w:val="28"/>
+        </w:rPr>
+      </w:pPr>
+    </w:p>
+    <w:p>
+      <w:pPr>
+        <w:pStyle w:val="Prrafodelista"/>
+        <w:ind w:left="1080"/>
+        <w:jc w:val="both"/>
+        <w:rPr>
+          <w:rFonts w:ascii="Arial" w:eastAsia="Gungsuh" w:hAnsi="Arial" w:cs="Arial"/>
+          <w:sz w:val="28"/>
+        </w:rPr>
+      </w:pPr>
+      <w:r>
+        <w:rPr>
+          <w:rFonts w:ascii="Arial" w:eastAsia="Gungsuh" w:hAnsi="Arial" w:cs="Arial"/>
+          <w:noProof/>
+          <w:sz w:val="28"/>
+          <w:lang w:eastAsia="es-CO"/>
+        </w:rPr>
+        <w:drawing>
+          <wp:inline distT="0" distB="0" distL="0" distR="0" wp14:anchorId="28961EE8">
+            <wp:extent cx="2115185" cy="1475105"/>
+            <wp:effectExtent l="0" t="0" r="0" b="0"/>
+            <wp:docPr id="19" name="Imagen 19"/>
+            <wp:cNvGraphicFramePr>
+              <a:graphicFrameLocks xmlns:a="http://schemas.openxmlformats.org/drawingml/2006/main" noChangeAspect="1"/>
+            </wp:cNvGraphicFramePr>
+            <a:graphic xmlns:a="http://schemas.openxmlformats.org/drawingml/2006/main">
+              <a:graphicData uri="http://schemas.openxmlformats.org/drawingml/2006/picture">
+                <pic:pic xmlns:pic="http://schemas.openxmlformats.org/drawingml/2006/picture">
+                  <pic:nvPicPr>
+                    <pic:cNvPr id="0" name="Picture 7"/>
+                    <pic:cNvPicPr>
+                      <a:picLocks noChangeAspect="1" noChangeArrowheads="1"/>
+                    </pic:cNvPicPr>
+                  </pic:nvPicPr>
+                  <pic:blipFill>
+                    <a:blip r:embed="rId14">
+                      <a:extLst>
+                        <a:ext uri="{28A0092B-C50C-407E-A947-70E740481C1C}">
+                          <a14:useLocalDpi xmlns:a14="http://schemas.microsoft.com/office/drawing/2010/main" val="0"/>
+                        </a:ext>
+                      </a:extLst>
+                    </a:blip>
+                    <a:srcRect/>
+                    <a:stretch>
+                      <a:fillRect/>
+                    </a:stretch>
+                  </pic:blipFill>
+                  <pic:spPr bwMode="auto">
+                    <a:xfrm>
+                      <a:off x="0" y="0"/>
+                      <a:ext cx="2115185" cy="1475105"/>
+                    </a:xfrm>
+                    <a:prstGeom prst="rect">
+                      <a:avLst/>
+                    </a:prstGeom>
+                    <a:noFill/>
+                  </pic:spPr>
+                </pic:pic>
+              </a:graphicData>
+            </a:graphic>
+          </wp:inline>
+        </w:drawing>
+      </w:r>
+      <w:r>
+        <w:rPr>
+          <w:rFonts w:ascii="Arial" w:eastAsia="Gungsuh" w:hAnsi="Arial" w:cs="Arial"/>
+          <w:sz w:val="28"/>
+        </w:rPr>
+        <w:t xml:space="preserve">    </w:t>
+      </w:r>
+      <w:r>
+        <w:rPr>
+          <w:rFonts w:ascii="Arial" w:eastAsia="Gungsuh" w:hAnsi="Arial" w:cs="Arial"/>
+          <w:noProof/>
+          <w:sz w:val="28"/>
+          <w:lang w:eastAsia="es-CO"/>
+        </w:rPr>
+        <w:drawing>
+          <wp:inline distT="0" distB="0" distL="0" distR="0" wp14:anchorId="75C92F36">
+            <wp:extent cx="2188845" cy="1469390"/>
+            <wp:effectExtent l="0" t="0" r="1905" b="0"/>
+            <wp:docPr id="20" name="Imagen 20"/>
+            <wp:cNvGraphicFramePr>
+              <a:graphicFrameLocks xmlns:a="http://schemas.openxmlformats.org/drawingml/2006/main" noChangeAspect="1"/>
+            </wp:cNvGraphicFramePr>
+            <a:graphic xmlns:a="http://schemas.openxmlformats.org/drawingml/2006/main">
+              <a:graphicData uri="http://schemas.openxmlformats.org/drawingml/2006/picture">
+                <pic:pic xmlns:pic="http://schemas.openxmlformats.org/drawingml/2006/picture">
+                  <pic:nvPicPr>
+                    <pic:cNvPr id="0" name="Picture 8"/>
+                    <pic:cNvPicPr>
+                      <a:picLocks noChangeAspect="1" noChangeArrowheads="1"/>
+                    </pic:cNvPicPr>
+                  </pic:nvPicPr>
+                  <pic:blipFill>
+                    <a:blip r:embed="rId15">
+                      <a:extLst>
+                        <a:ext uri="{28A0092B-C50C-407E-A947-70E740481C1C}">
+                          <a14:useLocalDpi xmlns:a14="http://schemas.microsoft.com/office/drawing/2010/main" val="0"/>
+                        </a:ext>
+                      </a:extLst>
+                    </a:blip>
+                    <a:srcRect/>
+                    <a:stretch>
+                      <a:fillRect/>
+                    </a:stretch>
+                  </pic:blipFill>
+                  <pic:spPr bwMode="auto">
+                    <a:xfrm>
+                      <a:off x="0" y="0"/>
+                      <a:ext cx="2188845" cy="1469390"/>
+                    </a:xfrm>
+                    <a:prstGeom prst="rect">
+                      <a:avLst/>
+                    </a:prstGeom>
+                    <a:noFill/>
+                  </pic:spPr>
+                </pic:pic>
+              </a:graphicData>
+            </a:graphic>
+          </wp:inline>
+        </w:drawing>
+      </w:r>
       <w:r>
         <w:rPr>
           <w:rFonts w:ascii="Arial" w:eastAsia="Gungsuh" w:hAnsi="Arial" w:cs="Arial"/>
@@ -2381,50 +2488,40 @@
           <w:sz w:val="28"/>
         </w:rPr>
       </w:pPr>
-      <w:bookmarkStart w:id="0" w:name="_GoBack"/>
-      <w:bookmarkEnd w:id="0"/>
-    </w:p>
-    <w:p>
-      <w:pPr>
-        <w:ind w:left="720"/>
-        <w:jc w:val="both"/>
-        <w:rPr>
-          <w:rFonts w:ascii="Arial" w:eastAsia="Gungsuh" w:hAnsi="Arial" w:cs="Arial"/>
-          <w:sz w:val="28"/>
-        </w:rPr>
-      </w:pPr>
-    </w:p>
-    <w:p>
-      <w:pPr>
-        <w:ind w:left="720"/>
-        <w:jc w:val="both"/>
-        <w:rPr>
-          <w:rFonts w:ascii="Arial" w:eastAsia="Gungsuh" w:hAnsi="Arial" w:cs="Arial"/>
-          <w:sz w:val="28"/>
-        </w:rPr>
-      </w:pPr>
-      <w:r>
-        <w:rPr>
-          <w:rFonts w:ascii="Arial" w:eastAsia="Gungsuh" w:hAnsi="Arial" w:cs="Arial"/>
-          <w:sz w:val="28"/>
-        </w:rPr>
-        <w:lastRenderedPageBreak/>
+    </w:p>
+    <w:p>
+      <w:pPr>
+        <w:pStyle w:val="Prrafodelista"/>
+        <w:ind w:left="1080"/>
+        <w:jc w:val="both"/>
+        <w:rPr>
+          <w:rFonts w:ascii="Arial" w:eastAsia="Gungsuh" w:hAnsi="Arial" w:cs="Arial"/>
+          <w:sz w:val="28"/>
+        </w:rPr>
+      </w:pPr>
+      <w:r>
+        <w:rPr>
+          <w:rFonts w:ascii="Arial" w:eastAsia="Gungsuh" w:hAnsi="Arial" w:cs="Arial"/>
+          <w:sz w:val="28"/>
+        </w:rPr>
         <w:t xml:space="preserve">Un condensador, también llamado capacitor, es un componente eléctrico que almacena carga eléctrica, para liberarla posteriormente. </w:t>
       </w:r>
     </w:p>
     <w:p>
       <w:pPr>
-        <w:ind w:left="720"/>
-        <w:jc w:val="both"/>
-        <w:rPr>
-          <w:rFonts w:ascii="Arial" w:eastAsia="Gungsuh" w:hAnsi="Arial" w:cs="Arial"/>
-          <w:sz w:val="28"/>
-        </w:rPr>
-      </w:pPr>
-    </w:p>
-    <w:p>
-      <w:pPr>
-        <w:ind w:left="720"/>
+        <w:pStyle w:val="Prrafodelista"/>
+        <w:ind w:left="1080"/>
+        <w:jc w:val="both"/>
+        <w:rPr>
+          <w:rFonts w:ascii="Arial" w:eastAsia="Gungsuh" w:hAnsi="Arial" w:cs="Arial"/>
+          <w:sz w:val="28"/>
+        </w:rPr>
+      </w:pPr>
+    </w:p>
+    <w:p>
+      <w:pPr>
+        <w:pStyle w:val="Prrafodelista"/>
+        <w:ind w:left="1080"/>
         <w:jc w:val="both"/>
         <w:rPr>
           <w:rFonts w:ascii="Arial" w:eastAsia="Gungsuh" w:hAnsi="Arial" w:cs="Arial"/>
@@ -2441,17 +2538,19 @@
     </w:p>
     <w:p>
       <w:pPr>
-        <w:ind w:left="720"/>
-        <w:jc w:val="both"/>
-        <w:rPr>
-          <w:rFonts w:ascii="Arial" w:eastAsia="Gungsuh" w:hAnsi="Arial" w:cs="Arial"/>
-          <w:sz w:val="28"/>
-        </w:rPr>
-      </w:pPr>
-    </w:p>
-    <w:p>
-      <w:pPr>
-        <w:ind w:left="720"/>
+        <w:pStyle w:val="Prrafodelista"/>
+        <w:ind w:left="1080"/>
+        <w:jc w:val="both"/>
+        <w:rPr>
+          <w:rFonts w:ascii="Arial" w:eastAsia="Gungsuh" w:hAnsi="Arial" w:cs="Arial"/>
+          <w:sz w:val="28"/>
+        </w:rPr>
+      </w:pPr>
+    </w:p>
+    <w:p>
+      <w:pPr>
+        <w:pStyle w:val="Prrafodelista"/>
+        <w:ind w:left="1080"/>
         <w:jc w:val="both"/>
         <w:rPr>
           <w:rFonts w:ascii="Arial" w:eastAsia="Gungsuh" w:hAnsi="Arial" w:cs="Arial"/>
@@ -2468,17 +2567,19 @@
     </w:p>
     <w:p>
       <w:pPr>
-        <w:ind w:left="720"/>
-        <w:jc w:val="both"/>
-        <w:rPr>
-          <w:rFonts w:ascii="Arial" w:eastAsia="Gungsuh" w:hAnsi="Arial" w:cs="Arial"/>
-          <w:sz w:val="28"/>
-        </w:rPr>
-      </w:pPr>
-    </w:p>
-    <w:p>
-      <w:pPr>
-        <w:ind w:left="720"/>
+        <w:pStyle w:val="Prrafodelista"/>
+        <w:ind w:left="1080"/>
+        <w:jc w:val="both"/>
+        <w:rPr>
+          <w:rFonts w:ascii="Arial" w:eastAsia="Gungsuh" w:hAnsi="Arial" w:cs="Arial"/>
+          <w:sz w:val="28"/>
+        </w:rPr>
+      </w:pPr>
+    </w:p>
+    <w:p>
+      <w:pPr>
+        <w:pStyle w:val="Prrafodelista"/>
+        <w:ind w:left="1080"/>
         <w:jc w:val="both"/>
         <w:rPr>
           <w:rFonts w:ascii="Arial" w:eastAsia="Gungsuh" w:hAnsi="Arial" w:cs="Arial"/>
@@ -2503,17 +2604,19 @@
     </w:p>
     <w:p>
       <w:pPr>
-        <w:ind w:left="720"/>
-        <w:jc w:val="both"/>
-        <w:rPr>
-          <w:rFonts w:ascii="Arial" w:eastAsia="Gungsuh" w:hAnsi="Arial" w:cs="Arial"/>
-          <w:sz w:val="28"/>
-        </w:rPr>
-      </w:pPr>
-    </w:p>
-    <w:p>
-      <w:pPr>
-        <w:ind w:left="720"/>
+        <w:pStyle w:val="Prrafodelista"/>
+        <w:ind w:left="1080"/>
+        <w:jc w:val="both"/>
+        <w:rPr>
+          <w:rFonts w:ascii="Arial" w:eastAsia="Gungsuh" w:hAnsi="Arial" w:cs="Arial"/>
+          <w:sz w:val="28"/>
+        </w:rPr>
+      </w:pPr>
+    </w:p>
+    <w:p>
+      <w:pPr>
+        <w:pStyle w:val="Prrafodelista"/>
+        <w:ind w:left="1080"/>
         <w:jc w:val="both"/>
         <w:rPr>
           <w:rFonts w:ascii="Arial" w:eastAsia="Gungsuh" w:hAnsi="Arial" w:cs="Arial"/>
@@ -2538,17 +2641,19 @@
     </w:p>
     <w:p>
       <w:pPr>
-        <w:ind w:left="720"/>
-        <w:jc w:val="both"/>
-        <w:rPr>
-          <w:rFonts w:ascii="Arial" w:eastAsia="Gungsuh" w:hAnsi="Arial" w:cs="Arial"/>
-          <w:sz w:val="28"/>
-        </w:rPr>
-      </w:pPr>
-    </w:p>
-    <w:p>
-      <w:pPr>
-        <w:ind w:left="720"/>
+        <w:pStyle w:val="Prrafodelista"/>
+        <w:ind w:left="1080"/>
+        <w:jc w:val="both"/>
+        <w:rPr>
+          <w:rFonts w:ascii="Arial" w:eastAsia="Gungsuh" w:hAnsi="Arial" w:cs="Arial"/>
+          <w:sz w:val="28"/>
+        </w:rPr>
+      </w:pPr>
+    </w:p>
+    <w:p>
+      <w:pPr>
+        <w:pStyle w:val="Prrafodelista"/>
+        <w:ind w:left="1080"/>
         <w:jc w:val="both"/>
         <w:rPr>
           <w:rFonts w:ascii="Arial" w:eastAsia="Gungsuh" w:hAnsi="Arial" w:cs="Arial"/>
@@ -2573,17 +2678,19 @@
     </w:p>
     <w:p>
       <w:pPr>
-        <w:ind w:left="720"/>
-        <w:jc w:val="both"/>
-        <w:rPr>
-          <w:rFonts w:ascii="Arial" w:eastAsia="Gungsuh" w:hAnsi="Arial" w:cs="Arial"/>
-          <w:sz w:val="28"/>
-        </w:rPr>
-      </w:pPr>
-    </w:p>
-    <w:p>
-      <w:pPr>
-        <w:ind w:left="720"/>
+        <w:pStyle w:val="Prrafodelista"/>
+        <w:ind w:left="1080"/>
+        <w:jc w:val="both"/>
+        <w:rPr>
+          <w:rFonts w:ascii="Arial" w:eastAsia="Gungsuh" w:hAnsi="Arial" w:cs="Arial"/>
+          <w:sz w:val="28"/>
+        </w:rPr>
+      </w:pPr>
+    </w:p>
+    <w:p>
+      <w:pPr>
+        <w:pStyle w:val="Prrafodelista"/>
+        <w:ind w:left="1080"/>
         <w:jc w:val="both"/>
         <w:rPr>
           <w:rFonts w:ascii="Arial" w:eastAsia="Gungsuh" w:hAnsi="Arial" w:cs="Arial"/>
@@ -2608,29 +2715,30 @@
     </w:p>
     <w:p>
       <w:pPr>
-        <w:ind w:left="720"/>
-        <w:jc w:val="both"/>
-        <w:rPr>
-          <w:rFonts w:ascii="Arial" w:eastAsia="Gungsuh" w:hAnsi="Arial" w:cs="Arial"/>
-          <w:sz w:val="28"/>
-        </w:rPr>
-      </w:pPr>
-    </w:p>
-    <w:p>
-      <w:pPr>
-        <w:ind w:left="720"/>
-        <w:jc w:val="both"/>
-        <w:rPr>
-          <w:rFonts w:ascii="Arial" w:eastAsia="Gungsuh" w:hAnsi="Arial" w:cs="Arial"/>
-          <w:sz w:val="28"/>
-        </w:rPr>
-      </w:pPr>
-      <w:r>
-        <w:rPr>
-          <w:rFonts w:ascii="Arial" w:eastAsia="Gungsuh" w:hAnsi="Arial" w:cs="Arial"/>
-          <w:sz w:val="28"/>
-        </w:rPr>
-        <w:lastRenderedPageBreak/>
+        <w:pStyle w:val="Prrafodelista"/>
+        <w:ind w:left="1080"/>
+        <w:jc w:val="both"/>
+        <w:rPr>
+          <w:rFonts w:ascii="Arial" w:eastAsia="Gungsuh" w:hAnsi="Arial" w:cs="Arial"/>
+          <w:sz w:val="28"/>
+        </w:rPr>
+      </w:pPr>
+    </w:p>
+    <w:p>
+      <w:pPr>
+        <w:pStyle w:val="Prrafodelista"/>
+        <w:ind w:left="1080"/>
+        <w:jc w:val="both"/>
+        <w:rPr>
+          <w:rFonts w:ascii="Arial" w:eastAsia="Gungsuh" w:hAnsi="Arial" w:cs="Arial"/>
+          <w:sz w:val="28"/>
+        </w:rPr>
+      </w:pPr>
+      <w:r>
+        <w:rPr>
+          <w:rFonts w:ascii="Arial" w:eastAsia="Gungsuh" w:hAnsi="Arial" w:cs="Arial"/>
+          <w:sz w:val="28"/>
+        </w:rPr>
         <w:t>-</w:t>
       </w:r>
       <w:r>
@@ -2651,17 +2759,19 @@
     </w:p>
     <w:p>
       <w:pPr>
-        <w:ind w:left="720"/>
-        <w:jc w:val="both"/>
-        <w:rPr>
-          <w:rFonts w:ascii="Arial" w:eastAsia="Gungsuh" w:hAnsi="Arial" w:cs="Arial"/>
-          <w:sz w:val="28"/>
-        </w:rPr>
-      </w:pPr>
-    </w:p>
-    <w:p>
-      <w:pPr>
-        <w:ind w:left="720"/>
+        <w:pStyle w:val="Prrafodelista"/>
+        <w:ind w:left="1080"/>
+        <w:jc w:val="both"/>
+        <w:rPr>
+          <w:rFonts w:ascii="Arial" w:eastAsia="Gungsuh" w:hAnsi="Arial" w:cs="Arial"/>
+          <w:sz w:val="28"/>
+        </w:rPr>
+      </w:pPr>
+    </w:p>
+    <w:p>
+      <w:pPr>
+        <w:pStyle w:val="Prrafodelista"/>
+        <w:ind w:left="1080"/>
         <w:jc w:val="both"/>
         <w:rPr>
           <w:rFonts w:ascii="Arial" w:eastAsia="Gungsuh" w:hAnsi="Arial" w:cs="Arial"/>
@@ -2674,7 +2784,7 @@
         <w:pStyle w:val="Prrafodelista"/>
         <w:numPr>
           <w:ilvl w:val="1"/>
-          <w:numId w:val="9"/>
+          <w:numId w:val="11"/>
         </w:numPr>
         <w:jc w:val="both"/>
         <w:rPr>
@@ -2689,6 +2799,238 @@
         </w:rPr>
         <w:t xml:space="preserve">Capacitancia </w:t>
       </w:r>
+    </w:p>
+    <w:p>
+      <w:pPr>
+        <w:pStyle w:val="Prrafodelista"/>
+        <w:ind w:left="1080"/>
+        <w:jc w:val="both"/>
+        <w:rPr>
+          <w:rFonts w:ascii="Arial" w:eastAsia="Gungsuh" w:hAnsi="Arial" w:cs="Arial"/>
+          <w:sz w:val="28"/>
+        </w:rPr>
+      </w:pPr>
+    </w:p>
+    <w:p>
+      <w:pPr>
+        <w:pStyle w:val="Prrafodelista"/>
+        <w:ind w:left="1080"/>
+        <w:jc w:val="both"/>
+        <w:rPr>
+          <w:rFonts w:ascii="Arial" w:eastAsia="Gungsuh" w:hAnsi="Arial" w:cs="Arial"/>
+          <w:sz w:val="28"/>
+        </w:rPr>
+      </w:pPr>
+    </w:p>
+    <w:p>
+      <w:pPr>
+        <w:pStyle w:val="Prrafodelista"/>
+        <w:ind w:left="1080"/>
+        <w:jc w:val="both"/>
+        <w:rPr>
+          <w:rFonts w:ascii="Arial" w:eastAsia="Gungsuh" w:hAnsi="Arial" w:cs="Arial"/>
+          <w:sz w:val="28"/>
+        </w:rPr>
+      </w:pPr>
+      <w:r>
+        <w:rPr>
+          <w:rFonts w:ascii="Arial" w:eastAsia="Gungsuh" w:hAnsi="Arial" w:cs="Arial"/>
+          <w:noProof/>
+          <w:sz w:val="28"/>
+          <w:lang w:eastAsia="es-CO"/>
+        </w:rPr>
+        <w:drawing>
+          <wp:inline distT="0" distB="0" distL="0" distR="0" wp14:anchorId="6ADE9A16">
+            <wp:extent cx="4432300" cy="1999615"/>
+            <wp:effectExtent l="0" t="0" r="6350" b="635"/>
+            <wp:docPr id="21" name="Imagen 21"/>
+            <wp:cNvGraphicFramePr>
+              <a:graphicFrameLocks xmlns:a="http://schemas.openxmlformats.org/drawingml/2006/main" noChangeAspect="1"/>
+            </wp:cNvGraphicFramePr>
+            <a:graphic xmlns:a="http://schemas.openxmlformats.org/drawingml/2006/main">
+              <a:graphicData uri="http://schemas.openxmlformats.org/drawingml/2006/picture">
+                <pic:pic xmlns:pic="http://schemas.openxmlformats.org/drawingml/2006/picture">
+                  <pic:nvPicPr>
+                    <pic:cNvPr id="0" name="Picture 9"/>
+                    <pic:cNvPicPr>
+                      <a:picLocks noChangeAspect="1" noChangeArrowheads="1"/>
+                    </pic:cNvPicPr>
+                  </pic:nvPicPr>
+                  <pic:blipFill>
+                    <a:blip r:embed="rId16">
+                      <a:extLst>
+                        <a:ext uri="{28A0092B-C50C-407E-A947-70E740481C1C}">
+                          <a14:useLocalDpi xmlns:a14="http://schemas.microsoft.com/office/drawing/2010/main" val="0"/>
+                        </a:ext>
+                      </a:extLst>
+                    </a:blip>
+                    <a:srcRect/>
+                    <a:stretch>
+                      <a:fillRect/>
+                    </a:stretch>
+                  </pic:blipFill>
+                  <pic:spPr bwMode="auto">
+                    <a:xfrm>
+                      <a:off x="0" y="0"/>
+                      <a:ext cx="4432300" cy="1999615"/>
+                    </a:xfrm>
+                    <a:prstGeom prst="rect">
+                      <a:avLst/>
+                    </a:prstGeom>
+                    <a:noFill/>
+                  </pic:spPr>
+                </pic:pic>
+              </a:graphicData>
+            </a:graphic>
+          </wp:inline>
+        </w:drawing>
+      </w:r>
+    </w:p>
+    <w:p>
+      <w:pPr>
+        <w:pStyle w:val="Prrafodelista"/>
+        <w:ind w:left="1080"/>
+        <w:jc w:val="both"/>
+        <w:rPr>
+          <w:rFonts w:ascii="Arial" w:eastAsia="Gungsuh" w:hAnsi="Arial" w:cs="Arial"/>
+          <w:sz w:val="28"/>
+        </w:rPr>
+      </w:pPr>
+    </w:p>
+    <w:p>
+      <w:pPr>
+        <w:pStyle w:val="Prrafodelista"/>
+        <w:ind w:left="1080"/>
+        <w:jc w:val="both"/>
+        <w:rPr>
+          <w:rFonts w:ascii="Arial" w:eastAsia="Gungsuh" w:hAnsi="Arial" w:cs="Arial"/>
+          <w:sz w:val="28"/>
+        </w:rPr>
+      </w:pPr>
+      <w:r>
+        <w:rPr>
+          <w:rFonts w:ascii="Arial" w:eastAsia="Gungsuh" w:hAnsi="Arial" w:cs="Arial"/>
+          <w:sz w:val="28"/>
+        </w:rPr>
+        <w:t xml:space="preserve">Consideremos dos conductores que tienen una diferencia de potencial V entre ellos, y supongamos que los dos conductores tienen cargas iguales y de signo opuesto. Esto se puede lograr conectando los dos conductores descargados a las terminales de una batería. Una combinación de conductores así cargados es un dispositivo conocido como condensador. Se encuentra que la diferencia de potencial V es proporcional a la carga Q en el condensador. </w:t>
+      </w:r>
+    </w:p>
+    <w:p>
+      <w:pPr>
+        <w:pStyle w:val="Prrafodelista"/>
+        <w:ind w:left="1080"/>
+        <w:jc w:val="both"/>
+        <w:rPr>
+          <w:rFonts w:ascii="Arial" w:eastAsia="Gungsuh" w:hAnsi="Arial" w:cs="Arial"/>
+          <w:sz w:val="28"/>
+        </w:rPr>
+      </w:pPr>
+    </w:p>
+    <w:p>
+      <w:pPr>
+        <w:pStyle w:val="Prrafodelista"/>
+        <w:ind w:left="1080"/>
+        <w:jc w:val="both"/>
+        <w:rPr>
+          <w:rFonts w:ascii="Arial" w:eastAsia="Gungsuh" w:hAnsi="Arial" w:cs="Arial"/>
+          <w:sz w:val="28"/>
+        </w:rPr>
+      </w:pPr>
+      <w:r>
+        <w:rPr>
+          <w:rFonts w:ascii="Arial" w:eastAsia="Gungsuh" w:hAnsi="Arial" w:cs="Arial"/>
+          <w:sz w:val="28"/>
+        </w:rPr>
+        <w:t xml:space="preserve">La capacitancia entre dos conductores que tienen cargas de igual magnitud y de signo contrario es la razón de la magnitud de la carga en uno u otro conductor con la diferencia de potencial resultante entre ambos conductores. C = Q / V </w:t>
+      </w:r>
+    </w:p>
+    <w:p>
+      <w:pPr>
+        <w:pStyle w:val="Prrafodelista"/>
+        <w:ind w:left="1080"/>
+        <w:jc w:val="both"/>
+        <w:rPr>
+          <w:rFonts w:ascii="Arial" w:eastAsia="Gungsuh" w:hAnsi="Arial" w:cs="Arial"/>
+          <w:sz w:val="28"/>
+        </w:rPr>
+      </w:pPr>
+    </w:p>
+    <w:p>
+      <w:pPr>
+        <w:pStyle w:val="Prrafodelista"/>
+        <w:ind w:left="1080"/>
+        <w:jc w:val="both"/>
+        <w:rPr>
+          <w:rFonts w:ascii="Arial" w:eastAsia="Gungsuh" w:hAnsi="Arial" w:cs="Arial"/>
+          <w:sz w:val="28"/>
+        </w:rPr>
+      </w:pPr>
+      <w:r>
+        <w:rPr>
+          <w:rFonts w:ascii="Arial" w:eastAsia="Gungsuh" w:hAnsi="Arial" w:cs="Arial"/>
+          <w:sz w:val="28"/>
+        </w:rPr>
+        <w:lastRenderedPageBreak/>
+        <w:t>Obsérvese que por definición la capacitancia es siempre una cantidad positiva. Además, como la diferencia de potencial aumenta al aumentar la carga almacenada en el condensador, la razón Q/V es una constante para un condensador dado. Por lo tanto, la capacitancia de un dispositivo es la medida de su capacidad de almacenar carga y energía potencial eléctrica. Las unidades de la capacitancia en el SI son el Coulomb por Volt. La unidad en el SI para la capacitancia es el faradio (F), en honor a Michael Faraday. 1 farad (F) = 1 coulomb (C) / 1 volt (V).</w:t>
+      </w:r>
+    </w:p>
+    <w:p>
+      <w:pPr>
+        <w:pStyle w:val="Prrafodelista"/>
+        <w:ind w:left="1080"/>
+        <w:jc w:val="both"/>
+        <w:rPr>
+          <w:rFonts w:ascii="Arial" w:eastAsia="Gungsuh" w:hAnsi="Arial" w:cs="Arial"/>
+          <w:sz w:val="28"/>
+        </w:rPr>
+      </w:pPr>
+    </w:p>
+    <w:p>
+      <w:pPr>
+        <w:pStyle w:val="Prrafodelista"/>
+        <w:ind w:left="1080"/>
+        <w:jc w:val="both"/>
+        <w:rPr>
+          <w:rFonts w:ascii="Arial" w:eastAsia="Gungsuh" w:hAnsi="Arial" w:cs="Arial"/>
+          <w:sz w:val="28"/>
+        </w:rPr>
+      </w:pPr>
+      <w:r>
+        <w:rPr>
+          <w:rFonts w:ascii="Arial" w:eastAsia="Gungsuh" w:hAnsi="Arial" w:cs="Arial"/>
+          <w:sz w:val="28"/>
+        </w:rPr>
+        <w:t xml:space="preserve">La constante dieléctrica K para un material particular se define como la razón de la capacitancia C de un capacitor con el material entre sus placas a la capacitancia C0 en el vacío. </w:t>
+      </w:r>
+    </w:p>
+    <w:p>
+      <w:pPr>
+        <w:pStyle w:val="Prrafodelista"/>
+        <w:ind w:left="1080"/>
+        <w:jc w:val="both"/>
+        <w:rPr>
+          <w:rFonts w:ascii="Arial" w:eastAsia="Gungsuh" w:hAnsi="Arial" w:cs="Arial"/>
+          <w:sz w:val="28"/>
+        </w:rPr>
+      </w:pPr>
+    </w:p>
+    <w:p>
+      <w:pPr>
+        <w:pStyle w:val="Prrafodelista"/>
+        <w:ind w:left="1080"/>
+        <w:jc w:val="both"/>
+        <w:rPr>
+          <w:rFonts w:ascii="Arial" w:eastAsia="Gungsuh" w:hAnsi="Arial" w:cs="Arial"/>
+          <w:sz w:val="28"/>
+        </w:rPr>
+      </w:pPr>
+      <w:r>
+        <w:rPr>
+          <w:rFonts w:ascii="Arial" w:eastAsia="Gungsuh" w:hAnsi="Arial" w:cs="Arial"/>
+          <w:sz w:val="28"/>
+        </w:rPr>
+        <w:t>K = C / C0</w:t>
+      </w:r>
       <w:r>
         <w:rPr>
           <w:rFonts w:ascii="Arial" w:eastAsia="Gungsuh" w:hAnsi="Arial" w:cs="Arial"/>
@@ -2699,98 +3041,194 @@
     </w:p>
     <w:p>
       <w:pPr>
-        <w:ind w:left="720"/>
-        <w:jc w:val="both"/>
-        <w:rPr>
-          <w:rFonts w:ascii="Arial" w:eastAsia="Gungsuh" w:hAnsi="Arial" w:cs="Arial"/>
-          <w:sz w:val="28"/>
-        </w:rPr>
-      </w:pPr>
-    </w:p>
-    <w:p>
-      <w:pPr>
-        <w:ind w:left="720"/>
-        <w:jc w:val="both"/>
-        <w:rPr>
-          <w:rFonts w:ascii="Arial" w:eastAsia="Gungsuh" w:hAnsi="Arial" w:cs="Arial"/>
-          <w:sz w:val="28"/>
-        </w:rPr>
-      </w:pPr>
-      <w:r>
-        <w:rPr>
-          <w:rFonts w:ascii="Arial" w:eastAsia="Gungsuh" w:hAnsi="Arial" w:cs="Arial"/>
-          <w:sz w:val="28"/>
-        </w:rPr>
-        <w:t xml:space="preserve">Consideremos dos conductores que tienen una diferencia de potencial V entre ellos, y supongamos que los dos conductores tienen cargas iguales y de signo opuesto. Esto se puede lograr conectando los dos conductores descargados a las terminales de una batería. Una combinación de conductores así cargados es un dispositivo conocido como condensador. Se encuentra que la diferencia de potencial V es proporcional a la carga Q en el condensador. </w:t>
-      </w:r>
-    </w:p>
-    <w:p>
-      <w:pPr>
-        <w:ind w:left="720"/>
-        <w:jc w:val="both"/>
-        <w:rPr>
-          <w:rFonts w:ascii="Arial" w:eastAsia="Gungsuh" w:hAnsi="Arial" w:cs="Arial"/>
-          <w:sz w:val="28"/>
-        </w:rPr>
-      </w:pPr>
-    </w:p>
-    <w:p>
-      <w:pPr>
-        <w:ind w:left="720"/>
-        <w:jc w:val="both"/>
-        <w:rPr>
-          <w:rFonts w:ascii="Arial" w:eastAsia="Gungsuh" w:hAnsi="Arial" w:cs="Arial"/>
-          <w:sz w:val="28"/>
-        </w:rPr>
-      </w:pPr>
-      <w:r>
-        <w:rPr>
-          <w:rFonts w:ascii="Arial" w:eastAsia="Gungsuh" w:hAnsi="Arial" w:cs="Arial"/>
-          <w:sz w:val="28"/>
-        </w:rPr>
-        <w:t xml:space="preserve">La capacitancia entre dos conductores que tienen cargas de igual magnitud y de signo contrario es la razón de la magnitud de la carga en uno u otro conductor con la diferencia de potencial resultante entre ambos conductores. C = Q / V </w:t>
-      </w:r>
-    </w:p>
-    <w:p>
-      <w:pPr>
-        <w:ind w:left="720"/>
-        <w:jc w:val="both"/>
-        <w:rPr>
-          <w:rFonts w:ascii="Arial" w:eastAsia="Gungsuh" w:hAnsi="Arial" w:cs="Arial"/>
-          <w:sz w:val="28"/>
-        </w:rPr>
-      </w:pPr>
-    </w:p>
-    <w:p>
-      <w:pPr>
-        <w:ind w:left="720"/>
-        <w:jc w:val="both"/>
-        <w:rPr>
-          <w:rFonts w:ascii="Arial" w:eastAsia="Gungsuh" w:hAnsi="Arial" w:cs="Arial"/>
-          <w:sz w:val="28"/>
-        </w:rPr>
-      </w:pPr>
-      <w:r>
-        <w:rPr>
-          <w:rFonts w:ascii="Arial" w:eastAsia="Gungsuh" w:hAnsi="Arial" w:cs="Arial"/>
-          <w:sz w:val="28"/>
-        </w:rPr>
-        <w:t>Obsérvese que por definición la capacitancia es siempre una cantidad positiva. Además, como la diferencia de potencial aumenta al aumentar la carga almacenada en el condensador, la razón Q/V es una constante para un condensador dado. Por lo tanto, la capacitancia de un dispositivo es la medida de su capacidad de almacenar carga y energía potencial eléctrica. Las unidades de la capacitancia en el SI son el Coulomb por Volt. La unidad en el SI para la capacitancia es el faradio (F), en honor a Michael Faraday. 1 farad (F) = 1 coulomb (C) / 1 volt (V).</w:t>
-      </w:r>
-    </w:p>
-    <w:p>
-      <w:pPr>
-        <w:ind w:left="720"/>
-        <w:jc w:val="both"/>
-        <w:rPr>
-          <w:rFonts w:ascii="Arial" w:eastAsia="Gungsuh" w:hAnsi="Arial" w:cs="Arial"/>
-          <w:sz w:val="28"/>
-        </w:rPr>
-      </w:pPr>
-    </w:p>
-    <w:p>
-      <w:pPr>
-        <w:ind w:left="720"/>
+        <w:pStyle w:val="Prrafodelista"/>
+        <w:ind w:left="1080"/>
+        <w:jc w:val="both"/>
+        <w:rPr>
+          <w:rFonts w:ascii="Arial" w:eastAsia="Gungsuh" w:hAnsi="Arial" w:cs="Arial"/>
+          <w:sz w:val="28"/>
+        </w:rPr>
+      </w:pPr>
+    </w:p>
+    <w:p>
+      <w:pPr>
+        <w:pStyle w:val="Prrafodelista"/>
+        <w:numPr>
+          <w:ilvl w:val="1"/>
+          <w:numId w:val="11"/>
+        </w:numPr>
+        <w:jc w:val="both"/>
+        <w:rPr>
+          <w:rFonts w:ascii="Arial" w:eastAsia="Gungsuh" w:hAnsi="Arial" w:cs="Arial"/>
+          <w:sz w:val="28"/>
+        </w:rPr>
+      </w:pPr>
+      <w:r>
+        <w:rPr>
+          <w:rFonts w:ascii="Arial" w:eastAsia="Gungsuh" w:hAnsi="Arial" w:cs="Arial"/>
+          <w:sz w:val="28"/>
+        </w:rPr>
+        <w:t xml:space="preserve">Generador de voltaje </w:t>
+      </w:r>
+    </w:p>
+    <w:p>
+      <w:pPr>
+        <w:pStyle w:val="Prrafodelista"/>
+        <w:ind w:left="1080"/>
+        <w:jc w:val="both"/>
+        <w:rPr>
+          <w:rFonts w:ascii="Arial" w:eastAsia="Gungsuh" w:hAnsi="Arial" w:cs="Arial"/>
+          <w:sz w:val="28"/>
+        </w:rPr>
+      </w:pPr>
+    </w:p>
+    <w:p>
+      <w:pPr>
+        <w:pStyle w:val="Prrafodelista"/>
+        <w:ind w:left="1080"/>
+        <w:jc w:val="both"/>
+        <w:rPr>
+          <w:rFonts w:ascii="Arial" w:eastAsia="Gungsuh" w:hAnsi="Arial" w:cs="Arial"/>
+          <w:sz w:val="28"/>
+        </w:rPr>
+      </w:pPr>
+      <w:r>
+        <w:rPr>
+          <w:rFonts w:ascii="Arial" w:eastAsia="Gungsuh" w:hAnsi="Arial" w:cs="Arial"/>
+          <w:noProof/>
+          <w:sz w:val="28"/>
+          <w:lang w:eastAsia="es-CO"/>
+        </w:rPr>
+        <w:drawing>
+          <wp:inline distT="0" distB="0" distL="0" distR="0" wp14:anchorId="0AEB6BD9">
+            <wp:extent cx="3726815" cy="2176669"/>
+            <wp:effectExtent l="0" t="0" r="6985" b="0"/>
+            <wp:docPr id="22" name="Imagen 22"/>
+            <wp:cNvGraphicFramePr>
+              <a:graphicFrameLocks xmlns:a="http://schemas.openxmlformats.org/drawingml/2006/main" noChangeAspect="1"/>
+            </wp:cNvGraphicFramePr>
+            <a:graphic xmlns:a="http://schemas.openxmlformats.org/drawingml/2006/main">
+              <a:graphicData uri="http://schemas.openxmlformats.org/drawingml/2006/picture">
+                <pic:pic xmlns:pic="http://schemas.openxmlformats.org/drawingml/2006/picture">
+                  <pic:nvPicPr>
+                    <pic:cNvPr id="0" name="Picture 10"/>
+                    <pic:cNvPicPr>
+                      <a:picLocks noChangeAspect="1" noChangeArrowheads="1"/>
+                    </pic:cNvPicPr>
+                  </pic:nvPicPr>
+                  <pic:blipFill>
+                    <a:blip r:embed="rId17">
+                      <a:extLst>
+                        <a:ext uri="{28A0092B-C50C-407E-A947-70E740481C1C}">
+                          <a14:useLocalDpi xmlns:a14="http://schemas.microsoft.com/office/drawing/2010/main" val="0"/>
+                        </a:ext>
+                      </a:extLst>
+                    </a:blip>
+                    <a:srcRect/>
+                    <a:stretch>
+                      <a:fillRect/>
+                    </a:stretch>
+                  </pic:blipFill>
+                  <pic:spPr bwMode="auto">
+                    <a:xfrm>
+                      <a:off x="0" y="0"/>
+                      <a:ext cx="3731448" cy="2179375"/>
+                    </a:xfrm>
+                    <a:prstGeom prst="rect">
+                      <a:avLst/>
+                    </a:prstGeom>
+                    <a:noFill/>
+                  </pic:spPr>
+                </pic:pic>
+              </a:graphicData>
+            </a:graphic>
+          </wp:inline>
+        </w:drawing>
+      </w:r>
+      <w:r>
+        <w:rPr>
+          <w:rFonts w:ascii="Arial" w:eastAsia="Gungsuh" w:hAnsi="Arial" w:cs="Arial"/>
+          <w:sz w:val="28"/>
+        </w:rPr>
+        <w:t xml:space="preserve"> </w:t>
+      </w:r>
+    </w:p>
+    <w:p>
+      <w:pPr>
+        <w:pStyle w:val="Prrafodelista"/>
+        <w:ind w:left="1080"/>
+        <w:jc w:val="both"/>
+        <w:rPr>
+          <w:rFonts w:ascii="Arial" w:eastAsia="Gungsuh" w:hAnsi="Arial" w:cs="Arial"/>
+          <w:sz w:val="28"/>
+        </w:rPr>
+      </w:pPr>
+    </w:p>
+    <w:p>
+      <w:pPr>
+        <w:pStyle w:val="Prrafodelista"/>
+        <w:ind w:left="1080"/>
+        <w:jc w:val="both"/>
+        <w:rPr>
+          <w:rFonts w:ascii="Arial" w:eastAsia="Gungsuh" w:hAnsi="Arial" w:cs="Arial"/>
+          <w:sz w:val="28"/>
+        </w:rPr>
+      </w:pPr>
+      <w:r>
+        <w:rPr>
+          <w:rFonts w:ascii="Arial" w:eastAsia="Gungsuh" w:hAnsi="Arial" w:cs="Arial"/>
+          <w:sz w:val="28"/>
+        </w:rPr>
+        <w:t>* Es un dispositivo que convierte la tensión alterna de la red de suministro, en una o varias tensiones, prácticamente de manera continuas, que alimentan diferentes circuitos del aparato electrónico al que se conecta.</w:t>
+      </w:r>
+      <w:r>
+        <w:rPr>
+          <w:rFonts w:ascii="Arial" w:eastAsia="Gungsuh" w:hAnsi="Arial" w:cs="Arial"/>
+          <w:sz w:val="28"/>
+        </w:rPr>
+        <w:t xml:space="preserve"> </w:t>
+      </w:r>
+    </w:p>
+    <w:p>
+      <w:pPr>
+        <w:pStyle w:val="Prrafodelista"/>
+        <w:ind w:left="1080"/>
+        <w:jc w:val="both"/>
+        <w:rPr>
+          <w:rFonts w:ascii="Arial" w:eastAsia="Gungsuh" w:hAnsi="Arial" w:cs="Arial"/>
+          <w:sz w:val="28"/>
+        </w:rPr>
+      </w:pPr>
+    </w:p>
+    <w:p>
+      <w:pPr>
+        <w:pStyle w:val="Prrafodelista"/>
+        <w:ind w:left="1080"/>
+        <w:jc w:val="both"/>
+        <w:rPr>
+          <w:rFonts w:ascii="Arial" w:eastAsia="Gungsuh" w:hAnsi="Arial" w:cs="Arial"/>
+          <w:sz w:val="28"/>
+        </w:rPr>
+      </w:pPr>
+    </w:p>
+    <w:p>
+      <w:pPr>
+        <w:pStyle w:val="Prrafodelista"/>
+        <w:ind w:left="1080"/>
+        <w:jc w:val="both"/>
+        <w:rPr>
+          <w:rFonts w:ascii="Arial" w:eastAsia="Gungsuh" w:hAnsi="Arial" w:cs="Arial"/>
+          <w:sz w:val="28"/>
+        </w:rPr>
+      </w:pPr>
+    </w:p>
+    <w:p>
+      <w:pPr>
+        <w:pStyle w:val="Prrafodelista"/>
+        <w:numPr>
+          <w:ilvl w:val="1"/>
+          <w:numId w:val="11"/>
+        </w:numPr>
         <w:jc w:val="both"/>
         <w:rPr>
           <w:rFonts w:ascii="Arial" w:eastAsia="Gungsuh" w:hAnsi="Arial" w:cs="Arial"/>
@@ -2803,119 +3241,506 @@
           <w:sz w:val="28"/>
         </w:rPr>
         <w:lastRenderedPageBreak/>
-        <w:t xml:space="preserve">La constante dieléctrica K para un material particular se define como la razón de la capacitancia C de un capacitor con el material entre sus placas a la capacitancia C0 en el vacío. </w:t>
-      </w:r>
-    </w:p>
-    <w:p>
-      <w:pPr>
-        <w:ind w:left="720"/>
-        <w:jc w:val="both"/>
-        <w:rPr>
-          <w:rFonts w:ascii="Arial" w:eastAsia="Gungsuh" w:hAnsi="Arial" w:cs="Arial"/>
-          <w:sz w:val="28"/>
-        </w:rPr>
-      </w:pPr>
-    </w:p>
-    <w:p>
-      <w:pPr>
-        <w:ind w:left="720"/>
-        <w:jc w:val="both"/>
-        <w:rPr>
-          <w:rFonts w:ascii="Arial" w:eastAsia="Gungsuh" w:hAnsi="Arial" w:cs="Arial"/>
-          <w:sz w:val="28"/>
-        </w:rPr>
-      </w:pPr>
-      <w:r>
-        <w:rPr>
-          <w:rFonts w:ascii="Arial" w:eastAsia="Gungsuh" w:hAnsi="Arial" w:cs="Arial"/>
-          <w:sz w:val="28"/>
-        </w:rPr>
-        <w:t>K = C / C0</w:t>
-      </w:r>
-    </w:p>
-    <w:p>
-      <w:pPr>
-        <w:ind w:left="720"/>
-        <w:jc w:val="both"/>
-        <w:rPr>
-          <w:rFonts w:ascii="Arial" w:eastAsia="Gungsuh" w:hAnsi="Arial" w:cs="Arial"/>
-          <w:sz w:val="28"/>
-        </w:rPr>
-      </w:pPr>
-    </w:p>
-    <w:p>
-      <w:pPr>
-        <w:jc w:val="both"/>
-        <w:rPr>
-          <w:rFonts w:ascii="Arial" w:eastAsia="Gungsuh" w:hAnsi="Arial" w:cs="Arial"/>
-          <w:sz w:val="28"/>
-        </w:rPr>
-      </w:pPr>
-    </w:p>
-    <w:p>
-      <w:pPr>
-        <w:jc w:val="both"/>
-        <w:rPr>
-          <w:rFonts w:ascii="Arial" w:eastAsia="Gungsuh" w:hAnsi="Arial" w:cs="Arial"/>
-          <w:sz w:val="28"/>
-        </w:rPr>
-      </w:pPr>
-      <w:r>
-        <w:rPr>
-          <w:rFonts w:ascii="Arial" w:eastAsia="Gungsuh" w:hAnsi="Arial" w:cs="Arial"/>
-          <w:sz w:val="28"/>
-        </w:rPr>
-        <w:t xml:space="preserve">      </w:t>
-      </w:r>
-    </w:p>
-    <w:p>
-      <w:pPr>
-        <w:jc w:val="both"/>
-        <w:rPr>
-          <w:rFonts w:ascii="Arial" w:eastAsia="Gungsuh" w:hAnsi="Arial" w:cs="Arial"/>
-          <w:sz w:val="28"/>
-        </w:rPr>
-      </w:pPr>
-    </w:p>
-    <w:p>
-      <w:pPr>
-        <w:rPr>
-          <w:rFonts w:ascii="Arial" w:eastAsia="Gungsuh" w:hAnsi="Arial" w:cs="Arial"/>
-          <w:b/>
-          <w:sz w:val="40"/>
-        </w:rPr>
-      </w:pPr>
-    </w:p>
-    <w:p>
-      <w:pPr>
-        <w:jc w:val="both"/>
-        <w:rPr>
-          <w:rFonts w:ascii="Arial" w:eastAsia="Gungsuh" w:hAnsi="Arial" w:cs="Arial"/>
-          <w:sz w:val="28"/>
-        </w:rPr>
-      </w:pPr>
-    </w:p>
-    <w:p>
-      <w:pPr>
-        <w:pStyle w:val="Prrafodelista"/>
-        <w:ind w:left="2160"/>
+        <w:t xml:space="preserve">Mini-protoboard </w:t>
+      </w:r>
+    </w:p>
+    <w:p>
+      <w:pPr>
+        <w:pStyle w:val="Prrafodelista"/>
+        <w:ind w:left="1080"/>
+        <w:jc w:val="both"/>
+        <w:rPr>
+          <w:rFonts w:ascii="Arial" w:eastAsia="Gungsuh" w:hAnsi="Arial" w:cs="Arial"/>
+          <w:sz w:val="28"/>
+        </w:rPr>
+      </w:pPr>
+    </w:p>
+    <w:p>
+      <w:pPr>
+        <w:pStyle w:val="Prrafodelista"/>
+        <w:ind w:left="1080"/>
+        <w:jc w:val="both"/>
+        <w:rPr>
+          <w:rFonts w:ascii="Arial" w:eastAsia="Gungsuh" w:hAnsi="Arial" w:cs="Arial"/>
+          <w:sz w:val="28"/>
+        </w:rPr>
+      </w:pPr>
+      <w:r>
+        <w:rPr>
+          <w:rFonts w:ascii="Arial" w:eastAsia="Gungsuh" w:hAnsi="Arial" w:cs="Arial"/>
+          <w:noProof/>
+          <w:sz w:val="28"/>
+          <w:lang w:eastAsia="es-CO"/>
+        </w:rPr>
+        <w:drawing>
+          <wp:inline distT="0" distB="0" distL="0" distR="0" wp14:anchorId="669A5C60">
+            <wp:extent cx="5614670" cy="2405269"/>
+            <wp:effectExtent l="0" t="0" r="5080" b="0"/>
+            <wp:docPr id="23" name="Imagen 23"/>
+            <wp:cNvGraphicFramePr>
+              <a:graphicFrameLocks xmlns:a="http://schemas.openxmlformats.org/drawingml/2006/main" noChangeAspect="1"/>
+            </wp:cNvGraphicFramePr>
+            <a:graphic xmlns:a="http://schemas.openxmlformats.org/drawingml/2006/main">
+              <a:graphicData uri="http://schemas.openxmlformats.org/drawingml/2006/picture">
+                <pic:pic xmlns:pic="http://schemas.openxmlformats.org/drawingml/2006/picture">
+                  <pic:nvPicPr>
+                    <pic:cNvPr id="0" name="Picture 11"/>
+                    <pic:cNvPicPr>
+                      <a:picLocks noChangeAspect="1" noChangeArrowheads="1"/>
+                    </pic:cNvPicPr>
+                  </pic:nvPicPr>
+                  <pic:blipFill>
+                    <a:blip r:embed="rId18">
+                      <a:extLst>
+                        <a:ext uri="{28A0092B-C50C-407E-A947-70E740481C1C}">
+                          <a14:useLocalDpi xmlns:a14="http://schemas.microsoft.com/office/drawing/2010/main" val="0"/>
+                        </a:ext>
+                      </a:extLst>
+                    </a:blip>
+                    <a:srcRect/>
+                    <a:stretch>
+                      <a:fillRect/>
+                    </a:stretch>
+                  </pic:blipFill>
+                  <pic:spPr bwMode="auto">
+                    <a:xfrm>
+                      <a:off x="0" y="0"/>
+                      <a:ext cx="5618728" cy="2407007"/>
+                    </a:xfrm>
+                    <a:prstGeom prst="rect">
+                      <a:avLst/>
+                    </a:prstGeom>
+                    <a:noFill/>
+                  </pic:spPr>
+                </pic:pic>
+              </a:graphicData>
+            </a:graphic>
+          </wp:inline>
+        </w:drawing>
+      </w:r>
+      <w:r>
+        <w:rPr>
+          <w:rFonts w:ascii="Arial" w:eastAsia="Gungsuh" w:hAnsi="Arial" w:cs="Arial"/>
+          <w:sz w:val="28"/>
+        </w:rPr>
+        <w:t xml:space="preserve"> </w:t>
+      </w:r>
+    </w:p>
+    <w:p>
+      <w:pPr>
+        <w:pStyle w:val="Prrafodelista"/>
+        <w:ind w:left="1080"/>
+        <w:jc w:val="both"/>
+        <w:rPr>
+          <w:rFonts w:ascii="Arial" w:eastAsia="Gungsuh" w:hAnsi="Arial" w:cs="Arial"/>
+          <w:sz w:val="28"/>
+        </w:rPr>
+      </w:pPr>
+    </w:p>
+    <w:p>
+      <w:pPr>
+        <w:pStyle w:val="Prrafodelista"/>
+        <w:ind w:left="1080"/>
+        <w:jc w:val="both"/>
+        <w:rPr>
+          <w:rFonts w:ascii="Arial" w:eastAsia="Gungsuh" w:hAnsi="Arial" w:cs="Arial"/>
+          <w:sz w:val="28"/>
+        </w:rPr>
+      </w:pPr>
+    </w:p>
+    <w:p>
+      <w:pPr>
+        <w:pStyle w:val="Prrafodelista"/>
+        <w:ind w:left="1080"/>
+        <w:jc w:val="both"/>
+        <w:rPr>
+          <w:rFonts w:ascii="Arial" w:eastAsia="Gungsuh" w:hAnsi="Arial" w:cs="Arial"/>
+          <w:sz w:val="28"/>
+        </w:rPr>
+      </w:pPr>
+      <w:r>
+        <w:rPr>
+          <w:rFonts w:ascii="Arial" w:eastAsia="Gungsuh" w:hAnsi="Arial" w:cs="Arial"/>
+          <w:sz w:val="28"/>
+        </w:rPr>
+        <w:t>* Se le denomina también "protoboard”, breadboard" o "placa board". Es un tablero con orificios conectados eléctricamente entre sí, habitualmente siguiendo patrones de líneas, en el cual se pueden insertar componentes electrónicos y cables para el armado y prototipado de circuitos electrónicos y sistemas similares. Es una de las placas de prueba más usadas. Se compone por bloques de plástico perforados y numerosas láminas delgadas, de una aleación de cobre, estaño y fósforo, que unen dichas perforaciones, creando una serie de líneas de conducción paralelas.</w:t>
+      </w:r>
+      <w:r>
+        <w:rPr>
+          <w:rFonts w:ascii="Arial" w:eastAsia="Gungsuh" w:hAnsi="Arial" w:cs="Arial"/>
+          <w:sz w:val="28"/>
+        </w:rPr>
+        <w:t xml:space="preserve"> </w:t>
+      </w:r>
+    </w:p>
+    <w:p>
+      <w:pPr>
+        <w:pStyle w:val="Prrafodelista"/>
+        <w:ind w:left="1080"/>
+        <w:jc w:val="both"/>
+        <w:rPr>
+          <w:rFonts w:ascii="Arial" w:eastAsia="Gungsuh" w:hAnsi="Arial" w:cs="Arial"/>
+          <w:sz w:val="28"/>
+        </w:rPr>
+      </w:pPr>
+    </w:p>
+    <w:p>
+      <w:pPr>
+        <w:pStyle w:val="Prrafodelista"/>
+        <w:numPr>
+          <w:ilvl w:val="1"/>
+          <w:numId w:val="11"/>
+        </w:numPr>
+        <w:jc w:val="both"/>
+        <w:rPr>
+          <w:rFonts w:ascii="Arial" w:eastAsia="Gungsuh" w:hAnsi="Arial" w:cs="Arial"/>
+          <w:sz w:val="28"/>
+        </w:rPr>
+      </w:pPr>
+      <w:r>
+        <w:rPr>
+          <w:rFonts w:ascii="Arial" w:eastAsia="Gungsuh" w:hAnsi="Arial" w:cs="Arial"/>
+          <w:sz w:val="28"/>
+        </w:rPr>
+        <w:t xml:space="preserve">Multímetro </w:t>
+      </w:r>
+    </w:p>
+    <w:p>
+      <w:pPr>
+        <w:pStyle w:val="Prrafodelista"/>
+        <w:ind w:left="1080"/>
+        <w:jc w:val="both"/>
+        <w:rPr>
+          <w:rFonts w:ascii="Arial" w:eastAsia="Gungsuh" w:hAnsi="Arial" w:cs="Arial"/>
+          <w:sz w:val="28"/>
+        </w:rPr>
+      </w:pPr>
+    </w:p>
+    <w:p>
+      <w:pPr>
+        <w:pStyle w:val="Prrafodelista"/>
+        <w:ind w:left="1080"/>
+        <w:jc w:val="both"/>
+        <w:rPr>
+          <w:rFonts w:ascii="Arial" w:eastAsia="Gungsuh" w:hAnsi="Arial" w:cs="Arial"/>
+          <w:sz w:val="28"/>
+        </w:rPr>
+      </w:pPr>
+      <w:r>
+        <w:rPr>
+          <w:rFonts w:ascii="Arial" w:eastAsia="Gungsuh" w:hAnsi="Arial" w:cs="Arial"/>
+          <w:noProof/>
+          <w:sz w:val="28"/>
+          <w:lang w:eastAsia="es-CO"/>
+        </w:rPr>
+        <w:drawing>
+          <wp:inline distT="0" distB="0" distL="0" distR="0" wp14:anchorId="52826C3F">
+            <wp:extent cx="4644782" cy="2007704"/>
+            <wp:effectExtent l="0" t="0" r="3810" b="0"/>
+            <wp:docPr id="24" name="Imagen 24"/>
+            <wp:cNvGraphicFramePr>
+              <a:graphicFrameLocks xmlns:a="http://schemas.openxmlformats.org/drawingml/2006/main" noChangeAspect="1"/>
+            </wp:cNvGraphicFramePr>
+            <a:graphic xmlns:a="http://schemas.openxmlformats.org/drawingml/2006/main">
+              <a:graphicData uri="http://schemas.openxmlformats.org/drawingml/2006/picture">
+                <pic:pic xmlns:pic="http://schemas.openxmlformats.org/drawingml/2006/picture">
+                  <pic:nvPicPr>
+                    <pic:cNvPr id="0" name="Picture 12"/>
+                    <pic:cNvPicPr>
+                      <a:picLocks noChangeAspect="1" noChangeArrowheads="1"/>
+                    </pic:cNvPicPr>
+                  </pic:nvPicPr>
+                  <pic:blipFill>
+                    <a:blip r:embed="rId19">
+                      <a:extLst>
+                        <a:ext uri="{28A0092B-C50C-407E-A947-70E740481C1C}">
+                          <a14:useLocalDpi xmlns:a14="http://schemas.microsoft.com/office/drawing/2010/main" val="0"/>
+                        </a:ext>
+                      </a:extLst>
+                    </a:blip>
+                    <a:srcRect/>
+                    <a:stretch>
+                      <a:fillRect/>
+                    </a:stretch>
+                  </pic:blipFill>
+                  <pic:spPr bwMode="auto">
+                    <a:xfrm>
+                      <a:off x="0" y="0"/>
+                      <a:ext cx="4648896" cy="2009482"/>
+                    </a:xfrm>
+                    <a:prstGeom prst="rect">
+                      <a:avLst/>
+                    </a:prstGeom>
+                    <a:noFill/>
+                  </pic:spPr>
+                </pic:pic>
+              </a:graphicData>
+            </a:graphic>
+          </wp:inline>
+        </w:drawing>
+      </w:r>
+      <w:r>
+        <w:rPr>
+          <w:rFonts w:ascii="Arial" w:eastAsia="Gungsuh" w:hAnsi="Arial" w:cs="Arial"/>
+          <w:sz w:val="28"/>
+        </w:rPr>
+        <w:t xml:space="preserve"> </w:t>
+      </w:r>
+    </w:p>
+    <w:p>
+      <w:pPr>
+        <w:pStyle w:val="Prrafodelista"/>
+        <w:ind w:left="1080"/>
+        <w:jc w:val="both"/>
+        <w:rPr>
+          <w:rFonts w:ascii="Arial" w:eastAsia="Gungsuh" w:hAnsi="Arial" w:cs="Arial"/>
+          <w:sz w:val="28"/>
+        </w:rPr>
+      </w:pPr>
+      <w:r>
+        <w:rPr>
+          <w:rFonts w:ascii="Arial" w:eastAsia="Gungsuh" w:hAnsi="Arial" w:cs="Arial"/>
+          <w:sz w:val="28"/>
+        </w:rPr>
+        <w:lastRenderedPageBreak/>
+        <w:t xml:space="preserve">* Llamado también Polímetro. Instrumento eléctrico portátil que su función es medir directamente magnitudes eléctricas activas, como corrientes y potenciales (tensiones), o pasivas, como resistencias, capacidades y otras. </w:t>
+      </w:r>
+    </w:p>
+    <w:p>
+      <w:pPr>
+        <w:pStyle w:val="Prrafodelista"/>
+        <w:ind w:left="1080"/>
+        <w:jc w:val="both"/>
+        <w:rPr>
+          <w:rFonts w:ascii="Arial" w:eastAsia="Gungsuh" w:hAnsi="Arial" w:cs="Arial"/>
+          <w:sz w:val="28"/>
+        </w:rPr>
+      </w:pPr>
+    </w:p>
+    <w:p>
+      <w:pPr>
+        <w:pStyle w:val="Prrafodelista"/>
+        <w:ind w:left="1080"/>
+        <w:jc w:val="both"/>
+        <w:rPr>
+          <w:rFonts w:ascii="Arial" w:eastAsia="Gungsuh" w:hAnsi="Arial" w:cs="Arial"/>
+          <w:sz w:val="28"/>
+        </w:rPr>
+      </w:pPr>
+      <w:r>
+        <w:rPr>
+          <w:rFonts w:ascii="Arial" w:eastAsia="Gungsuh" w:hAnsi="Arial" w:cs="Arial"/>
+          <w:sz w:val="28"/>
+        </w:rPr>
+        <w:t xml:space="preserve">* Puede trabajar como Amperímetro, Voltímetro y Óhmetro </w:t>
+      </w:r>
+    </w:p>
+    <w:p>
+      <w:pPr>
+        <w:pStyle w:val="Prrafodelista"/>
+        <w:ind w:left="1080"/>
+        <w:jc w:val="both"/>
+        <w:rPr>
+          <w:rFonts w:ascii="Arial" w:eastAsia="Gungsuh" w:hAnsi="Arial" w:cs="Arial"/>
+          <w:sz w:val="28"/>
+        </w:rPr>
+      </w:pPr>
+    </w:p>
+    <w:p>
+      <w:pPr>
+        <w:pStyle w:val="Prrafodelista"/>
+        <w:ind w:left="1080"/>
+        <w:jc w:val="both"/>
+        <w:rPr>
+          <w:rFonts w:ascii="Arial" w:eastAsia="Gungsuh" w:hAnsi="Arial" w:cs="Arial"/>
+          <w:sz w:val="28"/>
+        </w:rPr>
+      </w:pPr>
+      <w:r>
+        <w:rPr>
+          <w:rFonts w:ascii="Arial" w:eastAsia="Gungsuh" w:hAnsi="Arial" w:cs="Arial"/>
+          <w:sz w:val="28"/>
+        </w:rPr>
+        <w:t>* Amperímetro: Para medir la corriente eléctrica. Se coloca en función “A” en el multímetro, y el cable rojo se conecta en “10A”. Luego se conectan los dos cables rojos (el de la fuente y el del multímetro) entre sí. Y los dos cables negros (el de la fuente y el del multímetro) van conectados en la resistencia. El valor depende del valor en amperios que se quiera alcanzar cuando la aguja alcance el fondo de escala.</w:t>
+      </w:r>
+      <w:r>
+        <w:rPr>
+          <w:rFonts w:ascii="Arial" w:eastAsia="Gungsuh" w:hAnsi="Arial" w:cs="Arial"/>
+          <w:sz w:val="28"/>
+        </w:rPr>
+        <w:t xml:space="preserve"> </w:t>
+      </w:r>
+    </w:p>
+    <w:p>
+      <w:pPr>
+        <w:pStyle w:val="Prrafodelista"/>
+        <w:ind w:left="1080"/>
+        <w:jc w:val="both"/>
+        <w:rPr>
+          <w:rFonts w:ascii="Arial" w:eastAsia="Gungsuh" w:hAnsi="Arial" w:cs="Arial"/>
+          <w:sz w:val="28"/>
+        </w:rPr>
+      </w:pPr>
+    </w:p>
+    <w:p>
+      <w:pPr>
+        <w:pStyle w:val="Prrafodelista"/>
+        <w:numPr>
+          <w:ilvl w:val="1"/>
+          <w:numId w:val="11"/>
+        </w:numPr>
+        <w:jc w:val="both"/>
+        <w:rPr>
+          <w:rFonts w:ascii="Arial" w:eastAsia="Gungsuh" w:hAnsi="Arial" w:cs="Arial"/>
+          <w:sz w:val="28"/>
+        </w:rPr>
+      </w:pPr>
+      <w:r>
+        <w:rPr>
+          <w:rFonts w:ascii="Arial" w:eastAsia="Gungsuh" w:hAnsi="Arial" w:cs="Arial"/>
+          <w:sz w:val="28"/>
+        </w:rPr>
+        <w:t xml:space="preserve">Cables caimanes </w:t>
+      </w:r>
+    </w:p>
+    <w:p>
+      <w:pPr>
+        <w:pStyle w:val="Prrafodelista"/>
+        <w:ind w:left="1080"/>
+        <w:jc w:val="both"/>
+        <w:rPr>
+          <w:rFonts w:ascii="Arial" w:eastAsia="Gungsuh" w:hAnsi="Arial" w:cs="Arial"/>
+          <w:sz w:val="28"/>
+        </w:rPr>
+      </w:pPr>
+    </w:p>
+    <w:p>
+      <w:pPr>
+        <w:pStyle w:val="Prrafodelista"/>
+        <w:ind w:left="1080"/>
+        <w:jc w:val="both"/>
+        <w:rPr>
+          <w:rFonts w:ascii="Arial" w:eastAsia="Gungsuh" w:hAnsi="Arial" w:cs="Arial"/>
+          <w:sz w:val="28"/>
+        </w:rPr>
+      </w:pPr>
+      <w:r>
+        <w:rPr>
+          <w:rFonts w:ascii="Arial" w:eastAsia="Gungsuh" w:hAnsi="Arial" w:cs="Arial"/>
+          <w:noProof/>
+          <w:sz w:val="28"/>
+          <w:lang w:eastAsia="es-CO"/>
+        </w:rPr>
+        <w:drawing>
+          <wp:inline distT="0" distB="0" distL="0" distR="0" wp14:anchorId="4D3FE7FF">
+            <wp:extent cx="4145915" cy="2514600"/>
+            <wp:effectExtent l="0" t="0" r="6985" b="0"/>
+            <wp:docPr id="25" name="Imagen 25"/>
+            <wp:cNvGraphicFramePr>
+              <a:graphicFrameLocks xmlns:a="http://schemas.openxmlformats.org/drawingml/2006/main" noChangeAspect="1"/>
+            </wp:cNvGraphicFramePr>
+            <a:graphic xmlns:a="http://schemas.openxmlformats.org/drawingml/2006/main">
+              <a:graphicData uri="http://schemas.openxmlformats.org/drawingml/2006/picture">
+                <pic:pic xmlns:pic="http://schemas.openxmlformats.org/drawingml/2006/picture">
+                  <pic:nvPicPr>
+                    <pic:cNvPr id="0" name="Picture 13"/>
+                    <pic:cNvPicPr>
+                      <a:picLocks noChangeAspect="1" noChangeArrowheads="1"/>
+                    </pic:cNvPicPr>
+                  </pic:nvPicPr>
+                  <pic:blipFill>
+                    <a:blip r:embed="rId20">
+                      <a:extLst>
+                        <a:ext uri="{28A0092B-C50C-407E-A947-70E740481C1C}">
+                          <a14:useLocalDpi xmlns:a14="http://schemas.microsoft.com/office/drawing/2010/main" val="0"/>
+                        </a:ext>
+                      </a:extLst>
+                    </a:blip>
+                    <a:srcRect/>
+                    <a:stretch>
+                      <a:fillRect/>
+                    </a:stretch>
+                  </pic:blipFill>
+                  <pic:spPr bwMode="auto">
+                    <a:xfrm>
+                      <a:off x="0" y="0"/>
+                      <a:ext cx="4158572" cy="2522277"/>
+                    </a:xfrm>
+                    <a:prstGeom prst="rect">
+                      <a:avLst/>
+                    </a:prstGeom>
+                    <a:noFill/>
+                  </pic:spPr>
+                </pic:pic>
+              </a:graphicData>
+            </a:graphic>
+          </wp:inline>
+        </w:drawing>
+      </w:r>
+      <w:r>
+        <w:rPr>
+          <w:rFonts w:ascii="Arial" w:eastAsia="Gungsuh" w:hAnsi="Arial" w:cs="Arial"/>
+          <w:sz w:val="28"/>
+        </w:rPr>
+        <w:t xml:space="preserve"> </w:t>
+      </w:r>
+    </w:p>
+    <w:p>
+      <w:pPr>
+        <w:pStyle w:val="Prrafodelista"/>
+        <w:ind w:left="1080"/>
+        <w:jc w:val="both"/>
+        <w:rPr>
+          <w:rFonts w:ascii="Arial" w:eastAsia="Gungsuh" w:hAnsi="Arial" w:cs="Arial"/>
+          <w:sz w:val="28"/>
+        </w:rPr>
+      </w:pPr>
+    </w:p>
+    <w:p>
+      <w:pPr>
+        <w:pStyle w:val="Prrafodelista"/>
+        <w:ind w:left="1080"/>
+        <w:jc w:val="both"/>
+        <w:rPr>
+          <w:rFonts w:ascii="Arial" w:eastAsia="Gungsuh" w:hAnsi="Arial" w:cs="Arial"/>
+          <w:sz w:val="28"/>
+        </w:rPr>
+      </w:pPr>
+      <w:r>
+        <w:rPr>
+          <w:rFonts w:ascii="Arial" w:eastAsia="Gungsuh" w:hAnsi="Arial" w:cs="Arial"/>
+          <w:sz w:val="28"/>
+        </w:rPr>
+        <w:t>* Es un cable que sirve para generar un corto circuito o cerrar el circuito donde sus puntas tienen forma de un caimán para el agarre.</w:t>
+      </w:r>
+    </w:p>
+    <w:p>
+      <w:pPr>
+        <w:pStyle w:val="Prrafodelista"/>
+        <w:ind w:left="1080"/>
+        <w:jc w:val="both"/>
+        <w:rPr>
+          <w:rFonts w:ascii="Arial" w:eastAsia="Gungsuh" w:hAnsi="Arial" w:cs="Arial"/>
+          <w:sz w:val="28"/>
+        </w:rPr>
+      </w:pPr>
+    </w:p>
+    <w:p>
+      <w:pPr>
+        <w:jc w:val="both"/>
         <w:rPr>
           <w:rFonts w:asciiTheme="majorHAnsi" w:hAnsiTheme="majorHAnsi" w:cs="Times New Roman"/>
           <w:b/>
           <w:sz w:val="48"/>
         </w:rPr>
       </w:pPr>
-    </w:p>
-    <w:p>
-      <w:pPr>
-        <w:pStyle w:val="Prrafodelista"/>
-        <w:ind w:left="2160"/>
-        <w:rPr>
-          <w:rFonts w:asciiTheme="majorHAnsi" w:hAnsiTheme="majorHAnsi" w:cs="Times New Roman"/>
-          <w:b/>
-          <w:sz w:val="48"/>
-        </w:rPr>
-      </w:pPr>
+      <w:r>
+        <w:rPr>
+          <w:rFonts w:ascii="Arial" w:eastAsia="Gungsuh" w:hAnsi="Arial" w:cs="Arial"/>
+          <w:sz w:val="28"/>
+        </w:rPr>
+        <w:t xml:space="preserve"> </w:t>
+      </w:r>
     </w:p>
     <w:sectPr>
       <w:pgSz w:w="12240" w:h="15840"/>
@@ -3392,6 +4217,127 @@
     </w:lvl>
   </w:abstractNum>
   <w:abstractNum w:abstractNumId="4" w15:restartNumberingAfterBreak="0">
+    <w:nsid w:val="25130F59"/>
+    <w:multiLevelType w:val="multilevel"/>
+    <w:tmpl w:val="EBDAA9F8"/>
+    <w:lvl w:ilvl="0">
+      <w:start w:val="1"/>
+      <w:numFmt w:val="decimal"/>
+      <w:lvlText w:val="%1."/>
+      <w:lvlJc w:val="left"/>
+      <w:pPr>
+        <w:ind w:left="720" w:hanging="360"/>
+      </w:pPr>
+      <w:rPr>
+        <w:rFonts w:hint="default"/>
+      </w:rPr>
+    </w:lvl>
+    <w:lvl w:ilvl="1">
+      <w:start w:val="1"/>
+      <w:numFmt w:val="decimal"/>
+      <w:isLgl/>
+      <w:lvlText w:val="%1.%2"/>
+      <w:lvlJc w:val="left"/>
+      <w:pPr>
+        <w:ind w:left="1080" w:hanging="720"/>
+      </w:pPr>
+      <w:rPr>
+        <w:rFonts w:hint="default"/>
+      </w:rPr>
+    </w:lvl>
+    <w:lvl w:ilvl="2">
+      <w:start w:val="1"/>
+      <w:numFmt w:val="decimal"/>
+      <w:isLgl/>
+      <w:lvlText w:val="%1.%2.%3"/>
+      <w:lvlJc w:val="left"/>
+      <w:pPr>
+        <w:ind w:left="1080" w:hanging="720"/>
+      </w:pPr>
+      <w:rPr>
+        <w:rFonts w:hint="default"/>
+      </w:rPr>
+    </w:lvl>
+    <w:lvl w:ilvl="3">
+      <w:start w:val="1"/>
+      <w:numFmt w:val="decimal"/>
+      <w:isLgl/>
+      <w:lvlText w:val="%1.%2.%3.%4"/>
+      <w:lvlJc w:val="left"/>
+      <w:pPr>
+        <w:ind w:left="1440" w:hanging="1080"/>
+      </w:pPr>
+      <w:rPr>
+        <w:rFonts w:hint="default"/>
+      </w:rPr>
+    </w:lvl>
+    <w:lvl w:ilvl="4">
+      <w:start w:val="1"/>
+      <w:numFmt w:val="decimal"/>
+      <w:isLgl/>
+      <w:lvlText w:val="%1.%2.%3.%4.%5"/>
+      <w:lvlJc w:val="left"/>
+      <w:pPr>
+        <w:ind w:left="1800" w:hanging="1440"/>
+      </w:pPr>
+      <w:rPr>
+        <w:rFonts w:hint="default"/>
+      </w:rPr>
+    </w:lvl>
+    <w:lvl w:ilvl="5">
+      <w:start w:val="1"/>
+      <w:numFmt w:val="decimal"/>
+      <w:isLgl/>
+      <w:lvlText w:val="%1.%2.%3.%4.%5.%6"/>
+      <w:lvlJc w:val="left"/>
+      <w:pPr>
+        <w:ind w:left="1800" w:hanging="1440"/>
+      </w:pPr>
+      <w:rPr>
+        <w:rFonts w:hint="default"/>
+      </w:rPr>
+    </w:lvl>
+    <w:lvl w:ilvl="6">
+      <w:start w:val="1"/>
+      <w:numFmt w:val="decimal"/>
+      <w:isLgl/>
+      <w:lvlText w:val="%1.%2.%3.%4.%5.%6.%7"/>
+      <w:lvlJc w:val="left"/>
+      <w:pPr>
+        <w:ind w:left="2160" w:hanging="1800"/>
+      </w:pPr>
+      <w:rPr>
+        <w:rFonts w:hint="default"/>
+      </w:rPr>
+    </w:lvl>
+    <w:lvl w:ilvl="7">
+      <w:start w:val="1"/>
+      <w:numFmt w:val="decimal"/>
+      <w:isLgl/>
+      <w:lvlText w:val="%1.%2.%3.%4.%5.%6.%7.%8"/>
+      <w:lvlJc w:val="left"/>
+      <w:pPr>
+        <w:ind w:left="2160" w:hanging="1800"/>
+      </w:pPr>
+      <w:rPr>
+        <w:rFonts w:hint="default"/>
+      </w:rPr>
+    </w:lvl>
+    <w:lvl w:ilvl="8">
+      <w:start w:val="1"/>
+      <w:numFmt w:val="decimal"/>
+      <w:isLgl/>
+      <w:lvlText w:val="%1.%2.%3.%4.%5.%6.%7.%8.%9"/>
+      <w:lvlJc w:val="left"/>
+      <w:pPr>
+        <w:ind w:left="2520" w:hanging="2160"/>
+      </w:pPr>
+      <w:rPr>
+        <w:rFonts w:hint="default"/>
+      </w:rPr>
+    </w:lvl>
+  </w:abstractNum>
+  <w:abstractNum w:abstractNumId="5" w15:restartNumberingAfterBreak="0">
     <w:nsid w:val="440400AE"/>
     <w:multiLevelType w:val="multilevel"/>
     <w:tmpl w:val="D61A6564"/>
@@ -3515,7 +4461,7 @@
       </w:rPr>
     </w:lvl>
   </w:abstractNum>
-  <w:abstractNum w:abstractNumId="5" w15:restartNumberingAfterBreak="0">
+  <w:abstractNum w:abstractNumId="6" w15:restartNumberingAfterBreak="0">
     <w:nsid w:val="5D9D12C1"/>
     <w:multiLevelType w:val="hybridMultilevel"/>
     <w:tmpl w:val="1ACA1DA2"/>
@@ -3627,7 +4573,7 @@
       </w:rPr>
     </w:lvl>
   </w:abstractNum>
-  <w:abstractNum w:abstractNumId="6" w15:restartNumberingAfterBreak="0">
+  <w:abstractNum w:abstractNumId="7" w15:restartNumberingAfterBreak="0">
     <w:nsid w:val="60C10F88"/>
     <w:multiLevelType w:val="hybridMultilevel"/>
     <w:tmpl w:val="00121CEA"/>
@@ -3713,7 +4659,7 @@
       </w:pPr>
     </w:lvl>
   </w:abstractNum>
-  <w:abstractNum w:abstractNumId="7" w15:restartNumberingAfterBreak="0">
+  <w:abstractNum w:abstractNumId="8" w15:restartNumberingAfterBreak="0">
     <w:nsid w:val="780231CA"/>
     <w:multiLevelType w:val="hybridMultilevel"/>
     <w:tmpl w:val="C7F6B660"/>
@@ -3802,7 +4748,7 @@
       </w:pPr>
     </w:lvl>
   </w:abstractNum>
-  <w:abstractNum w:abstractNumId="8" w15:restartNumberingAfterBreak="0">
+  <w:abstractNum w:abstractNumId="9" w15:restartNumberingAfterBreak="0">
     <w:nsid w:val="78633857"/>
     <w:multiLevelType w:val="hybridMultilevel"/>
     <w:tmpl w:val="63564D50"/>
@@ -3888,7 +4834,7 @@
       </w:pPr>
     </w:lvl>
   </w:abstractNum>
-  <w:abstractNum w:abstractNumId="9" w15:restartNumberingAfterBreak="0">
+  <w:abstractNum w:abstractNumId="10" w15:restartNumberingAfterBreak="0">
     <w:nsid w:val="7AB534D1"/>
     <w:multiLevelType w:val="hybridMultilevel"/>
     <w:tmpl w:val="0BD89C16"/>
@@ -3975,34 +4921,37 @@
     </w:lvl>
   </w:abstractNum>
   <w:num w:numId="1">
-    <w:abstractNumId w:val="5"/>
+    <w:abstractNumId w:val="6"/>
   </w:num>
   <w:num w:numId="2">
-    <w:abstractNumId w:val="8"/>
+    <w:abstractNumId w:val="9"/>
   </w:num>
   <w:num w:numId="3">
-    <w:abstractNumId w:val="6"/>
+    <w:abstractNumId w:val="7"/>
   </w:num>
   <w:num w:numId="4">
-    <w:abstractNumId w:val="9"/>
+    <w:abstractNumId w:val="10"/>
   </w:num>
   <w:num w:numId="5">
     <w:abstractNumId w:val="3"/>
   </w:num>
   <w:num w:numId="6">
-    <w:abstractNumId w:val="7"/>
+    <w:abstractNumId w:val="8"/>
   </w:num>
   <w:num w:numId="7">
     <w:abstractNumId w:val="0"/>
   </w:num>
   <w:num w:numId="8">
-    <w:abstractNumId w:val="4"/>
+    <w:abstractNumId w:val="5"/>
   </w:num>
   <w:num w:numId="9">
     <w:abstractNumId w:val="1"/>
   </w:num>
   <w:num w:numId="10">
     <w:abstractNumId w:val="2"/>
+  </w:num>
+  <w:num w:numId="11">
+    <w:abstractNumId w:val="4"/>
   </w:num>
 </w:numbering>
 </file>
@@ -4597,619 +5546,24 @@
     <w:uiPriority w:val="99"/>
     <w:rsid w:val="005A4B25"/>
   </w:style>
-</w:styles>
-</file>
-
-<file path=word/glossary/document.xml><?xml version="1.0" encoding="utf-8"?>
-<w:glossaryDocument xmlns:wpc="http://schemas.microsoft.com/office/word/2010/wordprocessingCanvas" xmlns:mc="http://schemas.openxmlformats.org/markup-compatibility/2006" xmlns:o="urn:schemas-microsoft-com:office:office" xmlns:r="http://schemas.openxmlformats.org/officeDocument/2006/relationships" xmlns:m="http://schemas.openxmlformats.org/officeDocument/2006/math" xmlns:v="urn:schemas-microsoft-com:vml" xmlns:wp14="http://schemas.microsoft.com/office/word/2010/wordprocessingDrawing" xmlns:wp="http://schemas.openxmlformats.org/drawingml/2006/wordprocessingDrawing" xmlns:w10="urn:schemas-microsoft-com:office:word" xmlns:w="http://schemas.openxmlformats.org/wordprocessingml/2006/main" xmlns:w14="http://schemas.microsoft.com/office/word/2010/wordml" xmlns:w15="http://schemas.microsoft.com/office/word/2012/wordml" xmlns:wpg="http://schemas.microsoft.com/office/word/2010/wordprocessingGroup" xmlns:wpi="http://schemas.microsoft.com/office/word/2010/wordprocessingInk" xmlns:wne="http://schemas.microsoft.com/office/word/2006/wordml" xmlns:wps="http://schemas.microsoft.com/office/word/2010/wordprocessingShape" mc:Ignorable="w14 w15 wp14"/>
-</file>
-
-<file path=word/glossary/fontTable.xml><?xml version="1.0" encoding="utf-8"?>
-<w:fonts xmlns:mc="http://schemas.openxmlformats.org/markup-compatibility/2006" xmlns:r="http://schemas.openxmlformats.org/officeDocument/2006/relationships" xmlns:w="http://schemas.openxmlformats.org/wordprocessingml/2006/main" xmlns:w14="http://schemas.microsoft.com/office/word/2010/wordml" xmlns:w15="http://schemas.microsoft.com/office/word/2012/wordml" mc:Ignorable="w14 w15">
-  <w:font w:name="Times New Roman">
-    <w:panose1 w:val="02020603050405020304"/>
-    <w:charset w:val="00"/>
-    <w:family w:val="roman"/>
-    <w:pitch w:val="variable"/>
-    <w:sig w:usb0="E0002AFF" w:usb1="C0007841" w:usb2="00000009" w:usb3="00000000" w:csb0="000001FF" w:csb1="00000000"/>
-  </w:font>
-  <w:font w:name="Arabic Typesetting">
-    <w:panose1 w:val="03020402040406030203"/>
-    <w:charset w:val="00"/>
-    <w:family w:val="script"/>
-    <w:pitch w:val="variable"/>
-    <w:sig w:usb0="A000206F" w:usb1="C0000000" w:usb2="00000008" w:usb3="00000000" w:csb0="000000D3" w:csb1="00000000"/>
-  </w:font>
-  <w:font w:name="Symbol">
-    <w:panose1 w:val="05050102010706020507"/>
-    <w:charset w:val="02"/>
-    <w:family w:val="roman"/>
-    <w:pitch w:val="variable"/>
-    <w:sig w:usb0="00000000" w:usb1="10000000" w:usb2="00000000" w:usb3="00000000" w:csb0="80000000" w:csb1="00000000"/>
-  </w:font>
-  <w:font w:name="Calibri">
-    <w:panose1 w:val="020F0502020204030204"/>
-    <w:charset w:val="00"/>
-    <w:family w:val="swiss"/>
-    <w:pitch w:val="variable"/>
-    <w:sig w:usb0="E00002FF" w:usb1="4000ACFF" w:usb2="00000001" w:usb3="00000000" w:csb0="0000019F" w:csb1="00000000"/>
-  </w:font>
-  <w:font w:name="CordiaUPC">
-    <w:panose1 w:val="020B0304020202020204"/>
-    <w:charset w:val="00"/>
-    <w:family w:val="swiss"/>
-    <w:pitch w:val="variable"/>
-    <w:sig w:usb0="81000003" w:usb1="00000000" w:usb2="00000000" w:usb3="00000000" w:csb0="00010001" w:csb1="00000000"/>
-  </w:font>
-  <w:font w:name="Courier New">
-    <w:panose1 w:val="02070309020205020404"/>
-    <w:charset w:val="00"/>
-    <w:family w:val="modern"/>
-    <w:pitch w:val="fixed"/>
-    <w:sig w:usb0="E0002AFF" w:usb1="C0007843" w:usb2="00000009" w:usb3="00000000" w:csb0="000001FF" w:csb1="00000000"/>
-  </w:font>
-  <w:font w:name="Wingdings">
-    <w:panose1 w:val="05000000000000000000"/>
-    <w:charset w:val="02"/>
-    <w:family w:val="auto"/>
-    <w:pitch w:val="variable"/>
-    <w:sig w:usb0="00000000" w:usb1="10000000" w:usb2="00000000" w:usb3="00000000" w:csb0="80000000" w:csb1="00000000"/>
-  </w:font>
-  <w:font w:name="Calibri Light">
-    <w:panose1 w:val="020F0302020204030204"/>
-    <w:charset w:val="00"/>
-    <w:family w:val="swiss"/>
-    <w:pitch w:val="variable"/>
-    <w:sig w:usb0="A00002EF" w:usb1="4000207B" w:usb2="00000000" w:usb3="00000000" w:csb0="0000019F" w:csb1="00000000"/>
-  </w:font>
-  <w:font w:name="Segoe UI Light">
-    <w:panose1 w:val="020B0502040204020203"/>
-    <w:charset w:val="00"/>
-    <w:family w:val="swiss"/>
-    <w:pitch w:val="variable"/>
-    <w:sig w:usb0="E00002FF" w:usb1="4000A47B" w:usb2="00000001" w:usb3="00000000" w:csb0="0000019F" w:csb1="00000000"/>
-  </w:font>
-  <w:font w:name="Arial">
-    <w:panose1 w:val="020B0604020202020204"/>
-    <w:charset w:val="00"/>
-    <w:family w:val="swiss"/>
-    <w:pitch w:val="variable"/>
-    <w:sig w:usb0="E0002AFF" w:usb1="C0007843" w:usb2="00000009" w:usb3="00000000" w:csb0="000001FF" w:csb1="00000000"/>
-  </w:font>
-  <w:font w:name="Estrangelo Edessa">
-    <w:panose1 w:val="03080600000000000000"/>
-    <w:charset w:val="00"/>
-    <w:family w:val="script"/>
-    <w:pitch w:val="variable"/>
-    <w:sig w:usb0="80002043" w:usb1="00000000" w:usb2="00000080" w:usb3="00000000" w:csb0="00000001" w:csb1="00000000"/>
-  </w:font>
-  <w:font w:name="Gungsuh">
-    <w:panose1 w:val="02030600000101010101"/>
-    <w:charset w:val="81"/>
-    <w:family w:val="roman"/>
-    <w:pitch w:val="variable"/>
-    <w:sig w:usb0="B00002AF" w:usb1="69D77CFB" w:usb2="00000030" w:usb3="00000000" w:csb0="0008009F" w:csb1="00000000"/>
-  </w:font>
-</w:fonts>
-</file>
-
-<file path=word/glossary/settings.xml><?xml version="1.0" encoding="utf-8"?>
-<w:settings xmlns:mc="http://schemas.openxmlformats.org/markup-compatibility/2006" xmlns:o="urn:schemas-microsoft-com:office:office" xmlns:r="http://schemas.openxmlformats.org/officeDocument/2006/relationships" xmlns:m="http://schemas.openxmlformats.org/officeDocument/2006/math" xmlns:v="urn:schemas-microsoft-com:vml" xmlns:w10="urn:schemas-microsoft-com:office:word" xmlns:w="http://schemas.openxmlformats.org/wordprocessingml/2006/main" xmlns:w14="http://schemas.microsoft.com/office/word/2010/wordml" xmlns:w15="http://schemas.microsoft.com/office/word/2012/wordml" xmlns:sl="http://schemas.openxmlformats.org/schemaLibrary/2006/main" mc:Ignorable="w14 w15">
-  <w:view w:val="normal"/>
-  <w:defaultTabStop w:val="708"/>
-  <w:hyphenationZone w:val="425"/>
-  <w:characterSpacingControl w:val="doNotCompress"/>
-  <w:compat>
-    <w:useFELayout/>
-    <w:compatSetting w:name="compatibilityMode" w:uri="http://schemas.microsoft.com/office/word" w:val="15"/>
-    <w:compatSetting w:name="overrideTableStyleFontSizeAndJustification" w:uri="http://schemas.microsoft.com/office/word" w:val="1"/>
-    <w:compatSetting w:name="enableOpenTypeFeatures" w:uri="http://schemas.microsoft.com/office/word" w:val="1"/>
-    <w:compatSetting w:name="doNotFlipMirrorIndents" w:uri="http://schemas.microsoft.com/office/word" w:val="1"/>
-    <w:compatSetting w:name="differentiateMultirowTableHeaders" w:uri="http://schemas.microsoft.com/office/word" w:val="1"/>
-  </w:compat>
-  <w:rsids>
-    <w:rsidRoot w:val="00B019F6"/>
-    <w:rsid w:val="000A5329"/>
-    <w:rsid w:val="00B019F6"/>
-  </w:rsids>
-  <m:mathPr>
-    <m:mathFont m:val="Cambria Math"/>
-    <m:brkBin m:val="before"/>
-    <m:brkBinSub m:val="--"/>
-    <m:smallFrac m:val="0"/>
-    <m:dispDef/>
-    <m:lMargin m:val="0"/>
-    <m:rMargin m:val="0"/>
-    <m:defJc m:val="centerGroup"/>
-    <m:wrapIndent m:val="1440"/>
-    <m:intLim m:val="subSup"/>
-    <m:naryLim m:val="undOvr"/>
-  </m:mathPr>
-  <w:themeFontLang w:val="es-CO"/>
-  <w:clrSchemeMapping w:bg1="light1" w:t1="dark1" w:bg2="light2" w:t2="dark2" w:accent1="accent1" w:accent2="accent2" w:accent3="accent3" w:accent4="accent4" w:accent5="accent5" w:accent6="accent6" w:hyperlink="hyperlink" w:followedHyperlink="followedHyperlink"/>
-  <w:decimalSymbol w:val=","/>
-  <w:listSeparator w:val=","/>
-  <w15:chartTrackingRefBased/>
-</w:settings>
-</file>
-
-<file path=word/glossary/styles.xml><?xml version="1.0" encoding="utf-8"?>
-<w:styles xmlns:mc="http://schemas.openxmlformats.org/markup-compatibility/2006" xmlns:r="http://schemas.openxmlformats.org/officeDocument/2006/relationships" xmlns:w="http://schemas.openxmlformats.org/wordprocessingml/2006/main" xmlns:w14="http://schemas.microsoft.com/office/word/2010/wordml" xmlns:w15="http://schemas.microsoft.com/office/word/2012/wordml" mc:Ignorable="w14 w15">
-  <w:docDefaults>
-    <w:rPrDefault>
-      <w:rPr>
-        <w:rFonts w:asciiTheme="minorHAnsi" w:eastAsiaTheme="minorEastAsia" w:hAnsiTheme="minorHAnsi" w:cstheme="minorBidi"/>
-        <w:sz w:val="22"/>
-        <w:szCs w:val="22"/>
-        <w:lang w:val="es-CO" w:eastAsia="es-CO" w:bidi="ar-SA"/>
-      </w:rPr>
-    </w:rPrDefault>
-    <w:pPrDefault>
-      <w:pPr>
-        <w:spacing w:after="160" w:line="259" w:lineRule="auto"/>
-      </w:pPr>
-    </w:pPrDefault>
-  </w:docDefaults>
-  <w:latentStyles w:defLockedState="0" w:defUIPriority="99" w:defSemiHidden="0" w:defUnhideWhenUsed="0" w:defQFormat="0" w:count="371">
-    <w:lsdException w:name="Normal" w:uiPriority="0" w:qFormat="1"/>
-    <w:lsdException w:name="heading 1" w:uiPriority="9" w:qFormat="1"/>
-    <w:lsdException w:name="heading 2" w:semiHidden="1" w:uiPriority="9" w:unhideWhenUsed="1" w:qFormat="1"/>
-    <w:lsdException w:name="heading 3" w:semiHidden="1" w:uiPriority="9" w:unhideWhenUsed="1" w:qFormat="1"/>
-    <w:lsdException w:name="heading 4" w:semiHidden="1" w:uiPriority="9" w:unhideWhenUsed="1" w:qFormat="1"/>
-    <w:lsdException w:name="heading 5" w:semiHidden="1" w:uiPriority="9" w:unhideWhenUsed="1" w:qFormat="1"/>
-    <w:lsdException w:name="heading 6" w:semiHidden="1" w:uiPriority="9" w:unhideWhenUsed="1" w:qFormat="1"/>
-    <w:lsdException w:name="heading 7" w:semiHidden="1" w:uiPriority="9" w:unhideWhenUsed="1" w:qFormat="1"/>
-    <w:lsdException w:name="heading 8" w:semiHidden="1" w:uiPriority="9" w:unhideWhenUsed="1" w:qFormat="1"/>
-    <w:lsdException w:name="heading 9" w:semiHidden="1" w:uiPriority="9" w:unhideWhenUsed="1" w:qFormat="1"/>
-    <w:lsdException w:name="index 1" w:semiHidden="1" w:unhideWhenUsed="1"/>
-    <w:lsdException w:name="index 2" w:semiHidden="1" w:unhideWhenUsed="1"/>
-    <w:lsdException w:name="index 3" w:semiHidden="1" w:unhideWhenUsed="1"/>
-    <w:lsdException w:name="index 4" w:semiHidden="1" w:unhideWhenUsed="1"/>
-    <w:lsdException w:name="index 5" w:semiHidden="1" w:unhideWhenUsed="1"/>
-    <w:lsdException w:name="index 6" w:semiHidden="1" w:unhideWhenUsed="1"/>
-    <w:lsdException w:name="index 7" w:semiHidden="1" w:unhideWhenUsed="1"/>
-    <w:lsdException w:name="index 8" w:semiHidden="1" w:unhideWhenUsed="1"/>
-    <w:lsdException w:name="index 9" w:semiHidden="1" w:unhideWhenUsed="1"/>
-    <w:lsdException w:name="toc 1" w:semiHidden="1" w:uiPriority="39" w:unhideWhenUsed="1"/>
-    <w:lsdException w:name="toc 2" w:semiHidden="1" w:uiPriority="39" w:unhideWhenUsed="1"/>
-    <w:lsdException w:name="toc 3" w:semiHidden="1" w:uiPriority="39" w:unhideWhenUsed="1"/>
-    <w:lsdException w:name="toc 4" w:semiHidden="1" w:uiPriority="39" w:unhideWhenUsed="1"/>
-    <w:lsdException w:name="toc 5" w:semiHidden="1" w:uiPriority="39" w:unhideWhenUsed="1"/>
-    <w:lsdException w:name="toc 6" w:semiHidden="1" w:uiPriority="39" w:unhideWhenUsed="1"/>
-    <w:lsdException w:name="toc 7" w:semiHidden="1" w:uiPriority="39" w:unhideWhenUsed="1"/>
-    <w:lsdException w:name="toc 8" w:semiHidden="1" w:uiPriority="39" w:unhideWhenUsed="1"/>
-    <w:lsdException w:name="toc 9" w:semiHidden="1" w:uiPriority="39" w:unhideWhenUsed="1"/>
-    <w:lsdException w:name="Normal Indent" w:semiHidden="1" w:unhideWhenUsed="1"/>
-    <w:lsdException w:name="footnote text" w:semiHidden="1" w:unhideWhenUsed="1"/>
-    <w:lsdException w:name="annotation text" w:semiHidden="1" w:unhideWhenUsed="1"/>
-    <w:lsdException w:name="header" w:semiHidden="1" w:unhideWhenUsed="1"/>
-    <w:lsdException w:name="footer" w:semiHidden="1" w:unhideWhenUsed="1"/>
-    <w:lsdException w:name="index heading" w:semiHidden="1" w:unhideWhenUsed="1"/>
-    <w:lsdException w:name="caption" w:semiHidden="1" w:uiPriority="35" w:unhideWhenUsed="1" w:qFormat="1"/>
-    <w:lsdException w:name="table of figures" w:semiHidden="1" w:unhideWhenUsed="1"/>
-    <w:lsdException w:name="envelope address" w:semiHidden="1" w:unhideWhenUsed="1"/>
-    <w:lsdException w:name="envelope return" w:semiHidden="1" w:unhideWhenUsed="1"/>
-    <w:lsdException w:name="footnote reference" w:semiHidden="1" w:unhideWhenUsed="1"/>
-    <w:lsdException w:name="annotation reference" w:semiHidden="1" w:unhideWhenUsed="1"/>
-    <w:lsdException w:name="line number" w:semiHidden="1" w:unhideWhenUsed="1"/>
-    <w:lsdException w:name="page number" w:semiHidden="1" w:unhideWhenUsed="1"/>
-    <w:lsdException w:name="endnote reference" w:semiHidden="1" w:unhideWhenUsed="1"/>
-    <w:lsdException w:name="endnote text" w:semiHidden="1" w:unhideWhenUsed="1"/>
-    <w:lsdException w:name="table of authorities" w:semiHidden="1" w:unhideWhenUsed="1"/>
-    <w:lsdException w:name="macro" w:semiHidden="1" w:unhideWhenUsed="1"/>
-    <w:lsdException w:name="toa heading" w:semiHidden="1" w:unhideWhenUsed="1"/>
-    <w:lsdException w:name="List" w:semiHidden="1" w:unhideWhenUsed="1"/>
-    <w:lsdException w:name="List Bullet" w:semiHidden="1" w:unhideWhenUsed="1"/>
-    <w:lsdException w:name="List Number" w:semiHidden="1" w:unhideWhenUsed="1"/>
-    <w:lsdException w:name="List 2" w:semiHidden="1" w:unhideWhenUsed="1"/>
-    <w:lsdException w:name="List 3" w:semiHidden="1" w:unhideWhenUsed="1"/>
-    <w:lsdException w:name="List 4" w:semiHidden="1" w:unhideWhenUsed="1"/>
-    <w:lsdException w:name="List 5" w:semiHidden="1" w:unhideWhenUsed="1"/>
-    <w:lsdException w:name="List Bullet 2" w:semiHidden="1" w:unhideWhenUsed="1"/>
-    <w:lsdException w:name="List Bullet 3" w:semiHidden="1" w:unhideWhenUsed="1"/>
-    <w:lsdException w:name="List Bullet 4" w:semiHidden="1" w:unhideWhenUsed="1"/>
-    <w:lsdException w:name="List Bullet 5" w:semiHidden="1" w:unhideWhenUsed="1"/>
-    <w:lsdException w:name="List Number 2" w:semiHidden="1" w:unhideWhenUsed="1"/>
-    <w:lsdException w:name="List Number 3" w:semiHidden="1" w:unhideWhenUsed="1"/>
-    <w:lsdException w:name="List Number 4" w:semiHidden="1" w:unhideWhenUsed="1"/>
-    <w:lsdException w:name="List Number 5" w:semiHidden="1" w:unhideWhenUsed="1"/>
-    <w:lsdException w:name="Title" w:uiPriority="10" w:qFormat="1"/>
-    <w:lsdException w:name="Closing" w:semiHidden="1" w:unhideWhenUsed="1"/>
-    <w:lsdException w:name="Signature" w:semiHidden="1" w:unhideWhenUsed="1"/>
-    <w:lsdException w:name="Default Paragraph Font" w:semiHidden="1" w:uiPriority="1" w:unhideWhenUsed="1"/>
-    <w:lsdException w:name="Body Text" w:semiHidden="1" w:unhideWhenUsed="1"/>
-    <w:lsdException w:name="Body Text Indent" w:semiHidden="1" w:unhideWhenUsed="1"/>
-    <w:lsdException w:name="List Continue" w:semiHidden="1" w:unhideWhenUsed="1"/>
-    <w:lsdException w:name="List Continue 2" w:semiHidden="1" w:unhideWhenUsed="1"/>
-    <w:lsdException w:name="List Continue 3" w:semiHidden="1" w:unhideWhenUsed="1"/>
-    <w:lsdException w:name="List Continue 4" w:semiHidden="1" w:unhideWhenUsed="1"/>
-    <w:lsdException w:name="List Continue 5" w:semiHidden="1" w:unhideWhenUsed="1"/>
-    <w:lsdException w:name="Message Header" w:semiHidden="1" w:unhideWhenUsed="1"/>
-    <w:lsdException w:name="Subtitle" w:uiPriority="11" w:qFormat="1"/>
-    <w:lsdException w:name="Salutation" w:semiHidden="1" w:unhideWhenUsed="1"/>
-    <w:lsdException w:name="Date" w:semiHidden="1" w:unhideWhenUsed="1"/>
-    <w:lsdException w:name="Body Text First Indent" w:semiHidden="1" w:unhideWhenUsed="1"/>
-    <w:lsdException w:name="Body Text First Indent 2" w:semiHidden="1" w:unhideWhenUsed="1"/>
-    <w:lsdException w:name="Note Heading" w:semiHidden="1" w:unhideWhenUsed="1"/>
-    <w:lsdException w:name="Body Text 2" w:semiHidden="1" w:unhideWhenUsed="1"/>
-    <w:lsdException w:name="Body Text 3" w:semiHidden="1" w:unhideWhenUsed="1"/>
-    <w:lsdException w:name="Body Text Indent 2" w:semiHidden="1" w:unhideWhenUsed="1"/>
-    <w:lsdException w:name="Body Text Indent 3" w:semiHidden="1" w:unhideWhenUsed="1"/>
-    <w:lsdException w:name="Block Text" w:semiHidden="1" w:unhideWhenUsed="1"/>
-    <w:lsdException w:name="Hyperlink" w:semiHidden="1" w:unhideWhenUsed="1"/>
-    <w:lsdException w:name="FollowedHyperlink" w:semiHidden="1" w:unhideWhenUsed="1"/>
-    <w:lsdException w:name="Strong" w:uiPriority="22" w:qFormat="1"/>
-    <w:lsdException w:name="Emphasis" w:uiPriority="20" w:qFormat="1"/>
-    <w:lsdException w:name="Document Map" w:semiHidden="1" w:unhideWhenUsed="1"/>
-    <w:lsdException w:name="Plain Text" w:semiHidden="1" w:unhideWhenUsed="1"/>
-    <w:lsdException w:name="E-mail Signature" w:semiHidden="1" w:unhideWhenUsed="1"/>
-    <w:lsdException w:name="HTML Top of Form" w:semiHidden="1" w:unhideWhenUsed="1"/>
-    <w:lsdException w:name="HTML Bottom of Form" w:semiHidden="1" w:unhideWhenUsed="1"/>
-    <w:lsdException w:name="Normal (Web)" w:semiHidden="1" w:unhideWhenUsed="1"/>
-    <w:lsdException w:name="HTML Acronym" w:semiHidden="1" w:unhideWhenUsed="1"/>
-    <w:lsdException w:name="HTML Address" w:semiHidden="1" w:unhideWhenUsed="1"/>
-    <w:lsdException w:name="HTML Cite" w:semiHidden="1" w:unhideWhenUsed="1"/>
-    <w:lsdException w:name="HTML Code" w:semiHidden="1" w:unhideWhenUsed="1"/>
-    <w:lsdException w:name="HTML Definition" w:semiHidden="1" w:unhideWhenUsed="1"/>
-    <w:lsdException w:name="HTML Keyboard" w:semiHidden="1" w:unhideWhenUsed="1"/>
-    <w:lsdException w:name="HTML Preformatted" w:semiHidden="1" w:unhideWhenUsed="1"/>
-    <w:lsdException w:name="HTML Sample" w:semiHidden="1" w:unhideWhenUsed="1"/>
-    <w:lsdException w:name="HTML Typewriter" w:semiHidden="1" w:unhideWhenUsed="1"/>
-    <w:lsdException w:name="HTML Variable" w:semiHidden="1" w:unhideWhenUsed="1"/>
-    <w:lsdException w:name="Normal Table" w:semiHidden="1" w:unhideWhenUsed="1"/>
-    <w:lsdException w:name="annotation subject" w:semiHidden="1" w:unhideWhenUsed="1"/>
-    <w:lsdException w:name="No List" w:semiHidden="1" w:unhideWhenUsed="1"/>
-    <w:lsdException w:name="Outline List 1" w:semiHidden="1" w:unhideWhenUsed="1"/>
-    <w:lsdException w:name="Outline List 2" w:semiHidden="1" w:unhideWhenUsed="1"/>
-    <w:lsdException w:name="Outline List 3" w:semiHidden="1" w:unhideWhenUsed="1"/>
-    <w:lsdException w:name="Table Simple 1" w:semiHidden="1" w:unhideWhenUsed="1"/>
-    <w:lsdException w:name="Table Simple 2" w:semiHidden="1" w:unhideWhenUsed="1"/>
-    <w:lsdException w:name="Table Simple 3" w:semiHidden="1" w:unhideWhenUsed="1"/>
-    <w:lsdException w:name="Table Classic 1" w:semiHidden="1" w:unhideWhenUsed="1"/>
-    <w:lsdException w:name="Table Classic 2" w:semiHidden="1" w:unhideWhenUsed="1"/>
-    <w:lsdException w:name="Table Classic 3" w:semiHidden="1" w:unhideWhenUsed="1"/>
-    <w:lsdException w:name="Table Classic 4" w:semiHidden="1" w:unhideWhenUsed="1"/>
-    <w:lsdException w:name="Table Colorful 1" w:semiHidden="1" w:unhideWhenUsed="1"/>
-    <w:lsdException w:name="Table Colorful 2" w:semiHidden="1" w:unhideWhenUsed="1"/>
-    <w:lsdException w:name="Table Colorful 3" w:semiHidden="1" w:unhideWhenUsed="1"/>
-    <w:lsdException w:name="Table Columns 1" w:semiHidden="1" w:unhideWhenUsed="1"/>
-    <w:lsdException w:name="Table Columns 2" w:semiHidden="1" w:unhideWhenUsed="1"/>
-    <w:lsdException w:name="Table Columns 3" w:semiHidden="1" w:unhideWhenUsed="1"/>
-    <w:lsdException w:name="Table Columns 4" w:semiHidden="1" w:unhideWhenUsed="1"/>
-    <w:lsdException w:name="Table Columns 5" w:semiHidden="1" w:unhideWhenUsed="1"/>
-    <w:lsdException w:name="Table Grid 1" w:semiHidden="1" w:unhideWhenUsed="1"/>
-    <w:lsdException w:name="Table Grid 2" w:semiHidden="1" w:unhideWhenUsed="1"/>
-    <w:lsdException w:name="Table Grid 3" w:semiHidden="1" w:unhideWhenUsed="1"/>
-    <w:lsdException w:name="Table Grid 4" w:semiHidden="1" w:unhideWhenUsed="1"/>
-    <w:lsdException w:name="Table Grid 5" w:semiHidden="1" w:unhideWhenUsed="1"/>
-    <w:lsdException w:name="Table Grid 6" w:semiHidden="1" w:unhideWhenUsed="1"/>
-    <w:lsdException w:name="Table Grid 7" w:semiHidden="1" w:unhideWhenUsed="1"/>
-    <w:lsdException w:name="Table Grid 8" w:semiHidden="1" w:unhideWhenUsed="1"/>
-    <w:lsdException w:name="Table List 1" w:semiHidden="1" w:unhideWhenUsed="1"/>
-    <w:lsdException w:name="Table List 2" w:semiHidden="1" w:unhideWhenUsed="1"/>
-    <w:lsdException w:name="Table List 3" w:semiHidden="1" w:unhideWhenUsed="1"/>
-    <w:lsdException w:name="Table List 4" w:semiHidden="1" w:unhideWhenUsed="1"/>
-    <w:lsdException w:name="Table List 5" w:semiHidden="1" w:unhideWhenUsed="1"/>
-    <w:lsdException w:name="Table List 6" w:semiHidden="1" w:unhideWhenUsed="1"/>
-    <w:lsdException w:name="Table List 7" w:semiHidden="1" w:unhideWhenUsed="1"/>
-    <w:lsdException w:name="Table List 8" w:semiHidden="1" w:unhideWhenUsed="1"/>
-    <w:lsdException w:name="Table 3D effects 1" w:semiHidden="1" w:unhideWhenUsed="1"/>
-    <w:lsdException w:name="Table 3D effects 2" w:semiHidden="1" w:unhideWhenUsed="1"/>
-    <w:lsdException w:name="Table 3D effects 3" w:semiHidden="1" w:unhideWhenUsed="1"/>
-    <w:lsdException w:name="Table Contemporary" w:semiHidden="1" w:unhideWhenUsed="1"/>
-    <w:lsdException w:name="Table Elegant" w:semiHidden="1" w:unhideWhenUsed="1"/>
-    <w:lsdException w:name="Table Professional" w:semiHidden="1" w:unhideWhenUsed="1"/>
-    <w:lsdException w:name="Table Subtle 1" w:semiHidden="1" w:unhideWhenUsed="1"/>
-    <w:lsdException w:name="Table Subtle 2" w:semiHidden="1" w:unhideWhenUsed="1"/>
-    <w:lsdException w:name="Table Web 1" w:semiHidden="1" w:unhideWhenUsed="1"/>
-    <w:lsdException w:name="Table Web 2" w:semiHidden="1" w:unhideWhenUsed="1"/>
-    <w:lsdException w:name="Table Web 3" w:semiHidden="1" w:unhideWhenUsed="1"/>
-    <w:lsdException w:name="Balloon Text" w:semiHidden="1" w:unhideWhenUsed="1"/>
-    <w:lsdException w:name="Table Grid" w:uiPriority="39"/>
-    <w:lsdException w:name="Table Theme" w:semiHidden="1" w:unhideWhenUsed="1"/>
-    <w:lsdException w:name="Placeholder Text" w:semiHidden="1"/>
-    <w:lsdException w:name="No Spacing" w:uiPriority="1" w:qFormat="1"/>
-    <w:lsdException w:name="Light Shading" w:uiPriority="60"/>
-    <w:lsdException w:name="Light List" w:uiPriority="61"/>
-    <w:lsdException w:name="Light Grid" w:uiPriority="62"/>
-    <w:lsdException w:name="Medium Shading 1" w:uiPriority="63"/>
-    <w:lsdException w:name="Medium Shading 2" w:uiPriority="64"/>
-    <w:lsdException w:name="Medium List 1" w:uiPriority="65"/>
-    <w:lsdException w:name="Medium List 2" w:uiPriority="66"/>
-    <w:lsdException w:name="Medium Grid 1" w:uiPriority="67"/>
-    <w:lsdException w:name="Medium Grid 2" w:uiPriority="68"/>
-    <w:lsdException w:name="Medium Grid 3" w:uiPriority="69"/>
-    <w:lsdException w:name="Dark List" w:uiPriority="70"/>
-    <w:lsdException w:name="Colorful Shading" w:uiPriority="71"/>
-    <w:lsdException w:name="Colorful List" w:uiPriority="72"/>
-    <w:lsdException w:name="Colorful Grid" w:uiPriority="73"/>
-    <w:lsdException w:name="Light Shading Accent 1" w:uiPriority="60"/>
-    <w:lsdException w:name="Light List Accent 1" w:uiPriority="61"/>
-    <w:lsdException w:name="Light Grid Accent 1" w:uiPriority="62"/>
-    <w:lsdException w:name="Medium Shading 1 Accent 1" w:uiPriority="63"/>
-    <w:lsdException w:name="Medium Shading 2 Accent 1" w:uiPriority="64"/>
-    <w:lsdException w:name="Medium List 1 Accent 1" w:uiPriority="65"/>
-    <w:lsdException w:name="Revision" w:semiHidden="1"/>
-    <w:lsdException w:name="List Paragraph" w:uiPriority="34" w:qFormat="1"/>
-    <w:lsdException w:name="Quote" w:uiPriority="29" w:qFormat="1"/>
-    <w:lsdException w:name="Intense Quote" w:uiPriority="30" w:qFormat="1"/>
-    <w:lsdException w:name="Medium List 2 Accent 1" w:uiPriority="66"/>
-    <w:lsdException w:name="Medium Grid 1 Accent 1" w:uiPriority="67"/>
-    <w:lsdException w:name="Medium Grid 2 Accent 1" w:uiPriority="68"/>
-    <w:lsdException w:name="Medium Grid 3 Accent 1" w:uiPriority="69"/>
-    <w:lsdException w:name="Dark List Accent 1" w:uiPriority="70"/>
-    <w:lsdException w:name="Colorful Shading Accent 1" w:uiPriority="71"/>
-    <w:lsdException w:name="Colorful List Accent 1" w:uiPriority="72"/>
-    <w:lsdException w:name="Colorful Grid Accent 1" w:uiPriority="73"/>
-    <w:lsdException w:name="Light Shading Accent 2" w:uiPriority="60"/>
-    <w:lsdException w:name="Light List Accent 2" w:uiPriority="61"/>
-    <w:lsdException w:name="Light Grid Accent 2" w:uiPriority="62"/>
-    <w:lsdException w:name="Medium Shading 1 Accent 2" w:uiPriority="63"/>
-    <w:lsdException w:name="Medium Shading 2 Accent 2" w:uiPriority="64"/>
-    <w:lsdException w:name="Medium List 1 Accent 2" w:uiPriority="65"/>
-    <w:lsdException w:name="Medium List 2 Accent 2" w:uiPriority="66"/>
-    <w:lsdException w:name="Medium Grid 1 Accent 2" w:uiPriority="67"/>
-    <w:lsdException w:name="Medium Grid 2 Accent 2" w:uiPriority="68"/>
-    <w:lsdException w:name="Medium Grid 3 Accent 2" w:uiPriority="69"/>
-    <w:lsdException w:name="Dark List Accent 2" w:uiPriority="70"/>
-    <w:lsdException w:name="Colorful Shading Accent 2" w:uiPriority="71"/>
-    <w:lsdException w:name="Colorful List Accent 2" w:uiPriority="72"/>
-    <w:lsdException w:name="Colorful Grid Accent 2" w:uiPriority="73"/>
-    <w:lsdException w:name="Light Shading Accent 3" w:uiPriority="60"/>
-    <w:lsdException w:name="Light List Accent 3" w:uiPriority="61"/>
-    <w:lsdException w:name="Light Grid Accent 3" w:uiPriority="62"/>
-    <w:lsdException w:name="Medium Shading 1 Accent 3" w:uiPriority="63"/>
-    <w:lsdException w:name="Medium Shading 2 Accent 3" w:uiPriority="64"/>
-    <w:lsdException w:name="Medium List 1 Accent 3" w:uiPriority="65"/>
-    <w:lsdException w:name="Medium List 2 Accent 3" w:uiPriority="66"/>
-    <w:lsdException w:name="Medium Grid 1 Accent 3" w:uiPriority="67"/>
-    <w:lsdException w:name="Medium Grid 2 Accent 3" w:uiPriority="68"/>
-    <w:lsdException w:name="Medium Grid 3 Accent 3" w:uiPriority="69"/>
-    <w:lsdException w:name="Dark List Accent 3" w:uiPriority="70"/>
-    <w:lsdException w:name="Colorful Shading Accent 3" w:uiPriority="71"/>
-    <w:lsdException w:name="Colorful List Accent 3" w:uiPriority="72"/>
-    <w:lsdException w:name="Colorful Grid Accent 3" w:uiPriority="73"/>
-    <w:lsdException w:name="Light Shading Accent 4" w:uiPriority="60"/>
-    <w:lsdException w:name="Light List Accent 4" w:uiPriority="61"/>
-    <w:lsdException w:name="Light Grid Accent 4" w:uiPriority="62"/>
-    <w:lsdException w:name="Medium Shading 1 Accent 4" w:uiPriority="63"/>
-    <w:lsdException w:name="Medium Shading 2 Accent 4" w:uiPriority="64"/>
-    <w:lsdException w:name="Medium List 1 Accent 4" w:uiPriority="65"/>
-    <w:lsdException w:name="Medium List 2 Accent 4" w:uiPriority="66"/>
-    <w:lsdException w:name="Medium Grid 1 Accent 4" w:uiPriority="67"/>
-    <w:lsdException w:name="Medium Grid 2 Accent 4" w:uiPriority="68"/>
-    <w:lsdException w:name="Medium Grid 3 Accent 4" w:uiPriority="69"/>
-    <w:lsdException w:name="Dark List Accent 4" w:uiPriority="70"/>
-    <w:lsdException w:name="Colorful Shading Accent 4" w:uiPriority="71"/>
-    <w:lsdException w:name="Colorful List Accent 4" w:uiPriority="72"/>
-    <w:lsdException w:name="Colorful Grid Accent 4" w:uiPriority="73"/>
-    <w:lsdException w:name="Light Shading Accent 5" w:uiPriority="60"/>
-    <w:lsdException w:name="Light List Accent 5" w:uiPriority="61"/>
-    <w:lsdException w:name="Light Grid Accent 5" w:uiPriority="62"/>
-    <w:lsdException w:name="Medium Shading 1 Accent 5" w:uiPriority="63"/>
-    <w:lsdException w:name="Medium Shading 2 Accent 5" w:uiPriority="64"/>
-    <w:lsdException w:name="Medium List 1 Accent 5" w:uiPriority="65"/>
-    <w:lsdException w:name="Medium List 2 Accent 5" w:uiPriority="66"/>
-    <w:lsdException w:name="Medium Grid 1 Accent 5" w:uiPriority="67"/>
-    <w:lsdException w:name="Medium Grid 2 Accent 5" w:uiPriority="68"/>
-    <w:lsdException w:name="Medium Grid 3 Accent 5" w:uiPriority="69"/>
-    <w:lsdException w:name="Dark List Accent 5" w:uiPriority="70"/>
-    <w:lsdException w:name="Colorful Shading Accent 5" w:uiPriority="71"/>
-    <w:lsdException w:name="Colorful List Accent 5" w:uiPriority="72"/>
-    <w:lsdException w:name="Colorful Grid Accent 5" w:uiPriority="73"/>
-    <w:lsdException w:name="Light Shading Accent 6" w:uiPriority="60"/>
-    <w:lsdException w:name="Light List Accent 6" w:uiPriority="61"/>
-    <w:lsdException w:name="Light Grid Accent 6" w:uiPriority="62"/>
-    <w:lsdException w:name="Medium Shading 1 Accent 6" w:uiPriority="63"/>
-    <w:lsdException w:name="Medium Shading 2 Accent 6" w:uiPriority="64"/>
-    <w:lsdException w:name="Medium List 1 Accent 6" w:uiPriority="65"/>
-    <w:lsdException w:name="Medium List 2 Accent 6" w:uiPriority="66"/>
-    <w:lsdException w:name="Medium Grid 1 Accent 6" w:uiPriority="67"/>
-    <w:lsdException w:name="Medium Grid 2 Accent 6" w:uiPriority="68"/>
-    <w:lsdException w:name="Medium Grid 3 Accent 6" w:uiPriority="69"/>
-    <w:lsdException w:name="Dark List Accent 6" w:uiPriority="70"/>
-    <w:lsdException w:name="Colorful Shading Accent 6" w:uiPriority="71"/>
-    <w:lsdException w:name="Colorful List Accent 6" w:uiPriority="72"/>
-    <w:lsdException w:name="Colorful Grid Accent 6" w:uiPriority="73"/>
-    <w:lsdException w:name="Subtle Emphasis" w:uiPriority="19" w:qFormat="1"/>
-    <w:lsdException w:name="Intense Emphasis" w:uiPriority="21" w:qFormat="1"/>
-    <w:lsdException w:name="Subtle Reference" w:uiPriority="31" w:qFormat="1"/>
-    <w:lsdException w:name="Intense Reference" w:uiPriority="32" w:qFormat="1"/>
-    <w:lsdException w:name="Book Title" w:uiPriority="33" w:qFormat="1"/>
-    <w:lsdException w:name="Bibliography" w:semiHidden="1" w:uiPriority="37" w:unhideWhenUsed="1"/>
-    <w:lsdException w:name="TOC Heading" w:semiHidden="1" w:uiPriority="39" w:unhideWhenUsed="1" w:qFormat="1"/>
-    <w:lsdException w:name="Plain Table 1" w:uiPriority="41"/>
-    <w:lsdException w:name="Plain Table 2" w:uiPriority="42"/>
-    <w:lsdException w:name="Plain Table 3" w:uiPriority="43"/>
-    <w:lsdException w:name="Plain Table 4" w:uiPriority="44"/>
-    <w:lsdException w:name="Plain Table 5" w:uiPriority="45"/>
-    <w:lsdException w:name="Grid Table Light" w:uiPriority="40"/>
-    <w:lsdException w:name="Grid Table 1 Light" w:uiPriority="46"/>
-    <w:lsdException w:name="Grid Table 2" w:uiPriority="47"/>
-    <w:lsdException w:name="Grid Table 3" w:uiPriority="48"/>
-    <w:lsdException w:name="Grid Table 4" w:uiPriority="49"/>
-    <w:lsdException w:name="Grid Table 5 Dark" w:uiPriority="50"/>
-    <w:lsdException w:name="Grid Table 6 Colorful" w:uiPriority="51"/>
-    <w:lsdException w:name="Grid Table 7 Colorful" w:uiPriority="52"/>
-    <w:lsdException w:name="Grid Table 1 Light Accent 1" w:uiPriority="46"/>
-    <w:lsdException w:name="Grid Table 2 Accent 1" w:uiPriority="47"/>
-    <w:lsdException w:name="Grid Table 3 Accent 1" w:uiPriority="48"/>
-    <w:lsdException w:name="Grid Table 4 Accent 1" w:uiPriority="49"/>
-    <w:lsdException w:name="Grid Table 5 Dark Accent 1" w:uiPriority="50"/>
-    <w:lsdException w:name="Grid Table 6 Colorful Accent 1" w:uiPriority="51"/>
-    <w:lsdException w:name="Grid Table 7 Colorful Accent 1" w:uiPriority="52"/>
-    <w:lsdException w:name="Grid Table 1 Light Accent 2" w:uiPriority="46"/>
-    <w:lsdException w:name="Grid Table 2 Accent 2" w:uiPriority="47"/>
-    <w:lsdException w:name="Grid Table 3 Accent 2" w:uiPriority="48"/>
-    <w:lsdException w:name="Grid Table 4 Accent 2" w:uiPriority="49"/>
-    <w:lsdException w:name="Grid Table 5 Dark Accent 2" w:uiPriority="50"/>
-    <w:lsdException w:name="Grid Table 6 Colorful Accent 2" w:uiPriority="51"/>
-    <w:lsdException w:name="Grid Table 7 Colorful Accent 2" w:uiPriority="52"/>
-    <w:lsdException w:name="Grid Table 1 Light Accent 3" w:uiPriority="46"/>
-    <w:lsdException w:name="Grid Table 2 Accent 3" w:uiPriority="47"/>
-    <w:lsdException w:name="Grid Table 3 Accent 3" w:uiPriority="48"/>
-    <w:lsdException w:name="Grid Table 4 Accent 3" w:uiPriority="49"/>
-    <w:lsdException w:name="Grid Table 5 Dark Accent 3" w:uiPriority="50"/>
-    <w:lsdException w:name="Grid Table 6 Colorful Accent 3" w:uiPriority="51"/>
-    <w:lsdException w:name="Grid Table 7 Colorful Accent 3" w:uiPriority="52"/>
-    <w:lsdException w:name="Grid Table 1 Light Accent 4" w:uiPriority="46"/>
-    <w:lsdException w:name="Grid Table 2 Accent 4" w:uiPriority="47"/>
-    <w:lsdException w:name="Grid Table 3 Accent 4" w:uiPriority="48"/>
-    <w:lsdException w:name="Grid Table 4 Accent 4" w:uiPriority="49"/>
-    <w:lsdException w:name="Grid Table 5 Dark Accent 4" w:uiPriority="50"/>
-    <w:lsdException w:name="Grid Table 6 Colorful Accent 4" w:uiPriority="51"/>
-    <w:lsdException w:name="Grid Table 7 Colorful Accent 4" w:uiPriority="52"/>
-    <w:lsdException w:name="Grid Table 1 Light Accent 5" w:uiPriority="46"/>
-    <w:lsdException w:name="Grid Table 2 Accent 5" w:uiPriority="47"/>
-    <w:lsdException w:name="Grid Table 3 Accent 5" w:uiPriority="48"/>
-    <w:lsdException w:name="Grid Table 4 Accent 5" w:uiPriority="49"/>
-    <w:lsdException w:name="Grid Table 5 Dark Accent 5" w:uiPriority="50"/>
-    <w:lsdException w:name="Grid Table 6 Colorful Accent 5" w:uiPriority="51"/>
-    <w:lsdException w:name="Grid Table 7 Colorful Accent 5" w:uiPriority="52"/>
-    <w:lsdException w:name="Grid Table 1 Light Accent 6" w:uiPriority="46"/>
-    <w:lsdException w:name="Grid Table 2 Accent 6" w:uiPriority="47"/>
-    <w:lsdException w:name="Grid Table 3 Accent 6" w:uiPriority="48"/>
-    <w:lsdException w:name="Grid Table 4 Accent 6" w:uiPriority="49"/>
-    <w:lsdException w:name="Grid Table 5 Dark Accent 6" w:uiPriority="50"/>
-    <w:lsdException w:name="Grid Table 6 Colorful Accent 6" w:uiPriority="51"/>
-    <w:lsdException w:name="Grid Table 7 Colorful Accent 6" w:uiPriority="52"/>
-    <w:lsdException w:name="List Table 1 Light" w:uiPriority="46"/>
-    <w:lsdException w:name="List Table 2" w:uiPriority="47"/>
-    <w:lsdException w:name="List Table 3" w:uiPriority="48"/>
-    <w:lsdException w:name="List Table 4" w:uiPriority="49"/>
-    <w:lsdException w:name="List Table 5 Dark" w:uiPriority="50"/>
-    <w:lsdException w:name="List Table 6 Colorful" w:uiPriority="51"/>
-    <w:lsdException w:name="List Table 7 Colorful" w:uiPriority="52"/>
-    <w:lsdException w:name="List Table 1 Light Accent 1" w:uiPriority="46"/>
-    <w:lsdException w:name="List Table 2 Accent 1" w:uiPriority="47"/>
-    <w:lsdException w:name="List Table 3 Accent 1" w:uiPriority="48"/>
-    <w:lsdException w:name="List Table 4 Accent 1" w:uiPriority="49"/>
-    <w:lsdException w:name="List Table 5 Dark Accent 1" w:uiPriority="50"/>
-    <w:lsdException w:name="List Table 6 Colorful Accent 1" w:uiPriority="51"/>
-    <w:lsdException w:name="List Table 7 Colorful Accent 1" w:uiPriority="52"/>
-    <w:lsdException w:name="List Table 1 Light Accent 2" w:uiPriority="46"/>
-    <w:lsdException w:name="List Table 2 Accent 2" w:uiPriority="47"/>
-    <w:lsdException w:name="List Table 3 Accent 2" w:uiPriority="48"/>
-    <w:lsdException w:name="List Table 4 Accent 2" w:uiPriority="49"/>
-    <w:lsdException w:name="List Table 5 Dark Accent 2" w:uiPriority="50"/>
-    <w:lsdException w:name="List Table 6 Colorful Accent 2" w:uiPriority="51"/>
-    <w:lsdException w:name="List Table 7 Colorful Accent 2" w:uiPriority="52"/>
-    <w:lsdException w:name="List Table 1 Light Accent 3" w:uiPriority="46"/>
-    <w:lsdException w:name="List Table 2 Accent 3" w:uiPriority="47"/>
-    <w:lsdException w:name="List Table 3 Accent 3" w:uiPriority="48"/>
-    <w:lsdException w:name="List Table 4 Accent 3" w:uiPriority="49"/>
-    <w:lsdException w:name="List Table 5 Dark Accent 3" w:uiPriority="50"/>
-    <w:lsdException w:name="List Table 6 Colorful Accent 3" w:uiPriority="51"/>
-    <w:lsdException w:name="List Table 7 Colorful Accent 3" w:uiPriority="52"/>
-    <w:lsdException w:name="List Table 1 Light Accent 4" w:uiPriority="46"/>
-    <w:lsdException w:name="List Table 2 Accent 4" w:uiPriority="47"/>
-    <w:lsdException w:name="List Table 3 Accent 4" w:uiPriority="48"/>
-    <w:lsdException w:name="List Table 4 Accent 4" w:uiPriority="49"/>
-    <w:lsdException w:name="List Table 5 Dark Accent 4" w:uiPriority="50"/>
-    <w:lsdException w:name="List Table 6 Colorful Accent 4" w:uiPriority="51"/>
-    <w:lsdException w:name="List Table 7 Colorful Accent 4" w:uiPriority="52"/>
-    <w:lsdException w:name="List Table 1 Light Accent 5" w:uiPriority="46"/>
-    <w:lsdException w:name="List Table 2 Accent 5" w:uiPriority="47"/>
-    <w:lsdException w:name="List Table 3 Accent 5" w:uiPriority="48"/>
-    <w:lsdException w:name="List Table 4 Accent 5" w:uiPriority="49"/>
-    <w:lsdException w:name="List Table 5 Dark Accent 5" w:uiPriority="50"/>
-    <w:lsdException w:name="List Table 6 Colorful Accent 5" w:uiPriority="51"/>
-    <w:lsdException w:name="List Table 7 Colorful Accent 5" w:uiPriority="52"/>
-    <w:lsdException w:name="List Table 1 Light Accent 6" w:uiPriority="46"/>
-    <w:lsdException w:name="List Table 2 Accent 6" w:uiPriority="47"/>
-    <w:lsdException w:name="List Table 3 Accent 6" w:uiPriority="48"/>
-    <w:lsdException w:name="List Table 4 Accent 6" w:uiPriority="49"/>
-    <w:lsdException w:name="List Table 5 Dark Accent 6" w:uiPriority="50"/>
-    <w:lsdException w:name="List Table 6 Colorful Accent 6" w:uiPriority="51"/>
-    <w:lsdException w:name="List Table 7 Colorful Accent 6" w:uiPriority="52"/>
-  </w:latentStyles>
-  <w:style w:type="paragraph" w:default="1" w:styleId="Normal">
-    <w:name w:val="Normal"/>
-    <w:qFormat/>
-  </w:style>
-  <w:style w:type="character" w:default="1" w:styleId="Fuentedeprrafopredeter">
-    <w:name w:val="Default Paragraph Font"/>
-    <w:uiPriority w:val="1"/>
-    <w:semiHidden/>
-    <w:unhideWhenUsed/>
-  </w:style>
-  <w:style w:type="table" w:default="1" w:styleId="Tablanormal">
-    <w:name w:val="Normal Table"/>
+  <w:style w:type="paragraph" w:styleId="NormalWeb">
+    <w:name w:val="Normal (Web)"/>
+    <w:basedOn w:val="Normal"/>
     <w:uiPriority w:val="99"/>
     <w:semiHidden/>
     <w:unhideWhenUsed/>
-    <w:tblPr>
-      <w:tblInd w:w="0" w:type="dxa"/>
-      <w:tblCellMar>
-        <w:top w:w="0" w:type="dxa"/>
-        <w:left w:w="108" w:type="dxa"/>
-        <w:bottom w:w="0" w:type="dxa"/>
-        <w:right w:w="108" w:type="dxa"/>
-      </w:tblCellMar>
-    </w:tblPr>
-  </w:style>
-  <w:style w:type="numbering" w:default="1" w:styleId="Sinlista">
-    <w:name w:val="No List"/>
-    <w:uiPriority w:val="99"/>
-    <w:semiHidden/>
-    <w:unhideWhenUsed/>
-  </w:style>
-  <w:style w:type="paragraph" w:customStyle="1" w:styleId="15E36EBCC4A94A2CBD70A95578E5C873">
-    <w:name w:val="15E36EBCC4A94A2CBD70A95578E5C873"/>
-    <w:rsid w:val="00B019F6"/>
-  </w:style>
-  <w:style w:type="paragraph" w:customStyle="1" w:styleId="5A8ED41C13034B2694E3730481890D17">
-    <w:name w:val="5A8ED41C13034B2694E3730481890D17"/>
-    <w:rsid w:val="00B019F6"/>
-  </w:style>
-  <w:style w:type="paragraph" w:customStyle="1" w:styleId="9DF3156788A24164A4B81D7D834B6BA0">
-    <w:name w:val="9DF3156788A24164A4B81D7D834B6BA0"/>
-    <w:rsid w:val="00B019F6"/>
-  </w:style>
-  <w:style w:type="paragraph" w:customStyle="1" w:styleId="0C8B6742B6804D67BD9587A851548AA8">
-    <w:name w:val="0C8B6742B6804D67BD9587A851548AA8"/>
-    <w:rsid w:val="00B019F6"/>
-  </w:style>
-  <w:style w:type="paragraph" w:customStyle="1" w:styleId="02FB4BC8B38540C0BF19876358747498">
-    <w:name w:val="02FB4BC8B38540C0BF19876358747498"/>
-    <w:rsid w:val="00B019F6"/>
-  </w:style>
-  <w:style w:type="paragraph" w:customStyle="1" w:styleId="1C5192247E51452080E941191F752A47">
-    <w:name w:val="1C5192247E51452080E941191F752A47"/>
-    <w:rsid w:val="00B019F6"/>
-  </w:style>
-  <w:style w:type="paragraph" w:customStyle="1" w:styleId="34997CB6590B46D39E6F7804CB4FE953">
-    <w:name w:val="34997CB6590B46D39E6F7804CB4FE953"/>
-    <w:rsid w:val="00B019F6"/>
-  </w:style>
-  <w:style w:type="paragraph" w:customStyle="1" w:styleId="B9950D6BF4EB4B96B640563DF4815B20">
-    <w:name w:val="B9950D6BF4EB4B96B640563DF4815B20"/>
-    <w:rsid w:val="00B019F6"/>
-  </w:style>
-  <w:style w:type="paragraph" w:customStyle="1" w:styleId="363F5A3EA272414D9365FD83B9D2209D">
-    <w:name w:val="363F5A3EA272414D9365FD83B9D2209D"/>
-    <w:rsid w:val="00B019F6"/>
-  </w:style>
-  <w:style w:type="paragraph" w:customStyle="1" w:styleId="D05B4FB322224241ABF22BF9B6A3A2A9">
-    <w:name w:val="D05B4FB322224241ABF22BF9B6A3A2A9"/>
-    <w:rsid w:val="00B019F6"/>
-  </w:style>
-  <w:style w:type="paragraph" w:customStyle="1" w:styleId="2339C3DF05D8467CB54A9EE342117EB1">
-    <w:name w:val="2339C3DF05D8467CB54A9EE342117EB1"/>
-    <w:rsid w:val="00B019F6"/>
-  </w:style>
-  <w:style w:type="paragraph" w:customStyle="1" w:styleId="07191A5A55954447A7277AB43A1BC9F6">
-    <w:name w:val="07191A5A55954447A7277AB43A1BC9F6"/>
-    <w:rsid w:val="00B019F6"/>
+    <w:rsid w:val="00FA257A"/>
+    <w:pPr>
+      <w:spacing w:before="100" w:beforeAutospacing="1" w:after="100" w:afterAutospacing="1" w:line="240" w:lineRule="auto"/>
+    </w:pPr>
+    <w:rPr>
+      <w:rFonts w:ascii="Times New Roman" w:eastAsia="Times New Roman" w:hAnsi="Times New Roman" w:cs="Times New Roman"/>
+      <w:sz w:val="24"/>
+      <w:szCs w:val="24"/>
+      <w:lang w:eastAsia="es-CO"/>
+    </w:rPr>
   </w:style>
 </w:styles>
-</file>
-
-<file path=word/glossary/webSettings.xml><?xml version="1.0" encoding="utf-8"?>
-<w:webSettings xmlns:mc="http://schemas.openxmlformats.org/markup-compatibility/2006" xmlns:r="http://schemas.openxmlformats.org/officeDocument/2006/relationships" xmlns:w="http://schemas.openxmlformats.org/wordprocessingml/2006/main" xmlns:w14="http://schemas.microsoft.com/office/word/2010/wordml" xmlns:w15="http://schemas.microsoft.com/office/word/2012/wordml" mc:Ignorable="w14 w15">
-  <w:optimizeForBrowser/>
-  <w:allowPNG/>
-</w:webSettings>
 </file>
 
 <file path=word/theme/theme1.xml><?xml version="1.0" encoding="utf-8"?>
@@ -5478,7 +5832,7 @@
 </file>
 
 <file path=customXml/itemProps1.xml><?xml version="1.0" encoding="utf-8"?>
-<ds:datastoreItem xmlns:ds="http://schemas.openxmlformats.org/officeDocument/2006/customXml" ds:itemID="{1C55618B-E72A-43D9-9CE1-011E9DF6AD63}">
+<ds:datastoreItem xmlns:ds="http://schemas.openxmlformats.org/officeDocument/2006/customXml" ds:itemID="{90EDAD49-DEDD-4E7E-8D1B-E8E9FC64FB64}">
   <ds:schemaRefs>
     <ds:schemaRef ds:uri="http://schemas.openxmlformats.org/officeDocument/2006/bibliography"/>
   </ds:schemaRefs>

</xml_diff>